<commit_message>
Agregado de grafico de arquitectura con load balancer y firewall.
Completado de algunas actividades al Gantt

Tablero de control v1.2
</commit_message>
<xml_diff>
--- a/trunk/docs/Entregables/Especificacion de Arquitectura/Especificación de Arquitectura - Grupo 5508 - UTN - 2016 v1.2.docx
+++ b/trunk/docs/Entregables/Especificacion de Arquitectura/Especificación de Arquitectura - Grupo 5508 - UTN - 2016 v1.2.docx
@@ -1928,9 +1928,9 @@
         <w:tblLook w:val="0000" w:firstRow="0" w:lastRow="0" w:firstColumn="0" w:lastColumn="0" w:noHBand="0" w:noVBand="0"/>
       </w:tblPr>
       <w:tblGrid>
-        <w:gridCol w:w="1313"/>
+        <w:gridCol w:w="1318"/>
         <w:gridCol w:w="895"/>
-        <w:gridCol w:w="3283"/>
+        <w:gridCol w:w="3278"/>
         <w:gridCol w:w="1782"/>
         <w:gridCol w:w="1781"/>
       </w:tblGrid>
@@ -2149,7 +2149,23 @@
                 <w:sz w:val="22"/>
                 <w:lang w:val="es-MX"/>
               </w:rPr>
-              <w:t>03/06/16</w:t>
+              <w:t>03/06/</w:t>
+            </w:r>
+            <w:r>
+              <w:rPr>
+                <w:rFonts w:ascii="Arial" w:hAnsi="Arial" w:cs="Arial"/>
+                <w:sz w:val="22"/>
+                <w:lang w:val="es-MX"/>
+              </w:rPr>
+              <w:t>20</w:t>
+            </w:r>
+            <w:r>
+              <w:rPr>
+                <w:rFonts w:ascii="Arial" w:hAnsi="Arial" w:cs="Arial"/>
+                <w:sz w:val="22"/>
+                <w:lang w:val="es-MX"/>
+              </w:rPr>
+              <w:t>16</w:t>
             </w:r>
           </w:p>
         </w:tc>
@@ -2306,7 +2322,23 @@
                 <w:sz w:val="22"/>
                 <w:lang w:val="es-MX"/>
               </w:rPr>
-              <w:t>10/06/16</w:t>
+              <w:t>10/06/</w:t>
+            </w:r>
+            <w:r>
+              <w:rPr>
+                <w:rFonts w:ascii="Arial" w:hAnsi="Arial" w:cs="Arial"/>
+                <w:sz w:val="22"/>
+                <w:lang w:val="es-MX"/>
+              </w:rPr>
+              <w:t>20</w:t>
+            </w:r>
+            <w:r>
+              <w:rPr>
+                <w:rFonts w:ascii="Arial" w:hAnsi="Arial" w:cs="Arial"/>
+                <w:sz w:val="22"/>
+                <w:lang w:val="es-MX"/>
+              </w:rPr>
+              <w:t>16</w:t>
             </w:r>
           </w:p>
         </w:tc>
@@ -2511,7 +2543,23 @@
                 <w:sz w:val="22"/>
                 <w:lang w:val="es-MX"/>
               </w:rPr>
-              <w:t>24/06/16</w:t>
+              <w:t>24/06/</w:t>
+            </w:r>
+            <w:r>
+              <w:rPr>
+                <w:rFonts w:ascii="Arial" w:hAnsi="Arial" w:cs="Arial"/>
+                <w:sz w:val="22"/>
+                <w:lang w:val="es-MX"/>
+              </w:rPr>
+              <w:t>20</w:t>
+            </w:r>
+            <w:r>
+              <w:rPr>
+                <w:rFonts w:ascii="Arial" w:hAnsi="Arial" w:cs="Arial"/>
+                <w:sz w:val="22"/>
+                <w:lang w:val="es-MX"/>
+              </w:rPr>
+              <w:t>16</w:t>
             </w:r>
           </w:p>
         </w:tc>
@@ -2674,6 +2722,14 @@
                 <w:lang w:val="es-MX"/>
               </w:rPr>
             </w:pPr>
+            <w:r>
+              <w:rPr>
+                <w:rFonts w:ascii="Arial" w:hAnsi="Arial" w:cs="Arial"/>
+                <w:sz w:val="22"/>
+                <w:lang w:val="es-MX"/>
+              </w:rPr>
+              <w:t>26/06/2016</w:t>
+            </w:r>
           </w:p>
         </w:tc>
         <w:tc>
@@ -2697,6 +2753,14 @@
                 <w:lang w:val="es-MX"/>
               </w:rPr>
             </w:pPr>
+            <w:r>
+              <w:rPr>
+                <w:rFonts w:ascii="Arial" w:hAnsi="Arial" w:cs="Arial"/>
+                <w:sz w:val="22"/>
+                <w:lang w:val="es-MX"/>
+              </w:rPr>
+              <w:t>1.3</w:t>
+            </w:r>
           </w:p>
         </w:tc>
         <w:tc>
@@ -2719,6 +2783,14 @@
                 <w:lang w:val="es-MX"/>
               </w:rPr>
             </w:pPr>
+            <w:r>
+              <w:rPr>
+                <w:rFonts w:ascii="Arial" w:hAnsi="Arial" w:cs="Arial"/>
+                <w:sz w:val="22"/>
+                <w:lang w:val="es-MX"/>
+              </w:rPr>
+              <w:t xml:space="preserve">Correcciones en diagramas y descripciones </w:t>
+            </w:r>
           </w:p>
         </w:tc>
         <w:tc>
@@ -2741,6 +2813,14 @@
                 <w:lang w:val="es-MX"/>
               </w:rPr>
             </w:pPr>
+            <w:r>
+              <w:rPr>
+                <w:rFonts w:ascii="Arial" w:hAnsi="Arial" w:cs="Arial"/>
+                <w:sz w:val="22"/>
+                <w:lang w:val="es-MX"/>
+              </w:rPr>
+              <w:t>Arquitecto de Software</w:t>
+            </w:r>
           </w:p>
         </w:tc>
         <w:tc>
@@ -2763,6 +2843,24 @@
                 <w:lang w:val="es-MX"/>
               </w:rPr>
             </w:pPr>
+            <w:r>
+              <w:rPr>
+                <w:rFonts w:ascii="Arial" w:hAnsi="Arial" w:cs="Arial"/>
+                <w:sz w:val="22"/>
+                <w:lang w:val="es-MX"/>
+              </w:rPr>
+              <w:t xml:space="preserve">Gerardo </w:t>
+            </w:r>
+            <w:proofErr w:type="spellStart"/>
+            <w:r>
+              <w:rPr>
+                <w:rFonts w:ascii="Arial" w:hAnsi="Arial" w:cs="Arial"/>
+                <w:sz w:val="22"/>
+                <w:lang w:val="es-MX"/>
+              </w:rPr>
+              <w:t>Matsui</w:t>
+            </w:r>
+            <w:proofErr w:type="spellEnd"/>
           </w:p>
         </w:tc>
       </w:tr>
@@ -3168,9 +3266,9 @@
         </w:rPr>
         <w:drawing>
           <wp:inline distT="0" distB="0" distL="0" distR="0">
-            <wp:extent cx="5612130" cy="3162935"/>
+            <wp:extent cx="5612130" cy="3162731"/>
             <wp:effectExtent l="0" t="0" r="7620" b="0"/>
-            <wp:docPr id="3" name="Picture 3"/>
+            <wp:docPr id="12" name="Picture 12"/>
             <wp:cNvGraphicFramePr>
               <a:graphicFrameLocks xmlns:a="http://schemas.openxmlformats.org/drawingml/2006/main" noChangeAspect="1"/>
             </wp:cNvGraphicFramePr>
@@ -3178,7 +3276,7 @@
               <a:graphicData uri="http://schemas.openxmlformats.org/drawingml/2006/picture">
                 <pic:pic xmlns:pic="http://schemas.openxmlformats.org/drawingml/2006/picture">
                   <pic:nvPicPr>
-                    <pic:cNvPr id="3" name="DiagramaContexto.png"/>
+                    <pic:cNvPr id="0" name="DiagramaContexto_new.png.jpg"/>
                     <pic:cNvPicPr/>
                   </pic:nvPicPr>
                   <pic:blipFill>
@@ -3196,7 +3294,7 @@
                   <pic:spPr>
                     <a:xfrm>
                       <a:off x="0" y="0"/>
-                      <a:ext cx="5612130" cy="3162935"/>
+                      <a:ext cx="5612130" cy="3162731"/>
                     </a:xfrm>
                     <a:prstGeom prst="rect">
                       <a:avLst/>
@@ -3524,7 +3622,13 @@
         <w:rPr>
           <w:lang w:val="es-AR"/>
         </w:rPr>
-        <w:t>A continuación, se desc</w:t>
+        <w:t>El siguiente diagrama</w:t>
+      </w:r>
+      <w:r>
+        <w:rPr>
+          <w:lang w:val="es-AR"/>
+        </w:rPr>
+        <w:t xml:space="preserve"> desc</w:t>
       </w:r>
       <w:r>
         <w:rPr>
@@ -3554,16 +3658,25 @@
           <w:lang w:val="es-AR"/>
         </w:rPr>
       </w:pPr>
+    </w:p>
+    <w:p>
+      <w:pPr>
+        <w:jc w:val="center"/>
+        <w:rPr>
+          <w:lang w:val="es-AR"/>
+        </w:rPr>
+      </w:pPr>
+      <w:bookmarkStart w:id="23" w:name="_GoBack"/>
       <w:r>
         <w:rPr>
           <w:noProof/>
           <w:lang w:val="es-AR" w:eastAsia="es-AR"/>
         </w:rPr>
         <w:drawing>
-          <wp:inline distT="0" distB="0" distL="0" distR="0" wp14:anchorId="4CC8A69E" wp14:editId="48ACD84F">
-            <wp:extent cx="3860941" cy="2638425"/>
-            <wp:effectExtent l="0" t="0" r="6350" b="0"/>
-            <wp:docPr id="15" name="Picture 15"/>
+          <wp:inline distT="0" distB="0" distL="0" distR="0">
+            <wp:extent cx="5495925" cy="3781425"/>
+            <wp:effectExtent l="0" t="0" r="9525" b="9525"/>
+            <wp:docPr id="3" name="Picture 3"/>
             <wp:cNvGraphicFramePr>
               <a:graphicFrameLocks xmlns:a="http://schemas.openxmlformats.org/drawingml/2006/main" noChangeAspect="1"/>
             </wp:cNvGraphicFramePr>
@@ -3571,7 +3684,7 @@
               <a:graphicData uri="http://schemas.openxmlformats.org/drawingml/2006/picture">
                 <pic:pic xmlns:pic="http://schemas.openxmlformats.org/drawingml/2006/picture">
                   <pic:nvPicPr>
-                    <pic:cNvPr id="15" name="Infrastructura_sandbox.png"/>
+                    <pic:cNvPr id="0" name="SAFE HW CONFIG.jpg"/>
                     <pic:cNvPicPr/>
                   </pic:nvPicPr>
                   <pic:blipFill>
@@ -3589,7 +3702,7 @@
                   <pic:spPr>
                     <a:xfrm>
                       <a:off x="0" y="0"/>
-                      <a:ext cx="3871521" cy="2645655"/>
+                      <a:ext cx="5497418" cy="3782452"/>
                     </a:xfrm>
                     <a:prstGeom prst="rect">
                       <a:avLst/>
@@ -3601,6 +3714,7 @@
           </wp:inline>
         </w:drawing>
       </w:r>
+      <w:bookmarkEnd w:id="23"/>
     </w:p>
     <w:p>
       <w:pPr>
@@ -3611,10 +3725,21 @@
     </w:p>
     <w:p>
       <w:pPr>
-        <w:rPr>
+        <w:spacing w:after="160" w:line="259" w:lineRule="auto"/>
+        <w:rPr>
+          <w:rFonts w:asciiTheme="majorHAnsi" w:hAnsiTheme="majorHAnsi" w:cstheme="majorBidi"/>
+          <w:b/>
+          <w:bCs/>
           <w:lang w:val="es-AR"/>
         </w:rPr>
       </w:pPr>
+      <w:bookmarkStart w:id="24" w:name="_Toc454554491"/>
+      <w:r>
+        <w:rPr>
+          <w:lang w:val="es-AR"/>
+        </w:rPr>
+        <w:br w:type="page"/>
+      </w:r>
     </w:p>
     <w:p>
       <w:pPr>
@@ -3625,13 +3750,13 @@
           <w:lang w:val="es-AR"/>
         </w:rPr>
       </w:pPr>
-      <w:bookmarkStart w:id="23" w:name="_Toc454554491"/>
       <w:r>
         <w:rPr>
           <w:rFonts w:eastAsia="Times New Roman"/>
           <w:color w:val="auto"/>
           <w:lang w:val="es-AR"/>
         </w:rPr>
+        <w:lastRenderedPageBreak/>
         <w:t>Tecnología</w:t>
       </w:r>
       <w:r>
@@ -3642,7 +3767,7 @@
         </w:rPr>
         <w:t>s</w:t>
       </w:r>
-      <w:bookmarkEnd w:id="23"/>
+      <w:bookmarkEnd w:id="24"/>
     </w:p>
     <w:p>
       <w:pPr>
@@ -3723,7 +3848,7 @@
               <w:rPr>
                 <w:lang w:val="es-AR"/>
               </w:rPr>
-              <w:t>Apache Web Server</w:t>
+              <w:t>Web Server</w:t>
             </w:r>
           </w:p>
         </w:tc>
@@ -3742,7 +3867,31 @@
               <w:rPr>
                 <w:lang w:val="es-AR"/>
               </w:rPr>
-              <w:t>Servidor web de la aplicación.</w:t>
+              <w:t>Servidor</w:t>
+            </w:r>
+            <w:r>
+              <w:rPr>
+                <w:lang w:val="es-AR"/>
+              </w:rPr>
+              <w:t>es</w:t>
+            </w:r>
+            <w:r>
+              <w:rPr>
+                <w:lang w:val="es-AR"/>
+              </w:rPr>
+              <w:t xml:space="preserve"> web</w:t>
+            </w:r>
+            <w:r>
+              <w:rPr>
+                <w:lang w:val="es-AR"/>
+              </w:rPr>
+              <w:t xml:space="preserve"> apache</w:t>
+            </w:r>
+            <w:r>
+              <w:rPr>
+                <w:lang w:val="es-AR"/>
+              </w:rPr>
+              <w:t>.</w:t>
             </w:r>
           </w:p>
         </w:tc>
@@ -3759,19 +3908,23 @@
                 <w:lang w:val="es-AR"/>
               </w:rPr>
             </w:pPr>
-            <w:proofErr w:type="spellStart"/>
             <w:r>
               <w:rPr>
                 <w:lang w:val="es-AR"/>
               </w:rPr>
-              <w:t>MySQL</w:t>
-            </w:r>
-            <w:proofErr w:type="spellEnd"/>
+              <w:t>Data Base</w:t>
+            </w:r>
             <w:r>
               <w:rPr>
                 <w:lang w:val="es-AR"/>
               </w:rPr>
-              <w:t xml:space="preserve"> Data Base</w:t>
+              <w:t xml:space="preserve"> Server</w:t>
+            </w:r>
+            <w:r>
+              <w:rPr>
+                <w:lang w:val="es-AR"/>
+              </w:rPr>
+              <w:t>s</w:t>
             </w:r>
           </w:p>
         </w:tc>
@@ -3790,7 +3943,7 @@
               <w:rPr>
                 <w:lang w:val="es-AR"/>
               </w:rPr>
-              <w:t>Motor de base de datos relacional</w:t>
+              <w:t>Servidores de bases  de datos.</w:t>
             </w:r>
           </w:p>
         </w:tc>
@@ -3810,39 +3963,39 @@
                 <w:lang w:val="es-AR"/>
               </w:rPr>
             </w:pPr>
+            <w:r>
+              <w:rPr>
+                <w:lang w:val="es-AR"/>
+              </w:rPr>
+              <w:t>File Server</w:t>
+            </w:r>
+            <w:r>
+              <w:rPr>
+                <w:lang w:val="es-AR"/>
+              </w:rPr>
+              <w:t>s</w:t>
+            </w:r>
+          </w:p>
+        </w:tc>
+        <w:tc>
+          <w:tcPr>
+            <w:tcW w:w="3308" w:type="pct"/>
+          </w:tcPr>
+          <w:p>
+            <w:pPr>
+              <w:cnfStyle w:val="000000100000" w:firstRow="0" w:lastRow="0" w:firstColumn="0" w:lastColumn="0" w:oddVBand="0" w:evenVBand="0" w:oddHBand="1" w:evenHBand="0" w:firstRowFirstColumn="0" w:firstRowLastColumn="0" w:lastRowFirstColumn="0" w:lastRowLastColumn="0"/>
+              <w:rPr>
+                <w:lang w:val="es-AR"/>
+              </w:rPr>
+            </w:pPr>
             <w:proofErr w:type="spellStart"/>
             <w:r>
               <w:rPr>
                 <w:lang w:val="es-AR"/>
               </w:rPr>
-              <w:t>Symfony</w:t>
+              <w:t>GlusterFS</w:t>
             </w:r>
             <w:proofErr w:type="spellEnd"/>
-            <w:r>
-              <w:rPr>
-                <w:lang w:val="es-AR"/>
-              </w:rPr>
-              <w:t xml:space="preserve"> 2.8</w:t>
-            </w:r>
-          </w:p>
-        </w:tc>
-        <w:tc>
-          <w:tcPr>
-            <w:tcW w:w="3308" w:type="pct"/>
-          </w:tcPr>
-          <w:p>
-            <w:pPr>
-              <w:cnfStyle w:val="000000100000" w:firstRow="0" w:lastRow="0" w:firstColumn="0" w:lastColumn="0" w:oddVBand="0" w:evenVBand="0" w:oddHBand="1" w:evenHBand="0" w:firstRowFirstColumn="0" w:firstRowLastColumn="0" w:lastRowFirstColumn="0" w:lastRowLastColumn="0"/>
-              <w:rPr>
-                <w:lang w:val="es-AR"/>
-              </w:rPr>
-            </w:pPr>
-            <w:r>
-              <w:rPr>
-                <w:lang w:val="es-AR"/>
-              </w:rPr>
-              <w:t xml:space="preserve">Framework de aplicaciones PHP </w:t>
-            </w:r>
           </w:p>
         </w:tc>
       </w:tr>
@@ -3858,42 +4011,35 @@
                 <w:lang w:val="es-AR"/>
               </w:rPr>
             </w:pPr>
+            <w:r>
+              <w:rPr>
+                <w:lang w:val="es-AR"/>
+              </w:rPr>
+              <w:t>Cache Server</w:t>
+            </w:r>
+          </w:p>
+        </w:tc>
+        <w:tc>
+          <w:tcPr>
+            <w:tcW w:w="3308" w:type="pct"/>
+          </w:tcPr>
+          <w:p>
+            <w:pPr>
+              <w:cnfStyle w:val="000000000000" w:firstRow="0" w:lastRow="0" w:firstColumn="0" w:lastColumn="0" w:oddVBand="0" w:evenVBand="0" w:oddHBand="0" w:evenHBand="0" w:firstRowFirstColumn="0" w:firstRowLastColumn="0" w:lastRowFirstColumn="0" w:lastRowLastColumn="0"/>
+            </w:pPr>
+            <w:r>
+              <w:t>Varnish cache servers</w:t>
+            </w:r>
+            <w:r>
+              <w:t xml:space="preserve">, </w:t>
+            </w:r>
             <w:proofErr w:type="spellStart"/>
             <w:r>
-              <w:rPr>
-                <w:lang w:val="es-AR"/>
-              </w:rPr>
-              <w:t>Bootstrap</w:t>
+              <w:t>Memcache</w:t>
             </w:r>
             <w:proofErr w:type="spellEnd"/>
-          </w:p>
-        </w:tc>
-        <w:tc>
-          <w:tcPr>
-            <w:tcW w:w="3308" w:type="pct"/>
-          </w:tcPr>
-          <w:p>
-            <w:pPr>
-              <w:cnfStyle w:val="000000000000" w:firstRow="0" w:lastRow="0" w:firstColumn="0" w:lastColumn="0" w:oddVBand="0" w:evenVBand="0" w:oddHBand="0" w:evenHBand="0" w:firstRowFirstColumn="0" w:firstRowLastColumn="0" w:lastRowFirstColumn="0" w:lastRowLastColumn="0"/>
-            </w:pPr>
-            <w:r>
-              <w:t>Framework html/</w:t>
-            </w:r>
-            <w:proofErr w:type="spellStart"/>
-            <w:r>
-              <w:t>css</w:t>
-            </w:r>
-            <w:proofErr w:type="spellEnd"/>
-            <w:r>
-              <w:t>/</w:t>
-            </w:r>
-            <w:proofErr w:type="spellStart"/>
-            <w:r>
-              <w:t>js</w:t>
-            </w:r>
-            <w:proofErr w:type="spellEnd"/>
-            <w:r>
-              <w:t>.</w:t>
+            <w:r>
+              <w:t xml:space="preserve"> servers</w:t>
             </w:r>
           </w:p>
         </w:tc>
@@ -3918,6 +4064,109 @@
               <w:rPr>
                 <w:lang w:val="es-AR"/>
               </w:rPr>
+              <w:t>Symfony</w:t>
+            </w:r>
+            <w:proofErr w:type="spellEnd"/>
+            <w:r>
+              <w:rPr>
+                <w:lang w:val="es-AR"/>
+              </w:rPr>
+              <w:t xml:space="preserve"> 2.8</w:t>
+            </w:r>
+          </w:p>
+        </w:tc>
+        <w:tc>
+          <w:tcPr>
+            <w:tcW w:w="3308" w:type="pct"/>
+          </w:tcPr>
+          <w:p>
+            <w:pPr>
+              <w:cnfStyle w:val="000000100000" w:firstRow="0" w:lastRow="0" w:firstColumn="0" w:lastColumn="0" w:oddVBand="0" w:evenVBand="0" w:oddHBand="1" w:evenHBand="0" w:firstRowFirstColumn="0" w:firstRowLastColumn="0" w:lastRowFirstColumn="0" w:lastRowLastColumn="0"/>
+              <w:rPr>
+                <w:lang w:val="es-AR"/>
+              </w:rPr>
+            </w:pPr>
+            <w:r>
+              <w:rPr>
+                <w:lang w:val="es-AR"/>
+              </w:rPr>
+              <w:t xml:space="preserve">Framework de aplicaciones PHP </w:t>
+            </w:r>
+          </w:p>
+        </w:tc>
+      </w:tr>
+      <w:tr>
+        <w:tc>
+          <w:tcPr>
+            <w:cnfStyle w:val="001000000000" w:firstRow="0" w:lastRow="0" w:firstColumn="1" w:lastColumn="0" w:oddVBand="0" w:evenVBand="0" w:oddHBand="0" w:evenHBand="0" w:firstRowFirstColumn="0" w:firstRowLastColumn="0" w:lastRowFirstColumn="0" w:lastRowLastColumn="0"/>
+            <w:tcW w:w="1692" w:type="pct"/>
+          </w:tcPr>
+          <w:p>
+            <w:pPr>
+              <w:rPr>
+                <w:lang w:val="es-AR"/>
+              </w:rPr>
+            </w:pPr>
+            <w:proofErr w:type="spellStart"/>
+            <w:r>
+              <w:rPr>
+                <w:lang w:val="es-AR"/>
+              </w:rPr>
+              <w:t>Bootstrap</w:t>
+            </w:r>
+            <w:proofErr w:type="spellEnd"/>
+          </w:p>
+        </w:tc>
+        <w:tc>
+          <w:tcPr>
+            <w:tcW w:w="3308" w:type="pct"/>
+          </w:tcPr>
+          <w:p>
+            <w:pPr>
+              <w:cnfStyle w:val="000000000000" w:firstRow="0" w:lastRow="0" w:firstColumn="0" w:lastColumn="0" w:oddVBand="0" w:evenVBand="0" w:oddHBand="0" w:evenHBand="0" w:firstRowFirstColumn="0" w:firstRowLastColumn="0" w:lastRowFirstColumn="0" w:lastRowLastColumn="0"/>
+            </w:pPr>
+            <w:r>
+              <w:t>Framework html/</w:t>
+            </w:r>
+            <w:proofErr w:type="spellStart"/>
+            <w:r>
+              <w:t>css</w:t>
+            </w:r>
+            <w:proofErr w:type="spellEnd"/>
+            <w:r>
+              <w:t>/</w:t>
+            </w:r>
+            <w:proofErr w:type="spellStart"/>
+            <w:r>
+              <w:t>js</w:t>
+            </w:r>
+            <w:proofErr w:type="spellEnd"/>
+            <w:r>
+              <w:t>.</w:t>
+            </w:r>
+          </w:p>
+        </w:tc>
+      </w:tr>
+      <w:tr>
+        <w:trPr>
+          <w:cnfStyle w:val="000000100000" w:firstRow="0" w:lastRow="0" w:firstColumn="0" w:lastColumn="0" w:oddVBand="0" w:evenVBand="0" w:oddHBand="1" w:evenHBand="0" w:firstRowFirstColumn="0" w:firstRowLastColumn="0" w:lastRowFirstColumn="0" w:lastRowLastColumn="0"/>
+        </w:trPr>
+        <w:tc>
+          <w:tcPr>
+            <w:cnfStyle w:val="001000000000" w:firstRow="0" w:lastRow="0" w:firstColumn="1" w:lastColumn="0" w:oddVBand="0" w:evenVBand="0" w:oddHBand="0" w:evenHBand="0" w:firstRowFirstColumn="0" w:firstRowLastColumn="0" w:lastRowFirstColumn="0" w:lastRowLastColumn="0"/>
+            <w:tcW w:w="1692" w:type="pct"/>
+          </w:tcPr>
+          <w:p>
+            <w:pPr>
+              <w:rPr>
+                <w:lang w:val="es-AR"/>
+              </w:rPr>
+            </w:pPr>
+            <w:proofErr w:type="spellStart"/>
+            <w:r>
+              <w:rPr>
+                <w:lang w:val="es-AR"/>
+              </w:rPr>
               <w:t>AngularJs</w:t>
             </w:r>
             <w:proofErr w:type="spellEnd"/>
@@ -3963,7 +4212,7 @@
           <w:lang w:val="es-ES" w:eastAsia="es-ES"/>
         </w:rPr>
       </w:pPr>
-      <w:bookmarkStart w:id="24" w:name="_Toc454554492"/>
+      <w:bookmarkStart w:id="25" w:name="_Toc454554492"/>
       <w:r>
         <w:rPr>
           <w:rFonts w:ascii="Arial Black" w:hAnsi="Arial Black" w:cs="Arial"/>
@@ -3985,7 +4234,7 @@
         </w:rPr>
         <w:t xml:space="preserve"> – Requisitos No Funcionales</w:t>
       </w:r>
-      <w:bookmarkEnd w:id="24"/>
+      <w:bookmarkEnd w:id="25"/>
     </w:p>
     <w:p>
       <w:pPr>
@@ -6668,7 +6917,7 @@
           <w:lang w:val="es-ES" w:eastAsia="es-ES"/>
         </w:rPr>
       </w:pPr>
-      <w:bookmarkStart w:id="25" w:name="_Toc454554493"/>
+      <w:bookmarkStart w:id="26" w:name="_Toc454554493"/>
       <w:r>
         <w:rPr>
           <w:rFonts w:ascii="Arial Black" w:hAnsi="Arial Black" w:cs="Arial"/>
@@ -6689,7 +6938,7 @@
         </w:rPr>
         <w:t>para garantizar RNF</w:t>
       </w:r>
-      <w:bookmarkEnd w:id="25"/>
+      <w:bookmarkEnd w:id="26"/>
     </w:p>
     <w:p>
       <w:pPr>
@@ -7051,14 +7300,189 @@
     </w:p>
     <w:p>
       <w:pPr>
+        <w:spacing w:after="160" w:line="259" w:lineRule="auto"/>
+        <w:rPr>
+          <w:rFonts w:ascii="Arial Black" w:hAnsi="Arial Black" w:cs="Arial"/>
+          <w:sz w:val="28"/>
+          <w:szCs w:val="28"/>
+          <w:lang w:val="es-ES" w:eastAsia="es-ES"/>
+        </w:rPr>
+      </w:pPr>
+      <w:r>
+        <w:rPr>
+          <w:rFonts w:ascii="Arial Black" w:hAnsi="Arial Black" w:cs="Arial"/>
+          <w:sz w:val="28"/>
+          <w:szCs w:val="28"/>
+          <w:lang w:val="es-ES" w:eastAsia="es-ES"/>
+        </w:rPr>
+        <w:br w:type="page"/>
+      </w:r>
+    </w:p>
+    <w:p>
+      <w:pPr>
+        <w:spacing w:after="160" w:line="259" w:lineRule="auto"/>
+        <w:rPr>
+          <w:rFonts w:ascii="Arial Black" w:hAnsi="Arial Black" w:cs="Arial"/>
+          <w:sz w:val="28"/>
+          <w:szCs w:val="28"/>
+          <w:lang w:val="es-ES" w:eastAsia="es-ES"/>
+        </w:rPr>
+      </w:pPr>
+      <w:r>
+        <w:rPr>
+          <w:rFonts w:ascii="Arial Black" w:hAnsi="Arial Black" w:cs="Arial"/>
+          <w:sz w:val="28"/>
+          <w:szCs w:val="28"/>
+          <w:lang w:val="es-ES" w:eastAsia="es-ES"/>
+        </w:rPr>
+        <w:lastRenderedPageBreak/>
+        <w:t>Mecanismos de integración</w:t>
+      </w:r>
+    </w:p>
+    <w:p>
+      <w:pPr>
+        <w:rPr>
+          <w:rFonts w:ascii="Arial" w:hAnsi="Arial" w:cs="Arial"/>
+          <w:sz w:val="22"/>
+          <w:szCs w:val="20"/>
+          <w:lang w:val="es-ES"/>
+        </w:rPr>
+      </w:pPr>
+    </w:p>
+    <w:p>
+      <w:pPr>
+        <w:rPr>
+          <w:rFonts w:ascii="Arial" w:hAnsi="Arial" w:cs="Arial"/>
+          <w:sz w:val="22"/>
+          <w:szCs w:val="20"/>
+          <w:lang w:val="es-ES" w:eastAsia="es-ES"/>
+        </w:rPr>
+      </w:pPr>
+      <w:r>
+        <w:rPr>
+          <w:rFonts w:ascii="Arial" w:hAnsi="Arial" w:cs="Arial"/>
+          <w:sz w:val="22"/>
+          <w:szCs w:val="20"/>
+          <w:lang w:val="es-ES" w:eastAsia="es-ES"/>
+        </w:rPr>
+        <w:t xml:space="preserve">Las diversas integraciones satisfacen la coexistencia y colaboración con otras soluciones de Software pero también determinan la forma de comunicación entre los componentes o capas de la solución escogida. Las integraciones están guiadas por los atributos de calidad escogidos o relevados del negocio. </w:t>
+      </w:r>
+    </w:p>
+    <w:p>
+      <w:pPr>
+        <w:rPr>
+          <w:rFonts w:ascii="Arial" w:hAnsi="Arial" w:cs="Arial"/>
+          <w:sz w:val="22"/>
+          <w:szCs w:val="20"/>
+          <w:lang w:val="es-ES" w:eastAsia="es-ES"/>
+        </w:rPr>
+      </w:pPr>
+    </w:p>
+    <w:p>
+      <w:pPr>
+        <w:rPr>
+          <w:rFonts w:ascii="Arial" w:hAnsi="Arial" w:cs="Arial"/>
+          <w:sz w:val="22"/>
+          <w:szCs w:val="20"/>
+          <w:lang w:val="es-ES" w:eastAsia="es-ES"/>
+        </w:rPr>
+      </w:pPr>
+      <w:r>
+        <w:rPr>
+          <w:rFonts w:ascii="Arial" w:hAnsi="Arial" w:cs="Arial"/>
+          <w:sz w:val="22"/>
+          <w:szCs w:val="20"/>
+          <w:lang w:val="es-ES" w:eastAsia="es-ES"/>
+        </w:rPr>
+        <w:t>Las integraciones entre los sistemas se realizarán</w:t>
+      </w:r>
+      <w:r>
+        <w:rPr>
+          <w:rFonts w:ascii="Arial" w:hAnsi="Arial" w:cs="Arial"/>
+          <w:sz w:val="22"/>
+          <w:szCs w:val="20"/>
+          <w:lang w:val="es-ES" w:eastAsia="es-ES"/>
+        </w:rPr>
+        <w:t xml:space="preserve"> mediante REST y TCP/IP para los accesos a la BBDD.</w:t>
+      </w:r>
+    </w:p>
+    <w:p>
+      <w:pPr>
+        <w:rPr>
+          <w:rFonts w:ascii="Arial" w:hAnsi="Arial" w:cs="Arial"/>
+          <w:i/>
+          <w:sz w:val="22"/>
+          <w:szCs w:val="20"/>
+          <w:lang w:val="es-AR"/>
+        </w:rPr>
+      </w:pPr>
+    </w:p>
+    <w:p>
+      <w:pPr>
+        <w:rPr>
+          <w:rFonts w:ascii="Arial Black" w:hAnsi="Arial Black" w:cs="Arial"/>
+          <w:sz w:val="28"/>
+          <w:szCs w:val="28"/>
+          <w:lang w:val="es-ES" w:eastAsia="es-ES"/>
+        </w:rPr>
+      </w:pPr>
+      <w:r>
+        <w:rPr>
+          <w:rFonts w:ascii="Arial Black" w:hAnsi="Arial Black" w:cs="Arial"/>
+          <w:sz w:val="28"/>
+          <w:szCs w:val="28"/>
+          <w:lang w:val="es-ES" w:eastAsia="es-ES"/>
+        </w:rPr>
+        <w:t xml:space="preserve">Patrones de diseño y de Arquitectura  </w:t>
+      </w:r>
+    </w:p>
+    <w:p>
+      <w:pPr>
+        <w:spacing w:after="160" w:line="259" w:lineRule="auto"/>
+        <w:rPr>
+          <w:rFonts w:ascii="Arial" w:hAnsi="Arial" w:cs="Arial"/>
+          <w:sz w:val="22"/>
+          <w:szCs w:val="20"/>
+          <w:lang w:val="es-ES"/>
+        </w:rPr>
+      </w:pPr>
+    </w:p>
+    <w:p>
+      <w:pPr>
+        <w:rPr>
+          <w:rFonts w:ascii="Arial" w:hAnsi="Arial" w:cs="Arial"/>
+          <w:sz w:val="22"/>
+          <w:szCs w:val="20"/>
+          <w:lang w:val="es-ES" w:eastAsia="es-ES"/>
+        </w:rPr>
+      </w:pPr>
+      <w:r>
+        <w:rPr>
+          <w:rFonts w:ascii="Arial" w:hAnsi="Arial" w:cs="Arial"/>
+          <w:sz w:val="22"/>
+          <w:szCs w:val="20"/>
+          <w:lang w:val="es-ES" w:eastAsia="es-ES"/>
+        </w:rPr>
+        <w:t>Los patrones que se utilizarán serán:</w:t>
+      </w:r>
+    </w:p>
+    <w:p>
+      <w:pPr>
+        <w:rPr>
+          <w:rFonts w:ascii="Arial" w:hAnsi="Arial" w:cs="Arial"/>
+          <w:sz w:val="22"/>
+          <w:szCs w:val="20"/>
+          <w:lang w:val="es-ES" w:eastAsia="es-ES"/>
+        </w:rPr>
+      </w:pPr>
+    </w:p>
+    <w:p>
+      <w:pPr>
         <w:pStyle w:val="ListParagraph"/>
         <w:numPr>
           <w:ilvl w:val="0"/>
           <w:numId w:val="2"/>
         </w:numPr>
-        <w:autoSpaceDE w:val="0"/>
-        <w:autoSpaceDN w:val="0"/>
-        <w:adjustRightInd w:val="0"/>
         <w:rPr>
           <w:rFonts w:ascii="Arial" w:hAnsi="Arial" w:cs="Arial"/>
           <w:sz w:val="22"/>
@@ -7074,7 +7498,7 @@
           <w:szCs w:val="20"/>
           <w:lang w:val="es-ES" w:eastAsia="es-ES"/>
         </w:rPr>
-        <w:t>Seguridad:</w:t>
+        <w:t>MVC (Modelo – Vista - Controlador):</w:t>
       </w:r>
       <w:r>
         <w:rPr>
@@ -7083,198 +7507,7 @@
           <w:szCs w:val="20"/>
           <w:lang w:val="es-ES" w:eastAsia="es-ES"/>
         </w:rPr>
-        <w:t xml:space="preserve"> Soporte para integrar un balanceador de carga.</w:t>
-      </w:r>
-    </w:p>
-    <w:p>
-      <w:pPr>
-        <w:pStyle w:val="ListParagraph"/>
-        <w:autoSpaceDE w:val="0"/>
-        <w:autoSpaceDN w:val="0"/>
-        <w:adjustRightInd w:val="0"/>
-        <w:rPr>
-          <w:rFonts w:ascii="Arial" w:hAnsi="Arial" w:cs="Arial"/>
-          <w:sz w:val="22"/>
-          <w:szCs w:val="20"/>
-          <w:lang w:val="es-ES" w:eastAsia="es-ES"/>
-        </w:rPr>
-      </w:pPr>
-      <w:r>
-        <w:rPr>
-          <w:rFonts w:ascii="Arial" w:hAnsi="Arial" w:cs="Arial"/>
-          <w:sz w:val="22"/>
-          <w:szCs w:val="20"/>
-          <w:lang w:val="es-ES" w:eastAsia="es-ES"/>
-        </w:rPr>
-        <w:t>Se desarrollará el sistema con capacidad de anteponerle un balanceador de carga y ejecutar varias instancias del sistema.</w:t>
-      </w:r>
-    </w:p>
-    <w:p>
-      <w:pPr>
-        <w:spacing w:after="160" w:line="259" w:lineRule="auto"/>
-        <w:rPr>
-          <w:rFonts w:ascii="Arial Black" w:hAnsi="Arial Black" w:cs="Arial"/>
-          <w:sz w:val="28"/>
-          <w:szCs w:val="28"/>
-          <w:lang w:val="es-ES" w:eastAsia="es-ES"/>
-        </w:rPr>
-      </w:pPr>
-      <w:r>
-        <w:rPr>
-          <w:rFonts w:ascii="Arial Black" w:hAnsi="Arial Black" w:cs="Arial"/>
-          <w:sz w:val="28"/>
-          <w:szCs w:val="28"/>
-          <w:lang w:val="es-ES" w:eastAsia="es-ES"/>
-        </w:rPr>
-        <w:br w:type="page"/>
-      </w:r>
-    </w:p>
-    <w:p>
-      <w:pPr>
-        <w:spacing w:after="160" w:line="259" w:lineRule="auto"/>
-        <w:rPr>
-          <w:rFonts w:ascii="Arial Black" w:hAnsi="Arial Black" w:cs="Arial"/>
-          <w:sz w:val="28"/>
-          <w:szCs w:val="28"/>
-          <w:lang w:val="es-ES" w:eastAsia="es-ES"/>
-        </w:rPr>
-      </w:pPr>
-      <w:r>
-        <w:rPr>
-          <w:rFonts w:ascii="Arial Black" w:hAnsi="Arial Black" w:cs="Arial"/>
-          <w:sz w:val="28"/>
-          <w:szCs w:val="28"/>
-          <w:lang w:val="es-ES" w:eastAsia="es-ES"/>
-        </w:rPr>
-        <w:lastRenderedPageBreak/>
-        <w:t>Mecanismos de integración</w:t>
-      </w:r>
-    </w:p>
-    <w:p>
-      <w:pPr>
-        <w:rPr>
-          <w:rFonts w:ascii="Arial" w:hAnsi="Arial" w:cs="Arial"/>
-          <w:sz w:val="22"/>
-          <w:szCs w:val="20"/>
-          <w:lang w:val="es-ES"/>
-        </w:rPr>
-      </w:pPr>
-    </w:p>
-    <w:p>
-      <w:pPr>
-        <w:rPr>
-          <w:rFonts w:ascii="Arial" w:hAnsi="Arial" w:cs="Arial"/>
-          <w:sz w:val="22"/>
-          <w:szCs w:val="20"/>
-          <w:lang w:val="es-ES" w:eastAsia="es-ES"/>
-        </w:rPr>
-      </w:pPr>
-      <w:r>
-        <w:rPr>
-          <w:rFonts w:ascii="Arial" w:hAnsi="Arial" w:cs="Arial"/>
-          <w:sz w:val="22"/>
-          <w:szCs w:val="20"/>
-          <w:lang w:val="es-ES" w:eastAsia="es-ES"/>
-        </w:rPr>
-        <w:t xml:space="preserve">Las diversas integraciones satisfacen la coexistencia y colaboración con otras soluciones de Software pero también determinan la forma de comunicación entre los componentes o capas de la solución escogida. Las integraciones están guiadas por los atributos de calidad escogidos o relevados del negocio. </w:t>
-      </w:r>
-    </w:p>
-    <w:p>
-      <w:pPr>
-        <w:rPr>
-          <w:rFonts w:ascii="Arial" w:hAnsi="Arial" w:cs="Arial"/>
-          <w:sz w:val="22"/>
-          <w:szCs w:val="20"/>
-          <w:lang w:val="es-ES" w:eastAsia="es-ES"/>
-        </w:rPr>
-      </w:pPr>
-    </w:p>
-    <w:p>
-      <w:pPr>
-        <w:rPr>
-          <w:rFonts w:ascii="Arial" w:hAnsi="Arial" w:cs="Arial"/>
-          <w:sz w:val="22"/>
-          <w:szCs w:val="20"/>
-          <w:lang w:val="es-ES" w:eastAsia="es-ES"/>
-        </w:rPr>
-      </w:pPr>
-      <w:r>
-        <w:rPr>
-          <w:rFonts w:ascii="Arial" w:hAnsi="Arial" w:cs="Arial"/>
-          <w:sz w:val="22"/>
-          <w:szCs w:val="20"/>
-          <w:lang w:val="es-ES" w:eastAsia="es-ES"/>
-        </w:rPr>
-        <w:t>Las integraciones entre los sistemas se realizarán</w:t>
-      </w:r>
-      <w:r>
-        <w:rPr>
-          <w:rFonts w:ascii="Arial" w:hAnsi="Arial" w:cs="Arial"/>
-          <w:sz w:val="22"/>
-          <w:szCs w:val="20"/>
-          <w:lang w:val="es-ES" w:eastAsia="es-ES"/>
-        </w:rPr>
-        <w:t xml:space="preserve"> mediante REST y TCP/IP para los accesos a la BBDD.</w:t>
-      </w:r>
-    </w:p>
-    <w:p>
-      <w:pPr>
-        <w:rPr>
-          <w:rFonts w:ascii="Arial" w:hAnsi="Arial" w:cs="Arial"/>
-          <w:i/>
-          <w:sz w:val="22"/>
-          <w:szCs w:val="20"/>
-          <w:lang w:val="es-AR"/>
-        </w:rPr>
-      </w:pPr>
-    </w:p>
-    <w:p>
-      <w:pPr>
-        <w:rPr>
-          <w:rFonts w:ascii="Arial Black" w:hAnsi="Arial Black" w:cs="Arial"/>
-          <w:sz w:val="28"/>
-          <w:szCs w:val="28"/>
-          <w:lang w:val="es-ES" w:eastAsia="es-ES"/>
-        </w:rPr>
-      </w:pPr>
-      <w:r>
-        <w:rPr>
-          <w:rFonts w:ascii="Arial Black" w:hAnsi="Arial Black" w:cs="Arial"/>
-          <w:sz w:val="28"/>
-          <w:szCs w:val="28"/>
-          <w:lang w:val="es-ES" w:eastAsia="es-ES"/>
-        </w:rPr>
-        <w:t xml:space="preserve">Patrones de diseño y de Arquitectura  </w:t>
-      </w:r>
-    </w:p>
-    <w:p>
-      <w:pPr>
-        <w:spacing w:after="160" w:line="259" w:lineRule="auto"/>
-        <w:rPr>
-          <w:rFonts w:ascii="Arial" w:hAnsi="Arial" w:cs="Arial"/>
-          <w:sz w:val="22"/>
-          <w:szCs w:val="20"/>
-          <w:lang w:val="es-ES"/>
-        </w:rPr>
-      </w:pPr>
-    </w:p>
-    <w:p>
-      <w:pPr>
-        <w:rPr>
-          <w:rFonts w:ascii="Arial" w:hAnsi="Arial" w:cs="Arial"/>
-          <w:sz w:val="22"/>
-          <w:szCs w:val="20"/>
-          <w:lang w:val="es-ES" w:eastAsia="es-ES"/>
-        </w:rPr>
-      </w:pPr>
-      <w:r>
-        <w:rPr>
-          <w:rFonts w:ascii="Arial" w:hAnsi="Arial" w:cs="Arial"/>
-          <w:sz w:val="22"/>
-          <w:szCs w:val="20"/>
-          <w:lang w:val="es-ES" w:eastAsia="es-ES"/>
-        </w:rPr>
-        <w:t>Los patrones que se utilizarán serán:</w:t>
+        <w:t xml:space="preserve"> Para la interfaz del usuario.</w:t>
       </w:r>
     </w:p>
     <w:p>
@@ -7309,7 +7542,7 @@
           <w:szCs w:val="20"/>
           <w:lang w:val="es-ES" w:eastAsia="es-ES"/>
         </w:rPr>
-        <w:t>MVC (Modelo – Vista - Controlador):</w:t>
+        <w:t>Arquitectura por capas (Interfaz, Servicio y Persistencia):</w:t>
       </w:r>
       <w:r>
         <w:rPr>
@@ -7318,7 +7551,7 @@
           <w:szCs w:val="20"/>
           <w:lang w:val="es-ES" w:eastAsia="es-ES"/>
         </w:rPr>
-        <w:t xml:space="preserve"> Para la interfaz del usuario.</w:t>
+        <w:t xml:space="preserve"> Para la aplicación montada en el servidor de aplicaciones.</w:t>
       </w:r>
     </w:p>
     <w:p>
@@ -7330,52 +7563,6 @@
           <w:lang w:val="es-ES" w:eastAsia="es-ES"/>
         </w:rPr>
       </w:pPr>
-    </w:p>
-    <w:p>
-      <w:pPr>
-        <w:pStyle w:val="ListParagraph"/>
-        <w:numPr>
-          <w:ilvl w:val="0"/>
-          <w:numId w:val="2"/>
-        </w:numPr>
-        <w:rPr>
-          <w:rFonts w:ascii="Arial" w:hAnsi="Arial" w:cs="Arial"/>
-          <w:sz w:val="22"/>
-          <w:szCs w:val="20"/>
-          <w:lang w:val="es-ES" w:eastAsia="es-ES"/>
-        </w:rPr>
-      </w:pPr>
-      <w:r>
-        <w:rPr>
-          <w:rFonts w:ascii="Arial" w:hAnsi="Arial" w:cs="Arial"/>
-          <w:b/>
-          <w:sz w:val="22"/>
-          <w:szCs w:val="20"/>
-          <w:lang w:val="es-ES" w:eastAsia="es-ES"/>
-        </w:rPr>
-        <w:t>Arquitectura por capas (Interfaz, Servicio y Persistencia):</w:t>
-      </w:r>
-      <w:r>
-        <w:rPr>
-          <w:rFonts w:ascii="Arial" w:hAnsi="Arial" w:cs="Arial"/>
-          <w:sz w:val="22"/>
-          <w:szCs w:val="20"/>
-          <w:lang w:val="es-ES" w:eastAsia="es-ES"/>
-        </w:rPr>
-        <w:t xml:space="preserve"> Para la aplicación montada en el servidor de aplicaciones.</w:t>
-      </w:r>
-    </w:p>
-    <w:p>
-      <w:pPr>
-        <w:rPr>
-          <w:rFonts w:ascii="Arial" w:hAnsi="Arial" w:cs="Arial"/>
-          <w:sz w:val="22"/>
-          <w:szCs w:val="20"/>
-          <w:lang w:val="es-ES" w:eastAsia="es-ES"/>
-        </w:rPr>
-      </w:pPr>
-      <w:bookmarkStart w:id="26" w:name="_GoBack"/>
-      <w:bookmarkEnd w:id="26"/>
     </w:p>
     <w:p>
       <w:pPr>
@@ -7853,7 +8040,7 @@
         <w:sz w:val="20"/>
         <w:szCs w:val="20"/>
       </w:rPr>
-      <w:t>11</w:t>
+      <w:t>6</w:t>
     </w:r>
     <w:r>
       <w:rPr>
@@ -7902,7 +8089,7 @@
         <w:sz w:val="20"/>
         <w:szCs w:val="20"/>
       </w:rPr>
-      <w:t>11</w:t>
+      <w:t>12</w:t>
     </w:r>
     <w:r>
       <w:rPr>
@@ -8001,7 +8188,7 @@
               <w:lang w:val="es-AR" w:eastAsia="es-AR"/>
             </w:rPr>
             <w:drawing>
-              <wp:inline distT="0" distB="0" distL="0" distR="0" wp14:anchorId="72DBCEDC" wp14:editId="759BB1F3">
+              <wp:inline distT="0" distB="0" distL="0" distR="0" wp14:anchorId="78ED658A" wp14:editId="465D658E">
                 <wp:extent cx="854075" cy="594995"/>
                 <wp:effectExtent l="0" t="0" r="3175" b="0"/>
                 <wp:docPr id="9" name="Imagen 9"/>
@@ -8103,7 +8290,7 @@
               <w:lang w:val="es-AR" w:eastAsia="es-AR"/>
             </w:rPr>
             <w:drawing>
-              <wp:inline distT="114300" distB="114300" distL="114300" distR="114300" wp14:anchorId="7106A3FF" wp14:editId="26CE5D0F">
+              <wp:inline distT="114300" distB="114300" distL="114300" distR="114300" wp14:anchorId="080DCD2F" wp14:editId="14853A53">
                 <wp:extent cx="895350" cy="704850"/>
                 <wp:effectExtent l="0" t="0" r="0" b="0"/>
                 <wp:docPr id="10" name="image01.png"/>
@@ -8259,7 +8446,7 @@
               <w:szCs w:val="20"/>
               <w:lang w:val="es-AR"/>
             </w:rPr>
-            <w:t>2</w:t>
+            <w:t>3</w:t>
           </w:r>
         </w:p>
       </w:tc>
@@ -8287,7 +8474,7 @@
               <w:szCs w:val="20"/>
               <w:lang w:val="es-AR"/>
             </w:rPr>
-            <w:t>24</w:t>
+            <w:t>26</w:t>
           </w:r>
           <w:r>
             <w:rPr>
@@ -8636,7 +8823,7 @@
               <w:szCs w:val="20"/>
               <w:lang w:val="es-AR"/>
             </w:rPr>
-            <w:t>2</w:t>
+            <w:t>3</w:t>
           </w:r>
         </w:p>
       </w:tc>
@@ -8664,7 +8851,7 @@
               <w:szCs w:val="20"/>
               <w:lang w:val="es-AR"/>
             </w:rPr>
-            <w:t>24</w:t>
+            <w:t>26</w:t>
           </w:r>
           <w:r>
             <w:rPr>
@@ -9680,6 +9867,7 @@
   <w:style w:type="character" w:default="1" w:styleId="DefaultParagraphFont">
     <w:name w:val="Default Paragraph Font"/>
     <w:uiPriority w:val="1"/>
+    <w:semiHidden/>
     <w:unhideWhenUsed/>
   </w:style>
   <w:style w:type="table" w:default="1" w:styleId="TableNormal">
@@ -10587,6 +10775,7 @@
   <w:style w:type="character" w:default="1" w:styleId="DefaultParagraphFont">
     <w:name w:val="Default Paragraph Font"/>
     <w:uiPriority w:val="1"/>
+    <w:semiHidden/>
     <w:unhideWhenUsed/>
   </w:style>
   <w:style w:type="table" w:default="1" w:styleId="TableNormal">
@@ -11519,7 +11708,7 @@
 </file>
 
 <file path=customXml/itemProps1.xml><?xml version="1.0" encoding="utf-8"?>
-<ds:datastoreItem xmlns:ds="http://schemas.openxmlformats.org/officeDocument/2006/customXml" ds:itemID="{EC09C7A1-6539-4203-AC37-5C3299FE73D0}">
+<ds:datastoreItem xmlns:ds="http://schemas.openxmlformats.org/officeDocument/2006/customXml" ds:itemID="{D4FB4991-99AC-4A82-B528-8AC8C2E858D6}">
   <ds:schemaRefs>
     <ds:schemaRef ds:uri="http://schemas.openxmlformats.org/officeDocument/2006/bibliography"/>
   </ds:schemaRefs>

</xml_diff>

<commit_message>
Agrego un poco de texto al documento de arquitectura
</commit_message>
<xml_diff>
--- a/trunk/docs/Entregables/Especificacion de Arquitectura/Especificación de Arquitectura - Grupo 5508 - UTN - 2016 v1.2.docx
+++ b/trunk/docs/Entregables/Especificacion de Arquitectura/Especificación de Arquitectura - Grupo 5508 - UTN - 2016 v1.2.docx
@@ -1,6 +1,6 @@
 
 <file path=word/document.xml><?xml version="1.0" encoding="utf-8"?>
-<w:document xmlns:wpc="http://schemas.microsoft.com/office/word/2010/wordprocessingCanvas" xmlns:mc="http://schemas.openxmlformats.org/markup-compatibility/2006" xmlns:o="urn:schemas-microsoft-com:office:office" xmlns:r="http://schemas.openxmlformats.org/officeDocument/2006/relationships" xmlns:m="http://schemas.openxmlformats.org/officeDocument/2006/math" xmlns:v="urn:schemas-microsoft-com:vml" xmlns:wp14="http://schemas.microsoft.com/office/word/2010/wordprocessingDrawing" xmlns:wp="http://schemas.openxmlformats.org/drawingml/2006/wordprocessingDrawing" xmlns:w10="urn:schemas-microsoft-com:office:word" xmlns:w="http://schemas.openxmlformats.org/wordprocessingml/2006/main" xmlns:w14="http://schemas.microsoft.com/office/word/2010/wordml" xmlns:wpg="http://schemas.microsoft.com/office/word/2010/wordprocessingGroup" xmlns:wpi="http://schemas.microsoft.com/office/word/2010/wordprocessingInk" xmlns:wne="http://schemas.microsoft.com/office/word/2006/wordml" xmlns:wps="http://schemas.microsoft.com/office/word/2010/wordprocessingShape" mc:Ignorable="w14 wp14">
+<w:document xmlns:wpc="http://schemas.microsoft.com/office/word/2010/wordprocessingCanvas" xmlns:cx="http://schemas.microsoft.com/office/drawing/2014/chartex" xmlns:cx1="http://schemas.microsoft.com/office/drawing/2015/9/8/chartex" xmlns:mc="http://schemas.openxmlformats.org/markup-compatibility/2006" xmlns:o="urn:schemas-microsoft-com:office:office" xmlns:r="http://schemas.openxmlformats.org/officeDocument/2006/relationships" xmlns:m="http://schemas.openxmlformats.org/officeDocument/2006/math" xmlns:v="urn:schemas-microsoft-com:vml" xmlns:wp14="http://schemas.microsoft.com/office/word/2010/wordprocessingDrawing" xmlns:wp="http://schemas.openxmlformats.org/drawingml/2006/wordprocessingDrawing" xmlns:w10="urn:schemas-microsoft-com:office:word" xmlns:w="http://schemas.openxmlformats.org/wordprocessingml/2006/main" xmlns:w14="http://schemas.microsoft.com/office/word/2010/wordml" xmlns:w15="http://schemas.microsoft.com/office/word/2012/wordml" xmlns:w16se="http://schemas.microsoft.com/office/word/2015/wordml/symex" xmlns:wpg="http://schemas.microsoft.com/office/word/2010/wordprocessingGroup" xmlns:wpi="http://schemas.microsoft.com/office/word/2010/wordprocessingInk" xmlns:wne="http://schemas.microsoft.com/office/word/2006/wordml" xmlns:wps="http://schemas.microsoft.com/office/word/2010/wordprocessingShape" mc:Ignorable="w14 w15 w16se wp14">
   <w:body>
     <w:p/>
     <w:p/>
@@ -19,7 +19,6 @@
         <w:jc w:val="center"/>
         <w:rPr>
           <w:sz w:val="28"/>
-          <w:lang w:val="es-AR"/>
         </w:rPr>
       </w:pPr>
       <w:r>
@@ -29,7 +28,6 @@
           <w:bCs/>
           <w:sz w:val="32"/>
           <w:szCs w:val="28"/>
-          <w:lang w:val="es-AR"/>
         </w:rPr>
         <w:t>Documento de Arquitectura</w:t>
       </w:r>
@@ -149,13 +147,7 @@
         <w:t>16</w:t>
       </w:r>
     </w:p>
-    <w:p>
-      <w:pPr>
-        <w:rPr>
-          <w:lang w:val="es-AR"/>
-        </w:rPr>
-      </w:pPr>
-    </w:p>
+    <w:p/>
     <w:tbl>
       <w:tblPr>
         <w:tblW w:w="8505" w:type="dxa"/>
@@ -305,7 +297,7 @@
               <w:spacing w:after="120"/>
               <w:ind w:left="175"/>
             </w:pPr>
-            <w:hyperlink r:id="rId9">
+            <w:hyperlink r:id="rId8">
               <w:r>
                 <w:rPr>
                   <w:color w:val="0563C1"/>
@@ -316,7 +308,7 @@
                 <w:t>speralta83@gmail.com</w:t>
               </w:r>
             </w:hyperlink>
-            <w:hyperlink r:id="rId10"/>
+            <w:hyperlink r:id="rId9"/>
           </w:p>
         </w:tc>
       </w:tr>
@@ -372,7 +364,7 @@
               <w:spacing w:after="120"/>
               <w:ind w:left="175"/>
             </w:pPr>
-            <w:hyperlink r:id="rId11">
+            <w:hyperlink r:id="rId10">
               <w:r>
                 <w:rPr>
                   <w:color w:val="0563C1"/>
@@ -383,7 +375,7 @@
                 <w:t>facundo.obregon@safabox.com</w:t>
               </w:r>
             </w:hyperlink>
-            <w:hyperlink r:id="rId12"/>
+            <w:hyperlink r:id="rId11"/>
           </w:p>
         </w:tc>
       </w:tr>
@@ -439,7 +431,7 @@
               <w:spacing w:after="120"/>
               <w:ind w:left="175"/>
             </w:pPr>
-            <w:hyperlink r:id="rId13">
+            <w:hyperlink r:id="rId12">
               <w:r>
                 <w:rPr>
                   <w:color w:val="1155CC"/>
@@ -450,7 +442,7 @@
                 <w:t>cinthiamontaez@gmail.com</w:t>
               </w:r>
             </w:hyperlink>
-            <w:hyperlink r:id="rId14"/>
+            <w:hyperlink r:id="rId13"/>
           </w:p>
         </w:tc>
       </w:tr>
@@ -466,7 +458,7 @@
               <w:spacing w:after="120"/>
               <w:jc w:val="right"/>
             </w:pPr>
-            <w:hyperlink r:id="rId15">
+            <w:hyperlink r:id="rId14">
               <w:r>
                 <w:rPr>
                   <w:sz w:val="20"/>
@@ -515,7 +507,7 @@
               <w:spacing w:after="120"/>
               <w:ind w:left="175"/>
             </w:pPr>
-            <w:hyperlink r:id="rId16">
+            <w:hyperlink r:id="rId15">
               <w:r>
                 <w:rPr>
                   <w:color w:val="0563C1"/>
@@ -526,7 +518,7 @@
                 <w:t>joni1087@gmail.com</w:t>
               </w:r>
             </w:hyperlink>
-            <w:hyperlink r:id="rId17"/>
+            <w:hyperlink r:id="rId16"/>
           </w:p>
         </w:tc>
       </w:tr>
@@ -582,7 +574,7 @@
               <w:spacing w:after="120"/>
               <w:ind w:left="175"/>
             </w:pPr>
-            <w:hyperlink r:id="rId18">
+            <w:hyperlink r:id="rId17">
               <w:r>
                 <w:rPr>
                   <w:color w:val="0563C1"/>
@@ -593,7 +585,7 @@
                 <w:t>gerardo.matsui@gmail.com</w:t>
               </w:r>
             </w:hyperlink>
-            <w:hyperlink r:id="rId19"/>
+            <w:hyperlink r:id="rId18"/>
           </w:p>
         </w:tc>
       </w:tr>
@@ -749,9 +741,6 @@
     <w:p>
       <w:pPr>
         <w:jc w:val="both"/>
-        <w:rPr>
-          <w:lang w:val="es-AR"/>
-        </w:rPr>
       </w:pPr>
       <w:r>
         <w:rPr>
@@ -792,7 +781,6 @@
           <w:i/>
           <w:sz w:val="22"/>
           <w:szCs w:val="22"/>
-          <w:lang w:val="es-AR"/>
         </w:rPr>
         <w:t>Lic. Silvia Balduzzi - Ing. Pablo Abramowicz</w:t>
       </w:r>
@@ -852,13 +840,7 @@
         <w:t>Ing. Gabriela Salem</w:t>
       </w:r>
     </w:p>
-    <w:p>
-      <w:pPr>
-        <w:rPr>
-          <w:lang w:val="es-AR"/>
-        </w:rPr>
-      </w:pPr>
-    </w:p>
+    <w:p/>
     <w:p>
       <w:pPr>
         <w:rPr>
@@ -866,14 +848,11 @@
         </w:rPr>
       </w:pPr>
       <w:r>
-        <w:rPr>
-          <w:lang w:val="es-AR"/>
-        </w:rPr>
         <w:br w:type="page"/>
       </w:r>
     </w:p>
-    <w:bookmarkStart w:id="6" w:name="_Toc257309426" w:displacedByCustomXml="next"/>
-    <w:bookmarkStart w:id="7" w:name="_Toc257309329" w:displacedByCustomXml="next"/>
+    <w:bookmarkStart w:id="6" w:name="_Toc257309329" w:displacedByCustomXml="next"/>
+    <w:bookmarkStart w:id="7" w:name="_Toc257309426" w:displacedByCustomXml="next"/>
     <w:sdt>
       <w:sdtPr>
         <w:rPr>
@@ -932,16 +911,22 @@
               <w:noProof/>
               <w:sz w:val="22"/>
               <w:szCs w:val="22"/>
-              <w:lang w:val="es-AR" w:eastAsia="es-AR"/>
+              <w:lang w:eastAsia="es-AR"/>
             </w:rPr>
           </w:pPr>
           <w:r>
+            <w:rPr>
+              <w:lang w:val="en-US"/>
+            </w:rPr>
             <w:fldChar w:fldCharType="begin"/>
           </w:r>
           <w:r>
             <w:instrText xml:space="preserve"> TOC \o "1-3" \h \z \u </w:instrText>
           </w:r>
           <w:r>
+            <w:rPr>
+              <w:lang w:val="en-US"/>
+            </w:rPr>
             <w:fldChar w:fldCharType="separate"/>
           </w:r>
           <w:hyperlink w:anchor="_Toc454554485" w:history="1">
@@ -1016,7 +1001,7 @@
               <w:noProof/>
               <w:sz w:val="22"/>
               <w:szCs w:val="22"/>
-              <w:lang w:val="es-AR" w:eastAsia="es-AR"/>
+              <w:lang w:eastAsia="es-AR"/>
             </w:rPr>
           </w:pPr>
           <w:hyperlink w:anchor="_Toc454554486" w:history="1">
@@ -1035,7 +1020,7 @@
                 <w:noProof/>
                 <w:sz w:val="22"/>
                 <w:szCs w:val="22"/>
-                <w:lang w:val="es-AR" w:eastAsia="es-AR"/>
+                <w:lang w:eastAsia="es-AR"/>
               </w:rPr>
               <w:tab/>
             </w:r>
@@ -1110,7 +1095,7 @@
               <w:noProof/>
               <w:sz w:val="22"/>
               <w:szCs w:val="22"/>
-              <w:lang w:val="es-AR" w:eastAsia="es-AR"/>
+              <w:lang w:eastAsia="es-AR"/>
             </w:rPr>
           </w:pPr>
           <w:hyperlink w:anchor="_Toc454554487" w:history="1">
@@ -1129,7 +1114,7 @@
                 <w:noProof/>
                 <w:sz w:val="22"/>
                 <w:szCs w:val="22"/>
-                <w:lang w:val="es-AR" w:eastAsia="es-AR"/>
+                <w:lang w:eastAsia="es-AR"/>
               </w:rPr>
               <w:tab/>
             </w:r>
@@ -1204,7 +1189,7 @@
               <w:noProof/>
               <w:sz w:val="22"/>
               <w:szCs w:val="22"/>
-              <w:lang w:val="es-AR" w:eastAsia="es-AR"/>
+              <w:lang w:eastAsia="es-AR"/>
             </w:rPr>
           </w:pPr>
           <w:hyperlink w:anchor="_Toc454554488" w:history="1">
@@ -1223,7 +1208,7 @@
                 <w:noProof/>
                 <w:sz w:val="22"/>
                 <w:szCs w:val="22"/>
-                <w:lang w:val="es-AR" w:eastAsia="es-AR"/>
+                <w:lang w:eastAsia="es-AR"/>
               </w:rPr>
               <w:tab/>
             </w:r>
@@ -1298,7 +1283,7 @@
               <w:noProof/>
               <w:sz w:val="22"/>
               <w:szCs w:val="22"/>
-              <w:lang w:val="es-AR" w:eastAsia="es-AR"/>
+              <w:lang w:eastAsia="es-AR"/>
             </w:rPr>
           </w:pPr>
           <w:hyperlink w:anchor="_Toc454554489" w:history="1">
@@ -1308,7 +1293,6 @@
                 <w:rFonts w:ascii="Arial" w:hAnsi="Arial" w:cs="Arial"/>
                 <w:b/>
                 <w:noProof/>
-                <w:lang w:val="es-AR"/>
               </w:rPr>
               <w:t>3.1.</w:t>
             </w:r>
@@ -1318,7 +1302,7 @@
                 <w:noProof/>
                 <w:sz w:val="22"/>
                 <w:szCs w:val="22"/>
-                <w:lang w:val="es-AR" w:eastAsia="es-AR"/>
+                <w:lang w:eastAsia="es-AR"/>
               </w:rPr>
               <w:tab/>
             </w:r>
@@ -1328,7 +1312,6 @@
                 <w:rFonts w:ascii="Arial" w:hAnsi="Arial" w:cs="Arial"/>
                 <w:b/>
                 <w:noProof/>
-                <w:lang w:val="es-AR"/>
               </w:rPr>
               <w:t>Arquitectura General</w:t>
             </w:r>
@@ -1394,7 +1377,7 @@
               <w:noProof/>
               <w:sz w:val="22"/>
               <w:szCs w:val="22"/>
-              <w:lang w:val="es-AR" w:eastAsia="es-AR"/>
+              <w:lang w:eastAsia="es-AR"/>
             </w:rPr>
           </w:pPr>
           <w:hyperlink w:anchor="_Toc454554490" w:history="1">
@@ -1404,7 +1387,6 @@
                 <w:rFonts w:ascii="Arial" w:hAnsi="Arial" w:cs="Arial"/>
                 <w:b/>
                 <w:noProof/>
-                <w:lang w:val="es-AR"/>
               </w:rPr>
               <w:t>3.2.</w:t>
             </w:r>
@@ -1414,7 +1396,7 @@
                 <w:noProof/>
                 <w:sz w:val="22"/>
                 <w:szCs w:val="22"/>
-                <w:lang w:val="es-AR" w:eastAsia="es-AR"/>
+                <w:lang w:eastAsia="es-AR"/>
               </w:rPr>
               <w:tab/>
             </w:r>
@@ -1424,7 +1406,6 @@
                 <w:rFonts w:ascii="Arial" w:hAnsi="Arial" w:cs="Arial"/>
                 <w:b/>
                 <w:noProof/>
-                <w:lang w:val="es-AR"/>
               </w:rPr>
               <w:t>Arquitectura de Infraestructura</w:t>
             </w:r>
@@ -1493,7 +1474,6 @@
               <w:rPr>
                 <w:rStyle w:val="Hyperlink"/>
                 <w:noProof/>
-                <w:lang w:val="es-AR"/>
               </w:rPr>
               <w:t>Tecnologías</w:t>
             </w:r>
@@ -1559,7 +1539,7 @@
               <w:noProof/>
               <w:sz w:val="22"/>
               <w:szCs w:val="22"/>
-              <w:lang w:val="es-AR" w:eastAsia="es-AR"/>
+              <w:lang w:eastAsia="es-AR"/>
             </w:rPr>
           </w:pPr>
           <w:hyperlink w:anchor="_Toc454554492" w:history="1">
@@ -1578,7 +1558,7 @@
                 <w:noProof/>
                 <w:sz w:val="22"/>
                 <w:szCs w:val="22"/>
-                <w:lang w:val="es-AR" w:eastAsia="es-AR"/>
+                <w:lang w:eastAsia="es-AR"/>
               </w:rPr>
               <w:tab/>
             </w:r>
@@ -1653,7 +1633,7 @@
               <w:noProof/>
               <w:sz w:val="22"/>
               <w:szCs w:val="22"/>
-              <w:lang w:val="es-AR" w:eastAsia="es-AR"/>
+              <w:lang w:eastAsia="es-AR"/>
             </w:rPr>
           </w:pPr>
           <w:hyperlink w:anchor="_Toc454554493" w:history="1">
@@ -1672,7 +1652,7 @@
                 <w:noProof/>
                 <w:sz w:val="22"/>
                 <w:szCs w:val="22"/>
-                <w:lang w:val="es-AR" w:eastAsia="es-AR"/>
+                <w:lang w:eastAsia="es-AR"/>
               </w:rPr>
               <w:tab/>
             </w:r>
@@ -1747,7 +1727,7 @@
               <w:noProof/>
               <w:sz w:val="22"/>
               <w:szCs w:val="22"/>
-              <w:lang w:val="es-AR" w:eastAsia="es-AR"/>
+              <w:lang w:eastAsia="es-AR"/>
             </w:rPr>
           </w:pPr>
           <w:hyperlink w:anchor="_Toc454554494" w:history="1">
@@ -1766,7 +1746,7 @@
                 <w:noProof/>
                 <w:sz w:val="22"/>
                 <w:szCs w:val="22"/>
-                <w:lang w:val="es-AR" w:eastAsia="es-AR"/>
+                <w:lang w:eastAsia="es-AR"/>
               </w:rPr>
               <w:tab/>
             </w:r>
@@ -2680,18 +2660,8 @@
                 <w:sz w:val="22"/>
                 <w:lang w:val="es-MX"/>
               </w:rPr>
-              <w:t xml:space="preserve">Gerardo </w:t>
-            </w:r>
-            <w:proofErr w:type="spellStart"/>
-            <w:r>
-              <w:rPr>
-                <w:rFonts w:ascii="Arial" w:hAnsi="Arial" w:cs="Arial"/>
-                <w:sz w:val="22"/>
-                <w:lang w:val="es-MX"/>
-              </w:rPr>
-              <w:t>Matsui</w:t>
-            </w:r>
-            <w:proofErr w:type="spellEnd"/>
+              <w:t>Gerardo Matsui</w:t>
+            </w:r>
           </w:p>
         </w:tc>
       </w:tr>
@@ -2849,18 +2819,8 @@
                 <w:sz w:val="22"/>
                 <w:lang w:val="es-MX"/>
               </w:rPr>
-              <w:t xml:space="preserve">Gerardo </w:t>
-            </w:r>
-            <w:proofErr w:type="spellStart"/>
-            <w:r>
-              <w:rPr>
-                <w:rFonts w:ascii="Arial" w:hAnsi="Arial" w:cs="Arial"/>
-                <w:sz w:val="22"/>
-                <w:lang w:val="es-MX"/>
-              </w:rPr>
-              <w:t>Matsui</w:t>
-            </w:r>
-            <w:proofErr w:type="spellEnd"/>
+              <w:t>Gerardo Matsui</w:t>
+            </w:r>
           </w:p>
         </w:tc>
       </w:tr>
@@ -3132,7 +3092,6 @@
           <w:rFonts w:ascii="Arial" w:hAnsi="Arial" w:cs="Arial"/>
           <w:sz w:val="22"/>
           <w:szCs w:val="20"/>
-          <w:lang w:val="es-AR"/>
         </w:rPr>
       </w:pPr>
     </w:p>
@@ -3142,7 +3101,6 @@
           <w:rFonts w:ascii="Arial" w:hAnsi="Arial" w:cs="Arial"/>
           <w:sz w:val="22"/>
           <w:szCs w:val="20"/>
-          <w:lang w:val="es-AR"/>
         </w:rPr>
       </w:pPr>
       <w:r>
@@ -3150,7 +3108,6 @@
           <w:rFonts w:ascii="Arial" w:hAnsi="Arial" w:cs="Arial"/>
           <w:sz w:val="22"/>
           <w:szCs w:val="20"/>
-          <w:lang w:val="es-AR"/>
         </w:rPr>
         <w:t>El siguiente</w:t>
       </w:r>
@@ -3159,7 +3116,6 @@
           <w:rFonts w:ascii="Arial" w:hAnsi="Arial" w:cs="Arial"/>
           <w:sz w:val="22"/>
           <w:szCs w:val="20"/>
-          <w:lang w:val="es-AR"/>
         </w:rPr>
         <w:t xml:space="preserve"> diagrama muestra </w:t>
       </w:r>
@@ -3168,7 +3124,6 @@
           <w:rFonts w:ascii="Arial" w:hAnsi="Arial" w:cs="Arial"/>
           <w:sz w:val="22"/>
           <w:szCs w:val="20"/>
-          <w:lang w:val="es-AR"/>
         </w:rPr>
         <w:t>en un</w:t>
       </w:r>
@@ -3177,7 +3132,6 @@
           <w:rFonts w:ascii="Arial" w:hAnsi="Arial" w:cs="Arial"/>
           <w:sz w:val="22"/>
           <w:szCs w:val="20"/>
-          <w:lang w:val="es-AR"/>
         </w:rPr>
         <w:t xml:space="preserve"> alto nivel de detalle, </w:t>
       </w:r>
@@ -3186,7 +3140,6 @@
           <w:rFonts w:ascii="Arial" w:hAnsi="Arial" w:cs="Arial"/>
           <w:sz w:val="22"/>
           <w:szCs w:val="20"/>
-          <w:lang w:val="es-AR"/>
         </w:rPr>
         <w:t xml:space="preserve">los entes y entidades que interactúan con </w:t>
       </w:r>
@@ -3195,7 +3148,6 @@
           <w:rFonts w:ascii="Arial" w:hAnsi="Arial" w:cs="Arial"/>
           <w:sz w:val="22"/>
           <w:szCs w:val="20"/>
-          <w:lang w:val="es-AR"/>
         </w:rPr>
         <w:t>el sistema,</w:t>
       </w:r>
@@ -3204,7 +3156,6 @@
           <w:rFonts w:ascii="Arial" w:hAnsi="Arial" w:cs="Arial"/>
           <w:sz w:val="22"/>
           <w:szCs w:val="20"/>
-          <w:lang w:val="es-AR"/>
         </w:rPr>
         <w:t xml:space="preserve"> </w:t>
       </w:r>
@@ -3213,7 +3164,6 @@
           <w:rFonts w:ascii="Arial" w:hAnsi="Arial" w:cs="Arial"/>
           <w:sz w:val="22"/>
           <w:szCs w:val="20"/>
-          <w:lang w:val="es-AR"/>
         </w:rPr>
         <w:t>d</w:t>
       </w:r>
@@ -3222,7 +3172,6 @@
           <w:rFonts w:ascii="Arial" w:hAnsi="Arial" w:cs="Arial"/>
           <w:sz w:val="22"/>
           <w:szCs w:val="20"/>
-          <w:lang w:val="es-AR"/>
         </w:rPr>
         <w:t>eterminando los límites y el ambiente del mismo.</w:t>
       </w:r>
@@ -3233,7 +3182,6 @@
           <w:rFonts w:ascii="Arial" w:hAnsi="Arial" w:cs="Arial"/>
           <w:sz w:val="22"/>
           <w:szCs w:val="20"/>
-          <w:lang w:val="es-AR"/>
         </w:rPr>
       </w:pPr>
     </w:p>
@@ -3243,7 +3191,6 @@
           <w:rFonts w:ascii="Arial" w:hAnsi="Arial" w:cs="Arial"/>
           <w:sz w:val="22"/>
           <w:szCs w:val="20"/>
-          <w:lang w:val="es-AR"/>
         </w:rPr>
       </w:pPr>
     </w:p>
@@ -3262,7 +3209,6 @@
           <w:noProof/>
           <w:sz w:val="28"/>
           <w:szCs w:val="20"/>
-          <w:lang w:val="es-AR" w:eastAsia="es-AR"/>
         </w:rPr>
         <w:drawing>
           <wp:inline distT="0" distB="0" distL="0" distR="0">
@@ -3280,7 +3226,7 @@
                     <pic:cNvPicPr/>
                   </pic:nvPicPr>
                   <pic:blipFill>
-                    <a:blip r:embed="rId20">
+                    <a:blip r:embed="rId19">
                       <a:extLst>
                         <a:ext uri="{28A0092B-C50C-407E-A947-70E740481C1C}">
                           <a14:useLocalDpi xmlns:a14="http://schemas.microsoft.com/office/drawing/2010/main" val="0"/>
@@ -3350,7 +3296,6 @@
           <w:rFonts w:ascii="Arial" w:hAnsi="Arial" w:cs="Arial"/>
           <w:sz w:val="22"/>
           <w:szCs w:val="20"/>
-          <w:lang w:val="es-AR"/>
         </w:rPr>
       </w:pPr>
     </w:p>
@@ -3360,17 +3305,10 @@
           <w:rFonts w:ascii="Arial" w:hAnsi="Arial" w:cs="Arial"/>
           <w:sz w:val="22"/>
           <w:szCs w:val="20"/>
-          <w:lang w:val="es-AR"/>
-        </w:rPr>
-      </w:pPr>
-    </w:p>
-    <w:p>
-      <w:pPr>
-        <w:rPr>
-          <w:lang w:val="es-AR"/>
-        </w:rPr>
-      </w:pPr>
-    </w:p>
+        </w:rPr>
+      </w:pPr>
+    </w:p>
+    <w:p/>
     <w:p>
       <w:pPr>
         <w:pStyle w:val="Heading2"/>
@@ -3384,7 +3322,6 @@
           <w:color w:val="auto"/>
           <w:sz w:val="24"/>
           <w:szCs w:val="28"/>
-          <w:lang w:val="es-AR"/>
         </w:rPr>
       </w:pPr>
       <w:bookmarkStart w:id="21" w:name="_Toc454554489"/>
@@ -3395,7 +3332,6 @@
           <w:color w:val="auto"/>
           <w:sz w:val="24"/>
           <w:szCs w:val="28"/>
-          <w:lang w:val="es-AR"/>
         </w:rPr>
         <w:t>Arquitectura</w:t>
       </w:r>
@@ -3406,7 +3342,6 @@
           <w:color w:val="auto"/>
           <w:sz w:val="24"/>
           <w:szCs w:val="28"/>
-          <w:lang w:val="es-AR"/>
         </w:rPr>
         <w:t xml:space="preserve"> </w:t>
       </w:r>
@@ -3417,26 +3352,18 @@
           <w:color w:val="auto"/>
           <w:sz w:val="24"/>
           <w:szCs w:val="28"/>
-          <w:lang w:val="es-AR"/>
         </w:rPr>
         <w:t>General</w:t>
       </w:r>
       <w:bookmarkEnd w:id="21"/>
     </w:p>
-    <w:p>
-      <w:pPr>
-        <w:rPr>
-          <w:lang w:val="es-AR"/>
-        </w:rPr>
-      </w:pPr>
-    </w:p>
+    <w:p/>
     <w:p>
       <w:pPr>
         <w:rPr>
           <w:rFonts w:ascii="Arial" w:hAnsi="Arial" w:cs="Arial"/>
           <w:sz w:val="22"/>
           <w:szCs w:val="20"/>
-          <w:lang w:val="es-AR"/>
         </w:rPr>
       </w:pPr>
       <w:r>
@@ -3444,70 +3371,12 @@
           <w:rFonts w:ascii="Arial" w:hAnsi="Arial" w:cs="Arial"/>
           <w:sz w:val="22"/>
           <w:szCs w:val="20"/>
-          <w:lang w:val="es-AR"/>
-        </w:rPr>
-        <w:t>El siguiente</w:t>
-      </w:r>
-      <w:r>
-        <w:rPr>
-          <w:rFonts w:ascii="Arial" w:hAnsi="Arial" w:cs="Arial"/>
-          <w:sz w:val="22"/>
-          <w:szCs w:val="20"/>
-          <w:lang w:val="es-AR"/>
-        </w:rPr>
-        <w:t xml:space="preserve"> diagrama </w:t>
-      </w:r>
-      <w:r>
-        <w:rPr>
-          <w:rFonts w:ascii="Arial" w:hAnsi="Arial" w:cs="Arial"/>
-          <w:sz w:val="22"/>
-          <w:szCs w:val="20"/>
-          <w:lang w:val="es-AR"/>
-        </w:rPr>
-        <w:t>muestra</w:t>
-      </w:r>
-      <w:r>
-        <w:rPr>
-          <w:rFonts w:ascii="Arial" w:hAnsi="Arial" w:cs="Arial"/>
-          <w:sz w:val="22"/>
-          <w:szCs w:val="20"/>
-          <w:lang w:val="es-AR"/>
-        </w:rPr>
-        <w:t xml:space="preserve"> la interacción lógica y física (BBDD, App Server, Web Server) de los diversos componentes que conforman </w:t>
-      </w:r>
-      <w:r>
-        <w:rPr>
-          <w:rFonts w:ascii="Arial" w:hAnsi="Arial" w:cs="Arial"/>
-          <w:sz w:val="22"/>
-          <w:szCs w:val="20"/>
-          <w:lang w:val="es-AR"/>
-        </w:rPr>
-        <w:t>la plataforma</w:t>
-      </w:r>
-      <w:r>
-        <w:rPr>
-          <w:rFonts w:ascii="Arial" w:hAnsi="Arial" w:cs="Arial"/>
-          <w:sz w:val="22"/>
-          <w:szCs w:val="20"/>
-          <w:lang w:val="es-AR"/>
-        </w:rPr>
-        <w:t>.</w:t>
-      </w:r>
-    </w:p>
-    <w:p>
-      <w:pPr>
-        <w:rPr>
-          <w:lang w:val="es-AR"/>
-        </w:rPr>
-      </w:pPr>
-    </w:p>
-    <w:p>
-      <w:pPr>
-        <w:rPr>
-          <w:lang w:val="es-AR"/>
-        </w:rPr>
-      </w:pPr>
-    </w:p>
+        </w:rPr>
+        <w:t>El sistema estará comprendido por un grupo de módulo, cada uno con su respectivas funcionalidades y responsabilidades.</w:t>
+      </w:r>
+    </w:p>
+    <w:p/>
+    <w:p/>
     <w:p>
       <w:pPr>
         <w:jc w:val="center"/>
@@ -3515,7 +3384,6 @@
       <w:r>
         <w:rPr>
           <w:noProof/>
-          <w:lang w:val="es-AR" w:eastAsia="es-AR"/>
         </w:rPr>
         <w:drawing>
           <wp:inline distT="0" distB="0" distL="0" distR="0">
@@ -3533,7 +3401,7 @@
                     <pic:cNvPicPr/>
                   </pic:nvPicPr>
                   <pic:blipFill>
-                    <a:blip r:embed="rId21">
+                    <a:blip r:embed="rId20">
                       <a:extLst>
                         <a:ext uri="{28A0092B-C50C-407E-A947-70E740481C1C}">
                           <a14:useLocalDpi xmlns:a14="http://schemas.microsoft.com/office/drawing/2010/main" val="0"/>
@@ -3560,21 +3428,333 @@
         </w:drawing>
       </w:r>
     </w:p>
+    <w:p>
+      <w:r>
+        <w:rPr>
+          <w:b/>
+        </w:rPr>
+        <w:lastRenderedPageBreak/>
+        <w:t>Módulo de Perfiles:</w:t>
+      </w:r>
+      <w:r>
+        <w:t xml:space="preserve"> Gestiona </w:t>
+      </w:r>
+      <w:r>
+        <w:t xml:space="preserve">a </w:t>
+      </w:r>
+      <w:r>
+        <w:t>los usuarios del sistema.</w:t>
+      </w:r>
+    </w:p>
+    <w:p>
+      <w:pPr>
+        <w:pStyle w:val="ListParagraph"/>
+        <w:numPr>
+          <w:ilvl w:val="0"/>
+          <w:numId w:val="10"/>
+        </w:numPr>
+      </w:pPr>
+      <w:r>
+        <w:t>Alta, b</w:t>
+      </w:r>
+      <w:r>
+        <w:t xml:space="preserve">aja y </w:t>
+      </w:r>
+      <w:r>
+        <w:t>m</w:t>
+      </w:r>
+      <w:r>
+        <w:t>odificación de los usuarios del sistema.</w:t>
+      </w:r>
+    </w:p>
+    <w:p>
+      <w:pPr>
+        <w:pStyle w:val="ListParagraph"/>
+        <w:numPr>
+          <w:ilvl w:val="0"/>
+          <w:numId w:val="10"/>
+        </w:numPr>
+      </w:pPr>
+      <w:r>
+        <w:t>Asignación del perfil del usuario: define el tipo de perfil que tendrá un usuario pueden ser del tipo Alumno, Docente o Administrador.</w:t>
+      </w:r>
+    </w:p>
+    <w:p>
+      <w:pPr>
+        <w:pStyle w:val="ListParagraph"/>
+        <w:numPr>
+          <w:ilvl w:val="0"/>
+          <w:numId w:val="10"/>
+        </w:numPr>
+      </w:pPr>
+      <w:r>
+        <w:t>Autorización: Permite/deniega determinadas operaciones de acuerdo al perfil del usuario.</w:t>
+      </w:r>
+    </w:p>
+    <w:p>
+      <w:r>
+        <w:rPr>
+          <w:b/>
+        </w:rPr>
+        <w:t>Módulo de Alumnos:</w:t>
+      </w:r>
+      <w:r>
+        <w:t xml:space="preserve"> Gestiona la información referente a los cursos y actividades que realizan los alumnos</w:t>
+      </w:r>
+    </w:p>
+    <w:p>
+      <w:pPr>
+        <w:pStyle w:val="ListParagraph"/>
+        <w:numPr>
+          <w:ilvl w:val="0"/>
+          <w:numId w:val="8"/>
+        </w:numPr>
+      </w:pPr>
+      <w:r>
+        <w:t>Cursos en los que se encuentra asignado</w:t>
+      </w:r>
+      <w:r>
+        <w:t xml:space="preserve"> el alumno</w:t>
+      </w:r>
+      <w:r>
+        <w:t>.</w:t>
+      </w:r>
+    </w:p>
+    <w:p>
+      <w:pPr>
+        <w:pStyle w:val="ListParagraph"/>
+        <w:numPr>
+          <w:ilvl w:val="0"/>
+          <w:numId w:val="8"/>
+        </w:numPr>
+      </w:pPr>
+      <w:r>
+        <w:t>Las a</w:t>
+      </w:r>
+      <w:r>
+        <w:t xml:space="preserve">ctividades </w:t>
+      </w:r>
+      <w:r>
+        <w:t>a realizar por el alumno</w:t>
+      </w:r>
+      <w:r>
+        <w:t>.</w:t>
+      </w:r>
+    </w:p>
+    <w:p>
+      <w:pPr>
+        <w:pStyle w:val="ListParagraph"/>
+        <w:numPr>
+          <w:ilvl w:val="0"/>
+          <w:numId w:val="8"/>
+        </w:numPr>
+      </w:pPr>
+      <w:r>
+        <w:t>El avance en las actividades realizado por el alumno.</w:t>
+      </w:r>
+      <w:r>
+        <w:t xml:space="preserve"> </w:t>
+      </w:r>
+    </w:p>
+    <w:p>
+      <w:r>
+        <w:rPr>
+          <w:b/>
+        </w:rPr>
+        <w:t>Módulo de Docentes:</w:t>
+      </w:r>
+      <w:r>
+        <w:t xml:space="preserve"> </w:t>
+      </w:r>
+      <w:r>
+        <w:t xml:space="preserve"> Administra la información de los cursos que imparte y el avance de los alumnos en cada curso.</w:t>
+      </w:r>
+    </w:p>
+    <w:p>
+      <w:pPr>
+        <w:pStyle w:val="ListParagraph"/>
+        <w:numPr>
+          <w:ilvl w:val="0"/>
+          <w:numId w:val="9"/>
+        </w:numPr>
+      </w:pPr>
+      <w:r>
+        <w:t>Cursos impartidos por el docente.</w:t>
+      </w:r>
+    </w:p>
+    <w:p>
+      <w:pPr>
+        <w:pStyle w:val="ListParagraph"/>
+        <w:numPr>
+          <w:ilvl w:val="0"/>
+          <w:numId w:val="9"/>
+        </w:numPr>
+      </w:pPr>
+      <w:r>
+        <w:t>Alumnos asignados en cada curso.</w:t>
+      </w:r>
+    </w:p>
+    <w:p>
+      <w:pPr>
+        <w:pStyle w:val="ListParagraph"/>
+        <w:numPr>
+          <w:ilvl w:val="0"/>
+          <w:numId w:val="9"/>
+        </w:numPr>
+      </w:pPr>
+      <w:r>
+        <w:t>El avance de cada alumno del curso.</w:t>
+      </w:r>
+    </w:p>
+    <w:p>
+      <w:r>
+        <w:rPr>
+          <w:b/>
+        </w:rPr>
+        <w:t xml:space="preserve">Módulo de </w:t>
+      </w:r>
+      <w:r>
+        <w:rPr>
+          <w:b/>
+        </w:rPr>
+        <w:t>Cursos</w:t>
+      </w:r>
+      <w:r>
+        <w:rPr>
+          <w:b/>
+        </w:rPr>
+        <w:t>:</w:t>
+      </w:r>
+      <w:r>
+        <w:t xml:space="preserve">  </w:t>
+      </w:r>
+      <w:r>
+        <w:t>Gestiona la información referente a los cursos</w:t>
+      </w:r>
+      <w:r>
+        <w:t>.</w:t>
+      </w:r>
+    </w:p>
+    <w:p>
+      <w:pPr>
+        <w:pStyle w:val="ListParagraph"/>
+        <w:numPr>
+          <w:ilvl w:val="0"/>
+          <w:numId w:val="9"/>
+        </w:numPr>
+      </w:pPr>
+      <w:r>
+        <w:t>Alta, baja y modificación de los cursos.</w:t>
+      </w:r>
+    </w:p>
+    <w:p>
+      <w:pPr>
+        <w:pStyle w:val="ListParagraph"/>
+        <w:numPr>
+          <w:ilvl w:val="0"/>
+          <w:numId w:val="9"/>
+        </w:numPr>
+      </w:pPr>
+      <w:r>
+        <w:t>Definición del temario del curso</w:t>
+      </w:r>
+      <w:r>
+        <w:t>.</w:t>
+      </w:r>
+    </w:p>
+    <w:p>
+      <w:pPr>
+        <w:pStyle w:val="ListParagraph"/>
+        <w:numPr>
+          <w:ilvl w:val="0"/>
+          <w:numId w:val="9"/>
+        </w:numPr>
+      </w:pPr>
+      <w:r>
+        <w:t>Dependencias entre cada tema</w:t>
+      </w:r>
+      <w:r>
+        <w:t>.</w:t>
+      </w:r>
+    </w:p>
+    <w:p>
+      <w:r>
+        <w:rPr>
+          <w:b/>
+        </w:rPr>
+        <w:t xml:space="preserve">Módulo de </w:t>
+      </w:r>
+      <w:r>
+        <w:rPr>
+          <w:b/>
+        </w:rPr>
+        <w:t>Actividades</w:t>
+      </w:r>
+      <w:r>
+        <w:rPr>
+          <w:b/>
+        </w:rPr>
+        <w:t>:</w:t>
+      </w:r>
+      <w:r>
+        <w:t xml:space="preserve">  Gestiona la información referente</w:t>
+      </w:r>
+      <w:r>
+        <w:t xml:space="preserve"> a las </w:t>
+      </w:r>
+      <w:r>
+        <w:t>actividades, la misma pueden ser de carácter teórico, práctico o ambas.</w:t>
+      </w:r>
+    </w:p>
+    <w:p>
+      <w:pPr>
+        <w:pStyle w:val="ListParagraph"/>
+        <w:numPr>
+          <w:ilvl w:val="0"/>
+          <w:numId w:val="9"/>
+        </w:numPr>
+      </w:pPr>
+      <w:r>
+        <w:t>Alta, baja y modificación de</w:t>
+      </w:r>
+      <w:r>
+        <w:t xml:space="preserve"> actividades</w:t>
+      </w:r>
+      <w:r>
+        <w:t>.</w:t>
+      </w:r>
+    </w:p>
+    <w:p>
+      <w:r>
+        <w:rPr>
+          <w:b/>
+        </w:rPr>
+        <w:t xml:space="preserve">Módulo de </w:t>
+      </w:r>
+      <w:r>
+        <w:rPr>
+          <w:b/>
+        </w:rPr>
+        <w:t>Autoaprendizaje</w:t>
+      </w:r>
+      <w:r>
+        <w:rPr>
+          <w:b/>
+        </w:rPr>
+        <w:t>:</w:t>
+      </w:r>
+      <w:r>
+        <w:t xml:space="preserve">  </w:t>
+      </w:r>
+      <w:r>
+        <w:t>Es el encargado de registrar los progresos de cada alumno y determinar en base a la información recolectada la siguiente actividad a realizar por el alumno</w:t>
+      </w:r>
+      <w:r>
+        <w:t>.</w:t>
+      </w:r>
+    </w:p>
     <w:p/>
-    <w:p>
-      <w:pPr>
-        <w:rPr>
-          <w:lang w:val="es-AR"/>
-        </w:rPr>
-      </w:pPr>
-    </w:p>
-    <w:p>
-      <w:pPr>
-        <w:rPr>
-          <w:lang w:val="es-AR"/>
-        </w:rPr>
-      </w:pPr>
-    </w:p>
+    <w:p/>
     <w:p>
       <w:pPr>
         <w:pStyle w:val="Heading2"/>
@@ -3588,7 +3768,6 @@
           <w:color w:val="auto"/>
           <w:sz w:val="24"/>
           <w:szCs w:val="28"/>
-          <w:lang w:val="es-AR"/>
         </w:rPr>
       </w:pPr>
       <w:bookmarkStart w:id="22" w:name="_Toc454554490"/>
@@ -3599,79 +3778,36 @@
           <w:color w:val="auto"/>
           <w:sz w:val="24"/>
           <w:szCs w:val="28"/>
-          <w:lang w:val="es-AR"/>
         </w:rPr>
         <w:t>Arquitectura de Infraestructura</w:t>
       </w:r>
       <w:bookmarkEnd w:id="22"/>
     </w:p>
-    <w:p>
-      <w:pPr>
-        <w:rPr>
-          <w:lang w:val="es-AR"/>
-        </w:rPr>
-      </w:pPr>
-    </w:p>
-    <w:p>
-      <w:pPr>
-        <w:rPr>
-          <w:lang w:val="es-AR"/>
-        </w:rPr>
-      </w:pPr>
-      <w:r>
-        <w:rPr>
-          <w:lang w:val="es-AR"/>
-        </w:rPr>
-        <w:t>El siguiente diagrama</w:t>
-      </w:r>
-      <w:r>
-        <w:rPr>
-          <w:lang w:val="es-AR"/>
-        </w:rPr>
-        <w:t xml:space="preserve"> desc</w:t>
-      </w:r>
-      <w:r>
-        <w:rPr>
-          <w:lang w:val="es-AR"/>
-        </w:rPr>
-        <w:t>ribe la infraestructura necesaria para la implementación del sistema.</w:t>
-      </w:r>
-    </w:p>
-    <w:p>
-      <w:pPr>
-        <w:rPr>
-          <w:lang w:val="es-AR"/>
-        </w:rPr>
-      </w:pPr>
-    </w:p>
-    <w:p>
-      <w:pPr>
-        <w:rPr>
-          <w:lang w:val="es-AR"/>
-        </w:rPr>
-      </w:pPr>
+    <w:p/>
+    <w:p>
+      <w:r>
+        <w:t>Se dispondrá de una arquitectura que permitirá balancear la carga entre diferentes nodos para garantizar la capacidad de procesamiento y confiabilidad. También asegurará la disponibilidad de las aplicaciones monitorizando el estado de las misma.</w:t>
+      </w:r>
+    </w:p>
+    <w:p>
+      <w:r>
+        <w:t>Se incluirá un cache de aplicaciones para optimizar el rendimiento de la aplicación.</w:t>
+      </w:r>
     </w:p>
     <w:p>
       <w:pPr>
         <w:jc w:val="center"/>
-        <w:rPr>
-          <w:lang w:val="es-AR"/>
-        </w:rPr>
       </w:pPr>
     </w:p>
     <w:p>
       <w:pPr>
         <w:jc w:val="center"/>
-        <w:rPr>
-          <w:lang w:val="es-AR"/>
-        </w:rPr>
-      </w:pPr>
-      <w:bookmarkStart w:id="23" w:name="_GoBack"/>
+      </w:pPr>
       <w:r>
         <w:rPr>
           <w:noProof/>
-          <w:lang w:val="es-AR" w:eastAsia="es-AR"/>
-        </w:rPr>
+        </w:rPr>
+        <w:lastRenderedPageBreak/>
         <w:drawing>
           <wp:inline distT="0" distB="0" distL="0" distR="0">
             <wp:extent cx="5495925" cy="3781425"/>
@@ -3688,7 +3824,7 @@
                     <pic:cNvPicPr/>
                   </pic:nvPicPr>
                   <pic:blipFill>
-                    <a:blip r:embed="rId22">
+                    <a:blip r:embed="rId21">
                       <a:extLst>
                         <a:ext uri="{28A0092B-C50C-407E-A947-70E740481C1C}">
                           <a14:useLocalDpi xmlns:a14="http://schemas.microsoft.com/office/drawing/2010/main" val="0"/>
@@ -3714,15 +3850,8 @@
           </wp:inline>
         </w:drawing>
       </w:r>
-      <w:bookmarkEnd w:id="23"/>
-    </w:p>
-    <w:p>
-      <w:pPr>
-        <w:rPr>
-          <w:lang w:val="es-AR"/>
-        </w:rPr>
-      </w:pPr>
-    </w:p>
+    </w:p>
+    <w:p/>
     <w:p>
       <w:pPr>
         <w:spacing w:after="160" w:line="259" w:lineRule="auto"/>
@@ -3730,14 +3859,10 @@
           <w:rFonts w:asciiTheme="majorHAnsi" w:hAnsiTheme="majorHAnsi" w:cstheme="majorBidi"/>
           <w:b/>
           <w:bCs/>
-          <w:lang w:val="es-AR"/>
-        </w:rPr>
-      </w:pPr>
-      <w:bookmarkStart w:id="24" w:name="_Toc454554491"/>
-      <w:r>
-        <w:rPr>
-          <w:lang w:val="es-AR"/>
-        </w:rPr>
+        </w:rPr>
+      </w:pPr>
+      <w:bookmarkStart w:id="23" w:name="_Toc454554491"/>
+      <w:r>
         <w:br w:type="page"/>
       </w:r>
     </w:p>
@@ -3747,14 +3872,12 @@
         <w:rPr>
           <w:rFonts w:eastAsia="Times New Roman"/>
           <w:color w:val="auto"/>
-          <w:lang w:val="es-AR"/>
         </w:rPr>
       </w:pPr>
       <w:r>
         <w:rPr>
           <w:rFonts w:eastAsia="Times New Roman"/>
           <w:color w:val="auto"/>
-          <w:lang w:val="es-AR"/>
         </w:rPr>
         <w:lastRenderedPageBreak/>
         <w:t>Tecnología</w:t>
@@ -3763,22 +3886,15 @@
         <w:rPr>
           <w:rFonts w:eastAsia="Times New Roman"/>
           <w:color w:val="auto"/>
-          <w:lang w:val="es-AR"/>
         </w:rPr>
         <w:t>s</w:t>
       </w:r>
-      <w:bookmarkEnd w:id="24"/>
-    </w:p>
-    <w:p>
-      <w:pPr>
-        <w:rPr>
-          <w:lang w:val="es-AR"/>
-        </w:rPr>
-      </w:pPr>
-    </w:p>
+      <w:bookmarkEnd w:id="23"/>
+    </w:p>
+    <w:p/>
     <w:tbl>
       <w:tblPr>
-        <w:tblStyle w:val="GridTable4Accent1"/>
+        <w:tblStyle w:val="GridTable4-Accent11"/>
         <w:tblW w:w="5000" w:type="pct"/>
         <w:tblLook w:val="04A0" w:firstRow="1" w:lastRow="0" w:firstColumn="1" w:lastColumn="0" w:noHBand="0" w:noVBand="1"/>
       </w:tblPr>
@@ -3796,15 +3912,7 @@
             <w:tcW w:w="1692" w:type="pct"/>
           </w:tcPr>
           <w:p>
-            <w:pPr>
-              <w:rPr>
-                <w:lang w:val="es-AR"/>
-              </w:rPr>
-            </w:pPr>
-            <w:r>
-              <w:rPr>
-                <w:lang w:val="es-AR"/>
-              </w:rPr>
+            <w:r>
               <w:t>Tecnología</w:t>
             </w:r>
           </w:p>
@@ -3816,14 +3924,8 @@
           <w:p>
             <w:pPr>
               <w:cnfStyle w:val="100000000000" w:firstRow="1" w:lastRow="0" w:firstColumn="0" w:lastColumn="0" w:oddVBand="0" w:evenVBand="0" w:oddHBand="0" w:evenHBand="0" w:firstRowFirstColumn="0" w:firstRowLastColumn="0" w:lastRowFirstColumn="0" w:lastRowLastColumn="0"/>
-              <w:rPr>
-                <w:lang w:val="es-AR"/>
-              </w:rPr>
-            </w:pPr>
-            <w:r>
-              <w:rPr>
-                <w:lang w:val="es-AR"/>
-              </w:rPr>
+            </w:pPr>
+            <w:r>
               <w:t>Descripción</w:t>
             </w:r>
           </w:p>
@@ -3839,15 +3941,7 @@
             <w:tcW w:w="1692" w:type="pct"/>
           </w:tcPr>
           <w:p>
-            <w:pPr>
-              <w:rPr>
-                <w:lang w:val="es-AR"/>
-              </w:rPr>
-            </w:pPr>
-            <w:r>
-              <w:rPr>
-                <w:lang w:val="es-AR"/>
-              </w:rPr>
+            <w:r>
               <w:t>Web Server</w:t>
             </w:r>
           </w:p>
@@ -3859,38 +3953,20 @@
           <w:p>
             <w:pPr>
               <w:cnfStyle w:val="000000100000" w:firstRow="0" w:lastRow="0" w:firstColumn="0" w:lastColumn="0" w:oddVBand="0" w:evenVBand="0" w:oddHBand="1" w:evenHBand="0" w:firstRowFirstColumn="0" w:firstRowLastColumn="0" w:lastRowFirstColumn="0" w:lastRowLastColumn="0"/>
-              <w:rPr>
-                <w:lang w:val="es-AR"/>
-              </w:rPr>
-            </w:pPr>
-            <w:r>
-              <w:rPr>
-                <w:lang w:val="es-AR"/>
-              </w:rPr>
+            </w:pPr>
+            <w:r>
               <w:t>Servidor</w:t>
             </w:r>
             <w:r>
-              <w:rPr>
-                <w:lang w:val="es-AR"/>
-              </w:rPr>
               <w:t>es</w:t>
             </w:r>
             <w:r>
-              <w:rPr>
-                <w:lang w:val="es-AR"/>
-              </w:rPr>
               <w:t xml:space="preserve"> web</w:t>
             </w:r>
             <w:r>
-              <w:rPr>
-                <w:lang w:val="es-AR"/>
-              </w:rPr>
               <w:t xml:space="preserve"> apache</w:t>
             </w:r>
             <w:r>
-              <w:rPr>
-                <w:lang w:val="es-AR"/>
-              </w:rPr>
               <w:t>.</w:t>
             </w:r>
           </w:p>
@@ -3903,27 +3979,13 @@
             <w:tcW w:w="1692" w:type="pct"/>
           </w:tcPr>
           <w:p>
-            <w:pPr>
-              <w:rPr>
-                <w:lang w:val="es-AR"/>
-              </w:rPr>
-            </w:pPr>
-            <w:r>
-              <w:rPr>
-                <w:lang w:val="es-AR"/>
-              </w:rPr>
+            <w:r>
               <w:t>Data Base</w:t>
             </w:r>
             <w:r>
-              <w:rPr>
-                <w:lang w:val="es-AR"/>
-              </w:rPr>
               <w:t xml:space="preserve"> Server</w:t>
             </w:r>
             <w:r>
-              <w:rPr>
-                <w:lang w:val="es-AR"/>
-              </w:rPr>
               <w:t>s</w:t>
             </w:r>
           </w:p>
@@ -3935,14 +3997,8 @@
           <w:p>
             <w:pPr>
               <w:cnfStyle w:val="000000000000" w:firstRow="0" w:lastRow="0" w:firstColumn="0" w:lastColumn="0" w:oddVBand="0" w:evenVBand="0" w:oddHBand="0" w:evenHBand="0" w:firstRowFirstColumn="0" w:firstRowLastColumn="0" w:lastRowFirstColumn="0" w:lastRowLastColumn="0"/>
-              <w:rPr>
-                <w:lang w:val="es-AR"/>
-              </w:rPr>
-            </w:pPr>
-            <w:r>
-              <w:rPr>
-                <w:lang w:val="es-AR"/>
-              </w:rPr>
+            </w:pPr>
+            <w:r>
               <w:t>Servidores de bases  de datos.</w:t>
             </w:r>
           </w:p>
@@ -3958,21 +4014,10 @@
             <w:tcW w:w="1692" w:type="pct"/>
           </w:tcPr>
           <w:p>
-            <w:pPr>
-              <w:rPr>
-                <w:lang w:val="es-AR"/>
-              </w:rPr>
-            </w:pPr>
-            <w:r>
-              <w:rPr>
-                <w:lang w:val="es-AR"/>
-              </w:rPr>
+            <w:r>
               <w:t>File Server</w:t>
             </w:r>
             <w:r>
-              <w:rPr>
-                <w:lang w:val="es-AR"/>
-              </w:rPr>
               <w:t>s</w:t>
             </w:r>
           </w:p>
@@ -3984,18 +4029,10 @@
           <w:p>
             <w:pPr>
               <w:cnfStyle w:val="000000100000" w:firstRow="0" w:lastRow="0" w:firstColumn="0" w:lastColumn="0" w:oddVBand="0" w:evenVBand="0" w:oddHBand="1" w:evenHBand="0" w:firstRowFirstColumn="0" w:firstRowLastColumn="0" w:lastRowFirstColumn="0" w:lastRowLastColumn="0"/>
-              <w:rPr>
-                <w:lang w:val="es-AR"/>
-              </w:rPr>
-            </w:pPr>
-            <w:proofErr w:type="spellStart"/>
-            <w:r>
-              <w:rPr>
-                <w:lang w:val="es-AR"/>
-              </w:rPr>
+            </w:pPr>
+            <w:r>
               <w:t>GlusterFS</w:t>
             </w:r>
-            <w:proofErr w:type="spellEnd"/>
           </w:p>
         </w:tc>
       </w:tr>
@@ -4006,15 +4043,7 @@
             <w:tcW w:w="1692" w:type="pct"/>
           </w:tcPr>
           <w:p>
-            <w:pPr>
-              <w:rPr>
-                <w:lang w:val="es-AR"/>
-              </w:rPr>
-            </w:pPr>
-            <w:r>
-              <w:rPr>
-                <w:lang w:val="es-AR"/>
-              </w:rPr>
+            <w:r>
               <w:t>Cache Server</w:t>
             </w:r>
           </w:p>
@@ -4031,15 +4060,7 @@
               <w:t>Varnish cache servers</w:t>
             </w:r>
             <w:r>
-              <w:t xml:space="preserve">, </w:t>
-            </w:r>
-            <w:proofErr w:type="spellStart"/>
-            <w:r>
-              <w:t>Memcache</w:t>
-            </w:r>
-            <w:proofErr w:type="spellEnd"/>
-            <w:r>
-              <w:t xml:space="preserve"> servers</w:t>
+              <w:t>, Memcache servers</w:t>
             </w:r>
           </w:p>
         </w:tc>
@@ -4054,24 +4075,8 @@
             <w:tcW w:w="1692" w:type="pct"/>
           </w:tcPr>
           <w:p>
-            <w:pPr>
-              <w:rPr>
-                <w:lang w:val="es-AR"/>
-              </w:rPr>
-            </w:pPr>
-            <w:proofErr w:type="spellStart"/>
-            <w:r>
-              <w:rPr>
-                <w:lang w:val="es-AR"/>
-              </w:rPr>
-              <w:t>Symfony</w:t>
-            </w:r>
-            <w:proofErr w:type="spellEnd"/>
-            <w:r>
-              <w:rPr>
-                <w:lang w:val="es-AR"/>
-              </w:rPr>
-              <w:t xml:space="preserve"> 2.8</w:t>
+            <w:r>
+              <w:t>Symfony 2.8</w:t>
             </w:r>
           </w:p>
         </w:tc>
@@ -4082,14 +4087,8 @@
           <w:p>
             <w:pPr>
               <w:cnfStyle w:val="000000100000" w:firstRow="0" w:lastRow="0" w:firstColumn="0" w:lastColumn="0" w:oddVBand="0" w:evenVBand="0" w:oddHBand="1" w:evenHBand="0" w:firstRowFirstColumn="0" w:firstRowLastColumn="0" w:lastRowFirstColumn="0" w:lastRowLastColumn="0"/>
-              <w:rPr>
-                <w:lang w:val="es-AR"/>
-              </w:rPr>
-            </w:pPr>
-            <w:r>
-              <w:rPr>
-                <w:lang w:val="es-AR"/>
-              </w:rPr>
+            </w:pPr>
+            <w:r>
               <w:t xml:space="preserve">Framework de aplicaciones PHP </w:t>
             </w:r>
           </w:p>
@@ -4102,19 +4101,9 @@
             <w:tcW w:w="1692" w:type="pct"/>
           </w:tcPr>
           <w:p>
-            <w:pPr>
-              <w:rPr>
-                <w:lang w:val="es-AR"/>
-              </w:rPr>
-            </w:pPr>
-            <w:proofErr w:type="spellStart"/>
-            <w:r>
-              <w:rPr>
-                <w:lang w:val="es-AR"/>
-              </w:rPr>
+            <w:r>
               <w:t>Bootstrap</w:t>
             </w:r>
-            <w:proofErr w:type="spellEnd"/>
           </w:p>
         </w:tc>
         <w:tc>
@@ -4126,23 +4115,7 @@
               <w:cnfStyle w:val="000000000000" w:firstRow="0" w:lastRow="0" w:firstColumn="0" w:lastColumn="0" w:oddVBand="0" w:evenVBand="0" w:oddHBand="0" w:evenHBand="0" w:firstRowFirstColumn="0" w:firstRowLastColumn="0" w:lastRowFirstColumn="0" w:lastRowLastColumn="0"/>
             </w:pPr>
             <w:r>
-              <w:t>Framework html/</w:t>
-            </w:r>
-            <w:proofErr w:type="spellStart"/>
-            <w:r>
-              <w:t>css</w:t>
-            </w:r>
-            <w:proofErr w:type="spellEnd"/>
-            <w:r>
-              <w:t>/</w:t>
-            </w:r>
-            <w:proofErr w:type="spellStart"/>
-            <w:r>
-              <w:t>js</w:t>
-            </w:r>
-            <w:proofErr w:type="spellEnd"/>
-            <w:r>
-              <w:t>.</w:t>
+              <w:t>Framework html/css/js.</w:t>
             </w:r>
           </w:p>
         </w:tc>
@@ -4157,19 +4130,9 @@
             <w:tcW w:w="1692" w:type="pct"/>
           </w:tcPr>
           <w:p>
-            <w:pPr>
-              <w:rPr>
-                <w:lang w:val="es-AR"/>
-              </w:rPr>
-            </w:pPr>
-            <w:proofErr w:type="spellStart"/>
-            <w:r>
-              <w:rPr>
-                <w:lang w:val="es-AR"/>
-              </w:rPr>
+            <w:r>
               <w:t>AngularJs</w:t>
             </w:r>
-            <w:proofErr w:type="spellEnd"/>
           </w:p>
         </w:tc>
         <w:tc>
@@ -4212,7 +4175,7 @@
           <w:lang w:val="es-ES" w:eastAsia="es-ES"/>
         </w:rPr>
       </w:pPr>
-      <w:bookmarkStart w:id="25" w:name="_Toc454554492"/>
+      <w:bookmarkStart w:id="24" w:name="_Toc454554492"/>
       <w:r>
         <w:rPr>
           <w:rFonts w:ascii="Arial Black" w:hAnsi="Arial Black" w:cs="Arial"/>
@@ -4234,7 +4197,7 @@
         </w:rPr>
         <w:t xml:space="preserve"> – Requisitos No Funcionales</w:t>
       </w:r>
-      <w:bookmarkEnd w:id="25"/>
+      <w:bookmarkEnd w:id="24"/>
     </w:p>
     <w:p>
       <w:pPr>
@@ -4546,21 +4509,20 @@
                 <w:color w:val="704E3A"/>
                 <w:sz w:val="17"/>
                 <w:szCs w:val="17"/>
-                <w:lang w:val="es-AR" w:eastAsia="es-AR"/>
+                <w:lang w:eastAsia="es-AR"/>
               </w:rPr>
             </w:pPr>
             <w:r>
               <w:rPr>
                 <w:noProof/>
                 <w:color w:val="0000FF"/>
-                <w:lang w:val="es-AR" w:eastAsia="es-AR"/>
               </w:rPr>
               <w:drawing>
                 <wp:inline distT="0" distB="0" distL="0" distR="0" wp14:anchorId="7F040AB9" wp14:editId="591C4F1F">
                   <wp:extent cx="238125" cy="238125"/>
                   <wp:effectExtent l="0" t="0" r="9525" b="9525"/>
                   <wp:docPr id="11" name="Imagen 11" descr="http://www.henrykszeryng.net/graphx/logo_firefox.gif">
-                    <a:hlinkClick xmlns:a="http://schemas.openxmlformats.org/drawingml/2006/main" r:id="rId23" tgtFrame="&quot;_blank&quot;"/>
+                    <a:hlinkClick xmlns:a="http://schemas.openxmlformats.org/drawingml/2006/main" r:id="rId22" tgtFrame="&quot;_blank&quot;"/>
                   </wp:docPr>
                   <wp:cNvGraphicFramePr>
                     <a:graphicFrameLocks xmlns:a="http://schemas.openxmlformats.org/drawingml/2006/main" noChangeAspect="1"/>
@@ -4570,14 +4532,14 @@
                       <pic:pic xmlns:pic="http://schemas.openxmlformats.org/drawingml/2006/picture">
                         <pic:nvPicPr>
                           <pic:cNvPr id="0" name="Picture 1" descr="http://www.henrykszeryng.net/graphx/logo_firefox.gif">
-                            <a:hlinkClick r:id="rId23" tgtFrame="&quot;_blank&quot;"/>
+                            <a:hlinkClick r:id="rId22" tgtFrame="&quot;_blank&quot;"/>
                           </pic:cNvPr>
                           <pic:cNvPicPr>
                             <a:picLocks noChangeAspect="1" noChangeArrowheads="1"/>
                           </pic:cNvPicPr>
                         </pic:nvPicPr>
                         <pic:blipFill>
-                          <a:blip r:embed="rId24">
+                          <a:blip r:embed="rId23">
                             <a:extLst>
                               <a:ext uri="{28A0092B-C50C-407E-A947-70E740481C1C}">
                                 <a14:useLocalDpi xmlns:a14="http://schemas.microsoft.com/office/drawing/2010/main" val="0"/>
@@ -4616,7 +4578,7 @@
                 <w:color w:val="704E3A"/>
                 <w:sz w:val="17"/>
                 <w:szCs w:val="17"/>
-                <w:lang w:val="es-AR" w:eastAsia="es-AR"/>
+                <w:lang w:eastAsia="es-AR"/>
               </w:rPr>
               <w:t>Firefox 31</w:t>
             </w:r>
@@ -4626,7 +4588,7 @@
                 <w:color w:val="704E3A"/>
                 <w:sz w:val="17"/>
                 <w:szCs w:val="17"/>
-                <w:lang w:val="es-AR" w:eastAsia="es-AR"/>
+                <w:lang w:eastAsia="es-AR"/>
               </w:rPr>
               <w:t xml:space="preserve"> o </w:t>
             </w:r>
@@ -4636,7 +4598,7 @@
                 <w:color w:val="704E3A"/>
                 <w:sz w:val="17"/>
                 <w:szCs w:val="17"/>
-                <w:lang w:val="es-AR" w:eastAsia="es-AR"/>
+                <w:lang w:eastAsia="es-AR"/>
               </w:rPr>
               <w:t>superior</w:t>
             </w:r>
@@ -4648,21 +4610,20 @@
                 <w:color w:val="704E3A"/>
                 <w:sz w:val="17"/>
                 <w:szCs w:val="17"/>
-                <w:lang w:val="es-AR" w:eastAsia="es-AR"/>
+                <w:lang w:eastAsia="es-AR"/>
               </w:rPr>
             </w:pPr>
             <w:r>
               <w:rPr>
                 <w:noProof/>
                 <w:color w:val="0000FF"/>
-                <w:lang w:val="es-AR" w:eastAsia="es-AR"/>
               </w:rPr>
               <w:drawing>
                 <wp:inline distT="0" distB="0" distL="0" distR="0" wp14:anchorId="2E14321A" wp14:editId="57D2E11E">
                   <wp:extent cx="238125" cy="238125"/>
                   <wp:effectExtent l="0" t="0" r="9525" b="9525"/>
                   <wp:docPr id="7" name="Imagen 7" descr="http://www.henrykszeryng.net/graphx/logo_safari.gif">
-                    <a:hlinkClick xmlns:a="http://schemas.openxmlformats.org/drawingml/2006/main" r:id="rId25" tgtFrame="&quot;_blank&quot;"/>
+                    <a:hlinkClick xmlns:a="http://schemas.openxmlformats.org/drawingml/2006/main" r:id="rId24" tgtFrame="&quot;_blank&quot;"/>
                   </wp:docPr>
                   <wp:cNvGraphicFramePr>
                     <a:graphicFrameLocks xmlns:a="http://schemas.openxmlformats.org/drawingml/2006/main" noChangeAspect="1"/>
@@ -4672,14 +4633,14 @@
                       <pic:pic xmlns:pic="http://schemas.openxmlformats.org/drawingml/2006/picture">
                         <pic:nvPicPr>
                           <pic:cNvPr id="0" name="Picture 2" descr="http://www.henrykszeryng.net/graphx/logo_safari.gif">
-                            <a:hlinkClick r:id="rId25" tgtFrame="&quot;_blank&quot;"/>
+                            <a:hlinkClick r:id="rId24" tgtFrame="&quot;_blank&quot;"/>
                           </pic:cNvPr>
                           <pic:cNvPicPr>
                             <a:picLocks noChangeAspect="1" noChangeArrowheads="1"/>
                           </pic:cNvPicPr>
                         </pic:nvPicPr>
                         <pic:blipFill>
-                          <a:blip r:embed="rId26">
+                          <a:blip r:embed="rId25">
                             <a:extLst>
                               <a:ext uri="{28A0092B-C50C-407E-A947-70E740481C1C}">
                                 <a14:useLocalDpi xmlns:a14="http://schemas.microsoft.com/office/drawing/2010/main" val="0"/>
@@ -4718,7 +4679,7 @@
                 <w:color w:val="704E3A"/>
                 <w:sz w:val="17"/>
                 <w:szCs w:val="17"/>
-                <w:lang w:val="es-AR" w:eastAsia="es-AR"/>
+                <w:lang w:eastAsia="es-AR"/>
               </w:rPr>
               <w:t>Safari 5.0.6</w:t>
             </w:r>
@@ -4728,7 +4689,7 @@
                 <w:color w:val="704E3A"/>
                 <w:sz w:val="17"/>
                 <w:szCs w:val="17"/>
-                <w:lang w:val="es-AR" w:eastAsia="es-AR"/>
+                <w:lang w:eastAsia="es-AR"/>
               </w:rPr>
               <w:t xml:space="preserve"> o </w:t>
             </w:r>
@@ -4738,7 +4699,7 @@
                 <w:color w:val="704E3A"/>
                 <w:sz w:val="17"/>
                 <w:szCs w:val="17"/>
-                <w:lang w:val="es-AR" w:eastAsia="es-AR"/>
+                <w:lang w:eastAsia="es-AR"/>
               </w:rPr>
               <w:t>superior</w:t>
             </w:r>
@@ -4750,21 +4711,20 @@
                 <w:color w:val="704E3A"/>
                 <w:sz w:val="17"/>
                 <w:szCs w:val="17"/>
-                <w:lang w:val="es-AR" w:eastAsia="es-AR"/>
+                <w:lang w:eastAsia="es-AR"/>
               </w:rPr>
             </w:pPr>
             <w:r>
               <w:rPr>
                 <w:noProof/>
                 <w:color w:val="0000FF"/>
-                <w:lang w:val="es-AR" w:eastAsia="es-AR"/>
               </w:rPr>
               <w:drawing>
                 <wp:inline distT="0" distB="0" distL="0" distR="0" wp14:anchorId="5013154A" wp14:editId="0724861D">
                   <wp:extent cx="238125" cy="238125"/>
                   <wp:effectExtent l="0" t="0" r="9525" b="9525"/>
                   <wp:docPr id="6" name="Imagen 6" descr="http://www.henrykszeryng.net/graphx/logo_chrome.gif">
-                    <a:hlinkClick xmlns:a="http://schemas.openxmlformats.org/drawingml/2006/main" r:id="rId27" tgtFrame="&quot;_blank&quot;"/>
+                    <a:hlinkClick xmlns:a="http://schemas.openxmlformats.org/drawingml/2006/main" r:id="rId26" tgtFrame="&quot;_blank&quot;"/>
                   </wp:docPr>
                   <wp:cNvGraphicFramePr>
                     <a:graphicFrameLocks xmlns:a="http://schemas.openxmlformats.org/drawingml/2006/main" noChangeAspect="1"/>
@@ -4774,14 +4734,14 @@
                       <pic:pic xmlns:pic="http://schemas.openxmlformats.org/drawingml/2006/picture">
                         <pic:nvPicPr>
                           <pic:cNvPr id="0" name="Picture 3" descr="http://www.henrykszeryng.net/graphx/logo_chrome.gif">
-                            <a:hlinkClick r:id="rId27" tgtFrame="&quot;_blank&quot;"/>
+                            <a:hlinkClick r:id="rId26" tgtFrame="&quot;_blank&quot;"/>
                           </pic:cNvPr>
                           <pic:cNvPicPr>
                             <a:picLocks noChangeAspect="1" noChangeArrowheads="1"/>
                           </pic:cNvPicPr>
                         </pic:nvPicPr>
                         <pic:blipFill>
-                          <a:blip r:embed="rId28">
+                          <a:blip r:embed="rId27">
                             <a:extLst>
                               <a:ext uri="{28A0092B-C50C-407E-A947-70E740481C1C}">
                                 <a14:useLocalDpi xmlns:a14="http://schemas.microsoft.com/office/drawing/2010/main" val="0"/>
@@ -4820,7 +4780,7 @@
                 <w:color w:val="704E3A"/>
                 <w:sz w:val="17"/>
                 <w:szCs w:val="17"/>
-                <w:lang w:val="es-AR" w:eastAsia="es-AR"/>
+                <w:lang w:eastAsia="es-AR"/>
               </w:rPr>
               <w:t>Google Chrome 31</w:t>
             </w:r>
@@ -4830,7 +4790,7 @@
                 <w:color w:val="704E3A"/>
                 <w:sz w:val="17"/>
                 <w:szCs w:val="17"/>
-                <w:lang w:val="es-AR" w:eastAsia="es-AR"/>
+                <w:lang w:eastAsia="es-AR"/>
               </w:rPr>
               <w:t xml:space="preserve"> o </w:t>
             </w:r>
@@ -4840,7 +4800,7 @@
                 <w:color w:val="704E3A"/>
                 <w:sz w:val="17"/>
                 <w:szCs w:val="17"/>
-                <w:lang w:val="es-AR" w:eastAsia="es-AR"/>
+                <w:lang w:eastAsia="es-AR"/>
               </w:rPr>
               <w:t>superior</w:t>
             </w:r>
@@ -4852,21 +4812,20 @@
                 <w:color w:val="704E3A"/>
                 <w:sz w:val="17"/>
                 <w:szCs w:val="17"/>
-                <w:lang w:val="es-AR" w:eastAsia="es-AR"/>
+                <w:lang w:eastAsia="es-AR"/>
               </w:rPr>
             </w:pPr>
             <w:r>
               <w:rPr>
                 <w:noProof/>
                 <w:color w:val="0000FF"/>
-                <w:lang w:val="es-AR" w:eastAsia="es-AR"/>
               </w:rPr>
               <w:drawing>
                 <wp:inline distT="0" distB="0" distL="0" distR="0" wp14:anchorId="1F39ABED" wp14:editId="02856F14">
                   <wp:extent cx="238125" cy="238125"/>
                   <wp:effectExtent l="0" t="0" r="9525" b="9525"/>
                   <wp:docPr id="4" name="Imagen 4" descr="http://www.henrykszeryng.net/graphx/logo_internet_explorer.gif">
-                    <a:hlinkClick xmlns:a="http://schemas.openxmlformats.org/drawingml/2006/main" r:id="rId29" tgtFrame="&quot;_blank&quot;"/>
+                    <a:hlinkClick xmlns:a="http://schemas.openxmlformats.org/drawingml/2006/main" r:id="rId28" tgtFrame="&quot;_blank&quot;"/>
                   </wp:docPr>
                   <wp:cNvGraphicFramePr>
                     <a:graphicFrameLocks xmlns:a="http://schemas.openxmlformats.org/drawingml/2006/main" noChangeAspect="1"/>
@@ -4876,14 +4835,14 @@
                       <pic:pic xmlns:pic="http://schemas.openxmlformats.org/drawingml/2006/picture">
                         <pic:nvPicPr>
                           <pic:cNvPr id="0" name="Picture 4" descr="http://www.henrykszeryng.net/graphx/logo_internet_explorer.gif">
-                            <a:hlinkClick r:id="rId29" tgtFrame="&quot;_blank&quot;"/>
+                            <a:hlinkClick r:id="rId28" tgtFrame="&quot;_blank&quot;"/>
                           </pic:cNvPr>
                           <pic:cNvPicPr>
                             <a:picLocks noChangeAspect="1" noChangeArrowheads="1"/>
                           </pic:cNvPicPr>
                         </pic:nvPicPr>
                         <pic:blipFill>
-                          <a:blip r:embed="rId30">
+                          <a:blip r:embed="rId29">
                             <a:extLst>
                               <a:ext uri="{28A0092B-C50C-407E-A947-70E740481C1C}">
                                 <a14:useLocalDpi xmlns:a14="http://schemas.microsoft.com/office/drawing/2010/main" val="0"/>
@@ -4922,7 +4881,7 @@
                 <w:color w:val="704E3A"/>
                 <w:sz w:val="17"/>
                 <w:szCs w:val="17"/>
-                <w:lang w:val="es-AR" w:eastAsia="es-AR"/>
+                <w:lang w:eastAsia="es-AR"/>
               </w:rPr>
               <w:t>Internet Explorer 9</w:t>
             </w:r>
@@ -4932,7 +4891,7 @@
                 <w:color w:val="704E3A"/>
                 <w:sz w:val="17"/>
                 <w:szCs w:val="17"/>
-                <w:lang w:val="es-AR" w:eastAsia="es-AR"/>
+                <w:lang w:eastAsia="es-AR"/>
               </w:rPr>
               <w:t xml:space="preserve"> o </w:t>
             </w:r>
@@ -4942,7 +4901,7 @@
                 <w:color w:val="704E3A"/>
                 <w:sz w:val="17"/>
                 <w:szCs w:val="17"/>
-                <w:lang w:val="es-AR" w:eastAsia="es-AR"/>
+                <w:lang w:eastAsia="es-AR"/>
               </w:rPr>
               <w:t>superior</w:t>
             </w:r>
@@ -4954,7 +4913,6 @@
                 <w:i/>
                 <w:sz w:val="22"/>
                 <w:szCs w:val="22"/>
-                <w:lang w:val="es-AR"/>
               </w:rPr>
             </w:pPr>
           </w:p>
@@ -5056,7 +5014,6 @@
                 <w:i/>
                 <w:sz w:val="22"/>
                 <w:szCs w:val="22"/>
-                <w:lang w:val="es-AR"/>
               </w:rPr>
             </w:pPr>
             <w:r>
@@ -5158,7 +5115,6 @@
                 <w:i/>
                 <w:sz w:val="22"/>
                 <w:szCs w:val="22"/>
-                <w:lang w:val="es-AR"/>
               </w:rPr>
             </w:pPr>
             <w:r>
@@ -5270,7 +5226,6 @@
                 <w:i/>
                 <w:sz w:val="22"/>
                 <w:szCs w:val="22"/>
-                <w:lang w:val="es-AR"/>
               </w:rPr>
             </w:pPr>
             <w:r>
@@ -5371,7 +5326,6 @@
                 <w:i/>
                 <w:sz w:val="22"/>
                 <w:szCs w:val="22"/>
-                <w:lang w:val="es-AR"/>
               </w:rPr>
             </w:pPr>
             <w:r>
@@ -5392,7 +5346,6 @@
       <w:pPr>
         <w:rPr>
           <w:rFonts w:ascii="Arial" w:hAnsi="Arial" w:cs="Arial"/>
-          <w:lang w:val="es-AR"/>
         </w:rPr>
       </w:pPr>
     </w:p>
@@ -5656,7 +5609,6 @@
                 <w:i/>
                 <w:sz w:val="22"/>
                 <w:szCs w:val="22"/>
-                <w:lang w:val="es-AR"/>
               </w:rPr>
             </w:pPr>
             <w:r>
@@ -5768,7 +5720,6 @@
                 <w:i/>
                 <w:sz w:val="22"/>
                 <w:szCs w:val="22"/>
-                <w:lang w:val="es-AR"/>
               </w:rPr>
             </w:pPr>
             <w:r>
@@ -5870,7 +5821,6 @@
                 <w:i/>
                 <w:sz w:val="22"/>
                 <w:szCs w:val="22"/>
-                <w:lang w:val="es-AR"/>
               </w:rPr>
             </w:pPr>
             <w:r>
@@ -5982,7 +5932,6 @@
                 <w:i/>
                 <w:sz w:val="22"/>
                 <w:szCs w:val="22"/>
-                <w:lang w:val="es-AR"/>
               </w:rPr>
             </w:pPr>
             <w:r>
@@ -6083,7 +6032,6 @@
                 <w:i/>
                 <w:sz w:val="22"/>
                 <w:szCs w:val="22"/>
-                <w:lang w:val="es-AR"/>
               </w:rPr>
             </w:pPr>
             <w:r>
@@ -6105,7 +6053,6 @@
         <w:jc w:val="center"/>
         <w:rPr>
           <w:rFonts w:ascii="Arial" w:hAnsi="Arial" w:cs="Arial"/>
-          <w:lang w:val="es-AR"/>
         </w:rPr>
       </w:pPr>
     </w:p>
@@ -6114,13 +6061,11 @@
         <w:spacing w:after="160" w:line="259" w:lineRule="auto"/>
         <w:rPr>
           <w:rFonts w:ascii="Arial" w:hAnsi="Arial" w:cs="Arial"/>
-          <w:lang w:val="es-AR"/>
         </w:rPr>
       </w:pPr>
       <w:r>
         <w:rPr>
           <w:rFonts w:ascii="Arial" w:hAnsi="Arial" w:cs="Arial"/>
-          <w:lang w:val="es-AR"/>
         </w:rPr>
         <w:br w:type="page"/>
       </w:r>
@@ -6376,7 +6321,6 @@
                 <w:i/>
                 <w:sz w:val="22"/>
                 <w:szCs w:val="22"/>
-                <w:lang w:val="es-AR"/>
               </w:rPr>
             </w:pPr>
             <w:r>
@@ -6488,7 +6432,6 @@
                 <w:i/>
                 <w:sz w:val="22"/>
                 <w:szCs w:val="22"/>
-                <w:lang w:val="es-AR"/>
               </w:rPr>
             </w:pPr>
             <w:r>
@@ -6600,7 +6543,6 @@
                 <w:i/>
                 <w:sz w:val="22"/>
                 <w:szCs w:val="22"/>
-                <w:lang w:val="es-AR"/>
               </w:rPr>
             </w:pPr>
             <w:r>
@@ -6712,7 +6654,6 @@
                 <w:i/>
                 <w:sz w:val="22"/>
                 <w:szCs w:val="22"/>
-                <w:lang w:val="es-AR"/>
               </w:rPr>
             </w:pPr>
             <w:r>
@@ -6823,7 +6764,6 @@
                 <w:i/>
                 <w:sz w:val="22"/>
                 <w:szCs w:val="22"/>
-                <w:lang w:val="es-AR"/>
               </w:rPr>
             </w:pPr>
             <w:r>
@@ -6844,29 +6784,7 @@
                 <w:szCs w:val="22"/>
                 <w:lang w:val="es-ES"/>
               </w:rPr>
-              <w:t xml:space="preserve"> </w:t>
-            </w:r>
-            <w:proofErr w:type="spellStart"/>
-            <w:r>
-              <w:rPr>
-                <w:rFonts w:ascii="Arial" w:hAnsi="Arial" w:cs="Arial"/>
-                <w:i/>
-                <w:sz w:val="22"/>
-                <w:szCs w:val="22"/>
-                <w:lang w:val="es-ES"/>
-              </w:rPr>
-              <w:t>request</w:t>
-            </w:r>
-            <w:proofErr w:type="spellEnd"/>
-            <w:r>
-              <w:rPr>
-                <w:rFonts w:ascii="Arial" w:hAnsi="Arial" w:cs="Arial"/>
-                <w:i/>
-                <w:sz w:val="22"/>
-                <w:szCs w:val="22"/>
-                <w:lang w:val="es-ES"/>
-              </w:rPr>
-              <w:t xml:space="preserve"> </w:t>
+              <w:t xml:space="preserve"> request </w:t>
             </w:r>
             <w:r>
               <w:rPr>
@@ -6887,7 +6805,6 @@
         <w:jc w:val="center"/>
         <w:rPr>
           <w:rFonts w:ascii="Arial" w:hAnsi="Arial" w:cs="Arial"/>
-          <w:lang w:val="es-AR"/>
         </w:rPr>
       </w:pPr>
     </w:p>
@@ -6917,7 +6834,7 @@
           <w:lang w:val="es-ES" w:eastAsia="es-ES"/>
         </w:rPr>
       </w:pPr>
-      <w:bookmarkStart w:id="26" w:name="_Toc454554493"/>
+      <w:bookmarkStart w:id="25" w:name="_Toc454554493"/>
       <w:r>
         <w:rPr>
           <w:rFonts w:ascii="Arial Black" w:hAnsi="Arial Black" w:cs="Arial"/>
@@ -6938,7 +6855,7 @@
         </w:rPr>
         <w:t>para garantizar RNF</w:t>
       </w:r>
-      <w:bookmarkEnd w:id="26"/>
+      <w:bookmarkEnd w:id="25"/>
     </w:p>
     <w:p>
       <w:pPr>
@@ -7040,27 +6957,7 @@
           <w:szCs w:val="20"/>
           <w:lang w:val="es-ES" w:eastAsia="es-ES"/>
         </w:rPr>
-        <w:t xml:space="preserve">: Identificar el tipo y versión del navegador en el </w:t>
-      </w:r>
-      <w:proofErr w:type="spellStart"/>
-      <w:r>
-        <w:rPr>
-          <w:rFonts w:ascii="Arial" w:hAnsi="Arial" w:cs="Arial"/>
-          <w:sz w:val="22"/>
-          <w:szCs w:val="20"/>
-          <w:lang w:val="es-ES" w:eastAsia="es-ES"/>
-        </w:rPr>
-        <w:t>Request</w:t>
-      </w:r>
-      <w:proofErr w:type="spellEnd"/>
-      <w:r>
-        <w:rPr>
-          <w:rFonts w:ascii="Arial" w:hAnsi="Arial" w:cs="Arial"/>
-          <w:sz w:val="22"/>
-          <w:szCs w:val="20"/>
-          <w:lang w:val="es-ES" w:eastAsia="es-ES"/>
-        </w:rPr>
-        <w:t xml:space="preserve"> al sistema.</w:t>
+        <w:t>: Identificar el tipo y versión del navegador en el Request al sistema.</w:t>
       </w:r>
       <w:r>
         <w:rPr>
@@ -7179,27 +7076,7 @@
           <w:szCs w:val="20"/>
           <w:lang w:val="es-ES" w:eastAsia="es-ES"/>
         </w:rPr>
-        <w:t xml:space="preserve">Para el desarrollo del sistema solo se utilizarán recursos (lenguaje, intérpretes, librerías, </w:t>
-      </w:r>
-      <w:proofErr w:type="spellStart"/>
-      <w:r>
-        <w:rPr>
-          <w:rFonts w:ascii="Arial" w:hAnsi="Arial" w:cs="Arial"/>
-          <w:sz w:val="22"/>
-          <w:szCs w:val="20"/>
-          <w:lang w:val="es-ES" w:eastAsia="es-ES"/>
-        </w:rPr>
-        <w:t>etc</w:t>
-      </w:r>
-      <w:proofErr w:type="spellEnd"/>
-      <w:r>
-        <w:rPr>
-          <w:rFonts w:ascii="Arial" w:hAnsi="Arial" w:cs="Arial"/>
-          <w:sz w:val="22"/>
-          <w:szCs w:val="20"/>
-          <w:lang w:val="es-ES" w:eastAsia="es-ES"/>
-        </w:rPr>
-        <w:t xml:space="preserve">) disponibles en las </w:t>
+        <w:t xml:space="preserve">Para el desarrollo del sistema solo se utilizarán recursos (lenguaje, intérpretes, librerías, etc) disponibles en las </w:t>
       </w:r>
       <w:r>
         <w:rPr>
@@ -7345,19 +7222,18 @@
           <w:rFonts w:ascii="Arial" w:hAnsi="Arial" w:cs="Arial"/>
           <w:sz w:val="22"/>
           <w:szCs w:val="20"/>
-          <w:lang w:val="es-ES"/>
-        </w:rPr>
-      </w:pPr>
-    </w:p>
-    <w:p>
-      <w:pPr>
+          <w:lang w:val="es-ES" w:eastAsia="es-ES"/>
+        </w:rPr>
+      </w:pPr>
+      <w:r>
         <w:rPr>
           <w:rFonts w:ascii="Arial" w:hAnsi="Arial" w:cs="Arial"/>
           <w:sz w:val="22"/>
           <w:szCs w:val="20"/>
           <w:lang w:val="es-ES" w:eastAsia="es-ES"/>
         </w:rPr>
-      </w:pPr>
+        <w:t>Las integraciones entre los sistemas se realizarán</w:t>
+      </w:r>
       <w:r>
         <w:rPr>
           <w:rFonts w:ascii="Arial" w:hAnsi="Arial" w:cs="Arial"/>
@@ -7365,45 +7241,25 @@
           <w:szCs w:val="20"/>
           <w:lang w:val="es-ES" w:eastAsia="es-ES"/>
         </w:rPr>
-        <w:t xml:space="preserve">Las diversas integraciones satisfacen la coexistencia y colaboración con otras soluciones de Software pero también determinan la forma de comunicación entre los componentes o capas de la solución escogida. Las integraciones están guiadas por los atributos de calidad escogidos o relevados del negocio. </w:t>
-      </w:r>
-    </w:p>
-    <w:p>
-      <w:pPr>
+        <w:t xml:space="preserve"> mediante </w:t>
+      </w:r>
+      <w:r>
         <w:rPr>
           <w:rFonts w:ascii="Arial" w:hAnsi="Arial" w:cs="Arial"/>
           <w:sz w:val="22"/>
           <w:szCs w:val="20"/>
           <w:lang w:val="es-ES" w:eastAsia="es-ES"/>
         </w:rPr>
-      </w:pPr>
-    </w:p>
-    <w:p>
-      <w:pPr>
+        <w:t xml:space="preserve">HTTP utilizando un API </w:t>
+      </w:r>
+      <w:r>
         <w:rPr>
           <w:rFonts w:ascii="Arial" w:hAnsi="Arial" w:cs="Arial"/>
           <w:sz w:val="22"/>
           <w:szCs w:val="20"/>
           <w:lang w:val="es-ES" w:eastAsia="es-ES"/>
         </w:rPr>
-      </w:pPr>
-      <w:r>
-        <w:rPr>
-          <w:rFonts w:ascii="Arial" w:hAnsi="Arial" w:cs="Arial"/>
-          <w:sz w:val="22"/>
-          <w:szCs w:val="20"/>
-          <w:lang w:val="es-ES" w:eastAsia="es-ES"/>
-        </w:rPr>
-        <w:t>Las integraciones entre los sistemas se realizarán</w:t>
-      </w:r>
-      <w:r>
-        <w:rPr>
-          <w:rFonts w:ascii="Arial" w:hAnsi="Arial" w:cs="Arial"/>
-          <w:sz w:val="22"/>
-          <w:szCs w:val="20"/>
-          <w:lang w:val="es-ES" w:eastAsia="es-ES"/>
-        </w:rPr>
-        <w:t xml:space="preserve"> mediante REST y TCP/IP para los accesos a la BBDD.</w:t>
+        <w:t>REST y TCP/IP para los accesos a la BBDD.</w:t>
       </w:r>
     </w:p>
     <w:p>
@@ -7413,7 +7269,6 @@
           <w:i/>
           <w:sz w:val="22"/>
           <w:szCs w:val="20"/>
-          <w:lang w:val="es-AR"/>
         </w:rPr>
       </w:pPr>
     </w:p>
@@ -7490,6 +7345,8 @@
           <w:lang w:val="es-ES" w:eastAsia="es-ES"/>
         </w:rPr>
       </w:pPr>
+      <w:bookmarkStart w:id="26" w:name="_GoBack"/>
+      <w:bookmarkEnd w:id="26"/>
       <w:r>
         <w:rPr>
           <w:rFonts w:ascii="Arial" w:hAnsi="Arial" w:cs="Arial"/>
@@ -7581,9 +7438,7 @@
           <w:noProof/>
           <w:sz w:val="22"/>
           <w:szCs w:val="20"/>
-          <w:lang w:val="es-AR" w:eastAsia="es-AR"/>
-        </w:rPr>
-        <w:lastRenderedPageBreak/>
+        </w:rPr>
         <w:drawing>
           <wp:inline distT="0" distB="0" distL="0" distR="0">
             <wp:extent cx="3342715" cy="4486275"/>
@@ -7600,7 +7455,7 @@
                     <pic:cNvPicPr/>
                   </pic:nvPicPr>
                   <pic:blipFill>
-                    <a:blip r:embed="rId31">
+                    <a:blip r:embed="rId30">
                       <a:extLst>
                         <a:ext uri="{28A0092B-C50C-407E-A947-70E740481C1C}">
                           <a14:useLocalDpi xmlns:a14="http://schemas.microsoft.com/office/drawing/2010/main" val="0"/>
@@ -7635,7 +7490,6 @@
           <w:noProof/>
           <w:sz w:val="28"/>
           <w:szCs w:val="20"/>
-          <w:lang w:val="es-AR"/>
         </w:rPr>
       </w:pPr>
     </w:p>
@@ -7656,6 +7510,7 @@
           <w:szCs w:val="20"/>
           <w:lang w:val="es-ES"/>
         </w:rPr>
+        <w:lastRenderedPageBreak/>
         <w:br w:type="page"/>
       </w:r>
     </w:p>
@@ -7948,9 +7803,9 @@
       </w:pPr>
     </w:p>
     <w:sectPr>
-      <w:headerReference w:type="default" r:id="rId32"/>
-      <w:footerReference w:type="default" r:id="rId33"/>
-      <w:headerReference w:type="first" r:id="rId34"/>
+      <w:headerReference w:type="default" r:id="rId31"/>
+      <w:footerReference w:type="default" r:id="rId32"/>
+      <w:headerReference w:type="first" r:id="rId33"/>
       <w:pgSz w:w="12240" w:h="15840"/>
       <w:pgMar w:top="1417" w:right="1701" w:bottom="1417" w:left="1701" w:header="708" w:footer="708" w:gutter="0"/>
       <w:cols w:space="708"/>
@@ -7962,7 +7817,7 @@
 </file>
 
 <file path=word/endnotes.xml><?xml version="1.0" encoding="utf-8"?>
-<w:endnotes xmlns:wpc="http://schemas.microsoft.com/office/word/2010/wordprocessingCanvas" xmlns:mc="http://schemas.openxmlformats.org/markup-compatibility/2006" xmlns:o="urn:schemas-microsoft-com:office:office" xmlns:r="http://schemas.openxmlformats.org/officeDocument/2006/relationships" xmlns:m="http://schemas.openxmlformats.org/officeDocument/2006/math" xmlns:v="urn:schemas-microsoft-com:vml" xmlns:wp14="http://schemas.microsoft.com/office/word/2010/wordprocessingDrawing" xmlns:wp="http://schemas.openxmlformats.org/drawingml/2006/wordprocessingDrawing" xmlns:w10="urn:schemas-microsoft-com:office:word" xmlns:w="http://schemas.openxmlformats.org/wordprocessingml/2006/main" xmlns:w14="http://schemas.microsoft.com/office/word/2010/wordml" xmlns:wpg="http://schemas.microsoft.com/office/word/2010/wordprocessingGroup" xmlns:wpi="http://schemas.microsoft.com/office/word/2010/wordprocessingInk" xmlns:wne="http://schemas.microsoft.com/office/word/2006/wordml" xmlns:wps="http://schemas.microsoft.com/office/word/2010/wordprocessingShape" mc:Ignorable="w14 wp14">
+<w:endnotes xmlns:wpc="http://schemas.microsoft.com/office/word/2010/wordprocessingCanvas" xmlns:cx="http://schemas.microsoft.com/office/drawing/2014/chartex" xmlns:cx1="http://schemas.microsoft.com/office/drawing/2015/9/8/chartex" xmlns:mc="http://schemas.openxmlformats.org/markup-compatibility/2006" xmlns:o="urn:schemas-microsoft-com:office:office" xmlns:r="http://schemas.openxmlformats.org/officeDocument/2006/relationships" xmlns:m="http://schemas.openxmlformats.org/officeDocument/2006/math" xmlns:v="urn:schemas-microsoft-com:vml" xmlns:wp14="http://schemas.microsoft.com/office/word/2010/wordprocessingDrawing" xmlns:wp="http://schemas.openxmlformats.org/drawingml/2006/wordprocessingDrawing" xmlns:w10="urn:schemas-microsoft-com:office:word" xmlns:w="http://schemas.openxmlformats.org/wordprocessingml/2006/main" xmlns:w14="http://schemas.microsoft.com/office/word/2010/wordml" xmlns:w15="http://schemas.microsoft.com/office/word/2012/wordml" xmlns:w16se="http://schemas.microsoft.com/office/word/2015/wordml/symex" xmlns:wpg="http://schemas.microsoft.com/office/word/2010/wordprocessingGroup" xmlns:wpi="http://schemas.microsoft.com/office/word/2010/wordprocessingInk" xmlns:wne="http://schemas.microsoft.com/office/word/2006/wordml" xmlns:wps="http://schemas.microsoft.com/office/word/2010/wordprocessingShape" mc:Ignorable="w14 w15 w16se wp14">
   <w:endnote w:type="separator" w:id="-1">
     <w:p>
       <w:r>
@@ -7981,7 +7836,7 @@
 </file>
 
 <file path=word/footer1.xml><?xml version="1.0" encoding="utf-8"?>
-<w:ftr xmlns:wpc="http://schemas.microsoft.com/office/word/2010/wordprocessingCanvas" xmlns:mc="http://schemas.openxmlformats.org/markup-compatibility/2006" xmlns:o="urn:schemas-microsoft-com:office:office" xmlns:r="http://schemas.openxmlformats.org/officeDocument/2006/relationships" xmlns:m="http://schemas.openxmlformats.org/officeDocument/2006/math" xmlns:v="urn:schemas-microsoft-com:vml" xmlns:wp14="http://schemas.microsoft.com/office/word/2010/wordprocessingDrawing" xmlns:wp="http://schemas.openxmlformats.org/drawingml/2006/wordprocessingDrawing" xmlns:w10="urn:schemas-microsoft-com:office:word" xmlns:w="http://schemas.openxmlformats.org/wordprocessingml/2006/main" xmlns:w14="http://schemas.microsoft.com/office/word/2010/wordml" xmlns:wpg="http://schemas.microsoft.com/office/word/2010/wordprocessingGroup" xmlns:wpi="http://schemas.microsoft.com/office/word/2010/wordprocessingInk" xmlns:wne="http://schemas.microsoft.com/office/word/2006/wordml" xmlns:wps="http://schemas.microsoft.com/office/word/2010/wordprocessingShape" mc:Ignorable="w14 wp14">
+<w:ftr xmlns:wpc="http://schemas.microsoft.com/office/word/2010/wordprocessingCanvas" xmlns:cx="http://schemas.microsoft.com/office/drawing/2014/chartex" xmlns:cx1="http://schemas.microsoft.com/office/drawing/2015/9/8/chartex" xmlns:mc="http://schemas.openxmlformats.org/markup-compatibility/2006" xmlns:o="urn:schemas-microsoft-com:office:office" xmlns:r="http://schemas.openxmlformats.org/officeDocument/2006/relationships" xmlns:m="http://schemas.openxmlformats.org/officeDocument/2006/math" xmlns:v="urn:schemas-microsoft-com:vml" xmlns:wp14="http://schemas.microsoft.com/office/word/2010/wordprocessingDrawing" xmlns:wp="http://schemas.openxmlformats.org/drawingml/2006/wordprocessingDrawing" xmlns:w10="urn:schemas-microsoft-com:office:word" xmlns:w="http://schemas.openxmlformats.org/wordprocessingml/2006/main" xmlns:w14="http://schemas.microsoft.com/office/word/2010/wordml" xmlns:w15="http://schemas.microsoft.com/office/word/2012/wordml" xmlns:w16se="http://schemas.microsoft.com/office/word/2015/wordml/symex" xmlns:wpg="http://schemas.microsoft.com/office/word/2010/wordprocessingGroup" xmlns:wpi="http://schemas.microsoft.com/office/word/2010/wordprocessingInk" xmlns:wne="http://schemas.microsoft.com/office/word/2006/wordml" xmlns:wps="http://schemas.microsoft.com/office/word/2010/wordprocessingShape" mc:Ignorable="w14 w15 w16se wp14">
   <w:p>
     <w:pPr>
       <w:pStyle w:val="Footer"/>
@@ -7991,23 +7846,13 @@
         <w:szCs w:val="20"/>
       </w:rPr>
     </w:pPr>
-    <w:proofErr w:type="spellStart"/>
     <w:r>
       <w:rPr>
         <w:snapToGrid w:val="0"/>
         <w:sz w:val="20"/>
         <w:szCs w:val="20"/>
       </w:rPr>
-      <w:t>Página</w:t>
-    </w:r>
-    <w:proofErr w:type="spellEnd"/>
-    <w:r>
-      <w:rPr>
-        <w:snapToGrid w:val="0"/>
-        <w:sz w:val="20"/>
-        <w:szCs w:val="20"/>
-      </w:rPr>
-      <w:t xml:space="preserve"> </w:t>
+      <w:t xml:space="preserve">Página </w:t>
     </w:r>
     <w:r>
       <w:rPr>
@@ -8040,7 +7885,7 @@
         <w:sz w:val="20"/>
         <w:szCs w:val="20"/>
       </w:rPr>
-      <w:t>6</w:t>
+      <w:t>12</w:t>
     </w:r>
     <w:r>
       <w:rPr>
@@ -8089,7 +7934,7 @@
         <w:sz w:val="20"/>
         <w:szCs w:val="20"/>
       </w:rPr>
-      <w:t>12</w:t>
+      <w:t>13</w:t>
     </w:r>
     <w:r>
       <w:rPr>
@@ -8109,7 +7954,7 @@
 </file>
 
 <file path=word/footnotes.xml><?xml version="1.0" encoding="utf-8"?>
-<w:footnotes xmlns:wpc="http://schemas.microsoft.com/office/word/2010/wordprocessingCanvas" xmlns:mc="http://schemas.openxmlformats.org/markup-compatibility/2006" xmlns:o="urn:schemas-microsoft-com:office:office" xmlns:r="http://schemas.openxmlformats.org/officeDocument/2006/relationships" xmlns:m="http://schemas.openxmlformats.org/officeDocument/2006/math" xmlns:v="urn:schemas-microsoft-com:vml" xmlns:wp14="http://schemas.microsoft.com/office/word/2010/wordprocessingDrawing" xmlns:wp="http://schemas.openxmlformats.org/drawingml/2006/wordprocessingDrawing" xmlns:w10="urn:schemas-microsoft-com:office:word" xmlns:w="http://schemas.openxmlformats.org/wordprocessingml/2006/main" xmlns:w14="http://schemas.microsoft.com/office/word/2010/wordml" xmlns:wpg="http://schemas.microsoft.com/office/word/2010/wordprocessingGroup" xmlns:wpi="http://schemas.microsoft.com/office/word/2010/wordprocessingInk" xmlns:wne="http://schemas.microsoft.com/office/word/2006/wordml" xmlns:wps="http://schemas.microsoft.com/office/word/2010/wordprocessingShape" mc:Ignorable="w14 wp14">
+<w:footnotes xmlns:wpc="http://schemas.microsoft.com/office/word/2010/wordprocessingCanvas" xmlns:cx="http://schemas.microsoft.com/office/drawing/2014/chartex" xmlns:cx1="http://schemas.microsoft.com/office/drawing/2015/9/8/chartex" xmlns:mc="http://schemas.openxmlformats.org/markup-compatibility/2006" xmlns:o="urn:schemas-microsoft-com:office:office" xmlns:r="http://schemas.openxmlformats.org/officeDocument/2006/relationships" xmlns:m="http://schemas.openxmlformats.org/officeDocument/2006/math" xmlns:v="urn:schemas-microsoft-com:vml" xmlns:wp14="http://schemas.microsoft.com/office/word/2010/wordprocessingDrawing" xmlns:wp="http://schemas.openxmlformats.org/drawingml/2006/wordprocessingDrawing" xmlns:w10="urn:schemas-microsoft-com:office:word" xmlns:w="http://schemas.openxmlformats.org/wordprocessingml/2006/main" xmlns:w14="http://schemas.microsoft.com/office/word/2010/wordml" xmlns:w15="http://schemas.microsoft.com/office/word/2012/wordml" xmlns:w16se="http://schemas.microsoft.com/office/word/2015/wordml/symex" xmlns:wpg="http://schemas.microsoft.com/office/word/2010/wordprocessingGroup" xmlns:wpi="http://schemas.microsoft.com/office/word/2010/wordprocessingInk" xmlns:wne="http://schemas.microsoft.com/office/word/2006/wordml" xmlns:wps="http://schemas.microsoft.com/office/word/2010/wordprocessingShape" mc:Ignorable="w14 w15 w16se wp14">
   <w:footnote w:type="separator" w:id="-1">
     <w:p>
       <w:r>
@@ -8128,7 +7973,7 @@
 </file>
 
 <file path=word/header1.xml><?xml version="1.0" encoding="utf-8"?>
-<w:hdr xmlns:wpc="http://schemas.microsoft.com/office/word/2010/wordprocessingCanvas" xmlns:mc="http://schemas.openxmlformats.org/markup-compatibility/2006" xmlns:o="urn:schemas-microsoft-com:office:office" xmlns:r="http://schemas.openxmlformats.org/officeDocument/2006/relationships" xmlns:m="http://schemas.openxmlformats.org/officeDocument/2006/math" xmlns:v="urn:schemas-microsoft-com:vml" xmlns:wp14="http://schemas.microsoft.com/office/word/2010/wordprocessingDrawing" xmlns:wp="http://schemas.openxmlformats.org/drawingml/2006/wordprocessingDrawing" xmlns:w10="urn:schemas-microsoft-com:office:word" xmlns:w="http://schemas.openxmlformats.org/wordprocessingml/2006/main" xmlns:w14="http://schemas.microsoft.com/office/word/2010/wordml" xmlns:wpg="http://schemas.microsoft.com/office/word/2010/wordprocessingGroup" xmlns:wpi="http://schemas.microsoft.com/office/word/2010/wordprocessingInk" xmlns:wne="http://schemas.microsoft.com/office/word/2006/wordml" xmlns:wps="http://schemas.microsoft.com/office/word/2010/wordprocessingShape" mc:Ignorable="w14 wp14">
+<w:hdr xmlns:wpc="http://schemas.microsoft.com/office/word/2010/wordprocessingCanvas" xmlns:cx="http://schemas.microsoft.com/office/drawing/2014/chartex" xmlns:cx1="http://schemas.microsoft.com/office/drawing/2015/9/8/chartex" xmlns:mc="http://schemas.openxmlformats.org/markup-compatibility/2006" xmlns:o="urn:schemas-microsoft-com:office:office" xmlns:r="http://schemas.openxmlformats.org/officeDocument/2006/relationships" xmlns:m="http://schemas.openxmlformats.org/officeDocument/2006/math" xmlns:v="urn:schemas-microsoft-com:vml" xmlns:wp14="http://schemas.microsoft.com/office/word/2010/wordprocessingDrawing" xmlns:wp="http://schemas.openxmlformats.org/drawingml/2006/wordprocessingDrawing" xmlns:w10="urn:schemas-microsoft-com:office:word" xmlns:w="http://schemas.openxmlformats.org/wordprocessingml/2006/main" xmlns:w14="http://schemas.microsoft.com/office/word/2010/wordml" xmlns:w15="http://schemas.microsoft.com/office/word/2012/wordml" xmlns:w16se="http://schemas.microsoft.com/office/word/2015/wordml/symex" xmlns:wpg="http://schemas.microsoft.com/office/word/2010/wordprocessingGroup" xmlns:wpi="http://schemas.microsoft.com/office/word/2010/wordprocessingInk" xmlns:wne="http://schemas.microsoft.com/office/word/2006/wordml" xmlns:wps="http://schemas.microsoft.com/office/word/2010/wordprocessingShape" mc:Ignorable="w14 w15 w16se wp14">
   <w:p>
     <w:pPr>
       <w:pStyle w:val="Header"/>
@@ -8185,7 +8030,6 @@
           <w:r>
             <w:rPr>
               <w:noProof/>
-              <w:lang w:val="es-AR" w:eastAsia="es-AR"/>
             </w:rPr>
             <w:drawing>
               <wp:inline distT="0" distB="0" distL="0" distR="0" wp14:anchorId="78ED658A" wp14:editId="465D658E">
@@ -8252,7 +8096,6 @@
               <w:b/>
               <w:sz w:val="20"/>
               <w:szCs w:val="20"/>
-              <w:lang w:val="es-AR"/>
             </w:rPr>
           </w:pPr>
           <w:r>
@@ -8261,7 +8104,6 @@
               <w:b/>
               <w:sz w:val="20"/>
               <w:szCs w:val="20"/>
-              <w:lang w:val="es-AR"/>
             </w:rPr>
             <w:t>Sistema Adaptativo de Formación Adaptativa</w:t>
           </w:r>
@@ -8281,13 +8123,11 @@
               <w:b/>
               <w:sz w:val="20"/>
               <w:szCs w:val="20"/>
-              <w:lang w:val="es-AR"/>
             </w:rPr>
           </w:pPr>
           <w:r>
             <w:rPr>
               <w:noProof/>
-              <w:lang w:val="es-AR" w:eastAsia="es-AR"/>
             </w:rPr>
             <w:drawing>
               <wp:inline distT="114300" distB="114300" distL="114300" distR="114300" wp14:anchorId="080DCD2F" wp14:editId="14853A53">
@@ -8343,7 +8183,6 @@
           <w:pPr>
             <w:rPr>
               <w:rFonts w:ascii="Univers (W1)" w:hAnsi="Univers (W1)"/>
-              <w:lang w:val="es-AR"/>
             </w:rPr>
           </w:pPr>
         </w:p>
@@ -8425,7 +8264,6 @@
               <w:b/>
               <w:sz w:val="20"/>
               <w:szCs w:val="20"/>
-              <w:lang w:val="es-AR"/>
             </w:rPr>
           </w:pPr>
           <w:r>
@@ -8434,7 +8272,6 @@
               <w:b/>
               <w:sz w:val="20"/>
               <w:szCs w:val="20"/>
-              <w:lang w:val="es-AR"/>
             </w:rPr>
             <w:t>Versión 1.</w:t>
           </w:r>
@@ -8444,7 +8281,6 @@
               <w:b/>
               <w:sz w:val="20"/>
               <w:szCs w:val="20"/>
-              <w:lang w:val="es-AR"/>
             </w:rPr>
             <w:t>3</w:t>
           </w:r>
@@ -8463,7 +8299,6 @@
               <w:b/>
               <w:sz w:val="20"/>
               <w:szCs w:val="20"/>
-              <w:lang w:val="es-AR"/>
             </w:rPr>
           </w:pPr>
           <w:r>
@@ -8472,7 +8307,6 @@
               <w:b/>
               <w:sz w:val="20"/>
               <w:szCs w:val="20"/>
-              <w:lang w:val="es-AR"/>
             </w:rPr>
             <w:t>26</w:t>
           </w:r>
@@ -8482,7 +8316,6 @@
               <w:b/>
               <w:sz w:val="20"/>
               <w:szCs w:val="20"/>
-              <w:lang w:val="es-AR"/>
             </w:rPr>
             <w:t>/06/16</w:t>
           </w:r>
@@ -8517,7 +8350,7 @@
 </file>
 
 <file path=word/header2.xml><?xml version="1.0" encoding="utf-8"?>
-<w:hdr xmlns:wpc="http://schemas.microsoft.com/office/word/2010/wordprocessingCanvas" xmlns:mc="http://schemas.openxmlformats.org/markup-compatibility/2006" xmlns:o="urn:schemas-microsoft-com:office:office" xmlns:r="http://schemas.openxmlformats.org/officeDocument/2006/relationships" xmlns:m="http://schemas.openxmlformats.org/officeDocument/2006/math" xmlns:v="urn:schemas-microsoft-com:vml" xmlns:wp14="http://schemas.microsoft.com/office/word/2010/wordprocessingDrawing" xmlns:wp="http://schemas.openxmlformats.org/drawingml/2006/wordprocessingDrawing" xmlns:w10="urn:schemas-microsoft-com:office:word" xmlns:w="http://schemas.openxmlformats.org/wordprocessingml/2006/main" xmlns:w14="http://schemas.microsoft.com/office/word/2010/wordml" xmlns:wpg="http://schemas.microsoft.com/office/word/2010/wordprocessingGroup" xmlns:wpi="http://schemas.microsoft.com/office/word/2010/wordprocessingInk" xmlns:wne="http://schemas.microsoft.com/office/word/2006/wordml" xmlns:wps="http://schemas.microsoft.com/office/word/2010/wordprocessingShape" mc:Ignorable="w14 wp14">
+<w:hdr xmlns:wpc="http://schemas.microsoft.com/office/word/2010/wordprocessingCanvas" xmlns:cx="http://schemas.microsoft.com/office/drawing/2014/chartex" xmlns:cx1="http://schemas.microsoft.com/office/drawing/2015/9/8/chartex" xmlns:mc="http://schemas.openxmlformats.org/markup-compatibility/2006" xmlns:o="urn:schemas-microsoft-com:office:office" xmlns:r="http://schemas.openxmlformats.org/officeDocument/2006/relationships" xmlns:m="http://schemas.openxmlformats.org/officeDocument/2006/math" xmlns:v="urn:schemas-microsoft-com:vml" xmlns:wp14="http://schemas.microsoft.com/office/word/2010/wordprocessingDrawing" xmlns:wp="http://schemas.openxmlformats.org/drawingml/2006/wordprocessingDrawing" xmlns:w10="urn:schemas-microsoft-com:office:word" xmlns:w="http://schemas.openxmlformats.org/wordprocessingml/2006/main" xmlns:w14="http://schemas.microsoft.com/office/word/2010/wordml" xmlns:w15="http://schemas.microsoft.com/office/word/2012/wordml" xmlns:w16se="http://schemas.microsoft.com/office/word/2015/wordml/symex" xmlns:wpg="http://schemas.microsoft.com/office/word/2010/wordprocessingGroup" xmlns:wpi="http://schemas.microsoft.com/office/word/2010/wordprocessingInk" xmlns:wne="http://schemas.microsoft.com/office/word/2006/wordml" xmlns:wps="http://schemas.microsoft.com/office/word/2010/wordprocessingShape" mc:Ignorable="w14 w15 w16se wp14">
   <w:tbl>
     <w:tblPr>
       <w:tblW w:w="10364" w:type="dxa"/>
@@ -8561,7 +8394,6 @@
           <w:r>
             <w:rPr>
               <w:noProof/>
-              <w:lang w:val="es-AR" w:eastAsia="es-AR"/>
             </w:rPr>
             <w:drawing>
               <wp:inline distT="0" distB="0" distL="0" distR="0" wp14:anchorId="7EDA0DB3" wp14:editId="0E4C784D">
@@ -8628,7 +8460,6 @@
               <w:b/>
               <w:sz w:val="20"/>
               <w:szCs w:val="20"/>
-              <w:lang w:val="es-AR"/>
             </w:rPr>
           </w:pPr>
           <w:r>
@@ -8637,7 +8468,6 @@
               <w:b/>
               <w:sz w:val="20"/>
               <w:szCs w:val="20"/>
-              <w:lang w:val="es-AR"/>
             </w:rPr>
             <w:t>Sistema Adaptativo de Formación Educativa</w:t>
           </w:r>
@@ -8657,13 +8487,11 @@
               <w:b/>
               <w:sz w:val="20"/>
               <w:szCs w:val="20"/>
-              <w:lang w:val="es-AR"/>
             </w:rPr>
           </w:pPr>
           <w:r>
             <w:rPr>
               <w:noProof/>
-              <w:lang w:val="es-AR" w:eastAsia="es-AR"/>
             </w:rPr>
             <w:drawing>
               <wp:inline distT="114300" distB="114300" distL="114300" distR="114300" wp14:anchorId="00AD4281" wp14:editId="11DD0497">
@@ -8719,7 +8547,6 @@
           <w:pPr>
             <w:rPr>
               <w:rFonts w:ascii="Univers (W1)" w:hAnsi="Univers (W1)"/>
-              <w:lang w:val="es-AR"/>
             </w:rPr>
           </w:pPr>
         </w:p>
@@ -8747,7 +8574,6 @@
               <w:b/>
               <w:sz w:val="20"/>
               <w:szCs w:val="20"/>
-              <w:lang w:val="es-AR"/>
             </w:rPr>
             <w:t>K5152 – 5508</w:t>
           </w:r>
@@ -8802,7 +8628,6 @@
               <w:b/>
               <w:sz w:val="20"/>
               <w:szCs w:val="20"/>
-              <w:lang w:val="es-AR"/>
             </w:rPr>
           </w:pPr>
           <w:r>
@@ -8811,7 +8636,6 @@
               <w:b/>
               <w:sz w:val="20"/>
               <w:szCs w:val="20"/>
-              <w:lang w:val="es-AR"/>
             </w:rPr>
             <w:t>Versión 1.</w:t>
           </w:r>
@@ -8821,7 +8645,6 @@
               <w:b/>
               <w:sz w:val="20"/>
               <w:szCs w:val="20"/>
-              <w:lang w:val="es-AR"/>
             </w:rPr>
             <w:t>3</w:t>
           </w:r>
@@ -8840,7 +8663,6 @@
               <w:b/>
               <w:sz w:val="20"/>
               <w:szCs w:val="20"/>
-              <w:lang w:val="es-AR"/>
             </w:rPr>
           </w:pPr>
           <w:r>
@@ -8849,7 +8671,6 @@
               <w:b/>
               <w:sz w:val="20"/>
               <w:szCs w:val="20"/>
-              <w:lang w:val="es-AR"/>
             </w:rPr>
             <w:t>26</w:t>
           </w:r>
@@ -8859,7 +8680,6 @@
               <w:b/>
               <w:sz w:val="20"/>
               <w:szCs w:val="20"/>
-              <w:lang w:val="es-AR"/>
             </w:rPr>
             <w:t>/06/2016</w:t>
           </w:r>
@@ -8889,8 +8709,8 @@
 </file>
 
 <file path=word/numbering.xml><?xml version="1.0" encoding="utf-8"?>
-<w:numbering xmlns:wpc="http://schemas.microsoft.com/office/word/2010/wordprocessingCanvas" xmlns:mc="http://schemas.openxmlformats.org/markup-compatibility/2006" xmlns:o="urn:schemas-microsoft-com:office:office" xmlns:r="http://schemas.openxmlformats.org/officeDocument/2006/relationships" xmlns:m="http://schemas.openxmlformats.org/officeDocument/2006/math" xmlns:v="urn:schemas-microsoft-com:vml" xmlns:wp14="http://schemas.microsoft.com/office/word/2010/wordprocessingDrawing" xmlns:wp="http://schemas.openxmlformats.org/drawingml/2006/wordprocessingDrawing" xmlns:w10="urn:schemas-microsoft-com:office:word" xmlns:w="http://schemas.openxmlformats.org/wordprocessingml/2006/main" xmlns:w14="http://schemas.microsoft.com/office/word/2010/wordml" xmlns:wpg="http://schemas.microsoft.com/office/word/2010/wordprocessingGroup" xmlns:wpi="http://schemas.microsoft.com/office/word/2010/wordprocessingInk" xmlns:wne="http://schemas.microsoft.com/office/word/2006/wordml" xmlns:wps="http://schemas.microsoft.com/office/word/2010/wordprocessingShape" mc:Ignorable="w14 wp14">
-  <w:abstractNum w:abstractNumId="0">
+<w:numbering xmlns:wpc="http://schemas.microsoft.com/office/word/2010/wordprocessingCanvas" xmlns:cx="http://schemas.microsoft.com/office/drawing/2014/chartex" xmlns:cx1="http://schemas.microsoft.com/office/drawing/2015/9/8/chartex" xmlns:mc="http://schemas.openxmlformats.org/markup-compatibility/2006" xmlns:o="urn:schemas-microsoft-com:office:office" xmlns:r="http://schemas.openxmlformats.org/officeDocument/2006/relationships" xmlns:m="http://schemas.openxmlformats.org/officeDocument/2006/math" xmlns:v="urn:schemas-microsoft-com:vml" xmlns:wp14="http://schemas.microsoft.com/office/word/2010/wordprocessingDrawing" xmlns:wp="http://schemas.openxmlformats.org/drawingml/2006/wordprocessingDrawing" xmlns:w10="urn:schemas-microsoft-com:office:word" xmlns:w="http://schemas.openxmlformats.org/wordprocessingml/2006/main" xmlns:w14="http://schemas.microsoft.com/office/word/2010/wordml" xmlns:w15="http://schemas.microsoft.com/office/word/2012/wordml" xmlns:w16se="http://schemas.microsoft.com/office/word/2015/wordml/symex" xmlns:wpg="http://schemas.microsoft.com/office/word/2010/wordprocessingGroup" xmlns:wpi="http://schemas.microsoft.com/office/word/2010/wordprocessingInk" xmlns:wne="http://schemas.microsoft.com/office/word/2006/wordml" xmlns:wps="http://schemas.microsoft.com/office/word/2010/wordprocessingShape" mc:Ignorable="w14 w15 w16se wp14">
+  <w:abstractNum w:abstractNumId="0" w15:restartNumberingAfterBreak="0">
     <w:nsid w:val="00000003"/>
     <w:multiLevelType w:val="multilevel"/>
     <w:tmpl w:val="00000003"/>
@@ -9030,7 +8850,120 @@
       </w:rPr>
     </w:lvl>
   </w:abstractNum>
-  <w:abstractNum w:abstractNumId="1">
+  <w:abstractNum w:abstractNumId="1" w15:restartNumberingAfterBreak="0">
+    <w:nsid w:val="14CC7779"/>
+    <w:multiLevelType w:val="hybridMultilevel"/>
+    <w:tmpl w:val="8306F448"/>
+    <w:lvl w:ilvl="0" w:tplc="04090001">
+      <w:start w:val="1"/>
+      <w:numFmt w:val="bullet"/>
+      <w:lvlText w:val=""/>
+      <w:lvlJc w:val="left"/>
+      <w:pPr>
+        <w:ind w:left="720" w:hanging="360"/>
+      </w:pPr>
+      <w:rPr>
+        <w:rFonts w:ascii="Symbol" w:hAnsi="Symbol" w:hint="default"/>
+      </w:rPr>
+    </w:lvl>
+    <w:lvl w:ilvl="1" w:tplc="04090003" w:tentative="1">
+      <w:start w:val="1"/>
+      <w:numFmt w:val="bullet"/>
+      <w:lvlText w:val="o"/>
+      <w:lvlJc w:val="left"/>
+      <w:pPr>
+        <w:ind w:left="1440" w:hanging="360"/>
+      </w:pPr>
+      <w:rPr>
+        <w:rFonts w:ascii="Courier New" w:hAnsi="Courier New" w:cs="Courier New" w:hint="default"/>
+      </w:rPr>
+    </w:lvl>
+    <w:lvl w:ilvl="2" w:tplc="04090005" w:tentative="1">
+      <w:start w:val="1"/>
+      <w:numFmt w:val="bullet"/>
+      <w:lvlText w:val=""/>
+      <w:lvlJc w:val="left"/>
+      <w:pPr>
+        <w:ind w:left="2160" w:hanging="360"/>
+      </w:pPr>
+      <w:rPr>
+        <w:rFonts w:ascii="Wingdings" w:hAnsi="Wingdings" w:hint="default"/>
+      </w:rPr>
+    </w:lvl>
+    <w:lvl w:ilvl="3" w:tplc="04090001" w:tentative="1">
+      <w:start w:val="1"/>
+      <w:numFmt w:val="bullet"/>
+      <w:lvlText w:val=""/>
+      <w:lvlJc w:val="left"/>
+      <w:pPr>
+        <w:ind w:left="2880" w:hanging="360"/>
+      </w:pPr>
+      <w:rPr>
+        <w:rFonts w:ascii="Symbol" w:hAnsi="Symbol" w:hint="default"/>
+      </w:rPr>
+    </w:lvl>
+    <w:lvl w:ilvl="4" w:tplc="04090003" w:tentative="1">
+      <w:start w:val="1"/>
+      <w:numFmt w:val="bullet"/>
+      <w:lvlText w:val="o"/>
+      <w:lvlJc w:val="left"/>
+      <w:pPr>
+        <w:ind w:left="3600" w:hanging="360"/>
+      </w:pPr>
+      <w:rPr>
+        <w:rFonts w:ascii="Courier New" w:hAnsi="Courier New" w:cs="Courier New" w:hint="default"/>
+      </w:rPr>
+    </w:lvl>
+    <w:lvl w:ilvl="5" w:tplc="04090005" w:tentative="1">
+      <w:start w:val="1"/>
+      <w:numFmt w:val="bullet"/>
+      <w:lvlText w:val=""/>
+      <w:lvlJc w:val="left"/>
+      <w:pPr>
+        <w:ind w:left="4320" w:hanging="360"/>
+      </w:pPr>
+      <w:rPr>
+        <w:rFonts w:ascii="Wingdings" w:hAnsi="Wingdings" w:hint="default"/>
+      </w:rPr>
+    </w:lvl>
+    <w:lvl w:ilvl="6" w:tplc="04090001" w:tentative="1">
+      <w:start w:val="1"/>
+      <w:numFmt w:val="bullet"/>
+      <w:lvlText w:val=""/>
+      <w:lvlJc w:val="left"/>
+      <w:pPr>
+        <w:ind w:left="5040" w:hanging="360"/>
+      </w:pPr>
+      <w:rPr>
+        <w:rFonts w:ascii="Symbol" w:hAnsi="Symbol" w:hint="default"/>
+      </w:rPr>
+    </w:lvl>
+    <w:lvl w:ilvl="7" w:tplc="04090003" w:tentative="1">
+      <w:start w:val="1"/>
+      <w:numFmt w:val="bullet"/>
+      <w:lvlText w:val="o"/>
+      <w:lvlJc w:val="left"/>
+      <w:pPr>
+        <w:ind w:left="5760" w:hanging="360"/>
+      </w:pPr>
+      <w:rPr>
+        <w:rFonts w:ascii="Courier New" w:hAnsi="Courier New" w:cs="Courier New" w:hint="default"/>
+      </w:rPr>
+    </w:lvl>
+    <w:lvl w:ilvl="8" w:tplc="04090005" w:tentative="1">
+      <w:start w:val="1"/>
+      <w:numFmt w:val="bullet"/>
+      <w:lvlText w:val=""/>
+      <w:lvlJc w:val="left"/>
+      <w:pPr>
+        <w:ind w:left="6480" w:hanging="360"/>
+      </w:pPr>
+      <w:rPr>
+        <w:rFonts w:ascii="Wingdings" w:hAnsi="Wingdings" w:hint="default"/>
+      </w:rPr>
+    </w:lvl>
+  </w:abstractNum>
+  <w:abstractNum w:abstractNumId="2" w15:restartNumberingAfterBreak="0">
     <w:nsid w:val="164A5280"/>
     <w:multiLevelType w:val="multilevel"/>
     <w:tmpl w:val="2C0A001F"/>
@@ -9122,7 +9055,7 @@
       </w:pPr>
     </w:lvl>
   </w:abstractNum>
-  <w:abstractNum w:abstractNumId="2">
+  <w:abstractNum w:abstractNumId="3" w15:restartNumberingAfterBreak="0">
     <w:nsid w:val="18FD5479"/>
     <w:multiLevelType w:val="hybridMultilevel"/>
     <w:tmpl w:val="D87E07D4"/>
@@ -9214,7 +9147,7 @@
       </w:pPr>
     </w:lvl>
   </w:abstractNum>
-  <w:abstractNum w:abstractNumId="3">
+  <w:abstractNum w:abstractNumId="4" w15:restartNumberingAfterBreak="0">
     <w:nsid w:val="24021744"/>
     <w:multiLevelType w:val="hybridMultilevel"/>
     <w:tmpl w:val="933AB500"/>
@@ -9306,7 +9239,120 @@
       </w:pPr>
     </w:lvl>
   </w:abstractNum>
-  <w:abstractNum w:abstractNumId="4">
+  <w:abstractNum w:abstractNumId="5" w15:restartNumberingAfterBreak="0">
+    <w:nsid w:val="3DC910FC"/>
+    <w:multiLevelType w:val="hybridMultilevel"/>
+    <w:tmpl w:val="AD40F9D0"/>
+    <w:lvl w:ilvl="0" w:tplc="04090001">
+      <w:start w:val="1"/>
+      <w:numFmt w:val="bullet"/>
+      <w:lvlText w:val=""/>
+      <w:lvlJc w:val="left"/>
+      <w:pPr>
+        <w:ind w:left="720" w:hanging="360"/>
+      </w:pPr>
+      <w:rPr>
+        <w:rFonts w:ascii="Symbol" w:hAnsi="Symbol" w:hint="default"/>
+      </w:rPr>
+    </w:lvl>
+    <w:lvl w:ilvl="1" w:tplc="04090003" w:tentative="1">
+      <w:start w:val="1"/>
+      <w:numFmt w:val="bullet"/>
+      <w:lvlText w:val="o"/>
+      <w:lvlJc w:val="left"/>
+      <w:pPr>
+        <w:ind w:left="1440" w:hanging="360"/>
+      </w:pPr>
+      <w:rPr>
+        <w:rFonts w:ascii="Courier New" w:hAnsi="Courier New" w:cs="Courier New" w:hint="default"/>
+      </w:rPr>
+    </w:lvl>
+    <w:lvl w:ilvl="2" w:tplc="04090005" w:tentative="1">
+      <w:start w:val="1"/>
+      <w:numFmt w:val="bullet"/>
+      <w:lvlText w:val=""/>
+      <w:lvlJc w:val="left"/>
+      <w:pPr>
+        <w:ind w:left="2160" w:hanging="360"/>
+      </w:pPr>
+      <w:rPr>
+        <w:rFonts w:ascii="Wingdings" w:hAnsi="Wingdings" w:hint="default"/>
+      </w:rPr>
+    </w:lvl>
+    <w:lvl w:ilvl="3" w:tplc="04090001" w:tentative="1">
+      <w:start w:val="1"/>
+      <w:numFmt w:val="bullet"/>
+      <w:lvlText w:val=""/>
+      <w:lvlJc w:val="left"/>
+      <w:pPr>
+        <w:ind w:left="2880" w:hanging="360"/>
+      </w:pPr>
+      <w:rPr>
+        <w:rFonts w:ascii="Symbol" w:hAnsi="Symbol" w:hint="default"/>
+      </w:rPr>
+    </w:lvl>
+    <w:lvl w:ilvl="4" w:tplc="04090003" w:tentative="1">
+      <w:start w:val="1"/>
+      <w:numFmt w:val="bullet"/>
+      <w:lvlText w:val="o"/>
+      <w:lvlJc w:val="left"/>
+      <w:pPr>
+        <w:ind w:left="3600" w:hanging="360"/>
+      </w:pPr>
+      <w:rPr>
+        <w:rFonts w:ascii="Courier New" w:hAnsi="Courier New" w:cs="Courier New" w:hint="default"/>
+      </w:rPr>
+    </w:lvl>
+    <w:lvl w:ilvl="5" w:tplc="04090005" w:tentative="1">
+      <w:start w:val="1"/>
+      <w:numFmt w:val="bullet"/>
+      <w:lvlText w:val=""/>
+      <w:lvlJc w:val="left"/>
+      <w:pPr>
+        <w:ind w:left="4320" w:hanging="360"/>
+      </w:pPr>
+      <w:rPr>
+        <w:rFonts w:ascii="Wingdings" w:hAnsi="Wingdings" w:hint="default"/>
+      </w:rPr>
+    </w:lvl>
+    <w:lvl w:ilvl="6" w:tplc="04090001" w:tentative="1">
+      <w:start w:val="1"/>
+      <w:numFmt w:val="bullet"/>
+      <w:lvlText w:val=""/>
+      <w:lvlJc w:val="left"/>
+      <w:pPr>
+        <w:ind w:left="5040" w:hanging="360"/>
+      </w:pPr>
+      <w:rPr>
+        <w:rFonts w:ascii="Symbol" w:hAnsi="Symbol" w:hint="default"/>
+      </w:rPr>
+    </w:lvl>
+    <w:lvl w:ilvl="7" w:tplc="04090003" w:tentative="1">
+      <w:start w:val="1"/>
+      <w:numFmt w:val="bullet"/>
+      <w:lvlText w:val="o"/>
+      <w:lvlJc w:val="left"/>
+      <w:pPr>
+        <w:ind w:left="5760" w:hanging="360"/>
+      </w:pPr>
+      <w:rPr>
+        <w:rFonts w:ascii="Courier New" w:hAnsi="Courier New" w:cs="Courier New" w:hint="default"/>
+      </w:rPr>
+    </w:lvl>
+    <w:lvl w:ilvl="8" w:tplc="04090005" w:tentative="1">
+      <w:start w:val="1"/>
+      <w:numFmt w:val="bullet"/>
+      <w:lvlText w:val=""/>
+      <w:lvlJc w:val="left"/>
+      <w:pPr>
+        <w:ind w:left="6480" w:hanging="360"/>
+      </w:pPr>
+      <w:rPr>
+        <w:rFonts w:ascii="Wingdings" w:hAnsi="Wingdings" w:hint="default"/>
+      </w:rPr>
+    </w:lvl>
+  </w:abstractNum>
+  <w:abstractNum w:abstractNumId="6" w15:restartNumberingAfterBreak="0">
     <w:nsid w:val="48E95E3A"/>
     <w:multiLevelType w:val="multilevel"/>
     <w:tmpl w:val="2C0A001F"/>
@@ -9398,7 +9444,120 @@
       </w:pPr>
     </w:lvl>
   </w:abstractNum>
-  <w:abstractNum w:abstractNumId="5">
+  <w:abstractNum w:abstractNumId="7" w15:restartNumberingAfterBreak="0">
+    <w:nsid w:val="66727261"/>
+    <w:multiLevelType w:val="hybridMultilevel"/>
+    <w:tmpl w:val="6AC46DB2"/>
+    <w:lvl w:ilvl="0" w:tplc="04090001">
+      <w:start w:val="1"/>
+      <w:numFmt w:val="bullet"/>
+      <w:lvlText w:val=""/>
+      <w:lvlJc w:val="left"/>
+      <w:pPr>
+        <w:ind w:left="720" w:hanging="360"/>
+      </w:pPr>
+      <w:rPr>
+        <w:rFonts w:ascii="Symbol" w:hAnsi="Symbol" w:hint="default"/>
+      </w:rPr>
+    </w:lvl>
+    <w:lvl w:ilvl="1" w:tplc="04090003" w:tentative="1">
+      <w:start w:val="1"/>
+      <w:numFmt w:val="bullet"/>
+      <w:lvlText w:val="o"/>
+      <w:lvlJc w:val="left"/>
+      <w:pPr>
+        <w:ind w:left="1440" w:hanging="360"/>
+      </w:pPr>
+      <w:rPr>
+        <w:rFonts w:ascii="Courier New" w:hAnsi="Courier New" w:cs="Courier New" w:hint="default"/>
+      </w:rPr>
+    </w:lvl>
+    <w:lvl w:ilvl="2" w:tplc="04090005" w:tentative="1">
+      <w:start w:val="1"/>
+      <w:numFmt w:val="bullet"/>
+      <w:lvlText w:val=""/>
+      <w:lvlJc w:val="left"/>
+      <w:pPr>
+        <w:ind w:left="2160" w:hanging="360"/>
+      </w:pPr>
+      <w:rPr>
+        <w:rFonts w:ascii="Wingdings" w:hAnsi="Wingdings" w:hint="default"/>
+      </w:rPr>
+    </w:lvl>
+    <w:lvl w:ilvl="3" w:tplc="04090001" w:tentative="1">
+      <w:start w:val="1"/>
+      <w:numFmt w:val="bullet"/>
+      <w:lvlText w:val=""/>
+      <w:lvlJc w:val="left"/>
+      <w:pPr>
+        <w:ind w:left="2880" w:hanging="360"/>
+      </w:pPr>
+      <w:rPr>
+        <w:rFonts w:ascii="Symbol" w:hAnsi="Symbol" w:hint="default"/>
+      </w:rPr>
+    </w:lvl>
+    <w:lvl w:ilvl="4" w:tplc="04090003" w:tentative="1">
+      <w:start w:val="1"/>
+      <w:numFmt w:val="bullet"/>
+      <w:lvlText w:val="o"/>
+      <w:lvlJc w:val="left"/>
+      <w:pPr>
+        <w:ind w:left="3600" w:hanging="360"/>
+      </w:pPr>
+      <w:rPr>
+        <w:rFonts w:ascii="Courier New" w:hAnsi="Courier New" w:cs="Courier New" w:hint="default"/>
+      </w:rPr>
+    </w:lvl>
+    <w:lvl w:ilvl="5" w:tplc="04090005" w:tentative="1">
+      <w:start w:val="1"/>
+      <w:numFmt w:val="bullet"/>
+      <w:lvlText w:val=""/>
+      <w:lvlJc w:val="left"/>
+      <w:pPr>
+        <w:ind w:left="4320" w:hanging="360"/>
+      </w:pPr>
+      <w:rPr>
+        <w:rFonts w:ascii="Wingdings" w:hAnsi="Wingdings" w:hint="default"/>
+      </w:rPr>
+    </w:lvl>
+    <w:lvl w:ilvl="6" w:tplc="04090001" w:tentative="1">
+      <w:start w:val="1"/>
+      <w:numFmt w:val="bullet"/>
+      <w:lvlText w:val=""/>
+      <w:lvlJc w:val="left"/>
+      <w:pPr>
+        <w:ind w:left="5040" w:hanging="360"/>
+      </w:pPr>
+      <w:rPr>
+        <w:rFonts w:ascii="Symbol" w:hAnsi="Symbol" w:hint="default"/>
+      </w:rPr>
+    </w:lvl>
+    <w:lvl w:ilvl="7" w:tplc="04090003" w:tentative="1">
+      <w:start w:val="1"/>
+      <w:numFmt w:val="bullet"/>
+      <w:lvlText w:val="o"/>
+      <w:lvlJc w:val="left"/>
+      <w:pPr>
+        <w:ind w:left="5760" w:hanging="360"/>
+      </w:pPr>
+      <w:rPr>
+        <w:rFonts w:ascii="Courier New" w:hAnsi="Courier New" w:cs="Courier New" w:hint="default"/>
+      </w:rPr>
+    </w:lvl>
+    <w:lvl w:ilvl="8" w:tplc="04090005" w:tentative="1">
+      <w:start w:val="1"/>
+      <w:numFmt w:val="bullet"/>
+      <w:lvlText w:val=""/>
+      <w:lvlJc w:val="left"/>
+      <w:pPr>
+        <w:ind w:left="6480" w:hanging="360"/>
+      </w:pPr>
+      <w:rPr>
+        <w:rFonts w:ascii="Wingdings" w:hAnsi="Wingdings" w:hint="default"/>
+      </w:rPr>
+    </w:lvl>
+  </w:abstractNum>
+  <w:abstractNum w:abstractNumId="8" w15:restartNumberingAfterBreak="0">
     <w:nsid w:val="75C00922"/>
     <w:multiLevelType w:val="hybridMultilevel"/>
     <w:tmpl w:val="74FEA324"/>
@@ -9511,7 +9670,7 @@
       </w:rPr>
     </w:lvl>
   </w:abstractNum>
-  <w:abstractNum w:abstractNumId="6">
+  <w:abstractNum w:abstractNumId="9" w15:restartNumberingAfterBreak="0">
     <w:nsid w:val="7AFD10CD"/>
     <w:multiLevelType w:val="hybridMultilevel"/>
     <w:tmpl w:val="971A6996"/>
@@ -9606,28 +9765,37 @@
     <w:abstractNumId w:val="0"/>
   </w:num>
   <w:num w:numId="2">
+    <w:abstractNumId w:val="8"/>
+  </w:num>
+  <w:num w:numId="3">
+    <w:abstractNumId w:val="2"/>
+  </w:num>
+  <w:num w:numId="4">
+    <w:abstractNumId w:val="4"/>
+  </w:num>
+  <w:num w:numId="5">
+    <w:abstractNumId w:val="3"/>
+  </w:num>
+  <w:num w:numId="6">
+    <w:abstractNumId w:val="9"/>
+  </w:num>
+  <w:num w:numId="7">
+    <w:abstractNumId w:val="6"/>
+  </w:num>
+  <w:num w:numId="8">
     <w:abstractNumId w:val="5"/>
   </w:num>
-  <w:num w:numId="3">
+  <w:num w:numId="9">
     <w:abstractNumId w:val="1"/>
   </w:num>
-  <w:num w:numId="4">
-    <w:abstractNumId w:val="3"/>
-  </w:num>
-  <w:num w:numId="5">
-    <w:abstractNumId w:val="2"/>
-  </w:num>
-  <w:num w:numId="6">
-    <w:abstractNumId w:val="6"/>
-  </w:num>
-  <w:num w:numId="7">
-    <w:abstractNumId w:val="4"/>
+  <w:num w:numId="10">
+    <w:abstractNumId w:val="7"/>
   </w:num>
 </w:numbering>
 </file>
 
 <file path=word/styles.xml><?xml version="1.0" encoding="utf-8"?>
-<w:styles xmlns:mc="http://schemas.openxmlformats.org/markup-compatibility/2006" xmlns:r="http://schemas.openxmlformats.org/officeDocument/2006/relationships" xmlns:w="http://schemas.openxmlformats.org/wordprocessingml/2006/main" xmlns:w14="http://schemas.microsoft.com/office/word/2010/wordml" mc:Ignorable="w14">
+<w:styles xmlns:mc="http://schemas.openxmlformats.org/markup-compatibility/2006" xmlns:r="http://schemas.openxmlformats.org/officeDocument/2006/relationships" xmlns:w="http://schemas.openxmlformats.org/wordprocessingml/2006/main" xmlns:w14="http://schemas.microsoft.com/office/word/2010/wordml" xmlns:w15="http://schemas.microsoft.com/office/word/2012/wordml" xmlns:w16se="http://schemas.microsoft.com/office/word/2015/wordml/symex" mc:Ignorable="w14 w15 w16se">
   <w:docDefaults>
     <w:rPrDefault>
       <w:rPr>
@@ -9643,147 +9811,378 @@
       </w:pPr>
     </w:pPrDefault>
   </w:docDefaults>
-  <w:latentStyles w:defLockedState="0" w:defUIPriority="99" w:defSemiHidden="1" w:defUnhideWhenUsed="1" w:defQFormat="0" w:count="267">
-    <w:lsdException w:name="Normal" w:semiHidden="0" w:uiPriority="0" w:unhideWhenUsed="0" w:qFormat="1"/>
-    <w:lsdException w:name="heading 1" w:semiHidden="0" w:uiPriority="9" w:unhideWhenUsed="0" w:qFormat="1"/>
-    <w:lsdException w:name="heading 2" w:uiPriority="9" w:qFormat="1"/>
-    <w:lsdException w:name="heading 3" w:uiPriority="9" w:qFormat="1"/>
-    <w:lsdException w:name="heading 4" w:uiPriority="9" w:qFormat="1"/>
-    <w:lsdException w:name="heading 5" w:uiPriority="9" w:qFormat="1"/>
-    <w:lsdException w:name="heading 6" w:uiPriority="9" w:qFormat="1"/>
-    <w:lsdException w:name="heading 7" w:uiPriority="9" w:qFormat="1"/>
-    <w:lsdException w:name="heading 8" w:uiPriority="9" w:qFormat="1"/>
-    <w:lsdException w:name="heading 9" w:uiPriority="9" w:qFormat="1"/>
-    <w:lsdException w:name="toc 1" w:uiPriority="39"/>
-    <w:lsdException w:name="toc 2" w:uiPriority="39"/>
-    <w:lsdException w:name="toc 3" w:uiPriority="39"/>
-    <w:lsdException w:name="toc 4" w:uiPriority="39"/>
-    <w:lsdException w:name="toc 5" w:uiPriority="39"/>
-    <w:lsdException w:name="toc 6" w:uiPriority="39"/>
-    <w:lsdException w:name="toc 7" w:uiPriority="39"/>
-    <w:lsdException w:name="toc 8" w:uiPriority="39"/>
-    <w:lsdException w:name="toc 9" w:uiPriority="39"/>
-    <w:lsdException w:name="header" w:uiPriority="0"/>
-    <w:lsdException w:name="footer" w:uiPriority="0"/>
-    <w:lsdException w:name="caption" w:uiPriority="35" w:qFormat="1"/>
-    <w:lsdException w:name="Title" w:semiHidden="0" w:uiPriority="0" w:unhideWhenUsed="0" w:qFormat="1"/>
-    <w:lsdException w:name="Default Paragraph Font" w:uiPriority="1"/>
-    <w:lsdException w:name="Body Text" w:uiPriority="0"/>
-    <w:lsdException w:name="Subtitle" w:semiHidden="0" w:uiPriority="11" w:unhideWhenUsed="0" w:qFormat="1"/>
-    <w:lsdException w:name="Strong" w:semiHidden="0" w:uiPriority="22" w:unhideWhenUsed="0" w:qFormat="1"/>
-    <w:lsdException w:name="Emphasis" w:semiHidden="0" w:uiPriority="20" w:unhideWhenUsed="0" w:qFormat="1"/>
-    <w:lsdException w:name="Table Grid" w:semiHidden="0" w:uiPriority="39" w:unhideWhenUsed="0"/>
-    <w:lsdException w:name="Placeholder Text" w:unhideWhenUsed="0"/>
-    <w:lsdException w:name="No Spacing" w:semiHidden="0" w:uiPriority="1" w:unhideWhenUsed="0" w:qFormat="1"/>
-    <w:lsdException w:name="Light Shading" w:semiHidden="0" w:uiPriority="60" w:unhideWhenUsed="0"/>
-    <w:lsdException w:name="Light List" w:semiHidden="0" w:uiPriority="61" w:unhideWhenUsed="0"/>
-    <w:lsdException w:name="Light Grid" w:semiHidden="0" w:uiPriority="62" w:unhideWhenUsed="0"/>
-    <w:lsdException w:name="Medium Shading 1" w:semiHidden="0" w:uiPriority="63" w:unhideWhenUsed="0"/>
-    <w:lsdException w:name="Medium Shading 2" w:semiHidden="0" w:uiPriority="64" w:unhideWhenUsed="0"/>
-    <w:lsdException w:name="Medium List 1" w:semiHidden="0" w:uiPriority="65" w:unhideWhenUsed="0"/>
-    <w:lsdException w:name="Medium List 2" w:semiHidden="0" w:uiPriority="66" w:unhideWhenUsed="0"/>
-    <w:lsdException w:name="Medium Grid 1" w:semiHidden="0" w:uiPriority="67" w:unhideWhenUsed="0"/>
-    <w:lsdException w:name="Medium Grid 2" w:semiHidden="0" w:uiPriority="68" w:unhideWhenUsed="0"/>
-    <w:lsdException w:name="Medium Grid 3" w:semiHidden="0" w:uiPriority="69" w:unhideWhenUsed="0"/>
-    <w:lsdException w:name="Dark List" w:semiHidden="0" w:uiPriority="70" w:unhideWhenUsed="0"/>
-    <w:lsdException w:name="Colorful Shading" w:semiHidden="0" w:uiPriority="71" w:unhideWhenUsed="0"/>
-    <w:lsdException w:name="Colorful List" w:semiHidden="0" w:uiPriority="72" w:unhideWhenUsed="0"/>
-    <w:lsdException w:name="Colorful Grid" w:semiHidden="0" w:uiPriority="73" w:unhideWhenUsed="0"/>
-    <w:lsdException w:name="Light Shading Accent 1" w:semiHidden="0" w:uiPriority="60" w:unhideWhenUsed="0"/>
-    <w:lsdException w:name="Light List Accent 1" w:semiHidden="0" w:uiPriority="61" w:unhideWhenUsed="0"/>
-    <w:lsdException w:name="Light Grid Accent 1" w:semiHidden="0" w:uiPriority="62" w:unhideWhenUsed="0"/>
-    <w:lsdException w:name="Medium Shading 1 Accent 1" w:semiHidden="0" w:uiPriority="63" w:unhideWhenUsed="0"/>
-    <w:lsdException w:name="Medium Shading 2 Accent 1" w:semiHidden="0" w:uiPriority="64" w:unhideWhenUsed="0"/>
-    <w:lsdException w:name="Medium List 1 Accent 1" w:semiHidden="0" w:uiPriority="65" w:unhideWhenUsed="0"/>
-    <w:lsdException w:name="Revision" w:unhideWhenUsed="0"/>
-    <w:lsdException w:name="List Paragraph" w:semiHidden="0" w:uiPriority="34" w:unhideWhenUsed="0" w:qFormat="1"/>
-    <w:lsdException w:name="Quote" w:semiHidden="0" w:uiPriority="29" w:unhideWhenUsed="0" w:qFormat="1"/>
-    <w:lsdException w:name="Intense Quote" w:semiHidden="0" w:uiPriority="30" w:unhideWhenUsed="0" w:qFormat="1"/>
-    <w:lsdException w:name="Medium List 2 Accent 1" w:semiHidden="0" w:uiPriority="66" w:unhideWhenUsed="0"/>
-    <w:lsdException w:name="Medium Grid 1 Accent 1" w:semiHidden="0" w:uiPriority="67" w:unhideWhenUsed="0"/>
-    <w:lsdException w:name="Medium Grid 2 Accent 1" w:semiHidden="0" w:uiPriority="68" w:unhideWhenUsed="0"/>
-    <w:lsdException w:name="Medium Grid 3 Accent 1" w:semiHidden="0" w:uiPriority="69" w:unhideWhenUsed="0"/>
-    <w:lsdException w:name="Dark List Accent 1" w:semiHidden="0" w:uiPriority="70" w:unhideWhenUsed="0"/>
-    <w:lsdException w:name="Colorful Shading Accent 1" w:semiHidden="0" w:uiPriority="71" w:unhideWhenUsed="0"/>
-    <w:lsdException w:name="Colorful List Accent 1" w:semiHidden="0" w:uiPriority="72" w:unhideWhenUsed="0"/>
-    <w:lsdException w:name="Colorful Grid Accent 1" w:semiHidden="0" w:uiPriority="73" w:unhideWhenUsed="0"/>
-    <w:lsdException w:name="Light Shading Accent 2" w:semiHidden="0" w:uiPriority="60" w:unhideWhenUsed="0"/>
-    <w:lsdException w:name="Light List Accent 2" w:semiHidden="0" w:uiPriority="61" w:unhideWhenUsed="0"/>
-    <w:lsdException w:name="Light Grid Accent 2" w:semiHidden="0" w:uiPriority="62" w:unhideWhenUsed="0"/>
-    <w:lsdException w:name="Medium Shading 1 Accent 2" w:semiHidden="0" w:uiPriority="63" w:unhideWhenUsed="0"/>
-    <w:lsdException w:name="Medium Shading 2 Accent 2" w:semiHidden="0" w:uiPriority="64" w:unhideWhenUsed="0"/>
-    <w:lsdException w:name="Medium List 1 Accent 2" w:semiHidden="0" w:uiPriority="65" w:unhideWhenUsed="0"/>
-    <w:lsdException w:name="Medium List 2 Accent 2" w:semiHidden="0" w:uiPriority="66" w:unhideWhenUsed="0"/>
-    <w:lsdException w:name="Medium Grid 1 Accent 2" w:semiHidden="0" w:uiPriority="67" w:unhideWhenUsed="0"/>
-    <w:lsdException w:name="Medium Grid 2 Accent 2" w:semiHidden="0" w:uiPriority="68" w:unhideWhenUsed="0"/>
-    <w:lsdException w:name="Medium Grid 3 Accent 2" w:semiHidden="0" w:uiPriority="69" w:unhideWhenUsed="0"/>
-    <w:lsdException w:name="Dark List Accent 2" w:semiHidden="0" w:uiPriority="70" w:unhideWhenUsed="0"/>
-    <w:lsdException w:name="Colorful Shading Accent 2" w:semiHidden="0" w:uiPriority="71" w:unhideWhenUsed="0"/>
-    <w:lsdException w:name="Colorful List Accent 2" w:semiHidden="0" w:uiPriority="72" w:unhideWhenUsed="0"/>
-    <w:lsdException w:name="Colorful Grid Accent 2" w:semiHidden="0" w:uiPriority="73" w:unhideWhenUsed="0"/>
-    <w:lsdException w:name="Light Shading Accent 3" w:semiHidden="0" w:uiPriority="60" w:unhideWhenUsed="0"/>
-    <w:lsdException w:name="Light List Accent 3" w:semiHidden="0" w:uiPriority="61" w:unhideWhenUsed="0"/>
-    <w:lsdException w:name="Light Grid Accent 3" w:semiHidden="0" w:uiPriority="62" w:unhideWhenUsed="0"/>
-    <w:lsdException w:name="Medium Shading 1 Accent 3" w:semiHidden="0" w:uiPriority="63" w:unhideWhenUsed="0"/>
-    <w:lsdException w:name="Medium Shading 2 Accent 3" w:semiHidden="0" w:uiPriority="64" w:unhideWhenUsed="0"/>
-    <w:lsdException w:name="Medium List 1 Accent 3" w:semiHidden="0" w:uiPriority="65" w:unhideWhenUsed="0"/>
-    <w:lsdException w:name="Medium List 2 Accent 3" w:semiHidden="0" w:uiPriority="66" w:unhideWhenUsed="0"/>
-    <w:lsdException w:name="Medium Grid 1 Accent 3" w:semiHidden="0" w:uiPriority="67" w:unhideWhenUsed="0"/>
-    <w:lsdException w:name="Medium Grid 2 Accent 3" w:semiHidden="0" w:uiPriority="68" w:unhideWhenUsed="0"/>
-    <w:lsdException w:name="Medium Grid 3 Accent 3" w:semiHidden="0" w:uiPriority="69" w:unhideWhenUsed="0"/>
-    <w:lsdException w:name="Dark List Accent 3" w:semiHidden="0" w:uiPriority="70" w:unhideWhenUsed="0"/>
-    <w:lsdException w:name="Colorful Shading Accent 3" w:semiHidden="0" w:uiPriority="71" w:unhideWhenUsed="0"/>
-    <w:lsdException w:name="Colorful List Accent 3" w:semiHidden="0" w:uiPriority="72" w:unhideWhenUsed="0"/>
-    <w:lsdException w:name="Colorful Grid Accent 3" w:semiHidden="0" w:uiPriority="73" w:unhideWhenUsed="0"/>
-    <w:lsdException w:name="Light Shading Accent 4" w:semiHidden="0" w:uiPriority="60" w:unhideWhenUsed="0"/>
-    <w:lsdException w:name="Light List Accent 4" w:semiHidden="0" w:uiPriority="61" w:unhideWhenUsed="0"/>
-    <w:lsdException w:name="Light Grid Accent 4" w:semiHidden="0" w:uiPriority="62" w:unhideWhenUsed="0"/>
-    <w:lsdException w:name="Medium Shading 1 Accent 4" w:semiHidden="0" w:uiPriority="63" w:unhideWhenUsed="0"/>
-    <w:lsdException w:name="Medium Shading 2 Accent 4" w:semiHidden="0" w:uiPriority="64" w:unhideWhenUsed="0"/>
-    <w:lsdException w:name="Medium List 1 Accent 4" w:semiHidden="0" w:uiPriority="65" w:unhideWhenUsed="0"/>
-    <w:lsdException w:name="Medium List 2 Accent 4" w:semiHidden="0" w:uiPriority="66" w:unhideWhenUsed="0"/>
-    <w:lsdException w:name="Medium Grid 1 Accent 4" w:semiHidden="0" w:uiPriority="67" w:unhideWhenUsed="0"/>
-    <w:lsdException w:name="Medium Grid 2 Accent 4" w:semiHidden="0" w:uiPriority="68" w:unhideWhenUsed="0"/>
-    <w:lsdException w:name="Medium Grid 3 Accent 4" w:semiHidden="0" w:uiPriority="69" w:unhideWhenUsed="0"/>
-    <w:lsdException w:name="Dark List Accent 4" w:semiHidden="0" w:uiPriority="70" w:unhideWhenUsed="0"/>
-    <w:lsdException w:name="Colorful Shading Accent 4" w:semiHidden="0" w:uiPriority="71" w:unhideWhenUsed="0"/>
-    <w:lsdException w:name="Colorful List Accent 4" w:semiHidden="0" w:uiPriority="72" w:unhideWhenUsed="0"/>
-    <w:lsdException w:name="Colorful Grid Accent 4" w:semiHidden="0" w:uiPriority="73" w:unhideWhenUsed="0"/>
-    <w:lsdException w:name="Light Shading Accent 5" w:semiHidden="0" w:uiPriority="60" w:unhideWhenUsed="0"/>
-    <w:lsdException w:name="Light List Accent 5" w:semiHidden="0" w:uiPriority="61" w:unhideWhenUsed="0"/>
-    <w:lsdException w:name="Light Grid Accent 5" w:semiHidden="0" w:uiPriority="62" w:unhideWhenUsed="0"/>
-    <w:lsdException w:name="Medium Shading 1 Accent 5" w:semiHidden="0" w:uiPriority="63" w:unhideWhenUsed="0"/>
-    <w:lsdException w:name="Medium Shading 2 Accent 5" w:semiHidden="0" w:uiPriority="64" w:unhideWhenUsed="0"/>
-    <w:lsdException w:name="Medium List 1 Accent 5" w:semiHidden="0" w:uiPriority="65" w:unhideWhenUsed="0"/>
-    <w:lsdException w:name="Medium List 2 Accent 5" w:semiHidden="0" w:uiPriority="66" w:unhideWhenUsed="0"/>
-    <w:lsdException w:name="Medium Grid 1 Accent 5" w:semiHidden="0" w:uiPriority="67" w:unhideWhenUsed="0"/>
-    <w:lsdException w:name="Medium Grid 2 Accent 5" w:semiHidden="0" w:uiPriority="68" w:unhideWhenUsed="0"/>
-    <w:lsdException w:name="Medium Grid 3 Accent 5" w:semiHidden="0" w:uiPriority="69" w:unhideWhenUsed="0"/>
-    <w:lsdException w:name="Dark List Accent 5" w:semiHidden="0" w:uiPriority="70" w:unhideWhenUsed="0"/>
-    <w:lsdException w:name="Colorful Shading Accent 5" w:semiHidden="0" w:uiPriority="71" w:unhideWhenUsed="0"/>
-    <w:lsdException w:name="Colorful List Accent 5" w:semiHidden="0" w:uiPriority="72" w:unhideWhenUsed="0"/>
-    <w:lsdException w:name="Colorful Grid Accent 5" w:semiHidden="0" w:uiPriority="73" w:unhideWhenUsed="0"/>
-    <w:lsdException w:name="Light Shading Accent 6" w:semiHidden="0" w:uiPriority="60" w:unhideWhenUsed="0"/>
-    <w:lsdException w:name="Light List Accent 6" w:semiHidden="0" w:uiPriority="61" w:unhideWhenUsed="0"/>
-    <w:lsdException w:name="Light Grid Accent 6" w:semiHidden="0" w:uiPriority="62" w:unhideWhenUsed="0"/>
-    <w:lsdException w:name="Medium Shading 1 Accent 6" w:semiHidden="0" w:uiPriority="63" w:unhideWhenUsed="0"/>
-    <w:lsdException w:name="Medium Shading 2 Accent 6" w:semiHidden="0" w:uiPriority="64" w:unhideWhenUsed="0"/>
-    <w:lsdException w:name="Medium List 1 Accent 6" w:semiHidden="0" w:uiPriority="65" w:unhideWhenUsed="0"/>
-    <w:lsdException w:name="Medium List 2 Accent 6" w:semiHidden="0" w:uiPriority="66" w:unhideWhenUsed="0"/>
-    <w:lsdException w:name="Medium Grid 1 Accent 6" w:semiHidden="0" w:uiPriority="67" w:unhideWhenUsed="0"/>
-    <w:lsdException w:name="Medium Grid 2 Accent 6" w:semiHidden="0" w:uiPriority="68" w:unhideWhenUsed="0"/>
-    <w:lsdException w:name="Medium Grid 3 Accent 6" w:semiHidden="0" w:uiPriority="69" w:unhideWhenUsed="0"/>
-    <w:lsdException w:name="Dark List Accent 6" w:semiHidden="0" w:uiPriority="70" w:unhideWhenUsed="0"/>
-    <w:lsdException w:name="Colorful Shading Accent 6" w:semiHidden="0" w:uiPriority="71" w:unhideWhenUsed="0"/>
-    <w:lsdException w:name="Colorful List Accent 6" w:semiHidden="0" w:uiPriority="72" w:unhideWhenUsed="0"/>
-    <w:lsdException w:name="Colorful Grid Accent 6" w:semiHidden="0" w:uiPriority="73" w:unhideWhenUsed="0"/>
-    <w:lsdException w:name="Subtle Emphasis" w:semiHidden="0" w:uiPriority="19" w:unhideWhenUsed="0" w:qFormat="1"/>
-    <w:lsdException w:name="Intense Emphasis" w:semiHidden="0" w:uiPriority="21" w:unhideWhenUsed="0" w:qFormat="1"/>
-    <w:lsdException w:name="Subtle Reference" w:semiHidden="0" w:uiPriority="31" w:unhideWhenUsed="0" w:qFormat="1"/>
-    <w:lsdException w:name="Intense Reference" w:semiHidden="0" w:uiPriority="32" w:unhideWhenUsed="0" w:qFormat="1"/>
-    <w:lsdException w:name="Book Title" w:semiHidden="0" w:uiPriority="33" w:unhideWhenUsed="0" w:qFormat="1"/>
-    <w:lsdException w:name="Bibliography" w:uiPriority="37"/>
-    <w:lsdException w:name="TOC Heading" w:uiPriority="39" w:qFormat="1"/>
+  <w:latentStyles w:defLockedState="0" w:defUIPriority="99" w:defSemiHidden="0" w:defUnhideWhenUsed="0" w:defQFormat="0" w:count="371">
+    <w:lsdException w:name="Normal" w:uiPriority="0" w:qFormat="1"/>
+    <w:lsdException w:name="heading 1" w:uiPriority="9" w:qFormat="1"/>
+    <w:lsdException w:name="heading 2" w:semiHidden="1" w:uiPriority="9" w:unhideWhenUsed="1" w:qFormat="1"/>
+    <w:lsdException w:name="heading 3" w:semiHidden="1" w:uiPriority="9" w:unhideWhenUsed="1" w:qFormat="1"/>
+    <w:lsdException w:name="heading 4" w:semiHidden="1" w:uiPriority="9" w:unhideWhenUsed="1" w:qFormat="1"/>
+    <w:lsdException w:name="heading 5" w:semiHidden="1" w:uiPriority="9" w:unhideWhenUsed="1" w:qFormat="1"/>
+    <w:lsdException w:name="heading 6" w:semiHidden="1" w:uiPriority="9" w:unhideWhenUsed="1" w:qFormat="1"/>
+    <w:lsdException w:name="heading 7" w:semiHidden="1" w:uiPriority="9" w:unhideWhenUsed="1" w:qFormat="1"/>
+    <w:lsdException w:name="heading 8" w:semiHidden="1" w:uiPriority="9" w:unhideWhenUsed="1" w:qFormat="1"/>
+    <w:lsdException w:name="heading 9" w:semiHidden="1" w:uiPriority="9" w:unhideWhenUsed="1" w:qFormat="1"/>
+    <w:lsdException w:name="index 1" w:semiHidden="1" w:unhideWhenUsed="1"/>
+    <w:lsdException w:name="index 2" w:semiHidden="1" w:unhideWhenUsed="1"/>
+    <w:lsdException w:name="index 3" w:semiHidden="1" w:unhideWhenUsed="1"/>
+    <w:lsdException w:name="index 4" w:semiHidden="1" w:unhideWhenUsed="1"/>
+    <w:lsdException w:name="index 5" w:semiHidden="1" w:unhideWhenUsed="1"/>
+    <w:lsdException w:name="index 6" w:semiHidden="1" w:unhideWhenUsed="1"/>
+    <w:lsdException w:name="index 7" w:semiHidden="1" w:unhideWhenUsed="1"/>
+    <w:lsdException w:name="index 8" w:semiHidden="1" w:unhideWhenUsed="1"/>
+    <w:lsdException w:name="index 9" w:semiHidden="1" w:unhideWhenUsed="1"/>
+    <w:lsdException w:name="toc 1" w:semiHidden="1" w:uiPriority="39" w:unhideWhenUsed="1"/>
+    <w:lsdException w:name="toc 2" w:semiHidden="1" w:uiPriority="39" w:unhideWhenUsed="1"/>
+    <w:lsdException w:name="toc 3" w:semiHidden="1" w:uiPriority="39" w:unhideWhenUsed="1"/>
+    <w:lsdException w:name="toc 4" w:semiHidden="1" w:uiPriority="39" w:unhideWhenUsed="1"/>
+    <w:lsdException w:name="toc 5" w:semiHidden="1" w:uiPriority="39" w:unhideWhenUsed="1"/>
+    <w:lsdException w:name="toc 6" w:semiHidden="1" w:uiPriority="39" w:unhideWhenUsed="1"/>
+    <w:lsdException w:name="toc 7" w:semiHidden="1" w:uiPriority="39" w:unhideWhenUsed="1"/>
+    <w:lsdException w:name="toc 8" w:semiHidden="1" w:uiPriority="39" w:unhideWhenUsed="1"/>
+    <w:lsdException w:name="toc 9" w:semiHidden="1" w:uiPriority="39" w:unhideWhenUsed="1"/>
+    <w:lsdException w:name="Normal Indent" w:semiHidden="1" w:unhideWhenUsed="1"/>
+    <w:lsdException w:name="footnote text" w:semiHidden="1" w:unhideWhenUsed="1"/>
+    <w:lsdException w:name="annotation text" w:semiHidden="1" w:unhideWhenUsed="1"/>
+    <w:lsdException w:name="header" w:semiHidden="1" w:uiPriority="0" w:unhideWhenUsed="1"/>
+    <w:lsdException w:name="footer" w:semiHidden="1" w:uiPriority="0" w:unhideWhenUsed="1"/>
+    <w:lsdException w:name="index heading" w:semiHidden="1" w:unhideWhenUsed="1"/>
+    <w:lsdException w:name="caption" w:semiHidden="1" w:uiPriority="35" w:unhideWhenUsed="1" w:qFormat="1"/>
+    <w:lsdException w:name="table of figures" w:semiHidden="1" w:unhideWhenUsed="1"/>
+    <w:lsdException w:name="envelope address" w:semiHidden="1" w:unhideWhenUsed="1"/>
+    <w:lsdException w:name="envelope return" w:semiHidden="1" w:unhideWhenUsed="1"/>
+    <w:lsdException w:name="footnote reference" w:semiHidden="1" w:unhideWhenUsed="1"/>
+    <w:lsdException w:name="annotation reference" w:semiHidden="1" w:unhideWhenUsed="1"/>
+    <w:lsdException w:name="line number" w:semiHidden="1" w:unhideWhenUsed="1"/>
+    <w:lsdException w:name="page number" w:semiHidden="1" w:unhideWhenUsed="1"/>
+    <w:lsdException w:name="endnote reference" w:semiHidden="1" w:unhideWhenUsed="1"/>
+    <w:lsdException w:name="endnote text" w:semiHidden="1" w:unhideWhenUsed="1"/>
+    <w:lsdException w:name="table of authorities" w:semiHidden="1" w:unhideWhenUsed="1"/>
+    <w:lsdException w:name="macro" w:semiHidden="1" w:unhideWhenUsed="1"/>
+    <w:lsdException w:name="toa heading" w:semiHidden="1" w:unhideWhenUsed="1"/>
+    <w:lsdException w:name="List" w:semiHidden="1" w:unhideWhenUsed="1"/>
+    <w:lsdException w:name="List Bullet" w:semiHidden="1" w:unhideWhenUsed="1"/>
+    <w:lsdException w:name="List Number" w:semiHidden="1" w:unhideWhenUsed="1"/>
+    <w:lsdException w:name="List 2" w:semiHidden="1" w:unhideWhenUsed="1"/>
+    <w:lsdException w:name="List 3" w:semiHidden="1" w:unhideWhenUsed="1"/>
+    <w:lsdException w:name="List 4" w:semiHidden="1" w:unhideWhenUsed="1"/>
+    <w:lsdException w:name="List 5" w:semiHidden="1" w:unhideWhenUsed="1"/>
+    <w:lsdException w:name="List Bullet 2" w:semiHidden="1" w:unhideWhenUsed="1"/>
+    <w:lsdException w:name="List Bullet 3" w:semiHidden="1" w:unhideWhenUsed="1"/>
+    <w:lsdException w:name="List Bullet 4" w:semiHidden="1" w:unhideWhenUsed="1"/>
+    <w:lsdException w:name="List Bullet 5" w:semiHidden="1" w:unhideWhenUsed="1"/>
+    <w:lsdException w:name="List Number 2" w:semiHidden="1" w:unhideWhenUsed="1"/>
+    <w:lsdException w:name="List Number 3" w:semiHidden="1" w:unhideWhenUsed="1"/>
+    <w:lsdException w:name="List Number 4" w:semiHidden="1" w:unhideWhenUsed="1"/>
+    <w:lsdException w:name="List Number 5" w:semiHidden="1" w:unhideWhenUsed="1"/>
+    <w:lsdException w:name="Title" w:uiPriority="0" w:qFormat="1"/>
+    <w:lsdException w:name="Closing" w:semiHidden="1" w:unhideWhenUsed="1"/>
+    <w:lsdException w:name="Signature" w:semiHidden="1" w:unhideWhenUsed="1"/>
+    <w:lsdException w:name="Default Paragraph Font" w:semiHidden="1" w:uiPriority="1" w:unhideWhenUsed="1"/>
+    <w:lsdException w:name="Body Text" w:semiHidden="1" w:uiPriority="0" w:unhideWhenUsed="1"/>
+    <w:lsdException w:name="Body Text Indent" w:semiHidden="1" w:unhideWhenUsed="1"/>
+    <w:lsdException w:name="List Continue" w:semiHidden="1" w:unhideWhenUsed="1"/>
+    <w:lsdException w:name="List Continue 2" w:semiHidden="1" w:unhideWhenUsed="1"/>
+    <w:lsdException w:name="List Continue 3" w:semiHidden="1" w:unhideWhenUsed="1"/>
+    <w:lsdException w:name="List Continue 4" w:semiHidden="1" w:unhideWhenUsed="1"/>
+    <w:lsdException w:name="List Continue 5" w:semiHidden="1" w:unhideWhenUsed="1"/>
+    <w:lsdException w:name="Message Header" w:semiHidden="1" w:unhideWhenUsed="1"/>
+    <w:lsdException w:name="Subtitle" w:uiPriority="11" w:qFormat="1"/>
+    <w:lsdException w:name="Salutation" w:semiHidden="1" w:unhideWhenUsed="1"/>
+    <w:lsdException w:name="Date" w:semiHidden="1" w:unhideWhenUsed="1"/>
+    <w:lsdException w:name="Body Text First Indent" w:semiHidden="1" w:unhideWhenUsed="1"/>
+    <w:lsdException w:name="Body Text First Indent 2" w:semiHidden="1" w:unhideWhenUsed="1"/>
+    <w:lsdException w:name="Note Heading" w:semiHidden="1" w:unhideWhenUsed="1"/>
+    <w:lsdException w:name="Body Text 2" w:semiHidden="1" w:unhideWhenUsed="1"/>
+    <w:lsdException w:name="Body Text 3" w:semiHidden="1" w:unhideWhenUsed="1"/>
+    <w:lsdException w:name="Body Text Indent 2" w:semiHidden="1" w:unhideWhenUsed="1"/>
+    <w:lsdException w:name="Body Text Indent 3" w:semiHidden="1" w:unhideWhenUsed="1"/>
+    <w:lsdException w:name="Block Text" w:semiHidden="1" w:unhideWhenUsed="1"/>
+    <w:lsdException w:name="Hyperlink" w:semiHidden="1" w:unhideWhenUsed="1"/>
+    <w:lsdException w:name="FollowedHyperlink" w:semiHidden="1" w:unhideWhenUsed="1"/>
+    <w:lsdException w:name="Strong" w:uiPriority="22" w:qFormat="1"/>
+    <w:lsdException w:name="Emphasis" w:uiPriority="20" w:qFormat="1"/>
+    <w:lsdException w:name="Document Map" w:semiHidden="1" w:unhideWhenUsed="1"/>
+    <w:lsdException w:name="Plain Text" w:semiHidden="1" w:unhideWhenUsed="1"/>
+    <w:lsdException w:name="E-mail Signature" w:semiHidden="1" w:unhideWhenUsed="1"/>
+    <w:lsdException w:name="HTML Top of Form" w:semiHidden="1" w:unhideWhenUsed="1"/>
+    <w:lsdException w:name="HTML Bottom of Form" w:semiHidden="1" w:unhideWhenUsed="1"/>
+    <w:lsdException w:name="Normal (Web)" w:semiHidden="1" w:unhideWhenUsed="1"/>
+    <w:lsdException w:name="HTML Acronym" w:semiHidden="1" w:unhideWhenUsed="1"/>
+    <w:lsdException w:name="HTML Address" w:semiHidden="1" w:unhideWhenUsed="1"/>
+    <w:lsdException w:name="HTML Cite" w:semiHidden="1" w:unhideWhenUsed="1"/>
+    <w:lsdException w:name="HTML Code" w:semiHidden="1" w:unhideWhenUsed="1"/>
+    <w:lsdException w:name="HTML Definition" w:semiHidden="1" w:unhideWhenUsed="1"/>
+    <w:lsdException w:name="HTML Keyboard" w:semiHidden="1" w:unhideWhenUsed="1"/>
+    <w:lsdException w:name="HTML Preformatted" w:semiHidden="1" w:unhideWhenUsed="1"/>
+    <w:lsdException w:name="HTML Sample" w:semiHidden="1" w:unhideWhenUsed="1"/>
+    <w:lsdException w:name="HTML Typewriter" w:semiHidden="1" w:unhideWhenUsed="1"/>
+    <w:lsdException w:name="HTML Variable" w:semiHidden="1" w:unhideWhenUsed="1"/>
+    <w:lsdException w:name="Normal Table" w:semiHidden="1" w:unhideWhenUsed="1"/>
+    <w:lsdException w:name="annotation subject" w:semiHidden="1" w:unhideWhenUsed="1"/>
+    <w:lsdException w:name="No List" w:semiHidden="1" w:unhideWhenUsed="1"/>
+    <w:lsdException w:name="Outline List 1" w:semiHidden="1" w:unhideWhenUsed="1"/>
+    <w:lsdException w:name="Outline List 2" w:semiHidden="1" w:unhideWhenUsed="1"/>
+    <w:lsdException w:name="Outline List 3" w:semiHidden="1" w:unhideWhenUsed="1"/>
+    <w:lsdException w:name="Table Simple 1" w:semiHidden="1" w:unhideWhenUsed="1"/>
+    <w:lsdException w:name="Table Simple 2" w:semiHidden="1" w:unhideWhenUsed="1"/>
+    <w:lsdException w:name="Table Simple 3" w:semiHidden="1" w:unhideWhenUsed="1"/>
+    <w:lsdException w:name="Table Classic 1" w:semiHidden="1" w:unhideWhenUsed="1"/>
+    <w:lsdException w:name="Table Classic 2" w:semiHidden="1" w:unhideWhenUsed="1"/>
+    <w:lsdException w:name="Table Classic 3" w:semiHidden="1" w:unhideWhenUsed="1"/>
+    <w:lsdException w:name="Table Classic 4" w:semiHidden="1" w:unhideWhenUsed="1"/>
+    <w:lsdException w:name="Table Colorful 1" w:semiHidden="1" w:unhideWhenUsed="1"/>
+    <w:lsdException w:name="Table Colorful 2" w:semiHidden="1" w:unhideWhenUsed="1"/>
+    <w:lsdException w:name="Table Colorful 3" w:semiHidden="1" w:unhideWhenUsed="1"/>
+    <w:lsdException w:name="Table Columns 1" w:semiHidden="1" w:unhideWhenUsed="1"/>
+    <w:lsdException w:name="Table Columns 2" w:semiHidden="1" w:unhideWhenUsed="1"/>
+    <w:lsdException w:name="Table Columns 3" w:semiHidden="1" w:unhideWhenUsed="1"/>
+    <w:lsdException w:name="Table Columns 4" w:semiHidden="1" w:unhideWhenUsed="1"/>
+    <w:lsdException w:name="Table Columns 5" w:semiHidden="1" w:unhideWhenUsed="1"/>
+    <w:lsdException w:name="Table Grid 1" w:semiHidden="1" w:unhideWhenUsed="1"/>
+    <w:lsdException w:name="Table Grid 2" w:semiHidden="1" w:unhideWhenUsed="1"/>
+    <w:lsdException w:name="Table Grid 3" w:semiHidden="1" w:unhideWhenUsed="1"/>
+    <w:lsdException w:name="Table Grid 4" w:semiHidden="1" w:unhideWhenUsed="1"/>
+    <w:lsdException w:name="Table Grid 5" w:semiHidden="1" w:unhideWhenUsed="1"/>
+    <w:lsdException w:name="Table Grid 6" w:semiHidden="1" w:unhideWhenUsed="1"/>
+    <w:lsdException w:name="Table Grid 7" w:semiHidden="1" w:unhideWhenUsed="1"/>
+    <w:lsdException w:name="Table Grid 8" w:semiHidden="1" w:unhideWhenUsed="1"/>
+    <w:lsdException w:name="Table List 1" w:semiHidden="1" w:unhideWhenUsed="1"/>
+    <w:lsdException w:name="Table List 2" w:semiHidden="1" w:unhideWhenUsed="1"/>
+    <w:lsdException w:name="Table List 3" w:semiHidden="1" w:unhideWhenUsed="1"/>
+    <w:lsdException w:name="Table List 4" w:semiHidden="1" w:unhideWhenUsed="1"/>
+    <w:lsdException w:name="Table List 5" w:semiHidden="1" w:unhideWhenUsed="1"/>
+    <w:lsdException w:name="Table List 6" w:semiHidden="1" w:unhideWhenUsed="1"/>
+    <w:lsdException w:name="Table List 7" w:semiHidden="1" w:unhideWhenUsed="1"/>
+    <w:lsdException w:name="Table List 8" w:semiHidden="1" w:unhideWhenUsed="1"/>
+    <w:lsdException w:name="Table 3D effects 1" w:semiHidden="1" w:unhideWhenUsed="1"/>
+    <w:lsdException w:name="Table 3D effects 2" w:semiHidden="1" w:unhideWhenUsed="1"/>
+    <w:lsdException w:name="Table 3D effects 3" w:semiHidden="1" w:unhideWhenUsed="1"/>
+    <w:lsdException w:name="Table Contemporary" w:semiHidden="1" w:unhideWhenUsed="1"/>
+    <w:lsdException w:name="Table Elegant" w:semiHidden="1" w:unhideWhenUsed="1"/>
+    <w:lsdException w:name="Table Professional" w:semiHidden="1" w:unhideWhenUsed="1"/>
+    <w:lsdException w:name="Table Subtle 1" w:semiHidden="1" w:unhideWhenUsed="1"/>
+    <w:lsdException w:name="Table Subtle 2" w:semiHidden="1" w:unhideWhenUsed="1"/>
+    <w:lsdException w:name="Table Web 1" w:semiHidden="1" w:unhideWhenUsed="1"/>
+    <w:lsdException w:name="Table Web 2" w:semiHidden="1" w:unhideWhenUsed="1"/>
+    <w:lsdException w:name="Table Web 3" w:semiHidden="1" w:unhideWhenUsed="1"/>
+    <w:lsdException w:name="Balloon Text" w:semiHidden="1" w:unhideWhenUsed="1"/>
+    <w:lsdException w:name="Table Grid" w:uiPriority="39"/>
+    <w:lsdException w:name="Table Theme" w:semiHidden="1" w:unhideWhenUsed="1"/>
+    <w:lsdException w:name="Placeholder Text" w:semiHidden="1"/>
+    <w:lsdException w:name="No Spacing" w:uiPriority="1" w:qFormat="1"/>
+    <w:lsdException w:name="Light Shading" w:uiPriority="60"/>
+    <w:lsdException w:name="Light List" w:uiPriority="61"/>
+    <w:lsdException w:name="Light Grid" w:uiPriority="62"/>
+    <w:lsdException w:name="Medium Shading 1" w:uiPriority="63"/>
+    <w:lsdException w:name="Medium Shading 2" w:uiPriority="64"/>
+    <w:lsdException w:name="Medium List 1" w:uiPriority="65"/>
+    <w:lsdException w:name="Medium List 2" w:uiPriority="66"/>
+    <w:lsdException w:name="Medium Grid 1" w:uiPriority="67"/>
+    <w:lsdException w:name="Medium Grid 2" w:uiPriority="68"/>
+    <w:lsdException w:name="Medium Grid 3" w:uiPriority="69"/>
+    <w:lsdException w:name="Dark List" w:uiPriority="70"/>
+    <w:lsdException w:name="Colorful Shading" w:uiPriority="71"/>
+    <w:lsdException w:name="Colorful List" w:uiPriority="72"/>
+    <w:lsdException w:name="Colorful Grid" w:uiPriority="73"/>
+    <w:lsdException w:name="Light Shading Accent 1" w:uiPriority="60"/>
+    <w:lsdException w:name="Light List Accent 1" w:uiPriority="61"/>
+    <w:lsdException w:name="Light Grid Accent 1" w:uiPriority="62"/>
+    <w:lsdException w:name="Medium Shading 1 Accent 1" w:uiPriority="63"/>
+    <w:lsdException w:name="Medium Shading 2 Accent 1" w:uiPriority="64"/>
+    <w:lsdException w:name="Medium List 1 Accent 1" w:uiPriority="65"/>
+    <w:lsdException w:name="Revision" w:semiHidden="1"/>
+    <w:lsdException w:name="List Paragraph" w:uiPriority="34" w:qFormat="1"/>
+    <w:lsdException w:name="Quote" w:uiPriority="29" w:qFormat="1"/>
+    <w:lsdException w:name="Intense Quote" w:uiPriority="30" w:qFormat="1"/>
+    <w:lsdException w:name="Medium List 2 Accent 1" w:uiPriority="66"/>
+    <w:lsdException w:name="Medium Grid 1 Accent 1" w:uiPriority="67"/>
+    <w:lsdException w:name="Medium Grid 2 Accent 1" w:uiPriority="68"/>
+    <w:lsdException w:name="Medium Grid 3 Accent 1" w:uiPriority="69"/>
+    <w:lsdException w:name="Dark List Accent 1" w:uiPriority="70"/>
+    <w:lsdException w:name="Colorful Shading Accent 1" w:uiPriority="71"/>
+    <w:lsdException w:name="Colorful List Accent 1" w:uiPriority="72"/>
+    <w:lsdException w:name="Colorful Grid Accent 1" w:uiPriority="73"/>
+    <w:lsdException w:name="Light Shading Accent 2" w:uiPriority="60"/>
+    <w:lsdException w:name="Light List Accent 2" w:uiPriority="61"/>
+    <w:lsdException w:name="Light Grid Accent 2" w:uiPriority="62"/>
+    <w:lsdException w:name="Medium Shading 1 Accent 2" w:uiPriority="63"/>
+    <w:lsdException w:name="Medium Shading 2 Accent 2" w:uiPriority="64"/>
+    <w:lsdException w:name="Medium List 1 Accent 2" w:uiPriority="65"/>
+    <w:lsdException w:name="Medium List 2 Accent 2" w:uiPriority="66"/>
+    <w:lsdException w:name="Medium Grid 1 Accent 2" w:uiPriority="67"/>
+    <w:lsdException w:name="Medium Grid 2 Accent 2" w:uiPriority="68"/>
+    <w:lsdException w:name="Medium Grid 3 Accent 2" w:uiPriority="69"/>
+    <w:lsdException w:name="Dark List Accent 2" w:uiPriority="70"/>
+    <w:lsdException w:name="Colorful Shading Accent 2" w:uiPriority="71"/>
+    <w:lsdException w:name="Colorful List Accent 2" w:uiPriority="72"/>
+    <w:lsdException w:name="Colorful Grid Accent 2" w:uiPriority="73"/>
+    <w:lsdException w:name="Light Shading Accent 3" w:uiPriority="60"/>
+    <w:lsdException w:name="Light List Accent 3" w:uiPriority="61"/>
+    <w:lsdException w:name="Light Grid Accent 3" w:uiPriority="62"/>
+    <w:lsdException w:name="Medium Shading 1 Accent 3" w:uiPriority="63"/>
+    <w:lsdException w:name="Medium Shading 2 Accent 3" w:uiPriority="64"/>
+    <w:lsdException w:name="Medium List 1 Accent 3" w:uiPriority="65"/>
+    <w:lsdException w:name="Medium List 2 Accent 3" w:uiPriority="66"/>
+    <w:lsdException w:name="Medium Grid 1 Accent 3" w:uiPriority="67"/>
+    <w:lsdException w:name="Medium Grid 2 Accent 3" w:uiPriority="68"/>
+    <w:lsdException w:name="Medium Grid 3 Accent 3" w:uiPriority="69"/>
+    <w:lsdException w:name="Dark List Accent 3" w:uiPriority="70"/>
+    <w:lsdException w:name="Colorful Shading Accent 3" w:uiPriority="71"/>
+    <w:lsdException w:name="Colorful List Accent 3" w:uiPriority="72"/>
+    <w:lsdException w:name="Colorful Grid Accent 3" w:uiPriority="73"/>
+    <w:lsdException w:name="Light Shading Accent 4" w:uiPriority="60"/>
+    <w:lsdException w:name="Light List Accent 4" w:uiPriority="61"/>
+    <w:lsdException w:name="Light Grid Accent 4" w:uiPriority="62"/>
+    <w:lsdException w:name="Medium Shading 1 Accent 4" w:uiPriority="63"/>
+    <w:lsdException w:name="Medium Shading 2 Accent 4" w:uiPriority="64"/>
+    <w:lsdException w:name="Medium List 1 Accent 4" w:uiPriority="65"/>
+    <w:lsdException w:name="Medium List 2 Accent 4" w:uiPriority="66"/>
+    <w:lsdException w:name="Medium Grid 1 Accent 4" w:uiPriority="67"/>
+    <w:lsdException w:name="Medium Grid 2 Accent 4" w:uiPriority="68"/>
+    <w:lsdException w:name="Medium Grid 3 Accent 4" w:uiPriority="69"/>
+    <w:lsdException w:name="Dark List Accent 4" w:uiPriority="70"/>
+    <w:lsdException w:name="Colorful Shading Accent 4" w:uiPriority="71"/>
+    <w:lsdException w:name="Colorful List Accent 4" w:uiPriority="72"/>
+    <w:lsdException w:name="Colorful Grid Accent 4" w:uiPriority="73"/>
+    <w:lsdException w:name="Light Shading Accent 5" w:uiPriority="60"/>
+    <w:lsdException w:name="Light List Accent 5" w:uiPriority="61"/>
+    <w:lsdException w:name="Light Grid Accent 5" w:uiPriority="62"/>
+    <w:lsdException w:name="Medium Shading 1 Accent 5" w:uiPriority="63"/>
+    <w:lsdException w:name="Medium Shading 2 Accent 5" w:uiPriority="64"/>
+    <w:lsdException w:name="Medium List 1 Accent 5" w:uiPriority="65"/>
+    <w:lsdException w:name="Medium List 2 Accent 5" w:uiPriority="66"/>
+    <w:lsdException w:name="Medium Grid 1 Accent 5" w:uiPriority="67"/>
+    <w:lsdException w:name="Medium Grid 2 Accent 5" w:uiPriority="68"/>
+    <w:lsdException w:name="Medium Grid 3 Accent 5" w:uiPriority="69"/>
+    <w:lsdException w:name="Dark List Accent 5" w:uiPriority="70"/>
+    <w:lsdException w:name="Colorful Shading Accent 5" w:uiPriority="71"/>
+    <w:lsdException w:name="Colorful List Accent 5" w:uiPriority="72"/>
+    <w:lsdException w:name="Colorful Grid Accent 5" w:uiPriority="73"/>
+    <w:lsdException w:name="Light Shading Accent 6" w:uiPriority="60"/>
+    <w:lsdException w:name="Light List Accent 6" w:uiPriority="61"/>
+    <w:lsdException w:name="Light Grid Accent 6" w:uiPriority="62"/>
+    <w:lsdException w:name="Medium Shading 1 Accent 6" w:uiPriority="63"/>
+    <w:lsdException w:name="Medium Shading 2 Accent 6" w:uiPriority="64"/>
+    <w:lsdException w:name="Medium List 1 Accent 6" w:uiPriority="65"/>
+    <w:lsdException w:name="Medium List 2 Accent 6" w:uiPriority="66"/>
+    <w:lsdException w:name="Medium Grid 1 Accent 6" w:uiPriority="67"/>
+    <w:lsdException w:name="Medium Grid 2 Accent 6" w:uiPriority="68"/>
+    <w:lsdException w:name="Medium Grid 3 Accent 6" w:uiPriority="69"/>
+    <w:lsdException w:name="Dark List Accent 6" w:uiPriority="70"/>
+    <w:lsdException w:name="Colorful Shading Accent 6" w:uiPriority="71"/>
+    <w:lsdException w:name="Colorful List Accent 6" w:uiPriority="72"/>
+    <w:lsdException w:name="Colorful Grid Accent 6" w:uiPriority="73"/>
+    <w:lsdException w:name="Subtle Emphasis" w:uiPriority="19" w:qFormat="1"/>
+    <w:lsdException w:name="Intense Emphasis" w:uiPriority="21" w:qFormat="1"/>
+    <w:lsdException w:name="Subtle Reference" w:uiPriority="31" w:qFormat="1"/>
+    <w:lsdException w:name="Intense Reference" w:uiPriority="32" w:qFormat="1"/>
+    <w:lsdException w:name="Book Title" w:uiPriority="33" w:qFormat="1"/>
+    <w:lsdException w:name="Bibliography" w:semiHidden="1" w:uiPriority="37" w:unhideWhenUsed="1"/>
+    <w:lsdException w:name="TOC Heading" w:semiHidden="1" w:uiPriority="39" w:unhideWhenUsed="1" w:qFormat="1"/>
+    <w:lsdException w:name="Plain Table 1" w:uiPriority="41"/>
+    <w:lsdException w:name="Plain Table 2" w:uiPriority="42"/>
+    <w:lsdException w:name="Plain Table 3" w:uiPriority="43"/>
+    <w:lsdException w:name="Plain Table 4" w:uiPriority="44"/>
+    <w:lsdException w:name="Plain Table 5" w:uiPriority="45"/>
+    <w:lsdException w:name="Grid Table Light" w:uiPriority="40"/>
+    <w:lsdException w:name="Grid Table 1 Light" w:uiPriority="46"/>
+    <w:lsdException w:name="Grid Table 2" w:uiPriority="47"/>
+    <w:lsdException w:name="Grid Table 3" w:uiPriority="48"/>
+    <w:lsdException w:name="Grid Table 4" w:uiPriority="49"/>
+    <w:lsdException w:name="Grid Table 5 Dark" w:uiPriority="50"/>
+    <w:lsdException w:name="Grid Table 6 Colorful" w:uiPriority="51"/>
+    <w:lsdException w:name="Grid Table 7 Colorful" w:uiPriority="52"/>
+    <w:lsdException w:name="Grid Table 1 Light Accent 1" w:uiPriority="46"/>
+    <w:lsdException w:name="Grid Table 2 Accent 1" w:uiPriority="47"/>
+    <w:lsdException w:name="Grid Table 3 Accent 1" w:uiPriority="48"/>
+    <w:lsdException w:name="Grid Table 4 Accent 1" w:uiPriority="49"/>
+    <w:lsdException w:name="Grid Table 5 Dark Accent 1" w:uiPriority="50"/>
+    <w:lsdException w:name="Grid Table 6 Colorful Accent 1" w:uiPriority="51"/>
+    <w:lsdException w:name="Grid Table 7 Colorful Accent 1" w:uiPriority="52"/>
+    <w:lsdException w:name="Grid Table 1 Light Accent 2" w:uiPriority="46"/>
+    <w:lsdException w:name="Grid Table 2 Accent 2" w:uiPriority="47"/>
+    <w:lsdException w:name="Grid Table 3 Accent 2" w:uiPriority="48"/>
+    <w:lsdException w:name="Grid Table 4 Accent 2" w:uiPriority="49"/>
+    <w:lsdException w:name="Grid Table 5 Dark Accent 2" w:uiPriority="50"/>
+    <w:lsdException w:name="Grid Table 6 Colorful Accent 2" w:uiPriority="51"/>
+    <w:lsdException w:name="Grid Table 7 Colorful Accent 2" w:uiPriority="52"/>
+    <w:lsdException w:name="Grid Table 1 Light Accent 3" w:uiPriority="46"/>
+    <w:lsdException w:name="Grid Table 2 Accent 3" w:uiPriority="47"/>
+    <w:lsdException w:name="Grid Table 3 Accent 3" w:uiPriority="48"/>
+    <w:lsdException w:name="Grid Table 4 Accent 3" w:uiPriority="49"/>
+    <w:lsdException w:name="Grid Table 5 Dark Accent 3" w:uiPriority="50"/>
+    <w:lsdException w:name="Grid Table 6 Colorful Accent 3" w:uiPriority="51"/>
+    <w:lsdException w:name="Grid Table 7 Colorful Accent 3" w:uiPriority="52"/>
+    <w:lsdException w:name="Grid Table 1 Light Accent 4" w:uiPriority="46"/>
+    <w:lsdException w:name="Grid Table 2 Accent 4" w:uiPriority="47"/>
+    <w:lsdException w:name="Grid Table 3 Accent 4" w:uiPriority="48"/>
+    <w:lsdException w:name="Grid Table 4 Accent 4" w:uiPriority="49"/>
+    <w:lsdException w:name="Grid Table 5 Dark Accent 4" w:uiPriority="50"/>
+    <w:lsdException w:name="Grid Table 6 Colorful Accent 4" w:uiPriority="51"/>
+    <w:lsdException w:name="Grid Table 7 Colorful Accent 4" w:uiPriority="52"/>
+    <w:lsdException w:name="Grid Table 1 Light Accent 5" w:uiPriority="46"/>
+    <w:lsdException w:name="Grid Table 2 Accent 5" w:uiPriority="47"/>
+    <w:lsdException w:name="Grid Table 3 Accent 5" w:uiPriority="48"/>
+    <w:lsdException w:name="Grid Table 4 Accent 5" w:uiPriority="49"/>
+    <w:lsdException w:name="Grid Table 5 Dark Accent 5" w:uiPriority="50"/>
+    <w:lsdException w:name="Grid Table 6 Colorful Accent 5" w:uiPriority="51"/>
+    <w:lsdException w:name="Grid Table 7 Colorful Accent 5" w:uiPriority="52"/>
+    <w:lsdException w:name="Grid Table 1 Light Accent 6" w:uiPriority="46"/>
+    <w:lsdException w:name="Grid Table 2 Accent 6" w:uiPriority="47"/>
+    <w:lsdException w:name="Grid Table 3 Accent 6" w:uiPriority="48"/>
+    <w:lsdException w:name="Grid Table 4 Accent 6" w:uiPriority="49"/>
+    <w:lsdException w:name="Grid Table 5 Dark Accent 6" w:uiPriority="50"/>
+    <w:lsdException w:name="Grid Table 6 Colorful Accent 6" w:uiPriority="51"/>
+    <w:lsdException w:name="Grid Table 7 Colorful Accent 6" w:uiPriority="52"/>
+    <w:lsdException w:name="List Table 1 Light" w:uiPriority="46"/>
+    <w:lsdException w:name="List Table 2" w:uiPriority="47"/>
+    <w:lsdException w:name="List Table 3" w:uiPriority="48"/>
+    <w:lsdException w:name="List Table 4" w:uiPriority="49"/>
+    <w:lsdException w:name="List Table 5 Dark" w:uiPriority="50"/>
+    <w:lsdException w:name="List Table 6 Colorful" w:uiPriority="51"/>
+    <w:lsdException w:name="List Table 7 Colorful" w:uiPriority="52"/>
+    <w:lsdException w:name="List Table 1 Light Accent 1" w:uiPriority="46"/>
+    <w:lsdException w:name="List Table 2 Accent 1" w:uiPriority="47"/>
+    <w:lsdException w:name="List Table 3 Accent 1" w:uiPriority="48"/>
+    <w:lsdException w:name="List Table 4 Accent 1" w:uiPriority="49"/>
+    <w:lsdException w:name="List Table 5 Dark Accent 1" w:uiPriority="50"/>
+    <w:lsdException w:name="List Table 6 Colorful Accent 1" w:uiPriority="51"/>
+    <w:lsdException w:name="List Table 7 Colorful Accent 1" w:uiPriority="52"/>
+    <w:lsdException w:name="List Table 1 Light Accent 2" w:uiPriority="46"/>
+    <w:lsdException w:name="List Table 2 Accent 2" w:uiPriority="47"/>
+    <w:lsdException w:name="List Table 3 Accent 2" w:uiPriority="48"/>
+    <w:lsdException w:name="List Table 4 Accent 2" w:uiPriority="49"/>
+    <w:lsdException w:name="List Table 5 Dark Accent 2" w:uiPriority="50"/>
+    <w:lsdException w:name="List Table 6 Colorful Accent 2" w:uiPriority="51"/>
+    <w:lsdException w:name="List Table 7 Colorful Accent 2" w:uiPriority="52"/>
+    <w:lsdException w:name="List Table 1 Light Accent 3" w:uiPriority="46"/>
+    <w:lsdException w:name="List Table 2 Accent 3" w:uiPriority="47"/>
+    <w:lsdException w:name="List Table 3 Accent 3" w:uiPriority="48"/>
+    <w:lsdException w:name="List Table 4 Accent 3" w:uiPriority="49"/>
+    <w:lsdException w:name="List Table 5 Dark Accent 3" w:uiPriority="50"/>
+    <w:lsdException w:name="List Table 6 Colorful Accent 3" w:uiPriority="51"/>
+    <w:lsdException w:name="List Table 7 Colorful Accent 3" w:uiPriority="52"/>
+    <w:lsdException w:name="List Table 1 Light Accent 4" w:uiPriority="46"/>
+    <w:lsdException w:name="List Table 2 Accent 4" w:uiPriority="47"/>
+    <w:lsdException w:name="List Table 3 Accent 4" w:uiPriority="48"/>
+    <w:lsdException w:name="List Table 4 Accent 4" w:uiPriority="49"/>
+    <w:lsdException w:name="List Table 5 Dark Accent 4" w:uiPriority="50"/>
+    <w:lsdException w:name="List Table 6 Colorful Accent 4" w:uiPriority="51"/>
+    <w:lsdException w:name="List Table 7 Colorful Accent 4" w:uiPriority="52"/>
+    <w:lsdException w:name="List Table 1 Light Accent 5" w:uiPriority="46"/>
+    <w:lsdException w:name="List Table 2 Accent 5" w:uiPriority="47"/>
+    <w:lsdException w:name="List Table 3 Accent 5" w:uiPriority="48"/>
+    <w:lsdException w:name="List Table 4 Accent 5" w:uiPriority="49"/>
+    <w:lsdException w:name="List Table 5 Dark Accent 5" w:uiPriority="50"/>
+    <w:lsdException w:name="List Table 6 Colorful Accent 5" w:uiPriority="51"/>
+    <w:lsdException w:name="List Table 7 Colorful Accent 5" w:uiPriority="52"/>
+    <w:lsdException w:name="List Table 1 Light Accent 6" w:uiPriority="46"/>
+    <w:lsdException w:name="List Table 2 Accent 6" w:uiPriority="47"/>
+    <w:lsdException w:name="List Table 3 Accent 6" w:uiPriority="48"/>
+    <w:lsdException w:name="List Table 4 Accent 6" w:uiPriority="49"/>
+    <w:lsdException w:name="List Table 5 Dark Accent 6" w:uiPriority="50"/>
+    <w:lsdException w:name="List Table 6 Colorful Accent 6" w:uiPriority="51"/>
+    <w:lsdException w:name="List Table 7 Colorful Accent 6" w:uiPriority="52"/>
   </w:latentStyles>
   <w:style w:type="paragraph" w:default="1" w:styleId="Normal">
     <w:name w:val="Normal"/>
@@ -9796,7 +10195,6 @@
       <w:rFonts w:ascii="Times New Roman" w:eastAsia="Times New Roman" w:hAnsi="Times New Roman" w:cs="Times New Roman"/>
       <w:sz w:val="24"/>
       <w:szCs w:val="24"/>
-      <w:lang w:val="en-US"/>
     </w:rPr>
   </w:style>
   <w:style w:type="paragraph" w:styleId="Heading1">
@@ -10059,7 +10457,7 @@
       <w:outlineLvl w:val="9"/>
     </w:pPr>
     <w:rPr>
-      <w:lang w:val="es-AR" w:eastAsia="es-AR"/>
+      <w:lang w:eastAsia="es-AR"/>
     </w:rPr>
   </w:style>
   <w:style w:type="paragraph" w:styleId="TOC1">
@@ -10278,8 +10676,8 @@
       </w:tblBorders>
     </w:tblPr>
   </w:style>
-  <w:style w:type="table" w:customStyle="1" w:styleId="GridTable1LightAccent5">
-    <w:name w:val="Grid Table 1 Light Accent 5"/>
+  <w:style w:type="table" w:customStyle="1" w:styleId="GridTable1Light-Accent51">
+    <w:name w:val="Grid Table 1 Light - Accent 51"/>
     <w:basedOn w:val="TableNormal"/>
     <w:uiPriority w:val="46"/>
     <w:rsid w:val="00E00A29"/>
@@ -10335,8 +10733,8 @@
       </w:rPr>
     </w:tblStylePr>
   </w:style>
-  <w:style w:type="table" w:customStyle="1" w:styleId="GridTable2Accent5">
-    <w:name w:val="Grid Table 2 Accent 5"/>
+  <w:style w:type="table" w:customStyle="1" w:styleId="GridTable2-Accent51">
+    <w:name w:val="Grid Table 2 - Accent 51"/>
     <w:basedOn w:val="TableNormal"/>
     <w:uiPriority w:val="47"/>
     <w:rsid w:val="00E00A29"/>
@@ -10410,8 +10808,8 @@
       </w:tcPr>
     </w:tblStylePr>
   </w:style>
-  <w:style w:type="table" w:customStyle="1" w:styleId="GridTable4Accent1">
-    <w:name w:val="Grid Table 4 Accent 1"/>
+  <w:style w:type="table" w:customStyle="1" w:styleId="GridTable4-Accent11">
+    <w:name w:val="Grid Table 4 - Accent 11"/>
     <w:basedOn w:val="TableNormal"/>
     <w:uiPriority w:val="49"/>
     <w:rsid w:val="00E00A29"/>
@@ -10494,915 +10892,7 @@
       <w:spacing w:before="100" w:beforeAutospacing="1" w:after="100" w:afterAutospacing="1"/>
     </w:pPr>
     <w:rPr>
-      <w:lang w:val="es-AR" w:eastAsia="es-AR"/>
-    </w:rPr>
-  </w:style>
-  <w:style w:type="character" w:customStyle="1" w:styleId="apple-converted-space">
-    <w:name w:val="apple-converted-space"/>
-    <w:basedOn w:val="DefaultParagraphFont"/>
-    <w:rsid w:val="008C47AA"/>
-  </w:style>
-  <w:style w:type="character" w:customStyle="1" w:styleId="Heading3Char">
-    <w:name w:val="Heading 3 Char"/>
-    <w:basedOn w:val="DefaultParagraphFont"/>
-    <w:link w:val="Heading3"/>
-    <w:uiPriority w:val="9"/>
-    <w:rsid w:val="002A6D20"/>
-    <w:rPr>
-      <w:rFonts w:asciiTheme="majorHAnsi" w:eastAsiaTheme="majorEastAsia" w:hAnsiTheme="majorHAnsi" w:cstheme="majorBidi"/>
-      <w:b/>
-      <w:bCs/>
-      <w:color w:val="5B9BD5" w:themeColor="accent1"/>
-      <w:sz w:val="24"/>
-      <w:szCs w:val="24"/>
-      <w:lang w:val="en-US"/>
-    </w:rPr>
-  </w:style>
-  <w:style w:type="paragraph" w:styleId="TOC3">
-    <w:name w:val="toc 3"/>
-    <w:basedOn w:val="Normal"/>
-    <w:next w:val="Normal"/>
-    <w:autoRedefine/>
-    <w:uiPriority w:val="39"/>
-    <w:unhideWhenUsed/>
-    <w:rsid w:val="001658D1"/>
-    <w:pPr>
-      <w:spacing w:after="100"/>
-      <w:ind w:left="480"/>
-    </w:pPr>
-  </w:style>
-</w:styles>
-</file>
-
-<file path=word/stylesWithEffects.xml><?xml version="1.0" encoding="utf-8"?>
-<w:styles xmlns:wpc="http://schemas.microsoft.com/office/word/2010/wordprocessingCanvas" xmlns:mc="http://schemas.openxmlformats.org/markup-compatibility/2006" xmlns:o="urn:schemas-microsoft-com:office:office" xmlns:r="http://schemas.openxmlformats.org/officeDocument/2006/relationships" xmlns:m="http://schemas.openxmlformats.org/officeDocument/2006/math" xmlns:v="urn:schemas-microsoft-com:vml" xmlns:wp14="http://schemas.microsoft.com/office/word/2010/wordprocessingDrawing" xmlns:wp="http://schemas.openxmlformats.org/drawingml/2006/wordprocessingDrawing" xmlns:w10="urn:schemas-microsoft-com:office:word" xmlns:w="http://schemas.openxmlformats.org/wordprocessingml/2006/main" xmlns:w14="http://schemas.microsoft.com/office/word/2010/wordml" xmlns:wpg="http://schemas.microsoft.com/office/word/2010/wordprocessingGroup" xmlns:wpi="http://schemas.microsoft.com/office/word/2010/wordprocessingInk" xmlns:wne="http://schemas.microsoft.com/office/word/2006/wordml" xmlns:wps="http://schemas.microsoft.com/office/word/2010/wordprocessingShape" mc:Ignorable="w14 wp14">
-  <w:docDefaults>
-    <w:rPrDefault>
-      <w:rPr>
-        <w:rFonts w:asciiTheme="minorHAnsi" w:eastAsiaTheme="minorHAnsi" w:hAnsiTheme="minorHAnsi" w:cstheme="minorBidi"/>
-        <w:sz w:val="22"/>
-        <w:szCs w:val="22"/>
-        <w:lang w:val="es-AR" w:eastAsia="en-US" w:bidi="ar-SA"/>
-      </w:rPr>
-    </w:rPrDefault>
-    <w:pPrDefault>
-      <w:pPr>
-        <w:spacing w:after="160" w:line="259" w:lineRule="auto"/>
-      </w:pPr>
-    </w:pPrDefault>
-  </w:docDefaults>
-  <w:latentStyles w:defLockedState="0" w:defUIPriority="99" w:defSemiHidden="1" w:defUnhideWhenUsed="1" w:defQFormat="0" w:count="267">
-    <w:lsdException w:name="Normal" w:semiHidden="0" w:uiPriority="0" w:unhideWhenUsed="0" w:qFormat="1"/>
-    <w:lsdException w:name="heading 1" w:semiHidden="0" w:uiPriority="9" w:unhideWhenUsed="0" w:qFormat="1"/>
-    <w:lsdException w:name="heading 2" w:uiPriority="9" w:qFormat="1"/>
-    <w:lsdException w:name="heading 3" w:uiPriority="9" w:qFormat="1"/>
-    <w:lsdException w:name="heading 4" w:uiPriority="9" w:qFormat="1"/>
-    <w:lsdException w:name="heading 5" w:uiPriority="9" w:qFormat="1"/>
-    <w:lsdException w:name="heading 6" w:uiPriority="9" w:qFormat="1"/>
-    <w:lsdException w:name="heading 7" w:uiPriority="9" w:qFormat="1"/>
-    <w:lsdException w:name="heading 8" w:uiPriority="9" w:qFormat="1"/>
-    <w:lsdException w:name="heading 9" w:uiPriority="9" w:qFormat="1"/>
-    <w:lsdException w:name="toc 1" w:uiPriority="39"/>
-    <w:lsdException w:name="toc 2" w:uiPriority="39"/>
-    <w:lsdException w:name="toc 3" w:uiPriority="39"/>
-    <w:lsdException w:name="toc 4" w:uiPriority="39"/>
-    <w:lsdException w:name="toc 5" w:uiPriority="39"/>
-    <w:lsdException w:name="toc 6" w:uiPriority="39"/>
-    <w:lsdException w:name="toc 7" w:uiPriority="39"/>
-    <w:lsdException w:name="toc 8" w:uiPriority="39"/>
-    <w:lsdException w:name="toc 9" w:uiPriority="39"/>
-    <w:lsdException w:name="header" w:uiPriority="0"/>
-    <w:lsdException w:name="footer" w:uiPriority="0"/>
-    <w:lsdException w:name="caption" w:uiPriority="35" w:qFormat="1"/>
-    <w:lsdException w:name="Title" w:semiHidden="0" w:uiPriority="0" w:unhideWhenUsed="0" w:qFormat="1"/>
-    <w:lsdException w:name="Default Paragraph Font" w:uiPriority="1"/>
-    <w:lsdException w:name="Body Text" w:uiPriority="0"/>
-    <w:lsdException w:name="Subtitle" w:semiHidden="0" w:uiPriority="11" w:unhideWhenUsed="0" w:qFormat="1"/>
-    <w:lsdException w:name="Strong" w:semiHidden="0" w:uiPriority="22" w:unhideWhenUsed="0" w:qFormat="1"/>
-    <w:lsdException w:name="Emphasis" w:semiHidden="0" w:uiPriority="20" w:unhideWhenUsed="0" w:qFormat="1"/>
-    <w:lsdException w:name="Table Grid" w:semiHidden="0" w:uiPriority="39" w:unhideWhenUsed="0"/>
-    <w:lsdException w:name="Placeholder Text" w:unhideWhenUsed="0"/>
-    <w:lsdException w:name="No Spacing" w:semiHidden="0" w:uiPriority="1" w:unhideWhenUsed="0" w:qFormat="1"/>
-    <w:lsdException w:name="Light Shading" w:semiHidden="0" w:uiPriority="60" w:unhideWhenUsed="0"/>
-    <w:lsdException w:name="Light List" w:semiHidden="0" w:uiPriority="61" w:unhideWhenUsed="0"/>
-    <w:lsdException w:name="Light Grid" w:semiHidden="0" w:uiPriority="62" w:unhideWhenUsed="0"/>
-    <w:lsdException w:name="Medium Shading 1" w:semiHidden="0" w:uiPriority="63" w:unhideWhenUsed="0"/>
-    <w:lsdException w:name="Medium Shading 2" w:semiHidden="0" w:uiPriority="64" w:unhideWhenUsed="0"/>
-    <w:lsdException w:name="Medium List 1" w:semiHidden="0" w:uiPriority="65" w:unhideWhenUsed="0"/>
-    <w:lsdException w:name="Medium List 2" w:semiHidden="0" w:uiPriority="66" w:unhideWhenUsed="0"/>
-    <w:lsdException w:name="Medium Grid 1" w:semiHidden="0" w:uiPriority="67" w:unhideWhenUsed="0"/>
-    <w:lsdException w:name="Medium Grid 2" w:semiHidden="0" w:uiPriority="68" w:unhideWhenUsed="0"/>
-    <w:lsdException w:name="Medium Grid 3" w:semiHidden="0" w:uiPriority="69" w:unhideWhenUsed="0"/>
-    <w:lsdException w:name="Dark List" w:semiHidden="0" w:uiPriority="70" w:unhideWhenUsed="0"/>
-    <w:lsdException w:name="Colorful Shading" w:semiHidden="0" w:uiPriority="71" w:unhideWhenUsed="0"/>
-    <w:lsdException w:name="Colorful List" w:semiHidden="0" w:uiPriority="72" w:unhideWhenUsed="0"/>
-    <w:lsdException w:name="Colorful Grid" w:semiHidden="0" w:uiPriority="73" w:unhideWhenUsed="0"/>
-    <w:lsdException w:name="Light Shading Accent 1" w:semiHidden="0" w:uiPriority="60" w:unhideWhenUsed="0"/>
-    <w:lsdException w:name="Light List Accent 1" w:semiHidden="0" w:uiPriority="61" w:unhideWhenUsed="0"/>
-    <w:lsdException w:name="Light Grid Accent 1" w:semiHidden="0" w:uiPriority="62" w:unhideWhenUsed="0"/>
-    <w:lsdException w:name="Medium Shading 1 Accent 1" w:semiHidden="0" w:uiPriority="63" w:unhideWhenUsed="0"/>
-    <w:lsdException w:name="Medium Shading 2 Accent 1" w:semiHidden="0" w:uiPriority="64" w:unhideWhenUsed="0"/>
-    <w:lsdException w:name="Medium List 1 Accent 1" w:semiHidden="0" w:uiPriority="65" w:unhideWhenUsed="0"/>
-    <w:lsdException w:name="Revision" w:unhideWhenUsed="0"/>
-    <w:lsdException w:name="List Paragraph" w:semiHidden="0" w:uiPriority="34" w:unhideWhenUsed="0" w:qFormat="1"/>
-    <w:lsdException w:name="Quote" w:semiHidden="0" w:uiPriority="29" w:unhideWhenUsed="0" w:qFormat="1"/>
-    <w:lsdException w:name="Intense Quote" w:semiHidden="0" w:uiPriority="30" w:unhideWhenUsed="0" w:qFormat="1"/>
-    <w:lsdException w:name="Medium List 2 Accent 1" w:semiHidden="0" w:uiPriority="66" w:unhideWhenUsed="0"/>
-    <w:lsdException w:name="Medium Grid 1 Accent 1" w:semiHidden="0" w:uiPriority="67" w:unhideWhenUsed="0"/>
-    <w:lsdException w:name="Medium Grid 2 Accent 1" w:semiHidden="0" w:uiPriority="68" w:unhideWhenUsed="0"/>
-    <w:lsdException w:name="Medium Grid 3 Accent 1" w:semiHidden="0" w:uiPriority="69" w:unhideWhenUsed="0"/>
-    <w:lsdException w:name="Dark List Accent 1" w:semiHidden="0" w:uiPriority="70" w:unhideWhenUsed="0"/>
-    <w:lsdException w:name="Colorful Shading Accent 1" w:semiHidden="0" w:uiPriority="71" w:unhideWhenUsed="0"/>
-    <w:lsdException w:name="Colorful List Accent 1" w:semiHidden="0" w:uiPriority="72" w:unhideWhenUsed="0"/>
-    <w:lsdException w:name="Colorful Grid Accent 1" w:semiHidden="0" w:uiPriority="73" w:unhideWhenUsed="0"/>
-    <w:lsdException w:name="Light Shading Accent 2" w:semiHidden="0" w:uiPriority="60" w:unhideWhenUsed="0"/>
-    <w:lsdException w:name="Light List Accent 2" w:semiHidden="0" w:uiPriority="61" w:unhideWhenUsed="0"/>
-    <w:lsdException w:name="Light Grid Accent 2" w:semiHidden="0" w:uiPriority="62" w:unhideWhenUsed="0"/>
-    <w:lsdException w:name="Medium Shading 1 Accent 2" w:semiHidden="0" w:uiPriority="63" w:unhideWhenUsed="0"/>
-    <w:lsdException w:name="Medium Shading 2 Accent 2" w:semiHidden="0" w:uiPriority="64" w:unhideWhenUsed="0"/>
-    <w:lsdException w:name="Medium List 1 Accent 2" w:semiHidden="0" w:uiPriority="65" w:unhideWhenUsed="0"/>
-    <w:lsdException w:name="Medium List 2 Accent 2" w:semiHidden="0" w:uiPriority="66" w:unhideWhenUsed="0"/>
-    <w:lsdException w:name="Medium Grid 1 Accent 2" w:semiHidden="0" w:uiPriority="67" w:unhideWhenUsed="0"/>
-    <w:lsdException w:name="Medium Grid 2 Accent 2" w:semiHidden="0" w:uiPriority="68" w:unhideWhenUsed="0"/>
-    <w:lsdException w:name="Medium Grid 3 Accent 2" w:semiHidden="0" w:uiPriority="69" w:unhideWhenUsed="0"/>
-    <w:lsdException w:name="Dark List Accent 2" w:semiHidden="0" w:uiPriority="70" w:unhideWhenUsed="0"/>
-    <w:lsdException w:name="Colorful Shading Accent 2" w:semiHidden="0" w:uiPriority="71" w:unhideWhenUsed="0"/>
-    <w:lsdException w:name="Colorful List Accent 2" w:semiHidden="0" w:uiPriority="72" w:unhideWhenUsed="0"/>
-    <w:lsdException w:name="Colorful Grid Accent 2" w:semiHidden="0" w:uiPriority="73" w:unhideWhenUsed="0"/>
-    <w:lsdException w:name="Light Shading Accent 3" w:semiHidden="0" w:uiPriority="60" w:unhideWhenUsed="0"/>
-    <w:lsdException w:name="Light List Accent 3" w:semiHidden="0" w:uiPriority="61" w:unhideWhenUsed="0"/>
-    <w:lsdException w:name="Light Grid Accent 3" w:semiHidden="0" w:uiPriority="62" w:unhideWhenUsed="0"/>
-    <w:lsdException w:name="Medium Shading 1 Accent 3" w:semiHidden="0" w:uiPriority="63" w:unhideWhenUsed="0"/>
-    <w:lsdException w:name="Medium Shading 2 Accent 3" w:semiHidden="0" w:uiPriority="64" w:unhideWhenUsed="0"/>
-    <w:lsdException w:name="Medium List 1 Accent 3" w:semiHidden="0" w:uiPriority="65" w:unhideWhenUsed="0"/>
-    <w:lsdException w:name="Medium List 2 Accent 3" w:semiHidden="0" w:uiPriority="66" w:unhideWhenUsed="0"/>
-    <w:lsdException w:name="Medium Grid 1 Accent 3" w:semiHidden="0" w:uiPriority="67" w:unhideWhenUsed="0"/>
-    <w:lsdException w:name="Medium Grid 2 Accent 3" w:semiHidden="0" w:uiPriority="68" w:unhideWhenUsed="0"/>
-    <w:lsdException w:name="Medium Grid 3 Accent 3" w:semiHidden="0" w:uiPriority="69" w:unhideWhenUsed="0"/>
-    <w:lsdException w:name="Dark List Accent 3" w:semiHidden="0" w:uiPriority="70" w:unhideWhenUsed="0"/>
-    <w:lsdException w:name="Colorful Shading Accent 3" w:semiHidden="0" w:uiPriority="71" w:unhideWhenUsed="0"/>
-    <w:lsdException w:name="Colorful List Accent 3" w:semiHidden="0" w:uiPriority="72" w:unhideWhenUsed="0"/>
-    <w:lsdException w:name="Colorful Grid Accent 3" w:semiHidden="0" w:uiPriority="73" w:unhideWhenUsed="0"/>
-    <w:lsdException w:name="Light Shading Accent 4" w:semiHidden="0" w:uiPriority="60" w:unhideWhenUsed="0"/>
-    <w:lsdException w:name="Light List Accent 4" w:semiHidden="0" w:uiPriority="61" w:unhideWhenUsed="0"/>
-    <w:lsdException w:name="Light Grid Accent 4" w:semiHidden="0" w:uiPriority="62" w:unhideWhenUsed="0"/>
-    <w:lsdException w:name="Medium Shading 1 Accent 4" w:semiHidden="0" w:uiPriority="63" w:unhideWhenUsed="0"/>
-    <w:lsdException w:name="Medium Shading 2 Accent 4" w:semiHidden="0" w:uiPriority="64" w:unhideWhenUsed="0"/>
-    <w:lsdException w:name="Medium List 1 Accent 4" w:semiHidden="0" w:uiPriority="65" w:unhideWhenUsed="0"/>
-    <w:lsdException w:name="Medium List 2 Accent 4" w:semiHidden="0" w:uiPriority="66" w:unhideWhenUsed="0"/>
-    <w:lsdException w:name="Medium Grid 1 Accent 4" w:semiHidden="0" w:uiPriority="67" w:unhideWhenUsed="0"/>
-    <w:lsdException w:name="Medium Grid 2 Accent 4" w:semiHidden="0" w:uiPriority="68" w:unhideWhenUsed="0"/>
-    <w:lsdException w:name="Medium Grid 3 Accent 4" w:semiHidden="0" w:uiPriority="69" w:unhideWhenUsed="0"/>
-    <w:lsdException w:name="Dark List Accent 4" w:semiHidden="0" w:uiPriority="70" w:unhideWhenUsed="0"/>
-    <w:lsdException w:name="Colorful Shading Accent 4" w:semiHidden="0" w:uiPriority="71" w:unhideWhenUsed="0"/>
-    <w:lsdException w:name="Colorful List Accent 4" w:semiHidden="0" w:uiPriority="72" w:unhideWhenUsed="0"/>
-    <w:lsdException w:name="Colorful Grid Accent 4" w:semiHidden="0" w:uiPriority="73" w:unhideWhenUsed="0"/>
-    <w:lsdException w:name="Light Shading Accent 5" w:semiHidden="0" w:uiPriority="60" w:unhideWhenUsed="0"/>
-    <w:lsdException w:name="Light List Accent 5" w:semiHidden="0" w:uiPriority="61" w:unhideWhenUsed="0"/>
-    <w:lsdException w:name="Light Grid Accent 5" w:semiHidden="0" w:uiPriority="62" w:unhideWhenUsed="0"/>
-    <w:lsdException w:name="Medium Shading 1 Accent 5" w:semiHidden="0" w:uiPriority="63" w:unhideWhenUsed="0"/>
-    <w:lsdException w:name="Medium Shading 2 Accent 5" w:semiHidden="0" w:uiPriority="64" w:unhideWhenUsed="0"/>
-    <w:lsdException w:name="Medium List 1 Accent 5" w:semiHidden="0" w:uiPriority="65" w:unhideWhenUsed="0"/>
-    <w:lsdException w:name="Medium List 2 Accent 5" w:semiHidden="0" w:uiPriority="66" w:unhideWhenUsed="0"/>
-    <w:lsdException w:name="Medium Grid 1 Accent 5" w:semiHidden="0" w:uiPriority="67" w:unhideWhenUsed="0"/>
-    <w:lsdException w:name="Medium Grid 2 Accent 5" w:semiHidden="0" w:uiPriority="68" w:unhideWhenUsed="0"/>
-    <w:lsdException w:name="Medium Grid 3 Accent 5" w:semiHidden="0" w:uiPriority="69" w:unhideWhenUsed="0"/>
-    <w:lsdException w:name="Dark List Accent 5" w:semiHidden="0" w:uiPriority="70" w:unhideWhenUsed="0"/>
-    <w:lsdException w:name="Colorful Shading Accent 5" w:semiHidden="0" w:uiPriority="71" w:unhideWhenUsed="0"/>
-    <w:lsdException w:name="Colorful List Accent 5" w:semiHidden="0" w:uiPriority="72" w:unhideWhenUsed="0"/>
-    <w:lsdException w:name="Colorful Grid Accent 5" w:semiHidden="0" w:uiPriority="73" w:unhideWhenUsed="0"/>
-    <w:lsdException w:name="Light Shading Accent 6" w:semiHidden="0" w:uiPriority="60" w:unhideWhenUsed="0"/>
-    <w:lsdException w:name="Light List Accent 6" w:semiHidden="0" w:uiPriority="61" w:unhideWhenUsed="0"/>
-    <w:lsdException w:name="Light Grid Accent 6" w:semiHidden="0" w:uiPriority="62" w:unhideWhenUsed="0"/>
-    <w:lsdException w:name="Medium Shading 1 Accent 6" w:semiHidden="0" w:uiPriority="63" w:unhideWhenUsed="0"/>
-    <w:lsdException w:name="Medium Shading 2 Accent 6" w:semiHidden="0" w:uiPriority="64" w:unhideWhenUsed="0"/>
-    <w:lsdException w:name="Medium List 1 Accent 6" w:semiHidden="0" w:uiPriority="65" w:unhideWhenUsed="0"/>
-    <w:lsdException w:name="Medium List 2 Accent 6" w:semiHidden="0" w:uiPriority="66" w:unhideWhenUsed="0"/>
-    <w:lsdException w:name="Medium Grid 1 Accent 6" w:semiHidden="0" w:uiPriority="67" w:unhideWhenUsed="0"/>
-    <w:lsdException w:name="Medium Grid 2 Accent 6" w:semiHidden="0" w:uiPriority="68" w:unhideWhenUsed="0"/>
-    <w:lsdException w:name="Medium Grid 3 Accent 6" w:semiHidden="0" w:uiPriority="69" w:unhideWhenUsed="0"/>
-    <w:lsdException w:name="Dark List Accent 6" w:semiHidden="0" w:uiPriority="70" w:unhideWhenUsed="0"/>
-    <w:lsdException w:name="Colorful Shading Accent 6" w:semiHidden="0" w:uiPriority="71" w:unhideWhenUsed="0"/>
-    <w:lsdException w:name="Colorful List Accent 6" w:semiHidden="0" w:uiPriority="72" w:unhideWhenUsed="0"/>
-    <w:lsdException w:name="Colorful Grid Accent 6" w:semiHidden="0" w:uiPriority="73" w:unhideWhenUsed="0"/>
-    <w:lsdException w:name="Subtle Emphasis" w:semiHidden="0" w:uiPriority="19" w:unhideWhenUsed="0" w:qFormat="1"/>
-    <w:lsdException w:name="Intense Emphasis" w:semiHidden="0" w:uiPriority="21" w:unhideWhenUsed="0" w:qFormat="1"/>
-    <w:lsdException w:name="Subtle Reference" w:semiHidden="0" w:uiPriority="31" w:unhideWhenUsed="0" w:qFormat="1"/>
-    <w:lsdException w:name="Intense Reference" w:semiHidden="0" w:uiPriority="32" w:unhideWhenUsed="0" w:qFormat="1"/>
-    <w:lsdException w:name="Book Title" w:semiHidden="0" w:uiPriority="33" w:unhideWhenUsed="0" w:qFormat="1"/>
-    <w:lsdException w:name="Bibliography" w:uiPriority="37"/>
-    <w:lsdException w:name="TOC Heading" w:uiPriority="39" w:qFormat="1"/>
-  </w:latentStyles>
-  <w:style w:type="paragraph" w:default="1" w:styleId="Normal">
-    <w:name w:val="Normal"/>
-    <w:qFormat/>
-    <w:rsid w:val="009C62AA"/>
-    <w:pPr>
-      <w:spacing w:after="0" w:line="240" w:lineRule="auto"/>
-    </w:pPr>
-    <w:rPr>
-      <w:rFonts w:ascii="Times New Roman" w:eastAsia="Times New Roman" w:hAnsi="Times New Roman" w:cs="Times New Roman"/>
-      <w:sz w:val="24"/>
-      <w:szCs w:val="24"/>
-      <w:lang w:val="en-US"/>
-    </w:rPr>
-  </w:style>
-  <w:style w:type="paragraph" w:styleId="Heading1">
-    <w:name w:val="heading 1"/>
-    <w:basedOn w:val="Normal"/>
-    <w:next w:val="Normal"/>
-    <w:link w:val="Heading1Char"/>
-    <w:uiPriority w:val="9"/>
-    <w:qFormat/>
-    <w:rsid w:val="007F18A7"/>
-    <w:pPr>
-      <w:keepNext/>
-      <w:keepLines/>
-      <w:spacing w:before="240"/>
-      <w:outlineLvl w:val="0"/>
-    </w:pPr>
-    <w:rPr>
-      <w:rFonts w:asciiTheme="majorHAnsi" w:eastAsiaTheme="majorEastAsia" w:hAnsiTheme="majorHAnsi" w:cstheme="majorBidi"/>
-      <w:color w:val="2E74B5" w:themeColor="accent1" w:themeShade="BF"/>
-      <w:sz w:val="32"/>
-      <w:szCs w:val="32"/>
-    </w:rPr>
-  </w:style>
-  <w:style w:type="paragraph" w:styleId="Heading2">
-    <w:name w:val="heading 2"/>
-    <w:basedOn w:val="Normal"/>
-    <w:next w:val="Normal"/>
-    <w:link w:val="Heading2Char"/>
-    <w:uiPriority w:val="9"/>
-    <w:unhideWhenUsed/>
-    <w:qFormat/>
-    <w:rsid w:val="001D7F7D"/>
-    <w:pPr>
-      <w:keepNext/>
-      <w:keepLines/>
-      <w:spacing w:before="40"/>
-      <w:outlineLvl w:val="1"/>
-    </w:pPr>
-    <w:rPr>
-      <w:rFonts w:asciiTheme="majorHAnsi" w:eastAsiaTheme="majorEastAsia" w:hAnsiTheme="majorHAnsi" w:cstheme="majorBidi"/>
-      <w:color w:val="2E74B5" w:themeColor="accent1" w:themeShade="BF"/>
-      <w:sz w:val="26"/>
-      <w:szCs w:val="26"/>
-    </w:rPr>
-  </w:style>
-  <w:style w:type="paragraph" w:styleId="Heading3">
-    <w:name w:val="heading 3"/>
-    <w:basedOn w:val="Normal"/>
-    <w:next w:val="Normal"/>
-    <w:link w:val="Heading3Char"/>
-    <w:uiPriority w:val="9"/>
-    <w:unhideWhenUsed/>
-    <w:qFormat/>
-    <w:rsid w:val="002A6D20"/>
-    <w:pPr>
-      <w:keepNext/>
-      <w:keepLines/>
-      <w:spacing w:before="200"/>
-      <w:outlineLvl w:val="2"/>
-    </w:pPr>
-    <w:rPr>
-      <w:rFonts w:asciiTheme="majorHAnsi" w:eastAsiaTheme="majorEastAsia" w:hAnsiTheme="majorHAnsi" w:cstheme="majorBidi"/>
-      <w:b/>
-      <w:bCs/>
-      <w:color w:val="5B9BD5" w:themeColor="accent1"/>
-    </w:rPr>
-  </w:style>
-  <w:style w:type="character" w:default="1" w:styleId="DefaultParagraphFont">
-    <w:name w:val="Default Paragraph Font"/>
-    <w:uiPriority w:val="1"/>
-    <w:semiHidden/>
-    <w:unhideWhenUsed/>
-  </w:style>
-  <w:style w:type="table" w:default="1" w:styleId="TableNormal">
-    <w:name w:val="Normal Table"/>
-    <w:uiPriority w:val="99"/>
-    <w:semiHidden/>
-    <w:unhideWhenUsed/>
-    <w:tblPr>
-      <w:tblInd w:w="0" w:type="dxa"/>
-      <w:tblCellMar>
-        <w:top w:w="0" w:type="dxa"/>
-        <w:left w:w="108" w:type="dxa"/>
-        <w:bottom w:w="0" w:type="dxa"/>
-        <w:right w:w="108" w:type="dxa"/>
-      </w:tblCellMar>
-    </w:tblPr>
-  </w:style>
-  <w:style w:type="numbering" w:default="1" w:styleId="NoList">
-    <w:name w:val="No List"/>
-    <w:uiPriority w:val="99"/>
-    <w:semiHidden/>
-    <w:unhideWhenUsed/>
-  </w:style>
-  <w:style w:type="paragraph" w:styleId="Header">
-    <w:name w:val="header"/>
-    <w:basedOn w:val="Normal"/>
-    <w:link w:val="HeaderChar"/>
-    <w:rsid w:val="009C62AA"/>
-    <w:pPr>
-      <w:tabs>
-        <w:tab w:val="center" w:pos="4320"/>
-        <w:tab w:val="right" w:pos="8640"/>
-      </w:tabs>
-    </w:pPr>
-  </w:style>
-  <w:style w:type="character" w:customStyle="1" w:styleId="HeaderChar">
-    <w:name w:val="Header Char"/>
-    <w:basedOn w:val="DefaultParagraphFont"/>
-    <w:link w:val="Header"/>
-    <w:rsid w:val="009C62AA"/>
-    <w:rPr>
-      <w:rFonts w:ascii="Times New Roman" w:eastAsia="Times New Roman" w:hAnsi="Times New Roman" w:cs="Times New Roman"/>
-      <w:sz w:val="24"/>
-      <w:szCs w:val="24"/>
-      <w:lang w:val="en-US"/>
-    </w:rPr>
-  </w:style>
-  <w:style w:type="paragraph" w:styleId="Title">
-    <w:name w:val="Title"/>
-    <w:basedOn w:val="Normal"/>
-    <w:link w:val="TitleChar"/>
-    <w:qFormat/>
-    <w:rsid w:val="009C62AA"/>
-    <w:pPr>
-      <w:jc w:val="center"/>
-    </w:pPr>
-    <w:rPr>
-      <w:rFonts w:ascii="Arial" w:hAnsi="Arial" w:cs="Arial"/>
-      <w:b/>
-      <w:bCs/>
-      <w:i/>
-      <w:iCs/>
-      <w:szCs w:val="20"/>
-      <w:lang w:val="es-ES" w:eastAsia="es-ES"/>
-    </w:rPr>
-  </w:style>
-  <w:style w:type="character" w:customStyle="1" w:styleId="TitleChar">
-    <w:name w:val="Title Char"/>
-    <w:basedOn w:val="DefaultParagraphFont"/>
-    <w:link w:val="Title"/>
-    <w:rsid w:val="009C62AA"/>
-    <w:rPr>
-      <w:rFonts w:ascii="Arial" w:eastAsia="Times New Roman" w:hAnsi="Arial" w:cs="Arial"/>
-      <w:b/>
-      <w:bCs/>
-      <w:i/>
-      <w:iCs/>
-      <w:sz w:val="24"/>
-      <w:szCs w:val="20"/>
-      <w:lang w:val="es-ES" w:eastAsia="es-ES"/>
-    </w:rPr>
-  </w:style>
-  <w:style w:type="paragraph" w:customStyle="1" w:styleId="Tabletext">
-    <w:name w:val="Tabletext"/>
-    <w:basedOn w:val="Normal"/>
-    <w:rsid w:val="009C62AA"/>
-    <w:pPr>
-      <w:keepLines/>
-      <w:widowControl w:val="0"/>
-      <w:spacing w:after="120" w:line="240" w:lineRule="atLeast"/>
-    </w:pPr>
-    <w:rPr>
-      <w:sz w:val="20"/>
-      <w:szCs w:val="20"/>
-      <w:lang w:val="es-ES"/>
-    </w:rPr>
-  </w:style>
-  <w:style w:type="paragraph" w:styleId="Footer">
-    <w:name w:val="footer"/>
-    <w:basedOn w:val="Normal"/>
-    <w:link w:val="FooterChar"/>
-    <w:unhideWhenUsed/>
-    <w:rsid w:val="009C62AA"/>
-    <w:pPr>
-      <w:tabs>
-        <w:tab w:val="center" w:pos="4419"/>
-        <w:tab w:val="right" w:pos="8838"/>
-      </w:tabs>
-    </w:pPr>
-  </w:style>
-  <w:style w:type="character" w:customStyle="1" w:styleId="FooterChar">
-    <w:name w:val="Footer Char"/>
-    <w:basedOn w:val="DefaultParagraphFont"/>
-    <w:link w:val="Footer"/>
-    <w:uiPriority w:val="99"/>
-    <w:rsid w:val="009C62AA"/>
-    <w:rPr>
-      <w:rFonts w:ascii="Times New Roman" w:eastAsia="Times New Roman" w:hAnsi="Times New Roman" w:cs="Times New Roman"/>
-      <w:sz w:val="24"/>
-      <w:szCs w:val="24"/>
-      <w:lang w:val="en-US"/>
-    </w:rPr>
-  </w:style>
-  <w:style w:type="paragraph" w:styleId="BodyText">
-    <w:name w:val="Body Text"/>
-    <w:basedOn w:val="Normal"/>
-    <w:link w:val="BodyTextChar"/>
-    <w:semiHidden/>
-    <w:unhideWhenUsed/>
-    <w:rsid w:val="009C62AA"/>
-    <w:pPr>
-      <w:jc w:val="both"/>
-    </w:pPr>
-    <w:rPr>
-      <w:rFonts w:ascii="Arial" w:hAnsi="Arial" w:cs="Arial"/>
-      <w:sz w:val="20"/>
-      <w:szCs w:val="20"/>
-      <w:lang w:val="es-ES" w:eastAsia="es-ES"/>
-    </w:rPr>
-  </w:style>
-  <w:style w:type="character" w:customStyle="1" w:styleId="BodyTextChar">
-    <w:name w:val="Body Text Char"/>
-    <w:basedOn w:val="DefaultParagraphFont"/>
-    <w:link w:val="BodyText"/>
-    <w:semiHidden/>
-    <w:rsid w:val="009C62AA"/>
-    <w:rPr>
-      <w:rFonts w:ascii="Arial" w:eastAsia="Times New Roman" w:hAnsi="Arial" w:cs="Arial"/>
-      <w:sz w:val="20"/>
-      <w:szCs w:val="20"/>
-      <w:lang w:val="es-ES" w:eastAsia="es-ES"/>
-    </w:rPr>
-  </w:style>
-  <w:style w:type="paragraph" w:styleId="ListParagraph">
-    <w:name w:val="List Paragraph"/>
-    <w:basedOn w:val="Normal"/>
-    <w:uiPriority w:val="34"/>
-    <w:qFormat/>
-    <w:rsid w:val="003340DA"/>
-    <w:pPr>
-      <w:ind w:left="720"/>
-      <w:contextualSpacing/>
-    </w:pPr>
-  </w:style>
-  <w:style w:type="character" w:customStyle="1" w:styleId="Heading1Char">
-    <w:name w:val="Heading 1 Char"/>
-    <w:basedOn w:val="DefaultParagraphFont"/>
-    <w:link w:val="Heading1"/>
-    <w:uiPriority w:val="9"/>
-    <w:rsid w:val="007F18A7"/>
-    <w:rPr>
-      <w:rFonts w:asciiTheme="majorHAnsi" w:eastAsiaTheme="majorEastAsia" w:hAnsiTheme="majorHAnsi" w:cstheme="majorBidi"/>
-      <w:color w:val="2E74B5" w:themeColor="accent1" w:themeShade="BF"/>
-      <w:sz w:val="32"/>
-      <w:szCs w:val="32"/>
-      <w:lang w:val="en-US"/>
-    </w:rPr>
-  </w:style>
-  <w:style w:type="paragraph" w:styleId="TOCHeading">
-    <w:name w:val="TOC Heading"/>
-    <w:basedOn w:val="Heading1"/>
-    <w:next w:val="Normal"/>
-    <w:uiPriority w:val="39"/>
-    <w:unhideWhenUsed/>
-    <w:qFormat/>
-    <w:rsid w:val="007F18A7"/>
-    <w:pPr>
-      <w:spacing w:line="259" w:lineRule="auto"/>
-      <w:outlineLvl w:val="9"/>
-    </w:pPr>
-    <w:rPr>
-      <w:lang w:val="es-AR" w:eastAsia="es-AR"/>
-    </w:rPr>
-  </w:style>
-  <w:style w:type="paragraph" w:styleId="TOC1">
-    <w:name w:val="toc 1"/>
-    <w:basedOn w:val="Normal"/>
-    <w:next w:val="Normal"/>
-    <w:autoRedefine/>
-    <w:uiPriority w:val="39"/>
-    <w:unhideWhenUsed/>
-    <w:rsid w:val="007F18A7"/>
-    <w:pPr>
-      <w:spacing w:after="100"/>
-    </w:pPr>
-  </w:style>
-  <w:style w:type="character" w:styleId="Hyperlink">
-    <w:name w:val="Hyperlink"/>
-    <w:basedOn w:val="DefaultParagraphFont"/>
-    <w:uiPriority w:val="99"/>
-    <w:unhideWhenUsed/>
-    <w:rsid w:val="007F18A7"/>
-    <w:rPr>
-      <w:color w:val="0563C1" w:themeColor="hyperlink"/>
-      <w:u w:val="single"/>
-    </w:rPr>
-  </w:style>
-  <w:style w:type="paragraph" w:customStyle="1" w:styleId="LO-normal">
-    <w:name w:val="LO-normal"/>
-    <w:rsid w:val="005B72E1"/>
-    <w:pPr>
-      <w:suppressAutoHyphens/>
-      <w:spacing w:after="0" w:line="240" w:lineRule="auto"/>
-    </w:pPr>
-    <w:rPr>
-      <w:rFonts w:ascii="Times New Roman" w:eastAsia="Times New Roman" w:hAnsi="Times New Roman" w:cs="Times New Roman"/>
-      <w:color w:val="000000"/>
-      <w:kern w:val="2"/>
-      <w:sz w:val="20"/>
-      <w:lang w:val="en-US"/>
-    </w:rPr>
-  </w:style>
-  <w:style w:type="character" w:customStyle="1" w:styleId="Heading2Char">
-    <w:name w:val="Heading 2 Char"/>
-    <w:basedOn w:val="DefaultParagraphFont"/>
-    <w:link w:val="Heading2"/>
-    <w:uiPriority w:val="9"/>
-    <w:rsid w:val="001D7F7D"/>
-    <w:rPr>
-      <w:rFonts w:asciiTheme="majorHAnsi" w:eastAsiaTheme="majorEastAsia" w:hAnsiTheme="majorHAnsi" w:cstheme="majorBidi"/>
-      <w:color w:val="2E74B5" w:themeColor="accent1" w:themeShade="BF"/>
-      <w:sz w:val="26"/>
-      <w:szCs w:val="26"/>
-      <w:lang w:val="en-US"/>
-    </w:rPr>
-  </w:style>
-  <w:style w:type="paragraph" w:styleId="TOC2">
-    <w:name w:val="toc 2"/>
-    <w:basedOn w:val="Normal"/>
-    <w:next w:val="Normal"/>
-    <w:autoRedefine/>
-    <w:uiPriority w:val="39"/>
-    <w:unhideWhenUsed/>
-    <w:rsid w:val="001D7F7D"/>
-    <w:pPr>
-      <w:spacing w:after="100"/>
-      <w:ind w:left="240"/>
-    </w:pPr>
-  </w:style>
-  <w:style w:type="paragraph" w:styleId="Subtitle">
-    <w:name w:val="Subtitle"/>
-    <w:basedOn w:val="Normal"/>
-    <w:next w:val="Normal"/>
-    <w:link w:val="SubtitleChar"/>
-    <w:uiPriority w:val="11"/>
-    <w:qFormat/>
-    <w:rsid w:val="000333BF"/>
-    <w:pPr>
-      <w:numPr>
-        <w:ilvl w:val="1"/>
-      </w:numPr>
-      <w:spacing w:after="160"/>
-    </w:pPr>
-    <w:rPr>
-      <w:rFonts w:asciiTheme="minorHAnsi" w:eastAsiaTheme="minorEastAsia" w:hAnsiTheme="minorHAnsi" w:cstheme="minorBidi"/>
-      <w:color w:val="5A5A5A" w:themeColor="text1" w:themeTint="A5"/>
-      <w:spacing w:val="15"/>
-      <w:sz w:val="22"/>
-      <w:szCs w:val="22"/>
-    </w:rPr>
-  </w:style>
-  <w:style w:type="character" w:customStyle="1" w:styleId="SubtitleChar">
-    <w:name w:val="Subtitle Char"/>
-    <w:basedOn w:val="DefaultParagraphFont"/>
-    <w:link w:val="Subtitle"/>
-    <w:uiPriority w:val="11"/>
-    <w:rsid w:val="000333BF"/>
-    <w:rPr>
-      <w:rFonts w:eastAsiaTheme="minorEastAsia"/>
-      <w:color w:val="5A5A5A" w:themeColor="text1" w:themeTint="A5"/>
-      <w:spacing w:val="15"/>
-      <w:lang w:val="en-US"/>
-    </w:rPr>
-  </w:style>
-  <w:style w:type="character" w:styleId="CommentReference">
-    <w:name w:val="annotation reference"/>
-    <w:basedOn w:val="DefaultParagraphFont"/>
-    <w:uiPriority w:val="99"/>
-    <w:semiHidden/>
-    <w:unhideWhenUsed/>
-    <w:rsid w:val="00F8171A"/>
-    <w:rPr>
-      <w:sz w:val="16"/>
-      <w:szCs w:val="16"/>
-    </w:rPr>
-  </w:style>
-  <w:style w:type="paragraph" w:styleId="CommentText">
-    <w:name w:val="annotation text"/>
-    <w:basedOn w:val="Normal"/>
-    <w:link w:val="CommentTextChar"/>
-    <w:uiPriority w:val="99"/>
-    <w:semiHidden/>
-    <w:unhideWhenUsed/>
-    <w:rsid w:val="00F8171A"/>
-    <w:rPr>
-      <w:sz w:val="20"/>
-      <w:szCs w:val="20"/>
-    </w:rPr>
-  </w:style>
-  <w:style w:type="character" w:customStyle="1" w:styleId="CommentTextChar">
-    <w:name w:val="Comment Text Char"/>
-    <w:basedOn w:val="DefaultParagraphFont"/>
-    <w:link w:val="CommentText"/>
-    <w:uiPriority w:val="99"/>
-    <w:semiHidden/>
-    <w:rsid w:val="00F8171A"/>
-    <w:rPr>
-      <w:rFonts w:ascii="Times New Roman" w:eastAsia="Times New Roman" w:hAnsi="Times New Roman" w:cs="Times New Roman"/>
-      <w:sz w:val="20"/>
-      <w:szCs w:val="20"/>
-      <w:lang w:val="en-US"/>
-    </w:rPr>
-  </w:style>
-  <w:style w:type="paragraph" w:styleId="CommentSubject">
-    <w:name w:val="annotation subject"/>
-    <w:basedOn w:val="CommentText"/>
-    <w:next w:val="CommentText"/>
-    <w:link w:val="CommentSubjectChar"/>
-    <w:uiPriority w:val="99"/>
-    <w:semiHidden/>
-    <w:unhideWhenUsed/>
-    <w:rsid w:val="00F8171A"/>
-    <w:rPr>
-      <w:b/>
-      <w:bCs/>
-    </w:rPr>
-  </w:style>
-  <w:style w:type="character" w:customStyle="1" w:styleId="CommentSubjectChar">
-    <w:name w:val="Comment Subject Char"/>
-    <w:basedOn w:val="CommentTextChar"/>
-    <w:link w:val="CommentSubject"/>
-    <w:uiPriority w:val="99"/>
-    <w:semiHidden/>
-    <w:rsid w:val="00F8171A"/>
-    <w:rPr>
-      <w:rFonts w:ascii="Times New Roman" w:eastAsia="Times New Roman" w:hAnsi="Times New Roman" w:cs="Times New Roman"/>
-      <w:b/>
-      <w:bCs/>
-      <w:sz w:val="20"/>
-      <w:szCs w:val="20"/>
-      <w:lang w:val="en-US"/>
-    </w:rPr>
-  </w:style>
-  <w:style w:type="paragraph" w:styleId="BalloonText">
-    <w:name w:val="Balloon Text"/>
-    <w:basedOn w:val="Normal"/>
-    <w:link w:val="BalloonTextChar"/>
-    <w:uiPriority w:val="99"/>
-    <w:semiHidden/>
-    <w:unhideWhenUsed/>
-    <w:rsid w:val="00F8171A"/>
-    <w:rPr>
-      <w:rFonts w:ascii="Segoe UI" w:hAnsi="Segoe UI" w:cs="Segoe UI"/>
-      <w:sz w:val="18"/>
-      <w:szCs w:val="18"/>
-    </w:rPr>
-  </w:style>
-  <w:style w:type="character" w:customStyle="1" w:styleId="BalloonTextChar">
-    <w:name w:val="Balloon Text Char"/>
-    <w:basedOn w:val="DefaultParagraphFont"/>
-    <w:link w:val="BalloonText"/>
-    <w:uiPriority w:val="99"/>
-    <w:semiHidden/>
-    <w:rsid w:val="00F8171A"/>
-    <w:rPr>
-      <w:rFonts w:ascii="Segoe UI" w:eastAsia="Times New Roman" w:hAnsi="Segoe UI" w:cs="Segoe UI"/>
-      <w:sz w:val="18"/>
-      <w:szCs w:val="18"/>
-      <w:lang w:val="en-US"/>
-    </w:rPr>
-  </w:style>
-  <w:style w:type="table" w:styleId="TableGrid">
-    <w:name w:val="Table Grid"/>
-    <w:basedOn w:val="TableNormal"/>
-    <w:uiPriority w:val="39"/>
-    <w:rsid w:val="00962392"/>
-    <w:pPr>
-      <w:spacing w:after="0" w:line="240" w:lineRule="auto"/>
-    </w:pPr>
-    <w:tblPr>
-      <w:tblBorders>
-        <w:top w:val="single" w:sz="4" w:space="0" w:color="auto"/>
-        <w:left w:val="single" w:sz="4" w:space="0" w:color="auto"/>
-        <w:bottom w:val="single" w:sz="4" w:space="0" w:color="auto"/>
-        <w:right w:val="single" w:sz="4" w:space="0" w:color="auto"/>
-        <w:insideH w:val="single" w:sz="4" w:space="0" w:color="auto"/>
-        <w:insideV w:val="single" w:sz="4" w:space="0" w:color="auto"/>
-      </w:tblBorders>
-    </w:tblPr>
-  </w:style>
-  <w:style w:type="table" w:customStyle="1" w:styleId="GridTable1LightAccent5">
-    <w:name w:val="Grid Table 1 Light Accent 5"/>
-    <w:basedOn w:val="TableNormal"/>
-    <w:uiPriority w:val="46"/>
-    <w:rsid w:val="00E00A29"/>
-    <w:pPr>
-      <w:spacing w:after="0" w:line="240" w:lineRule="auto"/>
-    </w:pPr>
-    <w:tblPr>
-      <w:tblStyleRowBandSize w:val="1"/>
-      <w:tblStyleColBandSize w:val="1"/>
-      <w:tblBorders>
-        <w:top w:val="single" w:sz="4" w:space="0" w:color="B4C6E7" w:themeColor="accent5" w:themeTint="66"/>
-        <w:left w:val="single" w:sz="4" w:space="0" w:color="B4C6E7" w:themeColor="accent5" w:themeTint="66"/>
-        <w:bottom w:val="single" w:sz="4" w:space="0" w:color="B4C6E7" w:themeColor="accent5" w:themeTint="66"/>
-        <w:right w:val="single" w:sz="4" w:space="0" w:color="B4C6E7" w:themeColor="accent5" w:themeTint="66"/>
-        <w:insideH w:val="single" w:sz="4" w:space="0" w:color="B4C6E7" w:themeColor="accent5" w:themeTint="66"/>
-        <w:insideV w:val="single" w:sz="4" w:space="0" w:color="B4C6E7" w:themeColor="accent5" w:themeTint="66"/>
-      </w:tblBorders>
-    </w:tblPr>
-    <w:tblStylePr w:type="firstRow">
-      <w:rPr>
-        <w:b/>
-        <w:bCs/>
-      </w:rPr>
-      <w:tblPr/>
-      <w:tcPr>
-        <w:tcBorders>
-          <w:bottom w:val="single" w:sz="12" w:space="0" w:color="8EAADB" w:themeColor="accent5" w:themeTint="99"/>
-        </w:tcBorders>
-      </w:tcPr>
-    </w:tblStylePr>
-    <w:tblStylePr w:type="lastRow">
-      <w:rPr>
-        <w:b/>
-        <w:bCs/>
-      </w:rPr>
-      <w:tblPr/>
-      <w:tcPr>
-        <w:tcBorders>
-          <w:top w:val="double" w:sz="2" w:space="0" w:color="8EAADB" w:themeColor="accent5" w:themeTint="99"/>
-        </w:tcBorders>
-      </w:tcPr>
-    </w:tblStylePr>
-    <w:tblStylePr w:type="firstCol">
-      <w:rPr>
-        <w:b/>
-        <w:bCs/>
-      </w:rPr>
-    </w:tblStylePr>
-    <w:tblStylePr w:type="lastCol">
-      <w:rPr>
-        <w:b/>
-        <w:bCs/>
-      </w:rPr>
-    </w:tblStylePr>
-  </w:style>
-  <w:style w:type="table" w:customStyle="1" w:styleId="GridTable2Accent5">
-    <w:name w:val="Grid Table 2 Accent 5"/>
-    <w:basedOn w:val="TableNormal"/>
-    <w:uiPriority w:val="47"/>
-    <w:rsid w:val="00E00A29"/>
-    <w:pPr>
-      <w:spacing w:after="0" w:line="240" w:lineRule="auto"/>
-    </w:pPr>
-    <w:tblPr>
-      <w:tblStyleRowBandSize w:val="1"/>
-      <w:tblStyleColBandSize w:val="1"/>
-      <w:tblBorders>
-        <w:top w:val="single" w:sz="2" w:space="0" w:color="8EAADB" w:themeColor="accent5" w:themeTint="99"/>
-        <w:bottom w:val="single" w:sz="2" w:space="0" w:color="8EAADB" w:themeColor="accent5" w:themeTint="99"/>
-        <w:insideH w:val="single" w:sz="2" w:space="0" w:color="8EAADB" w:themeColor="accent5" w:themeTint="99"/>
-        <w:insideV w:val="single" w:sz="2" w:space="0" w:color="8EAADB" w:themeColor="accent5" w:themeTint="99"/>
-      </w:tblBorders>
-    </w:tblPr>
-    <w:tblStylePr w:type="firstRow">
-      <w:rPr>
-        <w:b/>
-        <w:bCs/>
-      </w:rPr>
-      <w:tblPr/>
-      <w:tcPr>
-        <w:tcBorders>
-          <w:top w:val="nil"/>
-          <w:bottom w:val="single" w:sz="12" w:space="0" w:color="8EAADB" w:themeColor="accent5" w:themeTint="99"/>
-          <w:insideH w:val="nil"/>
-          <w:insideV w:val="nil"/>
-        </w:tcBorders>
-        <w:shd w:val="clear" w:color="auto" w:fill="FFFFFF" w:themeFill="background1"/>
-      </w:tcPr>
-    </w:tblStylePr>
-    <w:tblStylePr w:type="lastRow">
-      <w:rPr>
-        <w:b/>
-        <w:bCs/>
-      </w:rPr>
-      <w:tblPr/>
-      <w:tcPr>
-        <w:tcBorders>
-          <w:top w:val="double" w:sz="2" w:space="0" w:color="8EAADB" w:themeColor="accent5" w:themeTint="99"/>
-          <w:bottom w:val="nil"/>
-          <w:insideH w:val="nil"/>
-          <w:insideV w:val="nil"/>
-        </w:tcBorders>
-        <w:shd w:val="clear" w:color="auto" w:fill="FFFFFF" w:themeFill="background1"/>
-      </w:tcPr>
-    </w:tblStylePr>
-    <w:tblStylePr w:type="firstCol">
-      <w:rPr>
-        <w:b/>
-        <w:bCs/>
-      </w:rPr>
-    </w:tblStylePr>
-    <w:tblStylePr w:type="lastCol">
-      <w:rPr>
-        <w:b/>
-        <w:bCs/>
-      </w:rPr>
-    </w:tblStylePr>
-    <w:tblStylePr w:type="band1Vert">
-      <w:tblPr/>
-      <w:tcPr>
-        <w:shd w:val="clear" w:color="auto" w:fill="D9E2F3" w:themeFill="accent5" w:themeFillTint="33"/>
-      </w:tcPr>
-    </w:tblStylePr>
-    <w:tblStylePr w:type="band1Horz">
-      <w:tblPr/>
-      <w:tcPr>
-        <w:shd w:val="clear" w:color="auto" w:fill="D9E2F3" w:themeFill="accent5" w:themeFillTint="33"/>
-      </w:tcPr>
-    </w:tblStylePr>
-  </w:style>
-  <w:style w:type="table" w:customStyle="1" w:styleId="GridTable4Accent1">
-    <w:name w:val="Grid Table 4 Accent 1"/>
-    <w:basedOn w:val="TableNormal"/>
-    <w:uiPriority w:val="49"/>
-    <w:rsid w:val="00E00A29"/>
-    <w:pPr>
-      <w:spacing w:after="0" w:line="240" w:lineRule="auto"/>
-    </w:pPr>
-    <w:tblPr>
-      <w:tblStyleRowBandSize w:val="1"/>
-      <w:tblStyleColBandSize w:val="1"/>
-      <w:tblBorders>
-        <w:top w:val="single" w:sz="4" w:space="0" w:color="9CC2E5" w:themeColor="accent1" w:themeTint="99"/>
-        <w:left w:val="single" w:sz="4" w:space="0" w:color="9CC2E5" w:themeColor="accent1" w:themeTint="99"/>
-        <w:bottom w:val="single" w:sz="4" w:space="0" w:color="9CC2E5" w:themeColor="accent1" w:themeTint="99"/>
-        <w:right w:val="single" w:sz="4" w:space="0" w:color="9CC2E5" w:themeColor="accent1" w:themeTint="99"/>
-        <w:insideH w:val="single" w:sz="4" w:space="0" w:color="9CC2E5" w:themeColor="accent1" w:themeTint="99"/>
-        <w:insideV w:val="single" w:sz="4" w:space="0" w:color="9CC2E5" w:themeColor="accent1" w:themeTint="99"/>
-      </w:tblBorders>
-    </w:tblPr>
-    <w:tblStylePr w:type="firstRow">
-      <w:rPr>
-        <w:b/>
-        <w:bCs/>
-        <w:color w:val="FFFFFF" w:themeColor="background1"/>
-      </w:rPr>
-      <w:tblPr/>
-      <w:tcPr>
-        <w:tcBorders>
-          <w:top w:val="single" w:sz="4" w:space="0" w:color="5B9BD5" w:themeColor="accent1"/>
-          <w:left w:val="single" w:sz="4" w:space="0" w:color="5B9BD5" w:themeColor="accent1"/>
-          <w:bottom w:val="single" w:sz="4" w:space="0" w:color="5B9BD5" w:themeColor="accent1"/>
-          <w:right w:val="single" w:sz="4" w:space="0" w:color="5B9BD5" w:themeColor="accent1"/>
-          <w:insideH w:val="nil"/>
-          <w:insideV w:val="nil"/>
-        </w:tcBorders>
-        <w:shd w:val="clear" w:color="auto" w:fill="5B9BD5" w:themeFill="accent1"/>
-      </w:tcPr>
-    </w:tblStylePr>
-    <w:tblStylePr w:type="lastRow">
-      <w:rPr>
-        <w:b/>
-        <w:bCs/>
-      </w:rPr>
-      <w:tblPr/>
-      <w:tcPr>
-        <w:tcBorders>
-          <w:top w:val="double" w:sz="4" w:space="0" w:color="5B9BD5" w:themeColor="accent1"/>
-        </w:tcBorders>
-      </w:tcPr>
-    </w:tblStylePr>
-    <w:tblStylePr w:type="firstCol">
-      <w:rPr>
-        <w:b/>
-        <w:bCs/>
-      </w:rPr>
-    </w:tblStylePr>
-    <w:tblStylePr w:type="lastCol">
-      <w:rPr>
-        <w:b/>
-        <w:bCs/>
-      </w:rPr>
-    </w:tblStylePr>
-    <w:tblStylePr w:type="band1Vert">
-      <w:tblPr/>
-      <w:tcPr>
-        <w:shd w:val="clear" w:color="auto" w:fill="DEEAF6" w:themeFill="accent1" w:themeFillTint="33"/>
-      </w:tcPr>
-    </w:tblStylePr>
-    <w:tblStylePr w:type="band1Horz">
-      <w:tblPr/>
-      <w:tcPr>
-        <w:shd w:val="clear" w:color="auto" w:fill="DEEAF6" w:themeFill="accent1" w:themeFillTint="33"/>
-      </w:tcPr>
-    </w:tblStylePr>
-  </w:style>
-  <w:style w:type="paragraph" w:customStyle="1" w:styleId="maintextm">
-    <w:name w:val="main_text_m"/>
-    <w:basedOn w:val="Normal"/>
-    <w:rsid w:val="008C47AA"/>
-    <w:pPr>
-      <w:spacing w:before="100" w:beforeAutospacing="1" w:after="100" w:afterAutospacing="1"/>
-    </w:pPr>
-    <w:rPr>
-      <w:lang w:val="es-AR" w:eastAsia="es-AR"/>
+      <w:lang w:eastAsia="es-AR"/>
     </w:rPr>
   </w:style>
   <w:style w:type="character" w:customStyle="1" w:styleId="apple-converted-space">
@@ -11697,7 +11187,7 @@
   <a:extraClrSchemeLst/>
   <a:extLst>
     <a:ext uri="{05A4C25C-085E-4340-85A3-A5531E510DB2}">
-      <thm15:themeFamily xmlns="" xmlns:thm15="http://schemas.microsoft.com/office/thememl/2012/main" name="Office Theme" id="{62F939B6-93AF-4DB8-9C6B-D6C7DFDC589F}" vid="{4A3C46E8-61CC-4603-A589-7422A47A8E4A}"/>
+      <thm15:themeFamily xmlns:thm15="http://schemas.microsoft.com/office/thememl/2012/main" name="Office Theme" id="{62F939B6-93AF-4DB8-9C6B-D6C7DFDC589F}" vid="{4A3C46E8-61CC-4603-A589-7422A47A8E4A}"/>
     </a:ext>
   </a:extLst>
 </a:theme>
@@ -11708,7 +11198,7 @@
 </file>
 
 <file path=customXml/itemProps1.xml><?xml version="1.0" encoding="utf-8"?>
-<ds:datastoreItem xmlns:ds="http://schemas.openxmlformats.org/officeDocument/2006/customXml" ds:itemID="{D4FB4991-99AC-4A82-B528-8AC8C2E858D6}">
+<ds:datastoreItem xmlns:ds="http://schemas.openxmlformats.org/officeDocument/2006/customXml" ds:itemID="{97E7F471-A383-4170-993C-CE89FB094586}">
   <ds:schemaRefs>
     <ds:schemaRef ds:uri="http://schemas.openxmlformats.org/officeDocument/2006/bibliography"/>
   </ds:schemaRefs>

</xml_diff>

<commit_message>
Agrego texto en el apartado arquitecura de infrastructura
</commit_message>
<xml_diff>
--- a/trunk/docs/Entregables/Especificacion de Arquitectura/Especificación de Arquitectura - Grupo 5508 - UTN - 2016 v1.2.docx
+++ b/trunk/docs/Entregables/Especificacion de Arquitectura/Especificación de Arquitectura - Grupo 5508 - UTN - 2016 v1.2.docx
@@ -851,8 +851,8 @@
         <w:br w:type="page"/>
       </w:r>
     </w:p>
-    <w:bookmarkStart w:id="6" w:name="_Toc257309329" w:displacedByCustomXml="next"/>
-    <w:bookmarkStart w:id="7" w:name="_Toc257309426" w:displacedByCustomXml="next"/>
+    <w:bookmarkStart w:id="6" w:name="_Toc257309426" w:displacedByCustomXml="next"/>
+    <w:bookmarkStart w:id="7" w:name="_Toc257309329" w:displacedByCustomXml="next"/>
     <w:sdt>
       <w:sdtPr>
         <w:rPr>
@@ -3209,6 +3209,7 @@
           <w:noProof/>
           <w:sz w:val="28"/>
           <w:szCs w:val="20"/>
+          <w:lang w:val="en-US"/>
         </w:rPr>
         <w:drawing>
           <wp:inline distT="0" distB="0" distL="0" distR="0">
@@ -3372,7 +3373,7 @@
           <w:sz w:val="22"/>
           <w:szCs w:val="20"/>
         </w:rPr>
-        <w:t>El sistema estará comprendido por un grupo de módulo, cada uno con su respectivas funcionalidades y responsabilidades.</w:t>
+        <w:t>El sistema esta comprendido por un grupo de módulo, cada uno con su respectivas funcionalidades y responsabilidades.</w:t>
       </w:r>
     </w:p>
     <w:p/>
@@ -3384,6 +3385,7 @@
       <w:r>
         <w:rPr>
           <w:noProof/>
+          <w:lang w:val="en-US"/>
         </w:rPr>
         <w:drawing>
           <wp:inline distT="0" distB="0" distL="0" distR="0">
@@ -3437,13 +3439,7 @@
         <w:t>Módulo de Perfiles:</w:t>
       </w:r>
       <w:r>
-        <w:t xml:space="preserve"> Gestiona </w:t>
-      </w:r>
-      <w:r>
-        <w:t xml:space="preserve">a </w:t>
-      </w:r>
-      <w:r>
-        <w:t>los usuarios del sistema.</w:t>
+        <w:t xml:space="preserve"> Gestiona a los usuarios del sistema.</w:t>
       </w:r>
     </w:p>
     <w:p>
@@ -3455,16 +3451,7 @@
         </w:numPr>
       </w:pPr>
       <w:r>
-        <w:t>Alta, b</w:t>
-      </w:r>
-      <w:r>
-        <w:t xml:space="preserve">aja y </w:t>
-      </w:r>
-      <w:r>
-        <w:t>m</w:t>
-      </w:r>
-      <w:r>
-        <w:t>odificación de los usuarios del sistema.</w:t>
+        <w:t>Alta, baja y modificación de los usuarios del sistema.</w:t>
       </w:r>
     </w:p>
     <w:p>
@@ -3626,13 +3613,7 @@
         <w:t>:</w:t>
       </w:r>
       <w:r>
-        <w:t xml:space="preserve">  </w:t>
-      </w:r>
-      <w:r>
-        <w:t>Gestiona la información referente a los cursos</w:t>
-      </w:r>
-      <w:r>
-        <w:t>.</w:t>
+        <w:t xml:space="preserve">  Gestiona la información referente a los cursos.</w:t>
       </w:r>
     </w:p>
     <w:p>
@@ -3656,10 +3637,7 @@
         </w:numPr>
       </w:pPr>
       <w:r>
-        <w:t>Definición del temario del curso</w:t>
-      </w:r>
-      <w:r>
-        <w:t>.</w:t>
+        <w:t>Definición del temario del curso.</w:t>
       </w:r>
     </w:p>
     <w:p>
@@ -3671,10 +3649,7 @@
         </w:numPr>
       </w:pPr>
       <w:r>
-        <w:t>Dependencias entre cada tema</w:t>
-      </w:r>
-      <w:r>
-        <w:t>.</w:t>
+        <w:t>Dependencias entre cada tema.</w:t>
       </w:r>
     </w:p>
     <w:p>
@@ -3697,10 +3672,7 @@
         <w:t>:</w:t>
       </w:r>
       <w:r>
-        <w:t xml:space="preserve">  Gestiona la información referente</w:t>
-      </w:r>
-      <w:r>
-        <w:t xml:space="preserve"> a las </w:t>
+        <w:t xml:space="preserve">  Gestiona la información referente a las </w:t>
       </w:r>
       <w:r>
         <w:t>actividades, la misma pueden ser de carácter teórico, práctico o ambas.</w:t>
@@ -3744,13 +3716,7 @@
         <w:t>:</w:t>
       </w:r>
       <w:r>
-        <w:t xml:space="preserve">  </w:t>
-      </w:r>
-      <w:r>
-        <w:t>Es el encargado de registrar los progresos de cada alumno y determinar en base a la información recolectada la siguiente actividad a realizar por el alumno</w:t>
-      </w:r>
-      <w:r>
-        <w:t>.</w:t>
+        <w:t xml:space="preserve">  Es el encargado de registrar los progresos de cada alumno y determinar en base a la información recolectada la siguiente actividad a realizar por el alumno.</w:t>
       </w:r>
     </w:p>
     <w:p/>
@@ -3786,13 +3752,35 @@
     <w:p/>
     <w:p>
       <w:r>
-        <w:t>Se dispondrá de una arquitectura que permitirá balancear la carga entre diferentes nodos para garantizar la capacidad de procesamiento y confiabilidad. También asegurará la disponibilidad de las aplicaciones monitorizando el estado de las misma.</w:t>
-      </w:r>
-    </w:p>
-    <w:p>
-      <w:r>
-        <w:t>Se incluirá un cache de aplicaciones para optimizar el rendimiento de la aplicación.</w:t>
-      </w:r>
+        <w:t xml:space="preserve">La arquitectura es la de una plataforma web la cual dispone de un firewall para limitar el acceso a la plataforma desde ip´s identificadas y conocidas. A su vez posee un balanceador de carga </w:t>
+      </w:r>
+      <w:r>
+        <w:t>que permit</w:t>
+      </w:r>
+      <w:r>
+        <w:t>e</w:t>
+      </w:r>
+      <w:r>
+        <w:t xml:space="preserve"> balancear la carga entre diferentes nodos para garantizar la capacidad de procesamiento y confiabilidad. También asegura</w:t>
+      </w:r>
+      <w:r>
+        <w:t xml:space="preserve"> </w:t>
+      </w:r>
+      <w:r>
+        <w:t>la disponibilidad de las aplicaciones monitorizando el estado de las misma.</w:t>
+      </w:r>
+    </w:p>
+    <w:p>
+      <w:r>
+        <w:t>Para mejorar las prestaciones de la aplicación se provee dos niveles de caché, uno a nivel de aplicación (Varnish) y otro a nivel acceso a datos (MemCached).</w:t>
+      </w:r>
+    </w:p>
+    <w:p>
+      <w:r>
+        <w:t>A nivel de persistencia de archivos, la aplicación utiliza un sistema de archivo en red (Gluster) lo que nos permite mantener las instancias de la aplicación clusterizada.</w:t>
+      </w:r>
+      <w:bookmarkStart w:id="23" w:name="_GoBack"/>
+      <w:bookmarkEnd w:id="23"/>
     </w:p>
     <w:p>
       <w:pPr>
@@ -3806,6 +3794,7 @@
       <w:r>
         <w:rPr>
           <w:noProof/>
+          <w:lang w:val="en-US"/>
         </w:rPr>
         <w:lastRenderedPageBreak/>
         <w:drawing>
@@ -3861,7 +3850,7 @@
           <w:bCs/>
         </w:rPr>
       </w:pPr>
-      <w:bookmarkStart w:id="23" w:name="_Toc454554491"/>
+      <w:bookmarkStart w:id="24" w:name="_Toc454554491"/>
       <w:r>
         <w:br w:type="page"/>
       </w:r>
@@ -3889,7 +3878,7 @@
         </w:rPr>
         <w:t>s</w:t>
       </w:r>
-      <w:bookmarkEnd w:id="23"/>
+      <w:bookmarkEnd w:id="24"/>
     </w:p>
     <w:p/>
     <w:tbl>
@@ -4055,11 +4044,20 @@
           <w:p>
             <w:pPr>
               <w:cnfStyle w:val="000000000000" w:firstRow="0" w:lastRow="0" w:firstColumn="0" w:lastColumn="0" w:oddVBand="0" w:evenVBand="0" w:oddHBand="0" w:evenHBand="0" w:firstRowFirstColumn="0" w:firstRowLastColumn="0" w:lastRowFirstColumn="0" w:lastRowLastColumn="0"/>
-            </w:pPr>
-            <w:r>
+              <w:rPr>
+                <w:lang w:val="en-US"/>
+              </w:rPr>
+            </w:pPr>
+            <w:r>
+              <w:rPr>
+                <w:lang w:val="en-US"/>
+              </w:rPr>
               <w:t>Varnish cache servers</w:t>
             </w:r>
             <w:r>
+              <w:rPr>
+                <w:lang w:val="en-US"/>
+              </w:rPr>
               <w:t>, Memcache servers</w:t>
             </w:r>
           </w:p>
@@ -4175,7 +4173,7 @@
           <w:lang w:val="es-ES" w:eastAsia="es-ES"/>
         </w:rPr>
       </w:pPr>
-      <w:bookmarkStart w:id="24" w:name="_Toc454554492"/>
+      <w:bookmarkStart w:id="25" w:name="_Toc454554492"/>
       <w:r>
         <w:rPr>
           <w:rFonts w:ascii="Arial Black" w:hAnsi="Arial Black" w:cs="Arial"/>
@@ -4197,7 +4195,7 @@
         </w:rPr>
         <w:t xml:space="preserve"> – Requisitos No Funcionales</w:t>
       </w:r>
-      <w:bookmarkEnd w:id="24"/>
+      <w:bookmarkEnd w:id="25"/>
     </w:p>
     <w:p>
       <w:pPr>
@@ -4516,6 +4514,7 @@
               <w:rPr>
                 <w:noProof/>
                 <w:color w:val="0000FF"/>
+                <w:lang w:val="en-US"/>
               </w:rPr>
               <w:drawing>
                 <wp:inline distT="0" distB="0" distL="0" distR="0" wp14:anchorId="7F040AB9" wp14:editId="591C4F1F">
@@ -4617,6 +4616,7 @@
               <w:rPr>
                 <w:noProof/>
                 <w:color w:val="0000FF"/>
+                <w:lang w:val="en-US"/>
               </w:rPr>
               <w:drawing>
                 <wp:inline distT="0" distB="0" distL="0" distR="0" wp14:anchorId="2E14321A" wp14:editId="57D2E11E">
@@ -4718,6 +4718,7 @@
               <w:rPr>
                 <w:noProof/>
                 <w:color w:val="0000FF"/>
+                <w:lang w:val="en-US"/>
               </w:rPr>
               <w:drawing>
                 <wp:inline distT="0" distB="0" distL="0" distR="0" wp14:anchorId="5013154A" wp14:editId="0724861D">
@@ -4819,6 +4820,7 @@
               <w:rPr>
                 <w:noProof/>
                 <w:color w:val="0000FF"/>
+                <w:lang w:val="en-US"/>
               </w:rPr>
               <w:drawing>
                 <wp:inline distT="0" distB="0" distL="0" distR="0" wp14:anchorId="1F39ABED" wp14:editId="02856F14">
@@ -6834,7 +6836,7 @@
           <w:lang w:val="es-ES" w:eastAsia="es-ES"/>
         </w:rPr>
       </w:pPr>
-      <w:bookmarkStart w:id="25" w:name="_Toc454554493"/>
+      <w:bookmarkStart w:id="26" w:name="_Toc454554493"/>
       <w:r>
         <w:rPr>
           <w:rFonts w:ascii="Arial Black" w:hAnsi="Arial Black" w:cs="Arial"/>
@@ -6855,7 +6857,7 @@
         </w:rPr>
         <w:t>para garantizar RNF</w:t>
       </w:r>
-      <w:bookmarkEnd w:id="25"/>
+      <w:bookmarkEnd w:id="26"/>
     </w:p>
     <w:p>
       <w:pPr>
@@ -7345,8 +7347,6 @@
           <w:lang w:val="es-ES" w:eastAsia="es-ES"/>
         </w:rPr>
       </w:pPr>
-      <w:bookmarkStart w:id="26" w:name="_GoBack"/>
-      <w:bookmarkEnd w:id="26"/>
       <w:r>
         <w:rPr>
           <w:rFonts w:ascii="Arial" w:hAnsi="Arial" w:cs="Arial"/>
@@ -7438,6 +7438,7 @@
           <w:noProof/>
           <w:sz w:val="22"/>
           <w:szCs w:val="20"/>
+          <w:lang w:val="en-US"/>
         </w:rPr>
         <w:drawing>
           <wp:inline distT="0" distB="0" distL="0" distR="0">
@@ -7885,7 +7886,7 @@
         <w:sz w:val="20"/>
         <w:szCs w:val="20"/>
       </w:rPr>
-      <w:t>12</w:t>
+      <w:t>4</w:t>
     </w:r>
     <w:r>
       <w:rPr>
@@ -8030,6 +8031,7 @@
           <w:r>
             <w:rPr>
               <w:noProof/>
+              <w:lang w:val="en-US"/>
             </w:rPr>
             <w:drawing>
               <wp:inline distT="0" distB="0" distL="0" distR="0" wp14:anchorId="78ED658A" wp14:editId="465D658E">
@@ -8128,6 +8130,7 @@
           <w:r>
             <w:rPr>
               <w:noProof/>
+              <w:lang w:val="en-US"/>
             </w:rPr>
             <w:drawing>
               <wp:inline distT="114300" distB="114300" distL="114300" distR="114300" wp14:anchorId="080DCD2F" wp14:editId="14853A53">
@@ -8394,6 +8397,7 @@
           <w:r>
             <w:rPr>
               <w:noProof/>
+              <w:lang w:val="en-US"/>
             </w:rPr>
             <w:drawing>
               <wp:inline distT="0" distB="0" distL="0" distR="0" wp14:anchorId="7EDA0DB3" wp14:editId="0E4C784D">
@@ -8492,6 +8496,7 @@
           <w:r>
             <w:rPr>
               <w:noProof/>
+              <w:lang w:val="en-US"/>
             </w:rPr>
             <w:drawing>
               <wp:inline distT="114300" distB="114300" distL="114300" distR="114300" wp14:anchorId="00AD4281" wp14:editId="11DD0497">
@@ -11198,7 +11203,7 @@
 </file>
 
 <file path=customXml/itemProps1.xml><?xml version="1.0" encoding="utf-8"?>
-<ds:datastoreItem xmlns:ds="http://schemas.openxmlformats.org/officeDocument/2006/customXml" ds:itemID="{97E7F471-A383-4170-993C-CE89FB094586}">
+<ds:datastoreItem xmlns:ds="http://schemas.openxmlformats.org/officeDocument/2006/customXml" ds:itemID="{9F2E1610-99B6-4E3C-A55F-C0AC364278B8}">
   <ds:schemaRefs>
     <ds:schemaRef ds:uri="http://schemas.openxmlformats.org/officeDocument/2006/bibliography"/>
   </ds:schemaRefs>

</xml_diff>

<commit_message>
Cambio la imagen de patrones
</commit_message>
<xml_diff>
--- a/trunk/docs/Entregables/Especificacion de Arquitectura/Especificación de Arquitectura - Grupo 5508 - UTN - 2016 v1.2.docx
+++ b/trunk/docs/Entregables/Especificacion de Arquitectura/Especificación de Arquitectura - Grupo 5508 - UTN - 2016 v1.2.docx
@@ -1,6 +1,6 @@
 
 <file path=word/document.xml><?xml version="1.0" encoding="utf-8"?>
-<w:document xmlns:wpc="http://schemas.microsoft.com/office/word/2010/wordprocessingCanvas" xmlns:cx="http://schemas.microsoft.com/office/drawing/2014/chartex" xmlns:cx1="http://schemas.microsoft.com/office/drawing/2015/9/8/chartex" xmlns:mc="http://schemas.openxmlformats.org/markup-compatibility/2006" xmlns:o="urn:schemas-microsoft-com:office:office" xmlns:r="http://schemas.openxmlformats.org/officeDocument/2006/relationships" xmlns:m="http://schemas.openxmlformats.org/officeDocument/2006/math" xmlns:v="urn:schemas-microsoft-com:vml" xmlns:wp14="http://schemas.microsoft.com/office/word/2010/wordprocessingDrawing" xmlns:wp="http://schemas.openxmlformats.org/drawingml/2006/wordprocessingDrawing" xmlns:w10="urn:schemas-microsoft-com:office:word" xmlns:w="http://schemas.openxmlformats.org/wordprocessingml/2006/main" xmlns:w14="http://schemas.microsoft.com/office/word/2010/wordml" xmlns:w15="http://schemas.microsoft.com/office/word/2012/wordml" xmlns:w16se="http://schemas.microsoft.com/office/word/2015/wordml/symex" xmlns:wpg="http://schemas.microsoft.com/office/word/2010/wordprocessingGroup" xmlns:wpi="http://schemas.microsoft.com/office/word/2010/wordprocessingInk" xmlns:wne="http://schemas.microsoft.com/office/word/2006/wordml" xmlns:wps="http://schemas.microsoft.com/office/word/2010/wordprocessingShape" mc:Ignorable="w14 w15 w16se wp14">
+<w:document xmlns:wpc="http://schemas.microsoft.com/office/word/2010/wordprocessingCanvas" xmlns:mo="http://schemas.microsoft.com/office/mac/office/2008/main" xmlns:mc="http://schemas.openxmlformats.org/markup-compatibility/2006" xmlns:mv="urn:schemas-microsoft-com:mac:vml" xmlns:o="urn:schemas-microsoft-com:office:office" xmlns:r="http://schemas.openxmlformats.org/officeDocument/2006/relationships" xmlns:m="http://schemas.openxmlformats.org/officeDocument/2006/math" xmlns:v="urn:schemas-microsoft-com:vml" xmlns:wp14="http://schemas.microsoft.com/office/word/2010/wordprocessingDrawing" xmlns:wp="http://schemas.openxmlformats.org/drawingml/2006/wordprocessingDrawing" xmlns:w10="urn:schemas-microsoft-com:office:word" xmlns:w="http://schemas.openxmlformats.org/wordprocessingml/2006/main" xmlns:w14="http://schemas.microsoft.com/office/word/2010/wordml" xmlns:w15="http://schemas.microsoft.com/office/word/2012/wordml" xmlns:wpg="http://schemas.microsoft.com/office/word/2010/wordprocessingGroup" xmlns:wpi="http://schemas.microsoft.com/office/word/2010/wordprocessingInk" xmlns:wne="http://schemas.microsoft.com/office/word/2006/wordml" xmlns:wps="http://schemas.microsoft.com/office/word/2010/wordprocessingShape" mc:Ignorable="w14 w15 wp14">
   <w:body>
     <w:p/>
     <w:p/>
@@ -34,7 +34,7 @@
     </w:p>
     <w:p>
       <w:pPr>
-        <w:pStyle w:val="Title"/>
+        <w:pStyle w:val="Puesto"/>
         <w:widowControl w:val="0"/>
         <w:spacing w:before="40" w:after="40"/>
         <w:rPr>
@@ -73,7 +73,7 @@
     </w:p>
     <w:p>
       <w:pPr>
-        <w:pStyle w:val="Title"/>
+        <w:pStyle w:val="Puesto"/>
         <w:widowControl w:val="0"/>
         <w:spacing w:before="40" w:after="40"/>
         <w:rPr>
@@ -84,7 +84,7 @@
     </w:p>
     <w:p>
       <w:pPr>
-        <w:pStyle w:val="Title"/>
+        <w:pStyle w:val="Puesto"/>
         <w:widowControl w:val="0"/>
         <w:spacing w:before="40" w:after="40"/>
         <w:rPr>
@@ -95,7 +95,7 @@
     </w:p>
     <w:p>
       <w:pPr>
-        <w:pStyle w:val="Title"/>
+        <w:pStyle w:val="Puesto"/>
         <w:rPr>
           <w:rFonts w:ascii="Arial Black" w:hAnsi="Arial Black"/>
           <w:b w:val="0"/>
@@ -592,7 +592,7 @@
     </w:tbl>
     <w:p>
       <w:pPr>
-        <w:pStyle w:val="Title"/>
+        <w:pStyle w:val="Puesto"/>
         <w:spacing w:before="240" w:after="60"/>
         <w:jc w:val="left"/>
         <w:rPr>
@@ -607,7 +607,7 @@
     </w:p>
     <w:p>
       <w:pPr>
-        <w:pStyle w:val="Title"/>
+        <w:pStyle w:val="Puesto"/>
         <w:spacing w:before="240" w:after="60"/>
         <w:jc w:val="left"/>
         <w:rPr>
@@ -797,6 +797,7 @@
           <w:lang w:val="es-ES" w:eastAsia="es-ES"/>
         </w:rPr>
       </w:pPr>
+      <w:proofErr w:type="spellStart"/>
       <w:r>
         <w:rPr>
           <w:rFonts w:ascii="Arial" w:hAnsi="Arial" w:cs="Arial"/>
@@ -806,8 +807,9 @@
           <w:szCs w:val="22"/>
           <w:lang w:val="es-ES" w:eastAsia="es-ES"/>
         </w:rPr>
-        <w:t>Controller:</w:t>
-      </w:r>
+        <w:t>Controller</w:t>
+      </w:r>
+      <w:proofErr w:type="spellEnd"/>
       <w:r>
         <w:rPr>
           <w:rFonts w:ascii="Arial" w:hAnsi="Arial" w:cs="Arial"/>
@@ -817,8 +819,20 @@
           <w:szCs w:val="22"/>
           <w:lang w:val="es-ES" w:eastAsia="es-ES"/>
         </w:rPr>
+        <w:t>:</w:t>
+      </w:r>
+      <w:r>
+        <w:rPr>
+          <w:rFonts w:ascii="Arial" w:hAnsi="Arial" w:cs="Arial"/>
+          <w:b/>
+          <w:i/>
+          <w:sz w:val="22"/>
+          <w:szCs w:val="22"/>
+          <w:lang w:val="es-ES" w:eastAsia="es-ES"/>
+        </w:rPr>
         <w:t xml:space="preserve"> </w:t>
       </w:r>
+      <w:proofErr w:type="spellStart"/>
       <w:r>
         <w:rPr>
           <w:rFonts w:ascii="Arial" w:hAnsi="Arial" w:cs="Arial"/>
@@ -837,7 +851,18 @@
           <w:szCs w:val="22"/>
           <w:lang w:val="es-ES" w:eastAsia="es-ES"/>
         </w:rPr>
-        <w:t>Ing. Gabriela Salem</w:t>
+        <w:t>Ing</w:t>
+      </w:r>
+      <w:proofErr w:type="spellEnd"/>
+      <w:r>
+        <w:rPr>
+          <w:rFonts w:ascii="Arial" w:hAnsi="Arial" w:cs="Arial"/>
+          <w:i/>
+          <w:sz w:val="22"/>
+          <w:szCs w:val="22"/>
+          <w:lang w:val="es-ES" w:eastAsia="es-ES"/>
+        </w:rPr>
+        <w:t>. Gabriela Salem</w:t>
       </w:r>
     </w:p>
     <w:p/>
@@ -851,8 +876,8 @@
         <w:br w:type="page"/>
       </w:r>
     </w:p>
-    <w:bookmarkStart w:id="6" w:name="_Toc257309426" w:displacedByCustomXml="next"/>
-    <w:bookmarkStart w:id="7" w:name="_Toc257309329" w:displacedByCustomXml="next"/>
+    <w:bookmarkStart w:id="6" w:name="_Toc257309329" w:displacedByCustomXml="next"/>
+    <w:bookmarkStart w:id="7" w:name="_Toc257309426" w:displacedByCustomXml="next"/>
     <w:sdt>
       <w:sdtPr>
         <w:rPr>
@@ -877,7 +902,7 @@
       <w:sdtContent>
         <w:p>
           <w:pPr>
-            <w:pStyle w:val="TOCHeading"/>
+            <w:pStyle w:val="TtulodeTDC"/>
             <w:rPr>
               <w:rFonts w:ascii="Arial Black" w:hAnsi="Arial Black"/>
               <w:color w:val="auto"/>
@@ -902,7 +927,7 @@
         </w:p>
         <w:p>
           <w:pPr>
-            <w:pStyle w:val="TOC1"/>
+            <w:pStyle w:val="TDC1"/>
             <w:tabs>
               <w:tab w:val="right" w:leader="dot" w:pos="8828"/>
             </w:tabs>
@@ -932,7 +957,7 @@
           <w:hyperlink w:anchor="_Toc454554485" w:history="1">
             <w:r>
               <w:rPr>
-                <w:rStyle w:val="Hyperlink"/>
+                <w:rStyle w:val="Hipervnculo"/>
                 <w:rFonts w:ascii="Arial Black" w:hAnsi="Arial Black"/>
                 <w:noProof/>
                 <w:lang w:val="es-MX"/>
@@ -991,7 +1016,7 @@
         </w:p>
         <w:p>
           <w:pPr>
-            <w:pStyle w:val="TOC1"/>
+            <w:pStyle w:val="TDC1"/>
             <w:tabs>
               <w:tab w:val="left" w:pos="660"/>
               <w:tab w:val="right" w:leader="dot" w:pos="8828"/>
@@ -1007,7 +1032,7 @@
           <w:hyperlink w:anchor="_Toc454554486" w:history="1">
             <w:r>
               <w:rPr>
-                <w:rStyle w:val="Hyperlink"/>
+                <w:rStyle w:val="Hipervnculo"/>
                 <w:rFonts w:ascii="Arial Black" w:hAnsi="Arial Black" w:cs="Arial"/>
                 <w:noProof/>
                 <w:lang w:val="es-ES" w:eastAsia="es-ES"/>
@@ -1026,7 +1051,7 @@
             </w:r>
             <w:r>
               <w:rPr>
-                <w:rStyle w:val="Hyperlink"/>
+                <w:rStyle w:val="Hipervnculo"/>
                 <w:rFonts w:ascii="Arial Black" w:hAnsi="Arial Black" w:cs="Arial"/>
                 <w:noProof/>
                 <w:lang w:val="es-ES" w:eastAsia="es-ES"/>
@@ -1085,7 +1110,7 @@
         </w:p>
         <w:p>
           <w:pPr>
-            <w:pStyle w:val="TOC1"/>
+            <w:pStyle w:val="TDC1"/>
             <w:tabs>
               <w:tab w:val="left" w:pos="660"/>
               <w:tab w:val="right" w:leader="dot" w:pos="8828"/>
@@ -1101,7 +1126,7 @@
           <w:hyperlink w:anchor="_Toc454554487" w:history="1">
             <w:r>
               <w:rPr>
-                <w:rStyle w:val="Hyperlink"/>
+                <w:rStyle w:val="Hipervnculo"/>
                 <w:rFonts w:ascii="Arial Black" w:hAnsi="Arial Black" w:cs="Arial"/>
                 <w:noProof/>
                 <w:lang w:val="es-ES" w:eastAsia="es-ES"/>
@@ -1120,7 +1145,7 @@
             </w:r>
             <w:r>
               <w:rPr>
-                <w:rStyle w:val="Hyperlink"/>
+                <w:rStyle w:val="Hipervnculo"/>
                 <w:rFonts w:ascii="Arial Black" w:hAnsi="Arial Black" w:cs="Arial"/>
                 <w:noProof/>
                 <w:lang w:val="es-ES" w:eastAsia="es-ES"/>
@@ -1179,7 +1204,7 @@
         </w:p>
         <w:p>
           <w:pPr>
-            <w:pStyle w:val="TOC1"/>
+            <w:pStyle w:val="TDC1"/>
             <w:tabs>
               <w:tab w:val="left" w:pos="660"/>
               <w:tab w:val="right" w:leader="dot" w:pos="8828"/>
@@ -1195,7 +1220,7 @@
           <w:hyperlink w:anchor="_Toc454554488" w:history="1">
             <w:r>
               <w:rPr>
-                <w:rStyle w:val="Hyperlink"/>
+                <w:rStyle w:val="Hipervnculo"/>
                 <w:rFonts w:ascii="Arial Black" w:hAnsi="Arial Black" w:cs="Arial"/>
                 <w:noProof/>
                 <w:lang w:val="es-ES" w:eastAsia="es-ES"/>
@@ -1214,7 +1239,7 @@
             </w:r>
             <w:r>
               <w:rPr>
-                <w:rStyle w:val="Hyperlink"/>
+                <w:rStyle w:val="Hipervnculo"/>
                 <w:rFonts w:ascii="Arial Black" w:hAnsi="Arial Black" w:cs="Arial"/>
                 <w:noProof/>
                 <w:lang w:val="es-ES" w:eastAsia="es-ES"/>
@@ -1273,7 +1298,7 @@
         </w:p>
         <w:p>
           <w:pPr>
-            <w:pStyle w:val="TOC2"/>
+            <w:pStyle w:val="TDC2"/>
             <w:tabs>
               <w:tab w:val="left" w:pos="880"/>
               <w:tab w:val="right" w:leader="dot" w:pos="8828"/>
@@ -1289,7 +1314,7 @@
           <w:hyperlink w:anchor="_Toc454554489" w:history="1">
             <w:r>
               <w:rPr>
-                <w:rStyle w:val="Hyperlink"/>
+                <w:rStyle w:val="Hipervnculo"/>
                 <w:rFonts w:ascii="Arial" w:hAnsi="Arial" w:cs="Arial"/>
                 <w:b/>
                 <w:noProof/>
@@ -1308,7 +1333,7 @@
             </w:r>
             <w:r>
               <w:rPr>
-                <w:rStyle w:val="Hyperlink"/>
+                <w:rStyle w:val="Hipervnculo"/>
                 <w:rFonts w:ascii="Arial" w:hAnsi="Arial" w:cs="Arial"/>
                 <w:b/>
                 <w:noProof/>
@@ -1367,7 +1392,7 @@
         </w:p>
         <w:p>
           <w:pPr>
-            <w:pStyle w:val="TOC2"/>
+            <w:pStyle w:val="TDC2"/>
             <w:tabs>
               <w:tab w:val="left" w:pos="880"/>
               <w:tab w:val="right" w:leader="dot" w:pos="8828"/>
@@ -1383,7 +1408,7 @@
           <w:hyperlink w:anchor="_Toc454554490" w:history="1">
             <w:r>
               <w:rPr>
-                <w:rStyle w:val="Hyperlink"/>
+                <w:rStyle w:val="Hipervnculo"/>
                 <w:rFonts w:ascii="Arial" w:hAnsi="Arial" w:cs="Arial"/>
                 <w:b/>
                 <w:noProof/>
@@ -1402,7 +1427,7 @@
             </w:r>
             <w:r>
               <w:rPr>
-                <w:rStyle w:val="Hyperlink"/>
+                <w:rStyle w:val="Hipervnculo"/>
                 <w:rFonts w:ascii="Arial" w:hAnsi="Arial" w:cs="Arial"/>
                 <w:b/>
                 <w:noProof/>
@@ -1461,7 +1486,7 @@
         </w:p>
         <w:p>
           <w:pPr>
-            <w:pStyle w:val="TOC3"/>
+            <w:pStyle w:val="TDC3"/>
             <w:tabs>
               <w:tab w:val="right" w:leader="dot" w:pos="8828"/>
             </w:tabs>
@@ -1472,7 +1497,7 @@
           <w:hyperlink w:anchor="_Toc454554491" w:history="1">
             <w:r>
               <w:rPr>
-                <w:rStyle w:val="Hyperlink"/>
+                <w:rStyle w:val="Hipervnculo"/>
                 <w:noProof/>
               </w:rPr>
               <w:t>Tecnologías</w:t>
@@ -1529,7 +1554,7 @@
         </w:p>
         <w:p>
           <w:pPr>
-            <w:pStyle w:val="TOC1"/>
+            <w:pStyle w:val="TDC1"/>
             <w:tabs>
               <w:tab w:val="left" w:pos="480"/>
               <w:tab w:val="right" w:leader="dot" w:pos="8828"/>
@@ -1545,7 +1570,7 @@
           <w:hyperlink w:anchor="_Toc454554492" w:history="1">
             <w:r>
               <w:rPr>
-                <w:rStyle w:val="Hyperlink"/>
+                <w:rStyle w:val="Hipervnculo"/>
                 <w:rFonts w:ascii="Arial Black" w:hAnsi="Arial Black" w:cs="Arial"/>
                 <w:noProof/>
                 <w:lang w:val="es-ES" w:eastAsia="es-ES"/>
@@ -1564,7 +1589,7 @@
             </w:r>
             <w:r>
               <w:rPr>
-                <w:rStyle w:val="Hyperlink"/>
+                <w:rStyle w:val="Hipervnculo"/>
                 <w:rFonts w:ascii="Arial Black" w:hAnsi="Arial Black" w:cs="Arial"/>
                 <w:noProof/>
                 <w:lang w:val="es-ES" w:eastAsia="es-ES"/>
@@ -1623,7 +1648,7 @@
         </w:p>
         <w:p>
           <w:pPr>
-            <w:pStyle w:val="TOC1"/>
+            <w:pStyle w:val="TDC1"/>
             <w:tabs>
               <w:tab w:val="left" w:pos="480"/>
               <w:tab w:val="right" w:leader="dot" w:pos="8828"/>
@@ -1639,7 +1664,7 @@
           <w:hyperlink w:anchor="_Toc454554493" w:history="1">
             <w:r>
               <w:rPr>
-                <w:rStyle w:val="Hyperlink"/>
+                <w:rStyle w:val="Hipervnculo"/>
                 <w:rFonts w:ascii="Arial Black" w:hAnsi="Arial Black" w:cs="Arial"/>
                 <w:noProof/>
                 <w:lang w:val="es-ES" w:eastAsia="es-ES"/>
@@ -1658,7 +1683,7 @@
             </w:r>
             <w:r>
               <w:rPr>
-                <w:rStyle w:val="Hyperlink"/>
+                <w:rStyle w:val="Hipervnculo"/>
                 <w:rFonts w:ascii="Arial Black" w:hAnsi="Arial Black" w:cs="Arial"/>
                 <w:noProof/>
                 <w:lang w:val="es-ES" w:eastAsia="es-ES"/>
@@ -1717,7 +1742,7 @@
         </w:p>
         <w:p>
           <w:pPr>
-            <w:pStyle w:val="TOC1"/>
+            <w:pStyle w:val="TDC1"/>
             <w:tabs>
               <w:tab w:val="left" w:pos="480"/>
               <w:tab w:val="right" w:leader="dot" w:pos="8828"/>
@@ -1733,7 +1758,7 @@
           <w:hyperlink w:anchor="_Toc454554494" w:history="1">
             <w:r>
               <w:rPr>
-                <w:rStyle w:val="Hyperlink"/>
+                <w:rStyle w:val="Hipervnculo"/>
                 <w:rFonts w:ascii="Arial Black" w:hAnsi="Arial Black" w:cs="Arial"/>
                 <w:noProof/>
                 <w:lang w:val="es-ES" w:eastAsia="es-ES"/>
@@ -1752,7 +1777,7 @@
             </w:r>
             <w:r>
               <w:rPr>
-                <w:rStyle w:val="Hyperlink"/>
+                <w:rStyle w:val="Hipervnculo"/>
                 <w:rFonts w:ascii="Arial Black" w:hAnsi="Arial Black" w:cs="Arial"/>
                 <w:noProof/>
                 <w:lang w:val="es-ES" w:eastAsia="es-ES"/>
@@ -1869,7 +1894,7 @@
     </w:p>
     <w:p>
       <w:pPr>
-        <w:pStyle w:val="Title"/>
+        <w:pStyle w:val="Puesto"/>
         <w:spacing w:before="240" w:after="60"/>
         <w:outlineLvl w:val="0"/>
         <w:rPr>
@@ -2115,7 +2140,7 @@
           </w:tcPr>
           <w:p>
             <w:pPr>
-              <w:pStyle w:val="Header"/>
+              <w:pStyle w:val="Encabezado"/>
               <w:jc w:val="center"/>
               <w:rPr>
                 <w:rFonts w:ascii="Arial" w:hAnsi="Arial" w:cs="Arial"/>
@@ -2506,7 +2531,7 @@
           </w:tcPr>
           <w:p>
             <w:pPr>
-              <w:pStyle w:val="Header"/>
+              <w:pStyle w:val="Encabezado"/>
               <w:tabs>
                 <w:tab w:val="left" w:pos="708"/>
               </w:tabs>
@@ -2681,7 +2706,7 @@
           </w:tcPr>
           <w:p>
             <w:pPr>
-              <w:pStyle w:val="Header"/>
+              <w:pStyle w:val="Encabezado"/>
               <w:tabs>
                 <w:tab w:val="left" w:pos="708"/>
               </w:tabs>
@@ -2840,7 +2865,7 @@
           </w:tcPr>
           <w:p>
             <w:pPr>
-              <w:pStyle w:val="Header"/>
+              <w:pStyle w:val="Encabezado"/>
               <w:tabs>
                 <w:tab w:val="left" w:pos="708"/>
               </w:tabs>
@@ -2975,7 +3000,7 @@
     </w:p>
     <w:p>
       <w:pPr>
-        <w:pStyle w:val="Heading1"/>
+        <w:pStyle w:val="Ttulo1"/>
         <w:numPr>
           <w:ilvl w:val="0"/>
           <w:numId w:val="3"/>
@@ -3022,7 +3047,7 @@
     </w:p>
     <w:p>
       <w:pPr>
-        <w:pStyle w:val="BodyText"/>
+        <w:pStyle w:val="Textoindependiente"/>
         <w:rPr>
           <w:sz w:val="22"/>
         </w:rPr>
@@ -3030,7 +3055,7 @@
     </w:p>
     <w:p>
       <w:pPr>
-        <w:pStyle w:val="BodyText"/>
+        <w:pStyle w:val="Textoindependiente"/>
         <w:rPr>
           <w:sz w:val="22"/>
         </w:rPr>
@@ -3056,12 +3081,12 @@
     </w:p>
     <w:p>
       <w:pPr>
-        <w:pStyle w:val="BodyText"/>
-      </w:pPr>
-    </w:p>
-    <w:p>
-      <w:pPr>
-        <w:pStyle w:val="Heading1"/>
+        <w:pStyle w:val="Textoindependiente"/>
+      </w:pPr>
+    </w:p>
+    <w:p>
+      <w:pPr>
+        <w:pStyle w:val="Ttulo1"/>
         <w:numPr>
           <w:ilvl w:val="0"/>
           <w:numId w:val="3"/>
@@ -3209,10 +3234,10 @@
           <w:noProof/>
           <w:sz w:val="28"/>
           <w:szCs w:val="20"/>
-          <w:lang w:val="en-US"/>
+          <w:lang w:val="es-ES_tradnl" w:eastAsia="es-ES_tradnl"/>
         </w:rPr>
         <w:drawing>
-          <wp:inline distT="0" distB="0" distL="0" distR="0">
+          <wp:inline distT="0" distB="0" distL="0" distR="0" wp14:anchorId="2E87B8A1" wp14:editId="27C2D64D">
             <wp:extent cx="5612130" cy="3162731"/>
             <wp:effectExtent l="0" t="0" r="7620" b="0"/>
             <wp:docPr id="12" name="Picture 12"/>
@@ -3256,7 +3281,7 @@
     </w:p>
     <w:p>
       <w:pPr>
-        <w:pStyle w:val="Heading1"/>
+        <w:pStyle w:val="Ttulo1"/>
         <w:numPr>
           <w:ilvl w:val="0"/>
           <w:numId w:val="3"/>
@@ -3312,7 +3337,7 @@
     <w:p/>
     <w:p>
       <w:pPr>
-        <w:pStyle w:val="Heading2"/>
+        <w:pStyle w:val="Ttulo2"/>
         <w:numPr>
           <w:ilvl w:val="1"/>
           <w:numId w:val="3"/>
@@ -3385,10 +3410,10 @@
       <w:r>
         <w:rPr>
           <w:noProof/>
-          <w:lang w:val="en-US"/>
+          <w:lang w:val="es-ES_tradnl" w:eastAsia="es-ES_tradnl"/>
         </w:rPr>
         <w:drawing>
-          <wp:inline distT="0" distB="0" distL="0" distR="0">
+          <wp:inline distT="0" distB="0" distL="0" distR="0" wp14:anchorId="78A40B54" wp14:editId="4853A108">
             <wp:extent cx="5612130" cy="5612130"/>
             <wp:effectExtent l="0" t="0" r="7620" b="7620"/>
             <wp:docPr id="1" name="Picture 1"/>
@@ -3444,7 +3469,7 @@
     </w:p>
     <w:p>
       <w:pPr>
-        <w:pStyle w:val="ListParagraph"/>
+        <w:pStyle w:val="Prrafodelista"/>
         <w:numPr>
           <w:ilvl w:val="0"/>
           <w:numId w:val="10"/>
@@ -3456,7 +3481,7 @@
     </w:p>
     <w:p>
       <w:pPr>
-        <w:pStyle w:val="ListParagraph"/>
+        <w:pStyle w:val="Prrafodelista"/>
         <w:numPr>
           <w:ilvl w:val="0"/>
           <w:numId w:val="10"/>
@@ -3468,7 +3493,7 @@
     </w:p>
     <w:p>
       <w:pPr>
-        <w:pStyle w:val="ListParagraph"/>
+        <w:pStyle w:val="Prrafodelista"/>
         <w:numPr>
           <w:ilvl w:val="0"/>
           <w:numId w:val="10"/>
@@ -3491,7 +3516,7 @@
     </w:p>
     <w:p>
       <w:pPr>
-        <w:pStyle w:val="ListParagraph"/>
+        <w:pStyle w:val="Prrafodelista"/>
         <w:numPr>
           <w:ilvl w:val="0"/>
           <w:numId w:val="8"/>
@@ -3509,7 +3534,7 @@
     </w:p>
     <w:p>
       <w:pPr>
-        <w:pStyle w:val="ListParagraph"/>
+        <w:pStyle w:val="Prrafodelista"/>
         <w:numPr>
           <w:ilvl w:val="0"/>
           <w:numId w:val="8"/>
@@ -3530,7 +3555,7 @@
     </w:p>
     <w:p>
       <w:pPr>
-        <w:pStyle w:val="ListParagraph"/>
+        <w:pStyle w:val="Prrafodelista"/>
         <w:numPr>
           <w:ilvl w:val="0"/>
           <w:numId w:val="8"/>
@@ -3559,7 +3584,7 @@
     </w:p>
     <w:p>
       <w:pPr>
-        <w:pStyle w:val="ListParagraph"/>
+        <w:pStyle w:val="Prrafodelista"/>
         <w:numPr>
           <w:ilvl w:val="0"/>
           <w:numId w:val="9"/>
@@ -3571,7 +3596,7 @@
     </w:p>
     <w:p>
       <w:pPr>
-        <w:pStyle w:val="ListParagraph"/>
+        <w:pStyle w:val="Prrafodelista"/>
         <w:numPr>
           <w:ilvl w:val="0"/>
           <w:numId w:val="9"/>
@@ -3583,7 +3608,7 @@
     </w:p>
     <w:p>
       <w:pPr>
-        <w:pStyle w:val="ListParagraph"/>
+        <w:pStyle w:val="Prrafodelista"/>
         <w:numPr>
           <w:ilvl w:val="0"/>
           <w:numId w:val="9"/>
@@ -3618,7 +3643,7 @@
     </w:p>
     <w:p>
       <w:pPr>
-        <w:pStyle w:val="ListParagraph"/>
+        <w:pStyle w:val="Prrafodelista"/>
         <w:numPr>
           <w:ilvl w:val="0"/>
           <w:numId w:val="9"/>
@@ -3630,7 +3655,7 @@
     </w:p>
     <w:p>
       <w:pPr>
-        <w:pStyle w:val="ListParagraph"/>
+        <w:pStyle w:val="Prrafodelista"/>
         <w:numPr>
           <w:ilvl w:val="0"/>
           <w:numId w:val="9"/>
@@ -3642,7 +3667,7 @@
     </w:p>
     <w:p>
       <w:pPr>
-        <w:pStyle w:val="ListParagraph"/>
+        <w:pStyle w:val="Prrafodelista"/>
         <w:numPr>
           <w:ilvl w:val="0"/>
           <w:numId w:val="9"/>
@@ -3680,7 +3705,7 @@
     </w:p>
     <w:p>
       <w:pPr>
-        <w:pStyle w:val="ListParagraph"/>
+        <w:pStyle w:val="Prrafodelista"/>
         <w:numPr>
           <w:ilvl w:val="0"/>
           <w:numId w:val="9"/>
@@ -3723,7 +3748,7 @@
     <w:p/>
     <w:p>
       <w:pPr>
-        <w:pStyle w:val="Heading2"/>
+        <w:pStyle w:val="Ttulo2"/>
         <w:numPr>
           <w:ilvl w:val="1"/>
           <w:numId w:val="3"/>
@@ -3761,7 +3786,16 @@
         <w:t>e</w:t>
       </w:r>
       <w:r>
-        <w:t xml:space="preserve"> balancear la carga entre diferentes nodos para garantizar la capacidad de procesamiento y confiabilidad. También asegura</w:t>
+        <w:t xml:space="preserve"> balancear la carga entre diferentes nodos para garantizar la capacidad de </w:t>
+      </w:r>
+      <w:r>
+        <w:t>procesamiento y confiabilidad como t</w:t>
+      </w:r>
+      <w:r>
+        <w:t>ambién asegura</w:t>
+      </w:r>
+      <w:r>
+        <w:t>r</w:t>
       </w:r>
       <w:r>
         <w:t xml:space="preserve"> </w:t>
@@ -3779,8 +3813,6 @@
       <w:r>
         <w:t>A nivel de persistencia de archivos, la aplicación utiliza un sistema de archivo en red (Gluster) lo que nos permite mantener las instancias de la aplicación clusterizada.</w:t>
       </w:r>
-      <w:bookmarkStart w:id="23" w:name="_GoBack"/>
-      <w:bookmarkEnd w:id="23"/>
     </w:p>
     <w:p>
       <w:pPr>
@@ -3794,11 +3826,11 @@
       <w:r>
         <w:rPr>
           <w:noProof/>
-          <w:lang w:val="en-US"/>
+          <w:lang w:val="es-ES_tradnl" w:eastAsia="es-ES_tradnl"/>
         </w:rPr>
         <w:lastRenderedPageBreak/>
         <w:drawing>
-          <wp:inline distT="0" distB="0" distL="0" distR="0">
+          <wp:inline distT="0" distB="0" distL="0" distR="0" wp14:anchorId="4B559223" wp14:editId="2CD42793">
             <wp:extent cx="5495925" cy="3781425"/>
             <wp:effectExtent l="0" t="0" r="9525" b="9525"/>
             <wp:docPr id="3" name="Picture 3"/>
@@ -3850,14 +3882,14 @@
           <w:bCs/>
         </w:rPr>
       </w:pPr>
-      <w:bookmarkStart w:id="24" w:name="_Toc454554491"/>
+      <w:bookmarkStart w:id="23" w:name="_Toc454554491"/>
       <w:r>
         <w:br w:type="page"/>
       </w:r>
     </w:p>
     <w:p>
       <w:pPr>
-        <w:pStyle w:val="Heading3"/>
+        <w:pStyle w:val="Ttulo3"/>
         <w:rPr>
           <w:rFonts w:eastAsia="Times New Roman"/>
           <w:color w:val="auto"/>
@@ -3878,7 +3910,7 @@
         </w:rPr>
         <w:t>s</w:t>
       </w:r>
-      <w:bookmarkEnd w:id="24"/>
+      <w:bookmarkEnd w:id="23"/>
     </w:p>
     <w:p/>
     <w:tbl>
@@ -4058,7 +4090,21 @@
               <w:rPr>
                 <w:lang w:val="en-US"/>
               </w:rPr>
-              <w:t>, Memcache servers</w:t>
+              <w:t xml:space="preserve">, </w:t>
+            </w:r>
+            <w:proofErr w:type="spellStart"/>
+            <w:r>
+              <w:rPr>
+                <w:lang w:val="en-US"/>
+              </w:rPr>
+              <w:t>Memcache</w:t>
+            </w:r>
+            <w:proofErr w:type="spellEnd"/>
+            <w:r>
+              <w:rPr>
+                <w:lang w:val="en-US"/>
+              </w:rPr>
+              <w:t xml:space="preserve"> servers</w:t>
             </w:r>
           </w:p>
         </w:tc>
@@ -4160,7 +4206,7 @@
     </w:p>
     <w:p>
       <w:pPr>
-        <w:pStyle w:val="Heading1"/>
+        <w:pStyle w:val="Ttulo1"/>
         <w:numPr>
           <w:ilvl w:val="0"/>
           <w:numId w:val="3"/>
@@ -4173,7 +4219,7 @@
           <w:lang w:val="es-ES" w:eastAsia="es-ES"/>
         </w:rPr>
       </w:pPr>
-      <w:bookmarkStart w:id="25" w:name="_Toc454554492"/>
+      <w:bookmarkStart w:id="24" w:name="_Toc454554492"/>
       <w:r>
         <w:rPr>
           <w:rFonts w:ascii="Arial Black" w:hAnsi="Arial Black" w:cs="Arial"/>
@@ -4195,7 +4241,7 @@
         </w:rPr>
         <w:t xml:space="preserve"> – Requisitos No Funcionales</w:t>
       </w:r>
-      <w:bookmarkEnd w:id="25"/>
+      <w:bookmarkEnd w:id="24"/>
     </w:p>
     <w:p>
       <w:pPr>
@@ -4514,10 +4560,10 @@
               <w:rPr>
                 <w:noProof/>
                 <w:color w:val="0000FF"/>
-                <w:lang w:val="en-US"/>
+                <w:lang w:val="es-ES_tradnl" w:eastAsia="es-ES_tradnl"/>
               </w:rPr>
               <w:drawing>
-                <wp:inline distT="0" distB="0" distL="0" distR="0" wp14:anchorId="7F040AB9" wp14:editId="591C4F1F">
+                <wp:inline distT="0" distB="0" distL="0" distR="0" wp14:anchorId="61FF0A97" wp14:editId="10463B0B">
                   <wp:extent cx="238125" cy="238125"/>
                   <wp:effectExtent l="0" t="0" r="9525" b="9525"/>
                   <wp:docPr id="11" name="Imagen 11" descr="http://www.henrykszeryng.net/graphx/logo_firefox.gif">
@@ -4616,10 +4662,10 @@
               <w:rPr>
                 <w:noProof/>
                 <w:color w:val="0000FF"/>
-                <w:lang w:val="en-US"/>
+                <w:lang w:val="es-ES_tradnl" w:eastAsia="es-ES_tradnl"/>
               </w:rPr>
               <w:drawing>
-                <wp:inline distT="0" distB="0" distL="0" distR="0" wp14:anchorId="2E14321A" wp14:editId="57D2E11E">
+                <wp:inline distT="0" distB="0" distL="0" distR="0" wp14:anchorId="7153D5F5" wp14:editId="3844045A">
                   <wp:extent cx="238125" cy="238125"/>
                   <wp:effectExtent l="0" t="0" r="9525" b="9525"/>
                   <wp:docPr id="7" name="Imagen 7" descr="http://www.henrykszeryng.net/graphx/logo_safari.gif">
@@ -4718,10 +4764,10 @@
               <w:rPr>
                 <w:noProof/>
                 <w:color w:val="0000FF"/>
-                <w:lang w:val="en-US"/>
+                <w:lang w:val="es-ES_tradnl" w:eastAsia="es-ES_tradnl"/>
               </w:rPr>
               <w:drawing>
-                <wp:inline distT="0" distB="0" distL="0" distR="0" wp14:anchorId="5013154A" wp14:editId="0724861D">
+                <wp:inline distT="0" distB="0" distL="0" distR="0" wp14:anchorId="2467BD59" wp14:editId="3AD7D234">
                   <wp:extent cx="238125" cy="238125"/>
                   <wp:effectExtent l="0" t="0" r="9525" b="9525"/>
                   <wp:docPr id="6" name="Imagen 6" descr="http://www.henrykszeryng.net/graphx/logo_chrome.gif">
@@ -4820,10 +4866,10 @@
               <w:rPr>
                 <w:noProof/>
                 <w:color w:val="0000FF"/>
-                <w:lang w:val="en-US"/>
+                <w:lang w:val="es-ES_tradnl" w:eastAsia="es-ES_tradnl"/>
               </w:rPr>
               <w:drawing>
-                <wp:inline distT="0" distB="0" distL="0" distR="0" wp14:anchorId="1F39ABED" wp14:editId="02856F14">
+                <wp:inline distT="0" distB="0" distL="0" distR="0" wp14:anchorId="04A7EAB0" wp14:editId="38E31497">
                   <wp:extent cx="238125" cy="238125"/>
                   <wp:effectExtent l="0" t="0" r="9525" b="9525"/>
                   <wp:docPr id="4" name="Imagen 4" descr="http://www.henrykszeryng.net/graphx/logo_internet_explorer.gif">
@@ -6786,7 +6832,29 @@
                 <w:szCs w:val="22"/>
                 <w:lang w:val="es-ES"/>
               </w:rPr>
-              <w:t xml:space="preserve"> request </w:t>
+              <w:t xml:space="preserve"> </w:t>
+            </w:r>
+            <w:proofErr w:type="spellStart"/>
+            <w:r>
+              <w:rPr>
+                <w:rFonts w:ascii="Arial" w:hAnsi="Arial" w:cs="Arial"/>
+                <w:i/>
+                <w:sz w:val="22"/>
+                <w:szCs w:val="22"/>
+                <w:lang w:val="es-ES"/>
+              </w:rPr>
+              <w:t>request</w:t>
+            </w:r>
+            <w:proofErr w:type="spellEnd"/>
+            <w:r>
+              <w:rPr>
+                <w:rFonts w:ascii="Arial" w:hAnsi="Arial" w:cs="Arial"/>
+                <w:i/>
+                <w:sz w:val="22"/>
+                <w:szCs w:val="22"/>
+                <w:lang w:val="es-ES"/>
+              </w:rPr>
+              <w:t xml:space="preserve"> </w:t>
             </w:r>
             <w:r>
               <w:rPr>
@@ -6823,7 +6891,7 @@
     </w:p>
     <w:p>
       <w:pPr>
-        <w:pStyle w:val="Heading1"/>
+        <w:pStyle w:val="Ttulo1"/>
         <w:numPr>
           <w:ilvl w:val="0"/>
           <w:numId w:val="3"/>
@@ -6836,7 +6904,7 @@
           <w:lang w:val="es-ES" w:eastAsia="es-ES"/>
         </w:rPr>
       </w:pPr>
-      <w:bookmarkStart w:id="26" w:name="_Toc454554493"/>
+      <w:bookmarkStart w:id="25" w:name="_Toc454554493"/>
       <w:r>
         <w:rPr>
           <w:rFonts w:ascii="Arial Black" w:hAnsi="Arial Black" w:cs="Arial"/>
@@ -6857,7 +6925,7 @@
         </w:rPr>
         <w:t>para garantizar RNF</w:t>
       </w:r>
-      <w:bookmarkEnd w:id="26"/>
+      <w:bookmarkEnd w:id="25"/>
     </w:p>
     <w:p>
       <w:pPr>
@@ -6927,7 +6995,7 @@
     </w:p>
     <w:p>
       <w:pPr>
-        <w:pStyle w:val="ListParagraph"/>
+        <w:pStyle w:val="Prrafodelista"/>
         <w:numPr>
           <w:ilvl w:val="0"/>
           <w:numId w:val="2"/>
@@ -6959,8 +7027,9 @@
           <w:szCs w:val="20"/>
           <w:lang w:val="es-ES" w:eastAsia="es-ES"/>
         </w:rPr>
-        <w:t>: Identificar el tipo y versión del navegador en el Request al sistema.</w:t>
-      </w:r>
+        <w:t xml:space="preserve">: Identificar el tipo y versión del navegador en el </w:t>
+      </w:r>
+      <w:proofErr w:type="spellStart"/>
       <w:r>
         <w:rPr>
           <w:rFonts w:ascii="Arial" w:hAnsi="Arial" w:cs="Arial"/>
@@ -6968,8 +7037,9 @@
           <w:szCs w:val="20"/>
           <w:lang w:val="es-ES" w:eastAsia="es-ES"/>
         </w:rPr>
-        <w:t xml:space="preserve"> </w:t>
-      </w:r>
+        <w:t>Request</w:t>
+      </w:r>
+      <w:proofErr w:type="spellEnd"/>
       <w:r>
         <w:rPr>
           <w:rFonts w:ascii="Arial" w:hAnsi="Arial" w:cs="Arial"/>
@@ -6977,7 +7047,7 @@
           <w:szCs w:val="20"/>
           <w:lang w:val="es-ES" w:eastAsia="es-ES"/>
         </w:rPr>
-        <w:t>Se agregará un algoritmo que obtendrá el tipo y versión</w:t>
+        <w:t xml:space="preserve"> al sistema.</w:t>
       </w:r>
       <w:r>
         <w:rPr>
@@ -6986,7 +7056,7 @@
           <w:szCs w:val="20"/>
           <w:lang w:val="es-ES" w:eastAsia="es-ES"/>
         </w:rPr>
-        <w:t xml:space="preserve"> del navegador que está</w:t>
+        <w:t xml:space="preserve"> </w:t>
       </w:r>
       <w:r>
         <w:rPr>
@@ -6995,7 +7065,7 @@
           <w:szCs w:val="20"/>
           <w:lang w:val="es-ES" w:eastAsia="es-ES"/>
         </w:rPr>
-        <w:t xml:space="preserve"> siendo utilizado por el usuario</w:t>
+        <w:t>Se agregará un algoritmo que obtendrá el tipo y versión</w:t>
       </w:r>
       <w:r>
         <w:rPr>
@@ -7004,26 +7074,44 @@
           <w:szCs w:val="20"/>
           <w:lang w:val="es-ES" w:eastAsia="es-ES"/>
         </w:rPr>
-        <w:t>. En caso de que el navegador no sea soportado por el sistema se le mostrará un cartel con el listado de navegadores soportados.</w:t>
-      </w:r>
-    </w:p>
-    <w:p>
-      <w:pPr>
-        <w:pStyle w:val="ListParagraph"/>
-        <w:autoSpaceDE w:val="0"/>
-        <w:autoSpaceDN w:val="0"/>
-        <w:adjustRightInd w:val="0"/>
+        <w:t xml:space="preserve"> del navegador que está</w:t>
+      </w:r>
+      <w:r>
         <w:rPr>
           <w:rFonts w:ascii="Arial" w:hAnsi="Arial" w:cs="Arial"/>
           <w:sz w:val="22"/>
           <w:szCs w:val="20"/>
           <w:lang w:val="es-ES" w:eastAsia="es-ES"/>
         </w:rPr>
-      </w:pPr>
-    </w:p>
-    <w:p>
-      <w:pPr>
-        <w:pStyle w:val="ListParagraph"/>
+        <w:t xml:space="preserve"> siendo utilizado por el usuario</w:t>
+      </w:r>
+      <w:r>
+        <w:rPr>
+          <w:rFonts w:ascii="Arial" w:hAnsi="Arial" w:cs="Arial"/>
+          <w:sz w:val="22"/>
+          <w:szCs w:val="20"/>
+          <w:lang w:val="es-ES" w:eastAsia="es-ES"/>
+        </w:rPr>
+        <w:t>. En caso de que el navegador no sea soportado por el sistema se le mostrará un cartel con el listado de navegadores soportados.</w:t>
+      </w:r>
+    </w:p>
+    <w:p>
+      <w:pPr>
+        <w:pStyle w:val="Prrafodelista"/>
+        <w:autoSpaceDE w:val="0"/>
+        <w:autoSpaceDN w:val="0"/>
+        <w:adjustRightInd w:val="0"/>
+        <w:rPr>
+          <w:rFonts w:ascii="Arial" w:hAnsi="Arial" w:cs="Arial"/>
+          <w:sz w:val="22"/>
+          <w:szCs w:val="20"/>
+          <w:lang w:val="es-ES" w:eastAsia="es-ES"/>
+        </w:rPr>
+      </w:pPr>
+    </w:p>
+    <w:p>
+      <w:pPr>
+        <w:pStyle w:val="Prrafodelista"/>
         <w:numPr>
           <w:ilvl w:val="0"/>
           <w:numId w:val="2"/>
@@ -7060,7 +7148,7 @@
     </w:p>
     <w:p>
       <w:pPr>
-        <w:pStyle w:val="ListParagraph"/>
+        <w:pStyle w:val="Prrafodelista"/>
         <w:autoSpaceDE w:val="0"/>
         <w:autoSpaceDN w:val="0"/>
         <w:adjustRightInd w:val="0"/>
@@ -7078,8 +7166,9 @@
           <w:szCs w:val="20"/>
           <w:lang w:val="es-ES" w:eastAsia="es-ES"/>
         </w:rPr>
-        <w:t xml:space="preserve">Para el desarrollo del sistema solo se utilizarán recursos (lenguaje, intérpretes, librerías, etc) disponibles en las </w:t>
-      </w:r>
+        <w:t xml:space="preserve">Para el desarrollo del sistema solo se utilizarán recursos (lenguaje, intérpretes, librerías, </w:t>
+      </w:r>
+      <w:proofErr w:type="spellStart"/>
       <w:r>
         <w:rPr>
           <w:rFonts w:ascii="Arial" w:hAnsi="Arial" w:cs="Arial"/>
@@ -7087,25 +7176,44 @@
           <w:szCs w:val="20"/>
           <w:lang w:val="es-ES" w:eastAsia="es-ES"/>
         </w:rPr>
-        <w:t>plataformas GNU/Linux y Windows.</w:t>
-      </w:r>
-    </w:p>
-    <w:p>
-      <w:pPr>
-        <w:autoSpaceDE w:val="0"/>
-        <w:autoSpaceDN w:val="0"/>
-        <w:adjustRightInd w:val="0"/>
+        <w:t>etc</w:t>
+      </w:r>
+      <w:proofErr w:type="spellEnd"/>
+      <w:r>
         <w:rPr>
           <w:rFonts w:ascii="Arial" w:hAnsi="Arial" w:cs="Arial"/>
           <w:sz w:val="22"/>
           <w:szCs w:val="20"/>
           <w:lang w:val="es-ES" w:eastAsia="es-ES"/>
         </w:rPr>
-      </w:pPr>
-    </w:p>
-    <w:p>
-      <w:pPr>
-        <w:pStyle w:val="ListParagraph"/>
+        <w:t xml:space="preserve">) disponibles en las </w:t>
+      </w:r>
+      <w:r>
+        <w:rPr>
+          <w:rFonts w:ascii="Arial" w:hAnsi="Arial" w:cs="Arial"/>
+          <w:sz w:val="22"/>
+          <w:szCs w:val="20"/>
+          <w:lang w:val="es-ES" w:eastAsia="es-ES"/>
+        </w:rPr>
+        <w:t>plataformas GNU/Linux y Windows.</w:t>
+      </w:r>
+    </w:p>
+    <w:p>
+      <w:pPr>
+        <w:autoSpaceDE w:val="0"/>
+        <w:autoSpaceDN w:val="0"/>
+        <w:adjustRightInd w:val="0"/>
+        <w:rPr>
+          <w:rFonts w:ascii="Arial" w:hAnsi="Arial" w:cs="Arial"/>
+          <w:sz w:val="22"/>
+          <w:szCs w:val="20"/>
+          <w:lang w:val="es-ES" w:eastAsia="es-ES"/>
+        </w:rPr>
+      </w:pPr>
+    </w:p>
+    <w:p>
+      <w:pPr>
+        <w:pStyle w:val="Prrafodelista"/>
         <w:numPr>
           <w:ilvl w:val="0"/>
           <w:numId w:val="2"/>
@@ -7142,7 +7250,7 @@
     </w:p>
     <w:p>
       <w:pPr>
-        <w:pStyle w:val="ListParagraph"/>
+        <w:pStyle w:val="Prrafodelista"/>
         <w:autoSpaceDE w:val="0"/>
         <w:autoSpaceDN w:val="0"/>
         <w:adjustRightInd w:val="0"/>
@@ -7165,7 +7273,7 @@
     </w:p>
     <w:p>
       <w:pPr>
-        <w:pStyle w:val="ListParagraph"/>
+        <w:pStyle w:val="Prrafodelista"/>
         <w:autoSpaceDE w:val="0"/>
         <w:autoSpaceDN w:val="0"/>
         <w:adjustRightInd w:val="0"/>
@@ -7335,7 +7443,7 @@
     </w:p>
     <w:p>
       <w:pPr>
-        <w:pStyle w:val="ListParagraph"/>
+        <w:pStyle w:val="Prrafodelista"/>
         <w:numPr>
           <w:ilvl w:val="0"/>
           <w:numId w:val="2"/>
@@ -7379,7 +7487,7 @@
     </w:p>
     <w:p>
       <w:pPr>
-        <w:pStyle w:val="ListParagraph"/>
+        <w:pStyle w:val="Prrafodelista"/>
         <w:numPr>
           <w:ilvl w:val="0"/>
           <w:numId w:val="2"/>
@@ -7438,13 +7546,13 @@
           <w:noProof/>
           <w:sz w:val="22"/>
           <w:szCs w:val="20"/>
-          <w:lang w:val="en-US"/>
+          <w:lang w:val="es-ES_tradnl" w:eastAsia="es-ES_tradnl"/>
         </w:rPr>
         <w:drawing>
-          <wp:inline distT="0" distB="0" distL="0" distR="0">
-            <wp:extent cx="3342715" cy="4486275"/>
-            <wp:effectExtent l="0" t="0" r="0" b="0"/>
-            <wp:docPr id="5" name="Picture 5"/>
+          <wp:inline distT="0" distB="0" distL="0" distR="0" wp14:anchorId="7A99B699" wp14:editId="75FF124D">
+            <wp:extent cx="1816735" cy="4158791"/>
+            <wp:effectExtent l="0" t="0" r="12065" b="6985"/>
+            <wp:docPr id="13" name="Imagen 13"/>
             <wp:cNvGraphicFramePr>
               <a:graphicFrameLocks xmlns:a="http://schemas.openxmlformats.org/drawingml/2006/main" noChangeAspect="1"/>
             </wp:cNvGraphicFramePr>
@@ -7452,7 +7560,7 @@
               <a:graphicData uri="http://schemas.openxmlformats.org/drawingml/2006/picture">
                 <pic:pic xmlns:pic="http://schemas.openxmlformats.org/drawingml/2006/picture">
                   <pic:nvPicPr>
-                    <pic:cNvPr id="5" name="Arquitectura_0.png"/>
+                    <pic:cNvPr id="13" name="Arquitectura_0.png"/>
                     <pic:cNvPicPr/>
                   </pic:nvPicPr>
                   <pic:blipFill>
@@ -7470,7 +7578,7 @@
                   <pic:spPr>
                     <a:xfrm>
                       <a:off x="0" y="0"/>
-                      <a:ext cx="3344858" cy="4489151"/>
+                      <a:ext cx="1820949" cy="4168436"/>
                     </a:xfrm>
                     <a:prstGeom prst="rect">
                       <a:avLst/>
@@ -7511,13 +7619,12 @@
           <w:szCs w:val="20"/>
           <w:lang w:val="es-ES"/>
         </w:rPr>
-        <w:lastRenderedPageBreak/>
         <w:br w:type="page"/>
       </w:r>
     </w:p>
     <w:p>
       <w:pPr>
-        <w:pStyle w:val="Heading1"/>
+        <w:pStyle w:val="Ttulo1"/>
         <w:numPr>
           <w:ilvl w:val="0"/>
           <w:numId w:val="3"/>
@@ -7530,7 +7637,7 @@
           <w:lang w:val="es-ES" w:eastAsia="es-ES"/>
         </w:rPr>
       </w:pPr>
-      <w:bookmarkStart w:id="27" w:name="_Toc454554494"/>
+      <w:bookmarkStart w:id="26" w:name="_Toc454554494"/>
       <w:r>
         <w:rPr>
           <w:rFonts w:ascii="Arial Black" w:hAnsi="Arial Black" w:cs="Arial"/>
@@ -7542,7 +7649,7 @@
         <w:lastRenderedPageBreak/>
         <w:t>Aprobaciones</w:t>
       </w:r>
-      <w:bookmarkEnd w:id="27"/>
+      <w:bookmarkEnd w:id="26"/>
     </w:p>
     <w:p>
       <w:pPr>
@@ -7802,6 +7909,8 @@
           <w:lang w:val="es-AR"/>
         </w:rPr>
       </w:pPr>
+      <w:bookmarkStart w:id="27" w:name="_GoBack"/>
+      <w:bookmarkEnd w:id="27"/>
     </w:p>
     <w:sectPr>
       <w:headerReference w:type="default" r:id="rId31"/>
@@ -7818,7 +7927,7 @@
 </file>
 
 <file path=word/endnotes.xml><?xml version="1.0" encoding="utf-8"?>
-<w:endnotes xmlns:wpc="http://schemas.microsoft.com/office/word/2010/wordprocessingCanvas" xmlns:cx="http://schemas.microsoft.com/office/drawing/2014/chartex" xmlns:cx1="http://schemas.microsoft.com/office/drawing/2015/9/8/chartex" xmlns:mc="http://schemas.openxmlformats.org/markup-compatibility/2006" xmlns:o="urn:schemas-microsoft-com:office:office" xmlns:r="http://schemas.openxmlformats.org/officeDocument/2006/relationships" xmlns:m="http://schemas.openxmlformats.org/officeDocument/2006/math" xmlns:v="urn:schemas-microsoft-com:vml" xmlns:wp14="http://schemas.microsoft.com/office/word/2010/wordprocessingDrawing" xmlns:wp="http://schemas.openxmlformats.org/drawingml/2006/wordprocessingDrawing" xmlns:w10="urn:schemas-microsoft-com:office:word" xmlns:w="http://schemas.openxmlformats.org/wordprocessingml/2006/main" xmlns:w14="http://schemas.microsoft.com/office/word/2010/wordml" xmlns:w15="http://schemas.microsoft.com/office/word/2012/wordml" xmlns:w16se="http://schemas.microsoft.com/office/word/2015/wordml/symex" xmlns:wpg="http://schemas.microsoft.com/office/word/2010/wordprocessingGroup" xmlns:wpi="http://schemas.microsoft.com/office/word/2010/wordprocessingInk" xmlns:wne="http://schemas.microsoft.com/office/word/2006/wordml" xmlns:wps="http://schemas.microsoft.com/office/word/2010/wordprocessingShape" mc:Ignorable="w14 w15 w16se wp14">
+<w:endnotes xmlns:wpc="http://schemas.microsoft.com/office/word/2010/wordprocessingCanvas" xmlns:mo="http://schemas.microsoft.com/office/mac/office/2008/main" xmlns:mc="http://schemas.openxmlformats.org/markup-compatibility/2006" xmlns:mv="urn:schemas-microsoft-com:mac:vml" xmlns:o="urn:schemas-microsoft-com:office:office" xmlns:r="http://schemas.openxmlformats.org/officeDocument/2006/relationships" xmlns:m="http://schemas.openxmlformats.org/officeDocument/2006/math" xmlns:v="urn:schemas-microsoft-com:vml" xmlns:wp14="http://schemas.microsoft.com/office/word/2010/wordprocessingDrawing" xmlns:wp="http://schemas.openxmlformats.org/drawingml/2006/wordprocessingDrawing" xmlns:w10="urn:schemas-microsoft-com:office:word" xmlns:w="http://schemas.openxmlformats.org/wordprocessingml/2006/main" xmlns:w14="http://schemas.microsoft.com/office/word/2010/wordml" xmlns:w15="http://schemas.microsoft.com/office/word/2012/wordml" xmlns:wpg="http://schemas.microsoft.com/office/word/2010/wordprocessingGroup" xmlns:wpi="http://schemas.microsoft.com/office/word/2010/wordprocessingInk" xmlns:wne="http://schemas.microsoft.com/office/word/2006/wordml" xmlns:wps="http://schemas.microsoft.com/office/word/2010/wordprocessingShape" mc:Ignorable="w14 w15 wp14">
   <w:endnote w:type="separator" w:id="-1">
     <w:p>
       <w:r>
@@ -7837,10 +7946,10 @@
 </file>
 
 <file path=word/footer1.xml><?xml version="1.0" encoding="utf-8"?>
-<w:ftr xmlns:wpc="http://schemas.microsoft.com/office/word/2010/wordprocessingCanvas" xmlns:cx="http://schemas.microsoft.com/office/drawing/2014/chartex" xmlns:cx1="http://schemas.microsoft.com/office/drawing/2015/9/8/chartex" xmlns:mc="http://schemas.openxmlformats.org/markup-compatibility/2006" xmlns:o="urn:schemas-microsoft-com:office:office" xmlns:r="http://schemas.openxmlformats.org/officeDocument/2006/relationships" xmlns:m="http://schemas.openxmlformats.org/officeDocument/2006/math" xmlns:v="urn:schemas-microsoft-com:vml" xmlns:wp14="http://schemas.microsoft.com/office/word/2010/wordprocessingDrawing" xmlns:wp="http://schemas.openxmlformats.org/drawingml/2006/wordprocessingDrawing" xmlns:w10="urn:schemas-microsoft-com:office:word" xmlns:w="http://schemas.openxmlformats.org/wordprocessingml/2006/main" xmlns:w14="http://schemas.microsoft.com/office/word/2010/wordml" xmlns:w15="http://schemas.microsoft.com/office/word/2012/wordml" xmlns:w16se="http://schemas.microsoft.com/office/word/2015/wordml/symex" xmlns:wpg="http://schemas.microsoft.com/office/word/2010/wordprocessingGroup" xmlns:wpi="http://schemas.microsoft.com/office/word/2010/wordprocessingInk" xmlns:wne="http://schemas.microsoft.com/office/word/2006/wordml" xmlns:wps="http://schemas.microsoft.com/office/word/2010/wordprocessingShape" mc:Ignorable="w14 w15 w16se wp14">
+<w:ftr xmlns:wpc="http://schemas.microsoft.com/office/word/2010/wordprocessingCanvas" xmlns:mo="http://schemas.microsoft.com/office/mac/office/2008/main" xmlns:mc="http://schemas.openxmlformats.org/markup-compatibility/2006" xmlns:mv="urn:schemas-microsoft-com:mac:vml" xmlns:o="urn:schemas-microsoft-com:office:office" xmlns:r="http://schemas.openxmlformats.org/officeDocument/2006/relationships" xmlns:m="http://schemas.openxmlformats.org/officeDocument/2006/math" xmlns:v="urn:schemas-microsoft-com:vml" xmlns:wp14="http://schemas.microsoft.com/office/word/2010/wordprocessingDrawing" xmlns:wp="http://schemas.openxmlformats.org/drawingml/2006/wordprocessingDrawing" xmlns:w10="urn:schemas-microsoft-com:office:word" xmlns:w="http://schemas.openxmlformats.org/wordprocessingml/2006/main" xmlns:w14="http://schemas.microsoft.com/office/word/2010/wordml" xmlns:w15="http://schemas.microsoft.com/office/word/2012/wordml" xmlns:wpg="http://schemas.microsoft.com/office/word/2010/wordprocessingGroup" xmlns:wpi="http://schemas.microsoft.com/office/word/2010/wordprocessingInk" xmlns:wne="http://schemas.microsoft.com/office/word/2006/wordml" xmlns:wps="http://schemas.microsoft.com/office/word/2010/wordprocessingShape" mc:Ignorable="w14 w15 wp14">
   <w:p>
     <w:pPr>
-      <w:pStyle w:val="Footer"/>
+      <w:pStyle w:val="Piedepgina"/>
       <w:jc w:val="center"/>
       <w:rPr>
         <w:sz w:val="20"/>
@@ -7886,7 +7995,7 @@
         <w:sz w:val="20"/>
         <w:szCs w:val="20"/>
       </w:rPr>
-      <w:t>4</w:t>
+      <w:t>11</w:t>
     </w:r>
     <w:r>
       <w:rPr>
@@ -7935,7 +8044,7 @@
         <w:sz w:val="20"/>
         <w:szCs w:val="20"/>
       </w:rPr>
-      <w:t>13</w:t>
+      <w:t>12</w:t>
     </w:r>
     <w:r>
       <w:rPr>
@@ -7948,14 +8057,14 @@
   </w:p>
   <w:p>
     <w:pPr>
-      <w:pStyle w:val="Footer"/>
+      <w:pStyle w:val="Piedepgina"/>
     </w:pPr>
   </w:p>
 </w:ftr>
 </file>
 
 <file path=word/footnotes.xml><?xml version="1.0" encoding="utf-8"?>
-<w:footnotes xmlns:wpc="http://schemas.microsoft.com/office/word/2010/wordprocessingCanvas" xmlns:cx="http://schemas.microsoft.com/office/drawing/2014/chartex" xmlns:cx1="http://schemas.microsoft.com/office/drawing/2015/9/8/chartex" xmlns:mc="http://schemas.openxmlformats.org/markup-compatibility/2006" xmlns:o="urn:schemas-microsoft-com:office:office" xmlns:r="http://schemas.openxmlformats.org/officeDocument/2006/relationships" xmlns:m="http://schemas.openxmlformats.org/officeDocument/2006/math" xmlns:v="urn:schemas-microsoft-com:vml" xmlns:wp14="http://schemas.microsoft.com/office/word/2010/wordprocessingDrawing" xmlns:wp="http://schemas.openxmlformats.org/drawingml/2006/wordprocessingDrawing" xmlns:w10="urn:schemas-microsoft-com:office:word" xmlns:w="http://schemas.openxmlformats.org/wordprocessingml/2006/main" xmlns:w14="http://schemas.microsoft.com/office/word/2010/wordml" xmlns:w15="http://schemas.microsoft.com/office/word/2012/wordml" xmlns:w16se="http://schemas.microsoft.com/office/word/2015/wordml/symex" xmlns:wpg="http://schemas.microsoft.com/office/word/2010/wordprocessingGroup" xmlns:wpi="http://schemas.microsoft.com/office/word/2010/wordprocessingInk" xmlns:wne="http://schemas.microsoft.com/office/word/2006/wordml" xmlns:wps="http://schemas.microsoft.com/office/word/2010/wordprocessingShape" mc:Ignorable="w14 w15 w16se wp14">
+<w:footnotes xmlns:wpc="http://schemas.microsoft.com/office/word/2010/wordprocessingCanvas" xmlns:mo="http://schemas.microsoft.com/office/mac/office/2008/main" xmlns:mc="http://schemas.openxmlformats.org/markup-compatibility/2006" xmlns:mv="urn:schemas-microsoft-com:mac:vml" xmlns:o="urn:schemas-microsoft-com:office:office" xmlns:r="http://schemas.openxmlformats.org/officeDocument/2006/relationships" xmlns:m="http://schemas.openxmlformats.org/officeDocument/2006/math" xmlns:v="urn:schemas-microsoft-com:vml" xmlns:wp14="http://schemas.microsoft.com/office/word/2010/wordprocessingDrawing" xmlns:wp="http://schemas.openxmlformats.org/drawingml/2006/wordprocessingDrawing" xmlns:w10="urn:schemas-microsoft-com:office:word" xmlns:w="http://schemas.openxmlformats.org/wordprocessingml/2006/main" xmlns:w14="http://schemas.microsoft.com/office/word/2010/wordml" xmlns:w15="http://schemas.microsoft.com/office/word/2012/wordml" xmlns:wpg="http://schemas.microsoft.com/office/word/2010/wordprocessingGroup" xmlns:wpi="http://schemas.microsoft.com/office/word/2010/wordprocessingInk" xmlns:wne="http://schemas.microsoft.com/office/word/2006/wordml" xmlns:wps="http://schemas.microsoft.com/office/word/2010/wordprocessingShape" mc:Ignorable="w14 w15 wp14">
   <w:footnote w:type="separator" w:id="-1">
     <w:p>
       <w:r>
@@ -7974,10 +8083,10 @@
 </file>
 
 <file path=word/header1.xml><?xml version="1.0" encoding="utf-8"?>
-<w:hdr xmlns:wpc="http://schemas.microsoft.com/office/word/2010/wordprocessingCanvas" xmlns:cx="http://schemas.microsoft.com/office/drawing/2014/chartex" xmlns:cx1="http://schemas.microsoft.com/office/drawing/2015/9/8/chartex" xmlns:mc="http://schemas.openxmlformats.org/markup-compatibility/2006" xmlns:o="urn:schemas-microsoft-com:office:office" xmlns:r="http://schemas.openxmlformats.org/officeDocument/2006/relationships" xmlns:m="http://schemas.openxmlformats.org/officeDocument/2006/math" xmlns:v="urn:schemas-microsoft-com:vml" xmlns:wp14="http://schemas.microsoft.com/office/word/2010/wordprocessingDrawing" xmlns:wp="http://schemas.openxmlformats.org/drawingml/2006/wordprocessingDrawing" xmlns:w10="urn:schemas-microsoft-com:office:word" xmlns:w="http://schemas.openxmlformats.org/wordprocessingml/2006/main" xmlns:w14="http://schemas.microsoft.com/office/word/2010/wordml" xmlns:w15="http://schemas.microsoft.com/office/word/2012/wordml" xmlns:w16se="http://schemas.microsoft.com/office/word/2015/wordml/symex" xmlns:wpg="http://schemas.microsoft.com/office/word/2010/wordprocessingGroup" xmlns:wpi="http://schemas.microsoft.com/office/word/2010/wordprocessingInk" xmlns:wne="http://schemas.microsoft.com/office/word/2006/wordml" xmlns:wps="http://schemas.microsoft.com/office/word/2010/wordprocessingShape" mc:Ignorable="w14 w15 w16se wp14">
+<w:hdr xmlns:wpc="http://schemas.microsoft.com/office/word/2010/wordprocessingCanvas" xmlns:mo="http://schemas.microsoft.com/office/mac/office/2008/main" xmlns:mc="http://schemas.openxmlformats.org/markup-compatibility/2006" xmlns:mv="urn:schemas-microsoft-com:mac:vml" xmlns:o="urn:schemas-microsoft-com:office:office" xmlns:r="http://schemas.openxmlformats.org/officeDocument/2006/relationships" xmlns:m="http://schemas.openxmlformats.org/officeDocument/2006/math" xmlns:v="urn:schemas-microsoft-com:vml" xmlns:wp14="http://schemas.microsoft.com/office/word/2010/wordprocessingDrawing" xmlns:wp="http://schemas.openxmlformats.org/drawingml/2006/wordprocessingDrawing" xmlns:w10="urn:schemas-microsoft-com:office:word" xmlns:w="http://schemas.openxmlformats.org/wordprocessingml/2006/main" xmlns:w14="http://schemas.microsoft.com/office/word/2010/wordml" xmlns:w15="http://schemas.microsoft.com/office/word/2012/wordml" xmlns:wpg="http://schemas.microsoft.com/office/word/2010/wordprocessingGroup" xmlns:wpi="http://schemas.microsoft.com/office/word/2010/wordprocessingInk" xmlns:wne="http://schemas.microsoft.com/office/word/2006/wordml" xmlns:wps="http://schemas.microsoft.com/office/word/2010/wordprocessingShape" mc:Ignorable="w14 w15 wp14">
   <w:p>
     <w:pPr>
-      <w:pStyle w:val="Header"/>
+      <w:pStyle w:val="Encabezado"/>
       <w:tabs>
         <w:tab w:val="clear" w:pos="4320"/>
         <w:tab w:val="clear" w:pos="8640"/>
@@ -8031,10 +8140,10 @@
           <w:r>
             <w:rPr>
               <w:noProof/>
-              <w:lang w:val="en-US"/>
+              <w:lang w:val="es-ES_tradnl" w:eastAsia="es-ES_tradnl"/>
             </w:rPr>
             <w:drawing>
-              <wp:inline distT="0" distB="0" distL="0" distR="0" wp14:anchorId="78ED658A" wp14:editId="465D658E">
+              <wp:inline distT="0" distB="0" distL="0" distR="0" wp14:anchorId="2729BD7A" wp14:editId="0756AACB">
                 <wp:extent cx="854075" cy="594995"/>
                 <wp:effectExtent l="0" t="0" r="3175" b="0"/>
                 <wp:docPr id="9" name="Imagen 9"/>
@@ -8130,10 +8239,10 @@
           <w:r>
             <w:rPr>
               <w:noProof/>
-              <w:lang w:val="en-US"/>
+              <w:lang w:val="es-ES_tradnl" w:eastAsia="es-ES_tradnl"/>
             </w:rPr>
             <w:drawing>
-              <wp:inline distT="114300" distB="114300" distL="114300" distR="114300" wp14:anchorId="080DCD2F" wp14:editId="14853A53">
+              <wp:inline distT="114300" distB="114300" distL="114300" distR="114300" wp14:anchorId="22E2ED70" wp14:editId="76BBA44C">
                 <wp:extent cx="895350" cy="704850"/>
                 <wp:effectExtent l="0" t="0" r="0" b="0"/>
                 <wp:docPr id="10" name="image01.png"/>
@@ -8341,7 +8450,7 @@
   </w:tbl>
   <w:p>
     <w:pPr>
-      <w:pStyle w:val="Header"/>
+      <w:pStyle w:val="Encabezado"/>
       <w:tabs>
         <w:tab w:val="clear" w:pos="4320"/>
         <w:tab w:val="clear" w:pos="8640"/>
@@ -8353,7 +8462,7 @@
 </file>
 
 <file path=word/header2.xml><?xml version="1.0" encoding="utf-8"?>
-<w:hdr xmlns:wpc="http://schemas.microsoft.com/office/word/2010/wordprocessingCanvas" xmlns:cx="http://schemas.microsoft.com/office/drawing/2014/chartex" xmlns:cx1="http://schemas.microsoft.com/office/drawing/2015/9/8/chartex" xmlns:mc="http://schemas.openxmlformats.org/markup-compatibility/2006" xmlns:o="urn:schemas-microsoft-com:office:office" xmlns:r="http://schemas.openxmlformats.org/officeDocument/2006/relationships" xmlns:m="http://schemas.openxmlformats.org/officeDocument/2006/math" xmlns:v="urn:schemas-microsoft-com:vml" xmlns:wp14="http://schemas.microsoft.com/office/word/2010/wordprocessingDrawing" xmlns:wp="http://schemas.openxmlformats.org/drawingml/2006/wordprocessingDrawing" xmlns:w10="urn:schemas-microsoft-com:office:word" xmlns:w="http://schemas.openxmlformats.org/wordprocessingml/2006/main" xmlns:w14="http://schemas.microsoft.com/office/word/2010/wordml" xmlns:w15="http://schemas.microsoft.com/office/word/2012/wordml" xmlns:w16se="http://schemas.microsoft.com/office/word/2015/wordml/symex" xmlns:wpg="http://schemas.microsoft.com/office/word/2010/wordprocessingGroup" xmlns:wpi="http://schemas.microsoft.com/office/word/2010/wordprocessingInk" xmlns:wne="http://schemas.microsoft.com/office/word/2006/wordml" xmlns:wps="http://schemas.microsoft.com/office/word/2010/wordprocessingShape" mc:Ignorable="w14 w15 w16se wp14">
+<w:hdr xmlns:wpc="http://schemas.microsoft.com/office/word/2010/wordprocessingCanvas" xmlns:mo="http://schemas.microsoft.com/office/mac/office/2008/main" xmlns:mc="http://schemas.openxmlformats.org/markup-compatibility/2006" xmlns:mv="urn:schemas-microsoft-com:mac:vml" xmlns:o="urn:schemas-microsoft-com:office:office" xmlns:r="http://schemas.openxmlformats.org/officeDocument/2006/relationships" xmlns:m="http://schemas.openxmlformats.org/officeDocument/2006/math" xmlns:v="urn:schemas-microsoft-com:vml" xmlns:wp14="http://schemas.microsoft.com/office/word/2010/wordprocessingDrawing" xmlns:wp="http://schemas.openxmlformats.org/drawingml/2006/wordprocessingDrawing" xmlns:w10="urn:schemas-microsoft-com:office:word" xmlns:w="http://schemas.openxmlformats.org/wordprocessingml/2006/main" xmlns:w14="http://schemas.microsoft.com/office/word/2010/wordml" xmlns:w15="http://schemas.microsoft.com/office/word/2012/wordml" xmlns:wpg="http://schemas.microsoft.com/office/word/2010/wordprocessingGroup" xmlns:wpi="http://schemas.microsoft.com/office/word/2010/wordprocessingInk" xmlns:wne="http://schemas.microsoft.com/office/word/2006/wordml" xmlns:wps="http://schemas.microsoft.com/office/word/2010/wordprocessingShape" mc:Ignorable="w14 w15 wp14">
   <w:tbl>
     <w:tblPr>
       <w:tblW w:w="10364" w:type="dxa"/>
@@ -8397,10 +8506,10 @@
           <w:r>
             <w:rPr>
               <w:noProof/>
-              <w:lang w:val="en-US"/>
+              <w:lang w:val="es-ES_tradnl" w:eastAsia="es-ES_tradnl"/>
             </w:rPr>
             <w:drawing>
-              <wp:inline distT="0" distB="0" distL="0" distR="0" wp14:anchorId="7EDA0DB3" wp14:editId="0E4C784D">
+              <wp:inline distT="0" distB="0" distL="0" distR="0" wp14:anchorId="179AE3CF" wp14:editId="2C223AC4">
                 <wp:extent cx="854075" cy="594995"/>
                 <wp:effectExtent l="0" t="0" r="3175" b="0"/>
                 <wp:docPr id="8" name="Imagen 8"/>
@@ -8496,10 +8605,10 @@
           <w:r>
             <w:rPr>
               <w:noProof/>
-              <w:lang w:val="en-US"/>
+              <w:lang w:val="es-ES_tradnl" w:eastAsia="es-ES_tradnl"/>
             </w:rPr>
             <w:drawing>
-              <wp:inline distT="114300" distB="114300" distL="114300" distR="114300" wp14:anchorId="00AD4281" wp14:editId="11DD0497">
+              <wp:inline distT="114300" distB="114300" distL="114300" distR="114300" wp14:anchorId="38353E61" wp14:editId="6DA6EC86">
                 <wp:extent cx="981075" cy="749300"/>
                 <wp:effectExtent l="0" t="0" r="0" b="0"/>
                 <wp:docPr id="2" name="image01.png"/>
@@ -8707,15 +8816,15 @@
   </w:tbl>
   <w:p>
     <w:pPr>
-      <w:pStyle w:val="Header"/>
+      <w:pStyle w:val="Encabezado"/>
     </w:pPr>
   </w:p>
 </w:hdr>
 </file>
 
 <file path=word/numbering.xml><?xml version="1.0" encoding="utf-8"?>
-<w:numbering xmlns:wpc="http://schemas.microsoft.com/office/word/2010/wordprocessingCanvas" xmlns:cx="http://schemas.microsoft.com/office/drawing/2014/chartex" xmlns:cx1="http://schemas.microsoft.com/office/drawing/2015/9/8/chartex" xmlns:mc="http://schemas.openxmlformats.org/markup-compatibility/2006" xmlns:o="urn:schemas-microsoft-com:office:office" xmlns:r="http://schemas.openxmlformats.org/officeDocument/2006/relationships" xmlns:m="http://schemas.openxmlformats.org/officeDocument/2006/math" xmlns:v="urn:schemas-microsoft-com:vml" xmlns:wp14="http://schemas.microsoft.com/office/word/2010/wordprocessingDrawing" xmlns:wp="http://schemas.openxmlformats.org/drawingml/2006/wordprocessingDrawing" xmlns:w10="urn:schemas-microsoft-com:office:word" xmlns:w="http://schemas.openxmlformats.org/wordprocessingml/2006/main" xmlns:w14="http://schemas.microsoft.com/office/word/2010/wordml" xmlns:w15="http://schemas.microsoft.com/office/word/2012/wordml" xmlns:w16se="http://schemas.microsoft.com/office/word/2015/wordml/symex" xmlns:wpg="http://schemas.microsoft.com/office/word/2010/wordprocessingGroup" xmlns:wpi="http://schemas.microsoft.com/office/word/2010/wordprocessingInk" xmlns:wne="http://schemas.microsoft.com/office/word/2006/wordml" xmlns:wps="http://schemas.microsoft.com/office/word/2010/wordprocessingShape" mc:Ignorable="w14 w15 w16se wp14">
-  <w:abstractNum w:abstractNumId="0" w15:restartNumberingAfterBreak="0">
+<w:numbering xmlns:wpc="http://schemas.microsoft.com/office/word/2010/wordprocessingCanvas" xmlns:mo="http://schemas.microsoft.com/office/mac/office/2008/main" xmlns:mc="http://schemas.openxmlformats.org/markup-compatibility/2006" xmlns:mv="urn:schemas-microsoft-com:mac:vml" xmlns:o="urn:schemas-microsoft-com:office:office" xmlns:r="http://schemas.openxmlformats.org/officeDocument/2006/relationships" xmlns:m="http://schemas.openxmlformats.org/officeDocument/2006/math" xmlns:v="urn:schemas-microsoft-com:vml" xmlns:wp14="http://schemas.microsoft.com/office/word/2010/wordprocessingDrawing" xmlns:wp="http://schemas.openxmlformats.org/drawingml/2006/wordprocessingDrawing" xmlns:w10="urn:schemas-microsoft-com:office:word" xmlns:w="http://schemas.openxmlformats.org/wordprocessingml/2006/main" xmlns:w14="http://schemas.microsoft.com/office/word/2010/wordml" xmlns:w15="http://schemas.microsoft.com/office/word/2012/wordml" xmlns:wpg="http://schemas.microsoft.com/office/word/2010/wordprocessingGroup" xmlns:wpi="http://schemas.microsoft.com/office/word/2010/wordprocessingInk" xmlns:wne="http://schemas.microsoft.com/office/word/2006/wordml" xmlns:wps="http://schemas.microsoft.com/office/word/2010/wordprocessingShape" mc:Ignorable="w14 w15 wp14">
+  <w:abstractNum w:abstractNumId="0">
     <w:nsid w:val="00000003"/>
     <w:multiLevelType w:val="multilevel"/>
     <w:tmpl w:val="00000003"/>
@@ -8855,7 +8964,7 @@
       </w:rPr>
     </w:lvl>
   </w:abstractNum>
-  <w:abstractNum w:abstractNumId="1" w15:restartNumberingAfterBreak="0">
+  <w:abstractNum w:abstractNumId="1">
     <w:nsid w:val="14CC7779"/>
     <w:multiLevelType w:val="hybridMultilevel"/>
     <w:tmpl w:val="8306F448"/>
@@ -8968,7 +9077,7 @@
       </w:rPr>
     </w:lvl>
   </w:abstractNum>
-  <w:abstractNum w:abstractNumId="2" w15:restartNumberingAfterBreak="0">
+  <w:abstractNum w:abstractNumId="2">
     <w:nsid w:val="164A5280"/>
     <w:multiLevelType w:val="multilevel"/>
     <w:tmpl w:val="2C0A001F"/>
@@ -9060,7 +9169,7 @@
       </w:pPr>
     </w:lvl>
   </w:abstractNum>
-  <w:abstractNum w:abstractNumId="3" w15:restartNumberingAfterBreak="0">
+  <w:abstractNum w:abstractNumId="3">
     <w:nsid w:val="18FD5479"/>
     <w:multiLevelType w:val="hybridMultilevel"/>
     <w:tmpl w:val="D87E07D4"/>
@@ -9152,7 +9261,7 @@
       </w:pPr>
     </w:lvl>
   </w:abstractNum>
-  <w:abstractNum w:abstractNumId="4" w15:restartNumberingAfterBreak="0">
+  <w:abstractNum w:abstractNumId="4">
     <w:nsid w:val="24021744"/>
     <w:multiLevelType w:val="hybridMultilevel"/>
     <w:tmpl w:val="933AB500"/>
@@ -9244,7 +9353,7 @@
       </w:pPr>
     </w:lvl>
   </w:abstractNum>
-  <w:abstractNum w:abstractNumId="5" w15:restartNumberingAfterBreak="0">
+  <w:abstractNum w:abstractNumId="5">
     <w:nsid w:val="3DC910FC"/>
     <w:multiLevelType w:val="hybridMultilevel"/>
     <w:tmpl w:val="AD40F9D0"/>
@@ -9357,7 +9466,7 @@
       </w:rPr>
     </w:lvl>
   </w:abstractNum>
-  <w:abstractNum w:abstractNumId="6" w15:restartNumberingAfterBreak="0">
+  <w:abstractNum w:abstractNumId="6">
     <w:nsid w:val="48E95E3A"/>
     <w:multiLevelType w:val="multilevel"/>
     <w:tmpl w:val="2C0A001F"/>
@@ -9449,7 +9558,7 @@
       </w:pPr>
     </w:lvl>
   </w:abstractNum>
-  <w:abstractNum w:abstractNumId="7" w15:restartNumberingAfterBreak="0">
+  <w:abstractNum w:abstractNumId="7">
     <w:nsid w:val="66727261"/>
     <w:multiLevelType w:val="hybridMultilevel"/>
     <w:tmpl w:val="6AC46DB2"/>
@@ -9562,7 +9671,7 @@
       </w:rPr>
     </w:lvl>
   </w:abstractNum>
-  <w:abstractNum w:abstractNumId="8" w15:restartNumberingAfterBreak="0">
+  <w:abstractNum w:abstractNumId="8">
     <w:nsid w:val="75C00922"/>
     <w:multiLevelType w:val="hybridMultilevel"/>
     <w:tmpl w:val="74FEA324"/>
@@ -9675,7 +9784,7 @@
       </w:rPr>
     </w:lvl>
   </w:abstractNum>
-  <w:abstractNum w:abstractNumId="9" w15:restartNumberingAfterBreak="0">
+  <w:abstractNum w:abstractNumId="9">
     <w:nsid w:val="7AFD10CD"/>
     <w:multiLevelType w:val="hybridMultilevel"/>
     <w:tmpl w:val="971A6996"/>
@@ -9800,7 +9909,7 @@
 </file>
 
 <file path=word/styles.xml><?xml version="1.0" encoding="utf-8"?>
-<w:styles xmlns:mc="http://schemas.openxmlformats.org/markup-compatibility/2006" xmlns:r="http://schemas.openxmlformats.org/officeDocument/2006/relationships" xmlns:w="http://schemas.openxmlformats.org/wordprocessingml/2006/main" xmlns:w14="http://schemas.microsoft.com/office/word/2010/wordml" xmlns:w15="http://schemas.microsoft.com/office/word/2012/wordml" xmlns:w16se="http://schemas.microsoft.com/office/word/2015/wordml/symex" mc:Ignorable="w14 w15 w16se">
+<w:styles xmlns:mc="http://schemas.openxmlformats.org/markup-compatibility/2006" xmlns:r="http://schemas.openxmlformats.org/officeDocument/2006/relationships" xmlns:w="http://schemas.openxmlformats.org/wordprocessingml/2006/main" xmlns:w14="http://schemas.microsoft.com/office/word/2010/wordml" xmlns:w15="http://schemas.microsoft.com/office/word/2012/wordml" mc:Ignorable="w14 w15">
   <w:docDefaults>
     <w:rPrDefault>
       <w:rPr>
@@ -9816,7 +9925,7 @@
       </w:pPr>
     </w:pPrDefault>
   </w:docDefaults>
-  <w:latentStyles w:defLockedState="0" w:defUIPriority="99" w:defSemiHidden="0" w:defUnhideWhenUsed="0" w:defQFormat="0" w:count="371">
+  <w:latentStyles w:defLockedState="0" w:defUIPriority="99" w:defSemiHidden="0" w:defUnhideWhenUsed="0" w:defQFormat="0" w:count="380">
     <w:lsdException w:name="Normal" w:uiPriority="0" w:qFormat="1"/>
     <w:lsdException w:name="heading 1" w:uiPriority="9" w:qFormat="1"/>
     <w:lsdException w:name="heading 2" w:semiHidden="1" w:uiPriority="9" w:unhideWhenUsed="1" w:qFormat="1"/>
@@ -10202,11 +10311,11 @@
       <w:szCs w:val="24"/>
     </w:rPr>
   </w:style>
-  <w:style w:type="paragraph" w:styleId="Heading1">
+  <w:style w:type="paragraph" w:styleId="Ttulo1">
     <w:name w:val="heading 1"/>
     <w:basedOn w:val="Normal"/>
     <w:next w:val="Normal"/>
-    <w:link w:val="Heading1Char"/>
+    <w:link w:val="Ttulo1Car"/>
     <w:uiPriority w:val="9"/>
     <w:qFormat/>
     <w:rsid w:val="007F18A7"/>
@@ -10223,11 +10332,11 @@
       <w:szCs w:val="32"/>
     </w:rPr>
   </w:style>
-  <w:style w:type="paragraph" w:styleId="Heading2">
+  <w:style w:type="paragraph" w:styleId="Ttulo2">
     <w:name w:val="heading 2"/>
     <w:basedOn w:val="Normal"/>
     <w:next w:val="Normal"/>
-    <w:link w:val="Heading2Char"/>
+    <w:link w:val="Ttulo2Car"/>
     <w:uiPriority w:val="9"/>
     <w:unhideWhenUsed/>
     <w:qFormat/>
@@ -10245,11 +10354,11 @@
       <w:szCs w:val="26"/>
     </w:rPr>
   </w:style>
-  <w:style w:type="paragraph" w:styleId="Heading3">
+  <w:style w:type="paragraph" w:styleId="Ttulo3">
     <w:name w:val="heading 3"/>
     <w:basedOn w:val="Normal"/>
     <w:next w:val="Normal"/>
-    <w:link w:val="Heading3Char"/>
+    <w:link w:val="Ttulo3Car"/>
     <w:uiPriority w:val="9"/>
     <w:unhideWhenUsed/>
     <w:qFormat/>
@@ -10267,13 +10376,13 @@
       <w:color w:val="5B9BD5" w:themeColor="accent1"/>
     </w:rPr>
   </w:style>
-  <w:style w:type="character" w:default="1" w:styleId="DefaultParagraphFont">
+  <w:style w:type="character" w:default="1" w:styleId="Fuentedeprrafopredeter">
     <w:name w:val="Default Paragraph Font"/>
     <w:uiPriority w:val="1"/>
     <w:semiHidden/>
     <w:unhideWhenUsed/>
   </w:style>
-  <w:style w:type="table" w:default="1" w:styleId="TableNormal">
+  <w:style w:type="table" w:default="1" w:styleId="Tablanormal">
     <w:name w:val="Normal Table"/>
     <w:uiPriority w:val="99"/>
     <w:semiHidden/>
@@ -10288,16 +10397,16 @@
       </w:tblCellMar>
     </w:tblPr>
   </w:style>
-  <w:style w:type="numbering" w:default="1" w:styleId="NoList">
+  <w:style w:type="numbering" w:default="1" w:styleId="Sinlista">
     <w:name w:val="No List"/>
     <w:uiPriority w:val="99"/>
     <w:semiHidden/>
     <w:unhideWhenUsed/>
   </w:style>
-  <w:style w:type="paragraph" w:styleId="Header">
+  <w:style w:type="paragraph" w:styleId="Encabezado">
     <w:name w:val="header"/>
     <w:basedOn w:val="Normal"/>
-    <w:link w:val="HeaderChar"/>
+    <w:link w:val="EncabezadoCar"/>
     <w:rsid w:val="009C62AA"/>
     <w:pPr>
       <w:tabs>
@@ -10306,10 +10415,10 @@
       </w:tabs>
     </w:pPr>
   </w:style>
-  <w:style w:type="character" w:customStyle="1" w:styleId="HeaderChar">
-    <w:name w:val="Header Char"/>
-    <w:basedOn w:val="DefaultParagraphFont"/>
-    <w:link w:val="Header"/>
+  <w:style w:type="character" w:customStyle="1" w:styleId="EncabezadoCar">
+    <w:name w:val="Encabezado Car"/>
+    <w:basedOn w:val="Fuentedeprrafopredeter"/>
+    <w:link w:val="Encabezado"/>
     <w:rsid w:val="009C62AA"/>
     <w:rPr>
       <w:rFonts w:ascii="Times New Roman" w:eastAsia="Times New Roman" w:hAnsi="Times New Roman" w:cs="Times New Roman"/>
@@ -10318,10 +10427,10 @@
       <w:lang w:val="en-US"/>
     </w:rPr>
   </w:style>
-  <w:style w:type="paragraph" w:styleId="Title">
+  <w:style w:type="paragraph" w:styleId="Puesto">
     <w:name w:val="Title"/>
     <w:basedOn w:val="Normal"/>
-    <w:link w:val="TitleChar"/>
+    <w:link w:val="PuestoCar"/>
     <w:qFormat/>
     <w:rsid w:val="009C62AA"/>
     <w:pPr>
@@ -10337,10 +10446,10 @@
       <w:lang w:val="es-ES" w:eastAsia="es-ES"/>
     </w:rPr>
   </w:style>
-  <w:style w:type="character" w:customStyle="1" w:styleId="TitleChar">
-    <w:name w:val="Title Char"/>
-    <w:basedOn w:val="DefaultParagraphFont"/>
-    <w:link w:val="Title"/>
+  <w:style w:type="character" w:customStyle="1" w:styleId="PuestoCar">
+    <w:name w:val="Puesto Car"/>
+    <w:basedOn w:val="Fuentedeprrafopredeter"/>
+    <w:link w:val="Puesto"/>
     <w:rsid w:val="009C62AA"/>
     <w:rPr>
       <w:rFonts w:ascii="Arial" w:eastAsia="Times New Roman" w:hAnsi="Arial" w:cs="Arial"/>
@@ -10368,10 +10477,10 @@
       <w:lang w:val="es-ES"/>
     </w:rPr>
   </w:style>
-  <w:style w:type="paragraph" w:styleId="Footer">
+  <w:style w:type="paragraph" w:styleId="Piedepgina">
     <w:name w:val="footer"/>
     <w:basedOn w:val="Normal"/>
-    <w:link w:val="FooterChar"/>
+    <w:link w:val="PiedepginaCar"/>
     <w:unhideWhenUsed/>
     <w:rsid w:val="009C62AA"/>
     <w:pPr>
@@ -10381,10 +10490,10 @@
       </w:tabs>
     </w:pPr>
   </w:style>
-  <w:style w:type="character" w:customStyle="1" w:styleId="FooterChar">
-    <w:name w:val="Footer Char"/>
-    <w:basedOn w:val="DefaultParagraphFont"/>
-    <w:link w:val="Footer"/>
+  <w:style w:type="character" w:customStyle="1" w:styleId="PiedepginaCar">
+    <w:name w:val="Pie de página Car"/>
+    <w:basedOn w:val="Fuentedeprrafopredeter"/>
+    <w:link w:val="Piedepgina"/>
     <w:uiPriority w:val="99"/>
     <w:rsid w:val="009C62AA"/>
     <w:rPr>
@@ -10394,10 +10503,10 @@
       <w:lang w:val="en-US"/>
     </w:rPr>
   </w:style>
-  <w:style w:type="paragraph" w:styleId="BodyText">
+  <w:style w:type="paragraph" w:styleId="Textoindependiente">
     <w:name w:val="Body Text"/>
     <w:basedOn w:val="Normal"/>
-    <w:link w:val="BodyTextChar"/>
+    <w:link w:val="TextoindependienteCar"/>
     <w:semiHidden/>
     <w:unhideWhenUsed/>
     <w:rsid w:val="009C62AA"/>
@@ -10411,10 +10520,10 @@
       <w:lang w:val="es-ES" w:eastAsia="es-ES"/>
     </w:rPr>
   </w:style>
-  <w:style w:type="character" w:customStyle="1" w:styleId="BodyTextChar">
-    <w:name w:val="Body Text Char"/>
-    <w:basedOn w:val="DefaultParagraphFont"/>
-    <w:link w:val="BodyText"/>
+  <w:style w:type="character" w:customStyle="1" w:styleId="TextoindependienteCar">
+    <w:name w:val="Texto independiente Car"/>
+    <w:basedOn w:val="Fuentedeprrafopredeter"/>
+    <w:link w:val="Textoindependiente"/>
     <w:semiHidden/>
     <w:rsid w:val="009C62AA"/>
     <w:rPr>
@@ -10424,7 +10533,7 @@
       <w:lang w:val="es-ES" w:eastAsia="es-ES"/>
     </w:rPr>
   </w:style>
-  <w:style w:type="paragraph" w:styleId="ListParagraph">
+  <w:style w:type="paragraph" w:styleId="Prrafodelista">
     <w:name w:val="List Paragraph"/>
     <w:basedOn w:val="Normal"/>
     <w:uiPriority w:val="34"/>
@@ -10435,10 +10544,10 @@
       <w:contextualSpacing/>
     </w:pPr>
   </w:style>
-  <w:style w:type="character" w:customStyle="1" w:styleId="Heading1Char">
-    <w:name w:val="Heading 1 Char"/>
-    <w:basedOn w:val="DefaultParagraphFont"/>
-    <w:link w:val="Heading1"/>
+  <w:style w:type="character" w:customStyle="1" w:styleId="Ttulo1Car">
+    <w:name w:val="Título 1 Car"/>
+    <w:basedOn w:val="Fuentedeprrafopredeter"/>
+    <w:link w:val="Ttulo1"/>
     <w:uiPriority w:val="9"/>
     <w:rsid w:val="007F18A7"/>
     <w:rPr>
@@ -10449,9 +10558,9 @@
       <w:lang w:val="en-US"/>
     </w:rPr>
   </w:style>
-  <w:style w:type="paragraph" w:styleId="TOCHeading">
+  <w:style w:type="paragraph" w:styleId="TtulodeTDC">
     <w:name w:val="TOC Heading"/>
-    <w:basedOn w:val="Heading1"/>
+    <w:basedOn w:val="Ttulo1"/>
     <w:next w:val="Normal"/>
     <w:uiPriority w:val="39"/>
     <w:unhideWhenUsed/>
@@ -10465,7 +10574,7 @@
       <w:lang w:eastAsia="es-AR"/>
     </w:rPr>
   </w:style>
-  <w:style w:type="paragraph" w:styleId="TOC1">
+  <w:style w:type="paragraph" w:styleId="TDC1">
     <w:name w:val="toc 1"/>
     <w:basedOn w:val="Normal"/>
     <w:next w:val="Normal"/>
@@ -10477,9 +10586,9 @@
       <w:spacing w:after="100"/>
     </w:pPr>
   </w:style>
-  <w:style w:type="character" w:styleId="Hyperlink">
+  <w:style w:type="character" w:styleId="Hipervnculo">
     <w:name w:val="Hyperlink"/>
-    <w:basedOn w:val="DefaultParagraphFont"/>
+    <w:basedOn w:val="Fuentedeprrafopredeter"/>
     <w:uiPriority w:val="99"/>
     <w:unhideWhenUsed/>
     <w:rsid w:val="007F18A7"/>
@@ -10503,10 +10612,10 @@
       <w:lang w:val="en-US"/>
     </w:rPr>
   </w:style>
-  <w:style w:type="character" w:customStyle="1" w:styleId="Heading2Char">
-    <w:name w:val="Heading 2 Char"/>
-    <w:basedOn w:val="DefaultParagraphFont"/>
-    <w:link w:val="Heading2"/>
+  <w:style w:type="character" w:customStyle="1" w:styleId="Ttulo2Car">
+    <w:name w:val="Título 2 Car"/>
+    <w:basedOn w:val="Fuentedeprrafopredeter"/>
+    <w:link w:val="Ttulo2"/>
     <w:uiPriority w:val="9"/>
     <w:rsid w:val="001D7F7D"/>
     <w:rPr>
@@ -10517,7 +10626,7 @@
       <w:lang w:val="en-US"/>
     </w:rPr>
   </w:style>
-  <w:style w:type="paragraph" w:styleId="TOC2">
+  <w:style w:type="paragraph" w:styleId="TDC2">
     <w:name w:val="toc 2"/>
     <w:basedOn w:val="Normal"/>
     <w:next w:val="Normal"/>
@@ -10530,11 +10639,11 @@
       <w:ind w:left="240"/>
     </w:pPr>
   </w:style>
-  <w:style w:type="paragraph" w:styleId="Subtitle">
+  <w:style w:type="paragraph" w:styleId="Subttulo">
     <w:name w:val="Subtitle"/>
     <w:basedOn w:val="Normal"/>
     <w:next w:val="Normal"/>
-    <w:link w:val="SubtitleChar"/>
+    <w:link w:val="SubttuloCar"/>
     <w:uiPriority w:val="11"/>
     <w:qFormat/>
     <w:rsid w:val="000333BF"/>
@@ -10552,10 +10661,10 @@
       <w:szCs w:val="22"/>
     </w:rPr>
   </w:style>
-  <w:style w:type="character" w:customStyle="1" w:styleId="SubtitleChar">
-    <w:name w:val="Subtitle Char"/>
-    <w:basedOn w:val="DefaultParagraphFont"/>
-    <w:link w:val="Subtitle"/>
+  <w:style w:type="character" w:customStyle="1" w:styleId="SubttuloCar">
+    <w:name w:val="Subtítulo Car"/>
+    <w:basedOn w:val="Fuentedeprrafopredeter"/>
+    <w:link w:val="Subttulo"/>
     <w:uiPriority w:val="11"/>
     <w:rsid w:val="000333BF"/>
     <w:rPr>
@@ -10565,9 +10674,9 @@
       <w:lang w:val="en-US"/>
     </w:rPr>
   </w:style>
-  <w:style w:type="character" w:styleId="CommentReference">
+  <w:style w:type="character" w:styleId="Refdecomentario">
     <w:name w:val="annotation reference"/>
-    <w:basedOn w:val="DefaultParagraphFont"/>
+    <w:basedOn w:val="Fuentedeprrafopredeter"/>
     <w:uiPriority w:val="99"/>
     <w:semiHidden/>
     <w:unhideWhenUsed/>
@@ -10577,10 +10686,10 @@
       <w:szCs w:val="16"/>
     </w:rPr>
   </w:style>
-  <w:style w:type="paragraph" w:styleId="CommentText">
+  <w:style w:type="paragraph" w:styleId="Textocomentario">
     <w:name w:val="annotation text"/>
     <w:basedOn w:val="Normal"/>
-    <w:link w:val="CommentTextChar"/>
+    <w:link w:val="TextocomentarioCar"/>
     <w:uiPriority w:val="99"/>
     <w:semiHidden/>
     <w:unhideWhenUsed/>
@@ -10590,10 +10699,10 @@
       <w:szCs w:val="20"/>
     </w:rPr>
   </w:style>
-  <w:style w:type="character" w:customStyle="1" w:styleId="CommentTextChar">
-    <w:name w:val="Comment Text Char"/>
-    <w:basedOn w:val="DefaultParagraphFont"/>
-    <w:link w:val="CommentText"/>
+  <w:style w:type="character" w:customStyle="1" w:styleId="TextocomentarioCar">
+    <w:name w:val="Texto comentario Car"/>
+    <w:basedOn w:val="Fuentedeprrafopredeter"/>
+    <w:link w:val="Textocomentario"/>
     <w:uiPriority w:val="99"/>
     <w:semiHidden/>
     <w:rsid w:val="00F8171A"/>
@@ -10604,11 +10713,11 @@
       <w:lang w:val="en-US"/>
     </w:rPr>
   </w:style>
-  <w:style w:type="paragraph" w:styleId="CommentSubject">
+  <w:style w:type="paragraph" w:styleId="Asuntodelcomentario">
     <w:name w:val="annotation subject"/>
-    <w:basedOn w:val="CommentText"/>
-    <w:next w:val="CommentText"/>
-    <w:link w:val="CommentSubjectChar"/>
+    <w:basedOn w:val="Textocomentario"/>
+    <w:next w:val="Textocomentario"/>
+    <w:link w:val="AsuntodelcomentarioCar"/>
     <w:uiPriority w:val="99"/>
     <w:semiHidden/>
     <w:unhideWhenUsed/>
@@ -10618,10 +10727,10 @@
       <w:bCs/>
     </w:rPr>
   </w:style>
-  <w:style w:type="character" w:customStyle="1" w:styleId="CommentSubjectChar">
-    <w:name w:val="Comment Subject Char"/>
-    <w:basedOn w:val="CommentTextChar"/>
-    <w:link w:val="CommentSubject"/>
+  <w:style w:type="character" w:customStyle="1" w:styleId="AsuntodelcomentarioCar">
+    <w:name w:val="Asunto del comentario Car"/>
+    <w:basedOn w:val="TextocomentarioCar"/>
+    <w:link w:val="Asuntodelcomentario"/>
     <w:uiPriority w:val="99"/>
     <w:semiHidden/>
     <w:rsid w:val="00F8171A"/>
@@ -10634,10 +10743,10 @@
       <w:lang w:val="en-US"/>
     </w:rPr>
   </w:style>
-  <w:style w:type="paragraph" w:styleId="BalloonText">
+  <w:style w:type="paragraph" w:styleId="Textodeglobo">
     <w:name w:val="Balloon Text"/>
     <w:basedOn w:val="Normal"/>
-    <w:link w:val="BalloonTextChar"/>
+    <w:link w:val="TextodegloboCar"/>
     <w:uiPriority w:val="99"/>
     <w:semiHidden/>
     <w:unhideWhenUsed/>
@@ -10648,10 +10757,10 @@
       <w:szCs w:val="18"/>
     </w:rPr>
   </w:style>
-  <w:style w:type="character" w:customStyle="1" w:styleId="BalloonTextChar">
-    <w:name w:val="Balloon Text Char"/>
-    <w:basedOn w:val="DefaultParagraphFont"/>
-    <w:link w:val="BalloonText"/>
+  <w:style w:type="character" w:customStyle="1" w:styleId="TextodegloboCar">
+    <w:name w:val="Texto de globo Car"/>
+    <w:basedOn w:val="Fuentedeprrafopredeter"/>
+    <w:link w:val="Textodeglobo"/>
     <w:uiPriority w:val="99"/>
     <w:semiHidden/>
     <w:rsid w:val="00F8171A"/>
@@ -10662,15 +10771,16 @@
       <w:lang w:val="en-US"/>
     </w:rPr>
   </w:style>
-  <w:style w:type="table" w:styleId="TableGrid">
+  <w:style w:type="table" w:styleId="Tablaconcuadrcula">
     <w:name w:val="Table Grid"/>
-    <w:basedOn w:val="TableNormal"/>
+    <w:basedOn w:val="Tablanormal"/>
     <w:uiPriority w:val="39"/>
     <w:rsid w:val="00962392"/>
     <w:pPr>
       <w:spacing w:after="0" w:line="240" w:lineRule="auto"/>
     </w:pPr>
     <w:tblPr>
+      <w:tblInd w:w="0" w:type="dxa"/>
       <w:tblBorders>
         <w:top w:val="single" w:sz="4" w:space="0" w:color="auto"/>
         <w:left w:val="single" w:sz="4" w:space="0" w:color="auto"/>
@@ -10679,11 +10789,17 @@
         <w:insideH w:val="single" w:sz="4" w:space="0" w:color="auto"/>
         <w:insideV w:val="single" w:sz="4" w:space="0" w:color="auto"/>
       </w:tblBorders>
+      <w:tblCellMar>
+        <w:top w:w="0" w:type="dxa"/>
+        <w:left w:w="108" w:type="dxa"/>
+        <w:bottom w:w="0" w:type="dxa"/>
+        <w:right w:w="108" w:type="dxa"/>
+      </w:tblCellMar>
     </w:tblPr>
   </w:style>
   <w:style w:type="table" w:customStyle="1" w:styleId="GridTable1Light-Accent51">
     <w:name w:val="Grid Table 1 Light - Accent 51"/>
-    <w:basedOn w:val="TableNormal"/>
+    <w:basedOn w:val="Tablanormal"/>
     <w:uiPriority w:val="46"/>
     <w:rsid w:val="00E00A29"/>
     <w:pPr>
@@ -10692,6 +10808,7 @@
     <w:tblPr>
       <w:tblStyleRowBandSize w:val="1"/>
       <w:tblStyleColBandSize w:val="1"/>
+      <w:tblInd w:w="0" w:type="dxa"/>
       <w:tblBorders>
         <w:top w:val="single" w:sz="4" w:space="0" w:color="B4C6E7" w:themeColor="accent5" w:themeTint="66"/>
         <w:left w:val="single" w:sz="4" w:space="0" w:color="B4C6E7" w:themeColor="accent5" w:themeTint="66"/>
@@ -10700,6 +10817,12 @@
         <w:insideH w:val="single" w:sz="4" w:space="0" w:color="B4C6E7" w:themeColor="accent5" w:themeTint="66"/>
         <w:insideV w:val="single" w:sz="4" w:space="0" w:color="B4C6E7" w:themeColor="accent5" w:themeTint="66"/>
       </w:tblBorders>
+      <w:tblCellMar>
+        <w:top w:w="0" w:type="dxa"/>
+        <w:left w:w="108" w:type="dxa"/>
+        <w:bottom w:w="0" w:type="dxa"/>
+        <w:right w:w="108" w:type="dxa"/>
+      </w:tblCellMar>
     </w:tblPr>
     <w:tblStylePr w:type="firstRow">
       <w:rPr>
@@ -10740,7 +10863,7 @@
   </w:style>
   <w:style w:type="table" w:customStyle="1" w:styleId="GridTable2-Accent51">
     <w:name w:val="Grid Table 2 - Accent 51"/>
-    <w:basedOn w:val="TableNormal"/>
+    <w:basedOn w:val="Tablanormal"/>
     <w:uiPriority w:val="47"/>
     <w:rsid w:val="00E00A29"/>
     <w:pPr>
@@ -10749,12 +10872,19 @@
     <w:tblPr>
       <w:tblStyleRowBandSize w:val="1"/>
       <w:tblStyleColBandSize w:val="1"/>
+      <w:tblInd w:w="0" w:type="dxa"/>
       <w:tblBorders>
         <w:top w:val="single" w:sz="2" w:space="0" w:color="8EAADB" w:themeColor="accent5" w:themeTint="99"/>
         <w:bottom w:val="single" w:sz="2" w:space="0" w:color="8EAADB" w:themeColor="accent5" w:themeTint="99"/>
         <w:insideH w:val="single" w:sz="2" w:space="0" w:color="8EAADB" w:themeColor="accent5" w:themeTint="99"/>
         <w:insideV w:val="single" w:sz="2" w:space="0" w:color="8EAADB" w:themeColor="accent5" w:themeTint="99"/>
       </w:tblBorders>
+      <w:tblCellMar>
+        <w:top w:w="0" w:type="dxa"/>
+        <w:left w:w="108" w:type="dxa"/>
+        <w:bottom w:w="0" w:type="dxa"/>
+        <w:right w:w="108" w:type="dxa"/>
+      </w:tblCellMar>
     </w:tblPr>
     <w:tblStylePr w:type="firstRow">
       <w:rPr>
@@ -10815,7 +10945,7 @@
   </w:style>
   <w:style w:type="table" w:customStyle="1" w:styleId="GridTable4-Accent11">
     <w:name w:val="Grid Table 4 - Accent 11"/>
-    <w:basedOn w:val="TableNormal"/>
+    <w:basedOn w:val="Tablanormal"/>
     <w:uiPriority w:val="49"/>
     <w:rsid w:val="00E00A29"/>
     <w:pPr>
@@ -10824,6 +10954,7 @@
     <w:tblPr>
       <w:tblStyleRowBandSize w:val="1"/>
       <w:tblStyleColBandSize w:val="1"/>
+      <w:tblInd w:w="0" w:type="dxa"/>
       <w:tblBorders>
         <w:top w:val="single" w:sz="4" w:space="0" w:color="9CC2E5" w:themeColor="accent1" w:themeTint="99"/>
         <w:left w:val="single" w:sz="4" w:space="0" w:color="9CC2E5" w:themeColor="accent1" w:themeTint="99"/>
@@ -10832,6 +10963,12 @@
         <w:insideH w:val="single" w:sz="4" w:space="0" w:color="9CC2E5" w:themeColor="accent1" w:themeTint="99"/>
         <w:insideV w:val="single" w:sz="4" w:space="0" w:color="9CC2E5" w:themeColor="accent1" w:themeTint="99"/>
       </w:tblBorders>
+      <w:tblCellMar>
+        <w:top w:w="0" w:type="dxa"/>
+        <w:left w:w="108" w:type="dxa"/>
+        <w:bottom w:w="0" w:type="dxa"/>
+        <w:right w:w="108" w:type="dxa"/>
+      </w:tblCellMar>
     </w:tblPr>
     <w:tblStylePr w:type="firstRow">
       <w:rPr>
@@ -10902,13 +11039,13 @@
   </w:style>
   <w:style w:type="character" w:customStyle="1" w:styleId="apple-converted-space">
     <w:name w:val="apple-converted-space"/>
-    <w:basedOn w:val="DefaultParagraphFont"/>
+    <w:basedOn w:val="Fuentedeprrafopredeter"/>
     <w:rsid w:val="008C47AA"/>
   </w:style>
-  <w:style w:type="character" w:customStyle="1" w:styleId="Heading3Char">
-    <w:name w:val="Heading 3 Char"/>
-    <w:basedOn w:val="DefaultParagraphFont"/>
-    <w:link w:val="Heading3"/>
+  <w:style w:type="character" w:customStyle="1" w:styleId="Ttulo3Car">
+    <w:name w:val="Título 3 Car"/>
+    <w:basedOn w:val="Fuentedeprrafopredeter"/>
+    <w:link w:val="Ttulo3"/>
     <w:uiPriority w:val="9"/>
     <w:rsid w:val="002A6D20"/>
     <w:rPr>
@@ -10921,7 +11058,7 @@
       <w:lang w:val="en-US"/>
     </w:rPr>
   </w:style>
-  <w:style w:type="paragraph" w:styleId="TOC3">
+  <w:style w:type="paragraph" w:styleId="TDC3">
     <w:name w:val="toc 3"/>
     <w:basedOn w:val="Normal"/>
     <w:next w:val="Normal"/>
@@ -11203,7 +11340,7 @@
 </file>
 
 <file path=customXml/itemProps1.xml><?xml version="1.0" encoding="utf-8"?>
-<ds:datastoreItem xmlns:ds="http://schemas.openxmlformats.org/officeDocument/2006/customXml" ds:itemID="{9F2E1610-99B6-4E3C-A55F-C0AC364278B8}">
+<ds:datastoreItem xmlns:ds="http://schemas.openxmlformats.org/officeDocument/2006/customXml" ds:itemID="{E859B414-5F94-6749-938A-C85A38BA3242}">
   <ds:schemaRefs>
     <ds:schemaRef ds:uri="http://schemas.openxmlformats.org/officeDocument/2006/bibliography"/>
   </ds:schemaRefs>

</xml_diff>